<commit_message>
avancement rapport de travail, ajout du dump spaceInvaders
j'ai finis la partie mysql du rapport
</commit_message>
<xml_diff>
--- a/Document/Rapport de projet SpicyInvader MatKhaiy.docx
+++ b/Document/Rapport de projet SpicyInvader MatKhaiy.docx
@@ -113,19 +113,8 @@
                     <w:sz w:val="88"/>
                     <w:szCs w:val="88"/>
                   </w:rPr>
-                  <w:t xml:space="preserve">Rapport de Projet </w:t>
-                </w:r>
-                <w:proofErr w:type="spellStart"/>
-                <w:r>
-                  <w:rPr>
-                    <w:rFonts w:asciiTheme="majorHAnsi" w:eastAsiaTheme="majorEastAsia" w:hAnsiTheme="majorHAnsi" w:cstheme="majorBidi"/>
-                    <w:color w:val="4472C4" w:themeColor="accent1"/>
-                    <w:sz w:val="88"/>
-                    <w:szCs w:val="88"/>
-                  </w:rPr>
-                  <w:t>SpicyInvaders</w:t>
-                </w:r>
-                <w:proofErr w:type="spellEnd"/>
+                  <w:t>Rapport de Projet SpicyInvaders</w:t>
+                </w:r>
               </w:p>
             </w:tc>
           </w:tr>
@@ -2032,23 +2021,7 @@
           <w:b/>
           <w:bCs/>
         </w:rPr>
-        <w:t>‘’</w:t>
-      </w:r>
-      <w:proofErr w:type="spellStart"/>
-      <w:r>
-        <w:rPr>
-          <w:b/>
-          <w:bCs/>
-        </w:rPr>
-        <w:t>mysql</w:t>
-      </w:r>
-      <w:proofErr w:type="spellEnd"/>
-      <w:r>
-        <w:rPr>
-          <w:b/>
-          <w:bCs/>
-        </w:rPr>
-        <w:t xml:space="preserve"> -u (suivis du nom d’utilisateur) -p (suivis du mot de passe)’’</w:t>
+        <w:t>‘’mysql -u (suivis du nom d’utilisateur) -p (suivis du mot de passe)’’</w:t>
       </w:r>
       <w:r>
         <w:rPr>
@@ -2086,7 +2059,6 @@
         </w:rPr>
         <w:t>‘’</w:t>
       </w:r>
-      <w:proofErr w:type="spellStart"/>
       <w:r>
         <w:rPr>
           <w:b/>
@@ -2094,7 +2066,6 @@
         </w:rPr>
         <w:t>mysql</w:t>
       </w:r>
-      <w:proofErr w:type="spellEnd"/>
       <w:r>
         <w:rPr>
           <w:b/>
@@ -2249,55 +2220,7 @@
           <w:b/>
           <w:bCs/>
         </w:rPr>
-        <w:t>‘’</w:t>
-      </w:r>
-      <w:proofErr w:type="spellStart"/>
-      <w:r>
-        <w:rPr>
-          <w:b/>
-          <w:bCs/>
-        </w:rPr>
-        <w:t>mysql</w:t>
-      </w:r>
-      <w:proofErr w:type="spellEnd"/>
-      <w:r>
-        <w:rPr>
-          <w:b/>
-          <w:bCs/>
-        </w:rPr>
-        <w:t xml:space="preserve"> -</w:t>
-      </w:r>
-      <w:proofErr w:type="spellStart"/>
-      <w:r>
-        <w:rPr>
-          <w:b/>
-          <w:bCs/>
-        </w:rPr>
-        <w:t>uroot</w:t>
-      </w:r>
-      <w:proofErr w:type="spellEnd"/>
-      <w:r>
-        <w:rPr>
-          <w:b/>
-          <w:bCs/>
-        </w:rPr>
-        <w:t xml:space="preserve"> -</w:t>
-      </w:r>
-      <w:proofErr w:type="spellStart"/>
-      <w:r>
-        <w:rPr>
-          <w:b/>
-          <w:bCs/>
-        </w:rPr>
-        <w:t>proot</w:t>
-      </w:r>
-      <w:proofErr w:type="spellEnd"/>
-      <w:r>
-        <w:rPr>
-          <w:b/>
-          <w:bCs/>
-        </w:rPr>
-        <w:t>’’</w:t>
+        <w:t>‘’mysql -uroot -proot’’</w:t>
       </w:r>
       <w:r>
         <w:t xml:space="preserve"> permet de se connecter au client MySQL en tant qu’utilisateur </w:t>
@@ -2439,23 +2362,7 @@
           <w:b/>
           <w:bCs/>
         </w:rPr>
-        <w:t xml:space="preserve"> ‘’-i (id du container </w:t>
-      </w:r>
-      <w:proofErr w:type="spellStart"/>
-      <w:r>
-        <w:rPr>
-          <w:b/>
-          <w:bCs/>
-        </w:rPr>
-        <w:t>mysql</w:t>
-      </w:r>
-      <w:proofErr w:type="spellEnd"/>
-      <w:r>
-        <w:rPr>
-          <w:b/>
-          <w:bCs/>
-        </w:rPr>
-        <w:t xml:space="preserve">)’’ </w:t>
+        <w:t xml:space="preserve"> ‘’-i (id du container mysql)’’ </w:t>
       </w:r>
       <w:r>
         <w:t>permet de spécifier quelle container docker nous voulons utiliser.</w:t>
@@ -2516,6 +2423,7 @@
       </w:pPr>
       <w:bookmarkStart w:id="3" w:name="_Toc148994344"/>
       <w:r>
+        <w:lastRenderedPageBreak/>
         <w:t>Gestion des utilisateur</w:t>
       </w:r>
       <w:r>
@@ -2617,15 +2525,7 @@
         <w:t>‘’CREATE USER’’</w:t>
       </w:r>
       <w:r>
-        <w:t xml:space="preserve"> permet d’indiquer à </w:t>
-      </w:r>
-      <w:proofErr w:type="spellStart"/>
-      <w:r>
-        <w:t>mysql</w:t>
-      </w:r>
-      <w:proofErr w:type="spellEnd"/>
-      <w:r>
-        <w:t xml:space="preserve"> que nous voulons crée un nouvel utilisateur.</w:t>
+        <w:t xml:space="preserve"> permet d’indiquer à mysql que nous voulons crée un nouvel utilisateur.</w:t>
       </w:r>
     </w:p>
     <w:p>
@@ -2645,54 +2545,30 @@
           <w:b/>
           <w:bCs/>
         </w:rPr>
-        <w:t>‘’ '</w:t>
-      </w:r>
-      <w:proofErr w:type="spellStart"/>
+        <w:t xml:space="preserve">‘’ 'administrateur_de_jeu' ’’ </w:t>
+      </w:r>
+      <w:r>
+        <w:t>spécifie</w:t>
+      </w:r>
       <w:r>
         <w:rPr>
           <w:b/>
           <w:bCs/>
         </w:rPr>
-        <w:t>administrateur_de_jeu</w:t>
-      </w:r>
-      <w:proofErr w:type="spellEnd"/>
+        <w:t xml:space="preserve"> </w:t>
+      </w:r>
+      <w:r>
+        <w:t>que</w:t>
+      </w:r>
       <w:r>
         <w:rPr>
           <w:b/>
           <w:bCs/>
         </w:rPr>
-        <w:t xml:space="preserve">' ’’ </w:t>
-      </w:r>
-      <w:r>
-        <w:t>spécifie</w:t>
-      </w:r>
-      <w:r>
-        <w:rPr>
-          <w:b/>
-          <w:bCs/>
-        </w:rPr>
         <w:t xml:space="preserve"> </w:t>
       </w:r>
       <w:r>
-        <w:t>que</w:t>
-      </w:r>
-      <w:r>
-        <w:rPr>
-          <w:b/>
-          <w:bCs/>
-        </w:rPr>
-        <w:t xml:space="preserve"> </w:t>
-      </w:r>
-      <w:r>
-        <w:t xml:space="preserve">l’utilisateur que nous voulons crée vas se nommer </w:t>
-      </w:r>
-      <w:proofErr w:type="spellStart"/>
-      <w:r>
-        <w:t>adminisateur_de_jeu</w:t>
-      </w:r>
-      <w:proofErr w:type="spellEnd"/>
-      <w:r>
-        <w:t>.</w:t>
+        <w:t>l’utilisateur que nous voulons crée vas se nommer adminisateur_de_jeu.</w:t>
       </w:r>
     </w:p>
     <w:p>
@@ -2772,7 +2648,6 @@
         </w:rPr>
         <w:t>'</w:t>
       </w:r>
-      <w:proofErr w:type="spellStart"/>
       <w:r>
         <w:rPr>
           <w:b/>
@@ -2780,7 +2655,6 @@
         </w:rPr>
         <w:t>adminjeu</w:t>
       </w:r>
-      <w:proofErr w:type="spellEnd"/>
       <w:r>
         <w:rPr>
           <w:b/>
@@ -2799,15 +2673,7 @@
         <w:t>cette dernière partie de la commande</w:t>
       </w:r>
       <w:r>
-        <w:t xml:space="preserve"> informe le mot de passe associé à l’utilisateur que nous allons créer, pour se faire le mot de passe est placé entre des guillemets pour informer a </w:t>
-      </w:r>
-      <w:proofErr w:type="spellStart"/>
-      <w:r>
-        <w:t>mysql</w:t>
-      </w:r>
-      <w:proofErr w:type="spellEnd"/>
-      <w:r>
-        <w:t xml:space="preserve"> qu’il s’agit d’une suite de caractère. </w:t>
+        <w:t xml:space="preserve"> informe le mot de passe associé à l’utilisateur que nous allons créer, pour se faire le mot de passe est placé entre des guillemets pour informer a mysql qu’il s’agit d’une suite de caractère. </w:t>
       </w:r>
     </w:p>
     <w:p>
@@ -2829,15 +2695,7 @@
         </w:numPr>
       </w:pPr>
       <w:r>
-        <w:t>La commande suivante permet de crée un rôle nommer ‘’</w:t>
-      </w:r>
-      <w:proofErr w:type="spellStart"/>
-      <w:r>
-        <w:t>r_Administrateur_de_jeu</w:t>
-      </w:r>
-      <w:proofErr w:type="spellEnd"/>
-      <w:r>
-        <w:t>’’.</w:t>
+        <w:t>La commande suivante permet de crée un rôle nommer ‘’r_Administrateur_de_jeu’’.</w:t>
       </w:r>
     </w:p>
     <w:p>
@@ -2912,15 +2770,7 @@
         <w:t xml:space="preserve"> </w:t>
       </w:r>
       <w:r>
-        <w:t xml:space="preserve">permet d’indiquer que l’on veut </w:t>
-      </w:r>
-      <w:proofErr w:type="spellStart"/>
-      <w:r>
-        <w:t>crée</w:t>
-      </w:r>
-      <w:proofErr w:type="spellEnd"/>
-      <w:r>
-        <w:t xml:space="preserve"> un nouveau rôle.</w:t>
+        <w:t>permet d’indiquer que l’on veut crée un nouveau rôle.</w:t>
       </w:r>
     </w:p>
     <w:p>
@@ -2940,23 +2790,7 @@
           <w:b/>
           <w:bCs/>
         </w:rPr>
-        <w:t>‘’ '</w:t>
-      </w:r>
-      <w:proofErr w:type="spellStart"/>
-      <w:r>
-        <w:rPr>
-          <w:b/>
-          <w:bCs/>
-        </w:rPr>
-        <w:t>r_Administrateur_de_jeu</w:t>
-      </w:r>
-      <w:proofErr w:type="spellEnd"/>
-      <w:r>
-        <w:rPr>
-          <w:b/>
-          <w:bCs/>
-        </w:rPr>
-        <w:t>' ‘’</w:t>
+        <w:t>‘’ 'r_Administrateur_de_jeu' ‘’</w:t>
       </w:r>
       <w:r>
         <w:rPr>
@@ -3168,33 +3002,21 @@
           <w:b/>
           <w:bCs/>
         </w:rPr>
-        <w:t>'ON db_space_</w:t>
-      </w:r>
-      <w:proofErr w:type="gramStart"/>
+        <w:t>'ON db_space_invaders.* '</w:t>
+      </w:r>
       <w:r>
         <w:rPr>
           <w:b/>
           <w:bCs/>
         </w:rPr>
-        <w:t>invaders.*</w:t>
-      </w:r>
-      <w:proofErr w:type="gramEnd"/>
-      <w:r>
-        <w:rPr>
-          <w:b/>
-          <w:bCs/>
-        </w:rPr>
-        <w:t xml:space="preserve"> '</w:t>
-      </w:r>
-      <w:r>
-        <w:rPr>
-          <w:b/>
-          <w:bCs/>
-        </w:rPr>
         <w:t xml:space="preserve"> ‘’ </w:t>
       </w:r>
       <w:r>
-        <w:t>permet de spécifier sur quelle base de données et sur quelles tables l’utilisateurs pourra jouir de ses privilèges, dans cet exemple les utilisateurs qui auront le rôle pourrons utiliser leurs privilèges sur la base de données ‘’db_space_invaders’’, le signe ‘’*’’ signifie que les privilèges précédemment citer s’applique sur toutes les tables.</w:t>
+        <w:t xml:space="preserve">permet de spécifier sur quelle base de données et sur quelles tables l’utilisateurs pourra jouir de ses privilèges, dans cet exemple les utilisateurs </w:t>
+      </w:r>
+      <w:r>
+        <w:lastRenderedPageBreak/>
+        <w:t>qui auront le rôle pourrons utiliser leurs privilèges sur la base de données ‘’db_space_invaders’’, le signe ‘’*’’ signifie que les privilèges précédemment citer s’applique sur toutes les tables.</w:t>
       </w:r>
     </w:p>
     <w:p>
@@ -3224,7 +3046,6 @@
         </w:rPr>
         <w:t>TO '</w:t>
       </w:r>
-      <w:proofErr w:type="spellStart"/>
       <w:r>
         <w:rPr>
           <w:b/>
@@ -3237,34 +3058,21 @@
           <w:b/>
           <w:bCs/>
         </w:rPr>
-        <w:t>Administrateur_de_jeu</w:t>
-      </w:r>
-      <w:proofErr w:type="spellEnd"/>
+        <w:t>Administrateur_de_jeu'</w:t>
+      </w:r>
       <w:r>
         <w:rPr>
           <w:b/>
           <w:bCs/>
         </w:rPr>
-        <w:t>'</w:t>
-      </w:r>
-      <w:r>
-        <w:rPr>
-          <w:b/>
-          <w:bCs/>
-        </w:rPr>
         <w:t xml:space="preserve">‘’ </w:t>
       </w:r>
       <w:r>
-        <w:t>signifie que l’on donne les privilèges au rôle ‘’</w:t>
-      </w:r>
-      <w:proofErr w:type="spellStart"/>
-      <w:r>
-        <w:t>r_</w:t>
+        <w:t>signifie que l’on donne les privilèges au rôle ‘’r_</w:t>
       </w:r>
       <w:r>
         <w:t>Administrateur_de_jeu</w:t>
       </w:r>
-      <w:proofErr w:type="spellEnd"/>
       <w:r>
         <w:t>’’.</w:t>
       </w:r>
@@ -3304,29 +3112,13 @@
         <w:t xml:space="preserve">’’ </w:t>
       </w:r>
       <w:r>
-        <w:t>cette dernière partie de la commande indique que le rôle ‘’</w:t>
-      </w:r>
-      <w:proofErr w:type="spellStart"/>
-      <w:r>
-        <w:t>r_adminisatrateur_de_jeu</w:t>
-      </w:r>
-      <w:proofErr w:type="spellEnd"/>
-      <w:r>
-        <w:t xml:space="preserve">’’ </w:t>
+        <w:t xml:space="preserve">cette dernière partie de la commande indique que le rôle ‘’r_adminisatrateur_de_jeu’’ </w:t>
       </w:r>
       <w:r>
         <w:t>peut déléguer les privilèges SELECT, CREATE, UPDATE et DROP</w:t>
       </w:r>
       <w:r>
-        <w:t xml:space="preserve"> </w:t>
-      </w:r>
-      <w:proofErr w:type="spellStart"/>
-      <w:r>
-        <w:t>à</w:t>
-      </w:r>
-      <w:proofErr w:type="spellEnd"/>
-      <w:r>
-        <w:t xml:space="preserve"> d’autre utilisateurs ou rôles.</w:t>
+        <w:t xml:space="preserve"> à d’autre utilisateurs ou rôles.</w:t>
       </w:r>
     </w:p>
     <w:p>
@@ -3454,23 +3246,7 @@
           <w:b/>
           <w:bCs/>
         </w:rPr>
-        <w:t>'</w:t>
-      </w:r>
-      <w:proofErr w:type="spellStart"/>
-      <w:r>
-        <w:rPr>
-          <w:b/>
-          <w:bCs/>
-        </w:rPr>
-        <w:t>r_Administrateur_de_jeu</w:t>
-      </w:r>
-      <w:proofErr w:type="spellEnd"/>
-      <w:r>
-        <w:rPr>
-          <w:b/>
-          <w:bCs/>
-        </w:rPr>
-        <w:t>'</w:t>
+        <w:t>'r_Administrateur_de_jeu'</w:t>
       </w:r>
       <w:r>
         <w:rPr>
@@ -3507,23 +3283,7 @@
           <w:b/>
           <w:bCs/>
         </w:rPr>
-        <w:t>TO '</w:t>
-      </w:r>
-      <w:proofErr w:type="spellStart"/>
-      <w:r>
-        <w:rPr>
-          <w:b/>
-          <w:bCs/>
-        </w:rPr>
-        <w:t>Administrateur_de_jeu'@'localhost</w:t>
-      </w:r>
-      <w:proofErr w:type="spellEnd"/>
-      <w:r>
-        <w:rPr>
-          <w:b/>
-          <w:bCs/>
-        </w:rPr>
-        <w:t>'</w:t>
+        <w:t>TO 'Administrateur_de_jeu'@'localhost'</w:t>
       </w:r>
       <w:r>
         <w:rPr>
@@ -3714,15 +3474,7 @@
         </w:numPr>
       </w:pPr>
       <w:r>
-        <w:t>La commande suivante donne le privilège ‘’SELECT’’ sur la table ‘’</w:t>
-      </w:r>
-      <w:proofErr w:type="spellStart"/>
-      <w:r>
-        <w:t>t_arme</w:t>
-      </w:r>
-      <w:proofErr w:type="spellEnd"/>
-      <w:r>
-        <w:t>’’ de la base de données ‘’db_space_invaders’’ au rôle ‘’r_joueur’’ :</w:t>
+        <w:t>La commande suivante donne le privilège ‘’SELECT’’ sur la table ‘’t_arme’’ de la base de données ‘’db_space_invaders’’ au rôle ‘’r_joueur’’ :</w:t>
       </w:r>
     </w:p>
     <w:p>
@@ -3733,6 +3485,7 @@
         <w:rPr>
           <w:noProof/>
         </w:rPr>
+        <w:lastRenderedPageBreak/>
         <w:drawing>
           <wp:inline distT="0" distB="0" distL="0" distR="0" wp14:anchorId="21112FED" wp14:editId="2B686D1E">
             <wp:extent cx="5001905" cy="951090"/>
@@ -3780,15 +3533,7 @@
         </w:numPr>
       </w:pPr>
       <w:r>
-        <w:t>La commande suivante donne le privilège ‘’SELECT’’ ainsi que ‘’CREATE’’ sur la table ‘’t_commande’’ de la base de données ‘’db_space_invaders’’ au rôle ‘’</w:t>
-      </w:r>
-      <w:proofErr w:type="spellStart"/>
-      <w:r>
-        <w:t>r_Joueur</w:t>
-      </w:r>
-      <w:proofErr w:type="spellEnd"/>
-      <w:r>
-        <w:t>’’ :</w:t>
+        <w:t>La commande suivante donne le privilège ‘’SELECT’’ ainsi que ‘’CREATE’’ sur la table ‘’t_commande’’ de la base de données ‘’db_space_invaders’’ au rôle ‘’r_Joueur’’ :</w:t>
       </w:r>
     </w:p>
     <w:p>
@@ -3852,15 +3597,7 @@
         </w:numPr>
       </w:pPr>
       <w:r>
-        <w:t>La commande suivante donne le rôle ‘’</w:t>
-      </w:r>
-      <w:proofErr w:type="spellStart"/>
-      <w:r>
-        <w:t>r_Joueur</w:t>
-      </w:r>
-      <w:proofErr w:type="spellEnd"/>
-      <w:r>
-        <w:t xml:space="preserve">’’ à l’utilisateur ‘’Joueur’’ : </w:t>
+        <w:t xml:space="preserve">La commande suivante donne le rôle ‘’r_Joueur’’ à l’utilisateur ‘’Joueur’’ : </w:t>
       </w:r>
     </w:p>
     <w:p>
@@ -3944,21 +3681,11 @@
       <w:r>
         <w:t>La commande suivante crée l’utilisateur ‘’</w:t>
       </w:r>
-      <w:proofErr w:type="spellStart"/>
       <w:r>
         <w:t>Gestionnaire_de_la_boutique</w:t>
       </w:r>
-      <w:proofErr w:type="spellEnd"/>
-      <w:r>
-        <w:t>’’ dont le mot de passe est ‘’</w:t>
-      </w:r>
-      <w:proofErr w:type="spellStart"/>
-      <w:r>
-        <w:t>gestboutique</w:t>
-      </w:r>
-      <w:proofErr w:type="spellEnd"/>
-      <w:r>
-        <w:t>’’ et qui peut se connecter depuis l’hôte ‘’localhost’</w:t>
+      <w:r>
+        <w:t>’’ dont le mot de passe est ‘’gestboutique’’ et qui peut se connecter depuis l’hôte ‘’localhost’</w:t>
       </w:r>
     </w:p>
     <w:p>
@@ -4100,15 +3827,7 @@
         <w:t>Gestionnaire_de_la_boutique</w:t>
       </w:r>
       <w:r>
-        <w:t>’’ sur la table ‘’</w:t>
-      </w:r>
-      <w:proofErr w:type="spellStart"/>
-      <w:r>
-        <w:t>t_Joueur</w:t>
-      </w:r>
-      <w:proofErr w:type="spellEnd"/>
-      <w:r>
-        <w:t>’’ de la base de données ‘’db_space_invaders’’</w:t>
+        <w:t>’’ sur la table ‘’t_Joueur’’ de la base de données ‘’db_space_invaders’’</w:t>
       </w:r>
     </w:p>
     <w:p>
@@ -4170,15 +3889,8 @@
         </w:numPr>
       </w:pPr>
       <w:r>
-        <w:t>La commande suivante donne les privilèges ‘’SELECT, UPDATE, INSERT, DELETE’’ sur la table ‘’</w:t>
-      </w:r>
-      <w:proofErr w:type="spellStart"/>
-      <w:r>
-        <w:t>t_arme</w:t>
-      </w:r>
-      <w:proofErr w:type="spellEnd"/>
-      <w:r>
-        <w:t>’’ sur la base de données ‘’</w:t>
+        <w:lastRenderedPageBreak/>
+        <w:t>La commande suivante donne les privilèges ‘’SELECT, UPDATE, INSERT, DELETE’’ sur la table ‘’t_arme’’ sur la base de données ‘’</w:t>
       </w:r>
       <w:r>
         <w:t>db_space_invaders</w:t>
@@ -4322,15 +4034,7 @@
         </w:numPr>
       </w:pPr>
       <w:r>
-        <w:t>La commande suivante donne le rôle ‘’r_Gestionnaire_de_la_boutique’’ à l’utilisateur ‘’</w:t>
-      </w:r>
-      <w:proofErr w:type="spellStart"/>
-      <w:r>
-        <w:t>Gestionnaire_de_la_boutique</w:t>
-      </w:r>
-      <w:proofErr w:type="spellEnd"/>
-      <w:r>
-        <w:t>’’ :</w:t>
+        <w:t>La commande suivante donne le rôle ‘’r_Gestionnaire_de_la_boutique’’ à l’utilisateur ‘’Gestionnaire_de_la_boutique’’ :</w:t>
       </w:r>
     </w:p>
     <w:p>
@@ -4443,15 +4147,7 @@
         <w:t>:</w:t>
       </w:r>
       <w:r>
-        <w:t xml:space="preserve"> La requête suivante sélectionne toutes les données de la table ‘’t_joueur’’ et ensuite trie les résultats par ordre décroissant en fonction de la colonne ‘’</w:t>
-      </w:r>
-      <w:proofErr w:type="spellStart"/>
-      <w:r>
-        <w:t>jouNombrePoints</w:t>
-      </w:r>
-      <w:proofErr w:type="spellEnd"/>
-      <w:r>
-        <w:t>’’ et limites les résultats à 5, ce qui affiche les 5 meilleures joueurs en fonction de leurs points :</w:t>
+        <w:t xml:space="preserve"> La requête suivante sélectionne toutes les données de la table ‘’t_joueur’’ et ensuite trie les résultats par ordre décroissant en fonction de la colonne ‘’jouNombrePoints’’ et limites les résultats à 5, ce qui affiche les 5 meilleures joueurs en fonction de leurs points :</w:t>
       </w:r>
     </w:p>
     <w:p>
@@ -4466,10 +4162,10 @@
           <w:noProof/>
         </w:rPr>
         <w:drawing>
-          <wp:inline distT="0" distB="0" distL="0" distR="0" wp14:anchorId="7367B333" wp14:editId="6C52B192">
-            <wp:extent cx="5760720" cy="995680"/>
-            <wp:effectExtent l="0" t="0" r="0" b="0"/>
-            <wp:docPr id="1898462738" name="Image 1" descr="Une image contenant texte, capture d’écran, Police&#10;&#10;Description générée automatiquement"/>
+          <wp:inline distT="0" distB="0" distL="0" distR="0" wp14:anchorId="73C355FC" wp14:editId="457E9C59">
+            <wp:extent cx="4168239" cy="1499224"/>
+            <wp:effectExtent l="0" t="0" r="3810" b="6350"/>
+            <wp:docPr id="2052761185" name="Image 1" descr="Une image contenant texte, capture d’écran, Police&#10;&#10;Description générée automatiquement"/>
             <wp:cNvGraphicFramePr>
               <a:graphicFrameLocks xmlns:a="http://schemas.openxmlformats.org/drawingml/2006/main" noChangeAspect="1"/>
             </wp:cNvGraphicFramePr>
@@ -4477,7 +4173,7 @@
               <a:graphicData uri="http://schemas.openxmlformats.org/drawingml/2006/picture">
                 <pic:pic xmlns:pic="http://schemas.openxmlformats.org/drawingml/2006/picture">
                   <pic:nvPicPr>
-                    <pic:cNvPr id="1898462738" name="Image 1" descr="Une image contenant texte, capture d’écran, Police&#10;&#10;Description générée automatiquement"/>
+                    <pic:cNvPr id="2052761185" name="Image 1" descr="Une image contenant texte, capture d’écran, Police&#10;&#10;Description générée automatiquement"/>
                     <pic:cNvPicPr/>
                   </pic:nvPicPr>
                   <pic:blipFill>
@@ -4489,7 +4185,7 @@
                   <pic:spPr>
                     <a:xfrm>
                       <a:off x="0" y="0"/>
-                      <a:ext cx="5760720" cy="995680"/>
+                      <a:ext cx="4190337" cy="1507172"/>
                     </a:xfrm>
                     <a:prstGeom prst="rect">
                       <a:avLst/>
@@ -4547,21 +4243,14 @@
         <w:t>‘’</w:t>
       </w:r>
       <w:r>
-        <w:t xml:space="preserve">ORDER BY </w:t>
-      </w:r>
-      <w:proofErr w:type="spellStart"/>
+        <w:t>ORDER BY jouNombrePoints</w:t>
+      </w:r>
+      <w:r>
+        <w:t>’’ permet d’afficher les résultats de la requête en fonction de la colonne ‘’</w:t>
+      </w:r>
       <w:r>
         <w:t>jouNombrePoints</w:t>
       </w:r>
-      <w:proofErr w:type="spellEnd"/>
-      <w:r>
-        <w:t>’’ permet d’afficher les résultats de la requête en fonction de la colonne ‘’</w:t>
-      </w:r>
-      <w:proofErr w:type="spellStart"/>
-      <w:r>
-        <w:t>jouNombrePoints</w:t>
-      </w:r>
-      <w:proofErr w:type="spellEnd"/>
       <w:r>
         <w:t>’’</w:t>
       </w:r>
@@ -4598,6 +4287,14 @@
     </w:p>
     <w:p>
       <w:pPr>
+        <w:pStyle w:val="Paragraphedeliste"/>
+        <w:tabs>
+          <w:tab w:val="left" w:pos="1966"/>
+        </w:tabs>
+      </w:pPr>
+    </w:p>
+    <w:p>
+      <w:pPr>
         <w:tabs>
           <w:tab w:val="left" w:pos="1966"/>
         </w:tabs>
@@ -4631,15 +4328,7 @@
         <w:t>:</w:t>
       </w:r>
       <w:r>
-        <w:t xml:space="preserve"> La requête suivante affiche le prix maximal, le prix minimal et le prix moyen des armes de la tables ‘’</w:t>
-      </w:r>
-      <w:proofErr w:type="spellStart"/>
-      <w:r>
-        <w:t>t_arme</w:t>
-      </w:r>
-      <w:proofErr w:type="spellEnd"/>
-      <w:r>
-        <w:t>’’</w:t>
+        <w:t xml:space="preserve"> La requête suivante affiche le prix maximal, le prix minimal et le prix moyen des armes de la tables ‘’t_arme’’</w:t>
       </w:r>
     </w:p>
     <w:p>
@@ -4650,17 +4339,14 @@
         <w:ind w:left="360"/>
       </w:pPr>
       <w:r>
-        <w:tab/>
-      </w:r>
-      <w:r>
         <w:rPr>
           <w:noProof/>
         </w:rPr>
         <w:drawing>
-          <wp:inline distT="0" distB="0" distL="0" distR="0" wp14:anchorId="3B732C98" wp14:editId="4C82951D">
-            <wp:extent cx="5760720" cy="505460"/>
-            <wp:effectExtent l="0" t="0" r="0" b="0"/>
-            <wp:docPr id="1257421030" name="Image 1"/>
+          <wp:inline distT="0" distB="0" distL="0" distR="0" wp14:anchorId="2F3D2513" wp14:editId="76E0441E">
+            <wp:extent cx="4417621" cy="1190109"/>
+            <wp:effectExtent l="0" t="0" r="2540" b="0"/>
+            <wp:docPr id="1220497715" name="Image 1" descr="Une image contenant texte, capture d’écran, Police&#10;&#10;Description générée automatiquement"/>
             <wp:cNvGraphicFramePr>
               <a:graphicFrameLocks xmlns:a="http://schemas.openxmlformats.org/drawingml/2006/main" noChangeAspect="1"/>
             </wp:cNvGraphicFramePr>
@@ -4668,7 +4354,7 @@
               <a:graphicData uri="http://schemas.openxmlformats.org/drawingml/2006/picture">
                 <pic:pic xmlns:pic="http://schemas.openxmlformats.org/drawingml/2006/picture">
                   <pic:nvPicPr>
-                    <pic:cNvPr id="1257421030" name=""/>
+                    <pic:cNvPr id="1220497715" name="Image 1" descr="Une image contenant texte, capture d’écran, Police&#10;&#10;Description générée automatiquement"/>
                     <pic:cNvPicPr/>
                   </pic:nvPicPr>
                   <pic:blipFill>
@@ -4680,7 +4366,7 @@
                   <pic:spPr>
                     <a:xfrm>
                       <a:off x="0" y="0"/>
-                      <a:ext cx="5760720" cy="505460"/>
+                      <a:ext cx="4436296" cy="1195140"/>
                     </a:xfrm>
                     <a:prstGeom prst="rect">
                       <a:avLst/>
@@ -4705,39 +4391,7 @@
         </w:tabs>
       </w:pPr>
       <w:r>
-        <w:t>‘’MAX (</w:t>
-      </w:r>
-      <w:proofErr w:type="spellStart"/>
-      <w:r>
-        <w:t>armPrix</w:t>
-      </w:r>
-      <w:proofErr w:type="spellEnd"/>
-      <w:r>
-        <w:t xml:space="preserve">) AS </w:t>
-      </w:r>
-      <w:proofErr w:type="spellStart"/>
-      <w:r>
-        <w:t>PrixMaximum</w:t>
-      </w:r>
-      <w:proofErr w:type="spellEnd"/>
-      <w:r>
-        <w:t>’’ permet d’afficher la valeur maximale de la colonne ‘’</w:t>
-      </w:r>
-      <w:proofErr w:type="spellStart"/>
-      <w:r>
-        <w:t>armPrix</w:t>
-      </w:r>
-      <w:proofErr w:type="spellEnd"/>
-      <w:r>
-        <w:t>’’ et de renommer le résultat par ‘’</w:t>
-      </w:r>
-      <w:proofErr w:type="spellStart"/>
-      <w:r>
-        <w:t>PrixMaximum</w:t>
-      </w:r>
-      <w:proofErr w:type="spellEnd"/>
-      <w:r>
-        <w:t>’’</w:t>
+        <w:t>‘’MAX (armPrix) AS PrixMaximum’’ permet d’afficher la valeur maximale de la colonne ‘’armPrix’’ et de renommer le résultat par ‘’PrixMaximum’’</w:t>
       </w:r>
     </w:p>
     <w:p>
@@ -4752,39 +4406,7 @@
         </w:tabs>
       </w:pPr>
       <w:r>
-        <w:t>‘’MIN (</w:t>
-      </w:r>
-      <w:proofErr w:type="spellStart"/>
-      <w:r>
-        <w:t>armPrix</w:t>
-      </w:r>
-      <w:proofErr w:type="spellEnd"/>
-      <w:r>
-        <w:t xml:space="preserve">) AS </w:t>
-      </w:r>
-      <w:proofErr w:type="spellStart"/>
-      <w:r>
-        <w:t>PrixMinimum</w:t>
-      </w:r>
-      <w:proofErr w:type="spellEnd"/>
-      <w:r>
-        <w:t>’’ permet d’afficher la valeur minimale de la colonne ‘’</w:t>
-      </w:r>
-      <w:proofErr w:type="spellStart"/>
-      <w:r>
-        <w:t>armPrix</w:t>
-      </w:r>
-      <w:proofErr w:type="spellEnd"/>
-      <w:r>
-        <w:t>’’ et de renommer le résultat par ‘’</w:t>
-      </w:r>
-      <w:proofErr w:type="spellStart"/>
-      <w:r>
-        <w:t>PrixMinimum</w:t>
-      </w:r>
-      <w:proofErr w:type="spellEnd"/>
-      <w:r>
-        <w:t>’’</w:t>
+        <w:t>‘’MIN (armPrix) AS PrixMinimum’’ permet d’afficher la valeur minimale de la colonne ‘’armPrix’’ et de renommer le résultat par ‘’PrixMinimum’’</w:t>
       </w:r>
     </w:p>
     <w:p>
@@ -4799,39 +4421,7 @@
         </w:tabs>
       </w:pPr>
       <w:r>
-        <w:t>‘’AVG (</w:t>
-      </w:r>
-      <w:proofErr w:type="spellStart"/>
-      <w:r>
-        <w:t>armPrix</w:t>
-      </w:r>
-      <w:proofErr w:type="spellEnd"/>
-      <w:r>
-        <w:t xml:space="preserve">) AS </w:t>
-      </w:r>
-      <w:proofErr w:type="spellStart"/>
-      <w:r>
-        <w:t>PrixMoyen</w:t>
-      </w:r>
-      <w:proofErr w:type="spellEnd"/>
-      <w:r>
-        <w:t>’’ permet d’afficher la valeur moyenne de la colonne ‘’</w:t>
-      </w:r>
-      <w:proofErr w:type="spellStart"/>
-      <w:r>
-        <w:t>armPrix</w:t>
-      </w:r>
-      <w:proofErr w:type="spellEnd"/>
-      <w:r>
-        <w:t>’’ et de renommer le résultat par ‘’</w:t>
-      </w:r>
-      <w:proofErr w:type="spellStart"/>
-      <w:r>
-        <w:t>PrixMoyen</w:t>
-      </w:r>
-      <w:proofErr w:type="spellEnd"/>
-      <w:r>
-        <w:t>’’</w:t>
+        <w:t>‘’AVG (armPrix) AS PrixMoyen’’ permet d’afficher la valeur moyenne de la colonne ‘’armPrix’’ et de renommer le résultat par ‘’PrixMoyen’’</w:t>
       </w:r>
     </w:p>
     <w:p>
@@ -4884,10 +4474,10 @@
           <w:noProof/>
         </w:rPr>
         <w:drawing>
-          <wp:inline distT="0" distB="0" distL="0" distR="0" wp14:anchorId="489F67D4" wp14:editId="265F183E">
-            <wp:extent cx="5760720" cy="744855"/>
-            <wp:effectExtent l="0" t="0" r="0" b="0"/>
-            <wp:docPr id="2013089185" name="Image 1" descr="Une image contenant texte, capture d’écran, Police&#10;&#10;Description générée automatiquement"/>
+          <wp:inline distT="0" distB="0" distL="0" distR="0" wp14:anchorId="0439EA5C" wp14:editId="77B6BC10">
+            <wp:extent cx="4583875" cy="1178812"/>
+            <wp:effectExtent l="0" t="0" r="7620" b="2540"/>
+            <wp:docPr id="2147252351" name="Image 1" descr="Une image contenant texte, capture d’écran, Police&#10;&#10;Description générée automatiquement"/>
             <wp:cNvGraphicFramePr>
               <a:graphicFrameLocks xmlns:a="http://schemas.openxmlformats.org/drawingml/2006/main" noChangeAspect="1"/>
             </wp:cNvGraphicFramePr>
@@ -4895,7 +4485,7 @@
               <a:graphicData uri="http://schemas.openxmlformats.org/drawingml/2006/picture">
                 <pic:pic xmlns:pic="http://schemas.openxmlformats.org/drawingml/2006/picture">
                   <pic:nvPicPr>
-                    <pic:cNvPr id="2013089185" name="Image 1" descr="Une image contenant texte, capture d’écran, Police&#10;&#10;Description générée automatiquement"/>
+                    <pic:cNvPr id="2147252351" name="Image 1" descr="Une image contenant texte, capture d’écran, Police&#10;&#10;Description générée automatiquement"/>
                     <pic:cNvPicPr/>
                   </pic:nvPicPr>
                   <pic:blipFill>
@@ -4907,7 +4497,7 @@
                   <pic:spPr>
                     <a:xfrm>
                       <a:off x="0" y="0"/>
-                      <a:ext cx="5760720" cy="744855"/>
+                      <a:ext cx="4597737" cy="1182377"/>
                     </a:xfrm>
                     <a:prstGeom prst="rect">
                       <a:avLst/>
@@ -4932,40 +4522,16 @@
         </w:tabs>
       </w:pPr>
       <w:r>
-        <w:t>‘’COUNT (</w:t>
-      </w:r>
-      <w:proofErr w:type="spellStart"/>
-      <w:r>
-        <w:t>fkJoueur</w:t>
-      </w:r>
-      <w:proofErr w:type="spellEnd"/>
-      <w:r>
-        <w:t>)</w:t>
+        <w:t>‘’COUNT (fkJoueur)</w:t>
       </w:r>
       <w:r>
         <w:t xml:space="preserve"> </w:t>
       </w:r>
       <w:r>
-        <w:t xml:space="preserve">AS </w:t>
-      </w:r>
-      <w:proofErr w:type="spellStart"/>
-      <w:r>
-        <w:t>NombreCommandes</w:t>
-      </w:r>
-      <w:proofErr w:type="spellEnd"/>
-      <w:r>
-        <w:t xml:space="preserve">’’ </w:t>
-      </w:r>
-      <w:r>
-        <w:t>permet de compter le nombre de fois que chaque identifiant que ‘’</w:t>
-      </w:r>
-      <w:proofErr w:type="spellStart"/>
-      <w:r>
-        <w:t>fkJoueur</w:t>
-      </w:r>
-      <w:proofErr w:type="spellEnd"/>
-      <w:r>
-        <w:t>’’ apparaît dans la table ‘’t_commande’’</w:t>
+        <w:t xml:space="preserve">AS NombreCommandes’’ </w:t>
+      </w:r>
+      <w:r>
+        <w:t>permet de compter le nombre de fois que chaque identifiant que ‘’fkJoueur’’ apparaît dans la table ‘’t_commande’’</w:t>
       </w:r>
       <w:r>
         <w:t>.</w:t>
@@ -4979,29 +4545,7 @@
         </w:tabs>
       </w:pPr>
       <w:r>
-        <w:t>De plus dans cette commande, ‘’</w:t>
-      </w:r>
-      <w:r>
-        <w:t xml:space="preserve">AS </w:t>
-      </w:r>
-      <w:proofErr w:type="spellStart"/>
-      <w:r>
-        <w:t>NombreCommandes</w:t>
-      </w:r>
-      <w:proofErr w:type="spellEnd"/>
-      <w:r>
-        <w:t>’’</w:t>
-      </w:r>
-      <w:r>
-        <w:t xml:space="preserve"> permet de renommer la colonne ou résultat apparaitra, dans cette exemple la colonne s’appellera ‘’</w:t>
-      </w:r>
-      <w:proofErr w:type="spellStart"/>
-      <w:r>
-        <w:t>NombreCommandes</w:t>
-      </w:r>
-      <w:proofErr w:type="spellEnd"/>
-      <w:r>
-        <w:t>’’</w:t>
+        <w:t>De plus dans cette commande, ‘’AS NombreCommandes’’ permet de renommer la colonne ou résultat apparaitra, dans cette exemple la colonne s’appellera ‘’NombreCommandes’’</w:t>
       </w:r>
     </w:p>
     <w:p>
@@ -5016,23 +4560,7 @@
         </w:tabs>
       </w:pPr>
       <w:r>
-        <w:t xml:space="preserve">‘’GROUP BY </w:t>
-      </w:r>
-      <w:proofErr w:type="spellStart"/>
-      <w:r>
-        <w:t>fkjoueur</w:t>
-      </w:r>
-      <w:proofErr w:type="spellEnd"/>
-      <w:r>
-        <w:t>’’ groupe les résultats en fonction de la colonne ‘’</w:t>
-      </w:r>
-      <w:proofErr w:type="spellStart"/>
-      <w:r>
-        <w:t>fkJoueur</w:t>
-      </w:r>
-      <w:proofErr w:type="spellEnd"/>
-      <w:r>
-        <w:t xml:space="preserve">’’ </w:t>
+        <w:t xml:space="preserve">‘’GROUP BY fkjoueur’’ groupe les résultats en fonction de la colonne ‘’fkJoueur’’ </w:t>
       </w:r>
     </w:p>
     <w:p>
@@ -5093,10 +4621,10 @@
           <w:noProof/>
         </w:rPr>
         <w:drawing>
-          <wp:inline distT="0" distB="0" distL="0" distR="0" wp14:anchorId="2931CF67" wp14:editId="76EE63D4">
-            <wp:extent cx="5760720" cy="1094105"/>
-            <wp:effectExtent l="0" t="0" r="0" b="0"/>
-            <wp:docPr id="1259552848" name="Image 1" descr="Une image contenant texte, capture d’écran, Police&#10;&#10;Description générée automatiquement"/>
+          <wp:inline distT="0" distB="0" distL="0" distR="0" wp14:anchorId="4B211C0D" wp14:editId="07A51688">
+            <wp:extent cx="4667002" cy="1284557"/>
+            <wp:effectExtent l="0" t="0" r="635" b="0"/>
+            <wp:docPr id="840339362" name="Image 1" descr="Une image contenant texte, capture d’écran, Police&#10;&#10;Description générée automatiquement"/>
             <wp:cNvGraphicFramePr>
               <a:graphicFrameLocks xmlns:a="http://schemas.openxmlformats.org/drawingml/2006/main" noChangeAspect="1"/>
             </wp:cNvGraphicFramePr>
@@ -5104,7 +4632,7 @@
               <a:graphicData uri="http://schemas.openxmlformats.org/drawingml/2006/picture">
                 <pic:pic xmlns:pic="http://schemas.openxmlformats.org/drawingml/2006/picture">
                   <pic:nvPicPr>
-                    <pic:cNvPr id="1259552848" name="Image 1" descr="Une image contenant texte, capture d’écran, Police&#10;&#10;Description générée automatiquement"/>
+                    <pic:cNvPr id="840339362" name="Image 1" descr="Une image contenant texte, capture d’écran, Police&#10;&#10;Description générée automatiquement"/>
                     <pic:cNvPicPr/>
                   </pic:nvPicPr>
                   <pic:blipFill>
@@ -5116,7 +4644,7 @@
                   <pic:spPr>
                     <a:xfrm>
                       <a:off x="0" y="0"/>
-                      <a:ext cx="5760720" cy="1094105"/>
+                      <a:ext cx="4680418" cy="1288250"/>
                     </a:xfrm>
                     <a:prstGeom prst="rect">
                       <a:avLst/>
@@ -5141,15 +4669,19 @@
         </w:tabs>
       </w:pPr>
       <w:r>
-        <w:t>‘’HAVING COUNT (</w:t>
-      </w:r>
-      <w:proofErr w:type="spellStart"/>
-      <w:r>
-        <w:t>fkJoueur</w:t>
-      </w:r>
-      <w:proofErr w:type="spellEnd"/>
-      <w:r>
-        <w:t>) &gt; 2’’ permet d’afficher uniquement les joueurs qui ont passé plus de 2 commandes</w:t>
+        <w:t>‘’HAVING’’</w:t>
+      </w:r>
+      <w:r>
+        <w:t xml:space="preserve"> est utilisé </w:t>
+      </w:r>
+      <w:r>
+        <w:t xml:space="preserve">pour filtrer les groupes, </w:t>
+      </w:r>
+      <w:r>
+        <w:t xml:space="preserve">dans cette exemple </w:t>
+      </w:r>
+      <w:r>
+        <w:t>il est utiliser pour spécifier que seuls les ‘’fkJoueur’’ qui apparaissent plus de 2 fois seront afficher.</w:t>
       </w:r>
     </w:p>
     <w:p>
@@ -5164,6 +4696,7 @@
           <w:iCs/>
           <w:u w:val="single"/>
         </w:rPr>
+        <w:lastRenderedPageBreak/>
         <w:t>Requête n</w:t>
       </w:r>
       <w:r>
@@ -5195,31 +4728,7 @@
         <w:t>:</w:t>
       </w:r>
       <w:r>
-        <w:t xml:space="preserve"> La requête suivante permet d’afficher l’entièreté des colonnes ‘’</w:t>
-      </w:r>
-      <w:proofErr w:type="spellStart"/>
-      <w:r>
-        <w:t>jouPseudo</w:t>
-      </w:r>
-      <w:proofErr w:type="spellEnd"/>
-      <w:r>
-        <w:t>’’, ‘’</w:t>
-      </w:r>
-      <w:proofErr w:type="spellStart"/>
-      <w:r>
-        <w:t>armNom</w:t>
-      </w:r>
-      <w:proofErr w:type="spellEnd"/>
-      <w:r>
-        <w:t>’’ ainsi que ‘’</w:t>
-      </w:r>
-      <w:proofErr w:type="spellStart"/>
-      <w:r>
-        <w:t>comNumeroCommande</w:t>
-      </w:r>
-      <w:proofErr w:type="spellEnd"/>
-      <w:r>
-        <w:t>’’</w:t>
+        <w:t xml:space="preserve"> La requête suivante permet d’afficher l’entièreté des colonnes ‘’jouPseudo’’, ‘’armNom’’ ainsi que ‘’comNumeroCommande’’</w:t>
       </w:r>
     </w:p>
     <w:p>
@@ -5234,10 +4743,10 @@
           <w:noProof/>
         </w:rPr>
         <w:drawing>
-          <wp:inline distT="0" distB="0" distL="0" distR="0" wp14:anchorId="3278ABCF" wp14:editId="5A63FE56">
-            <wp:extent cx="5417389" cy="1478555"/>
-            <wp:effectExtent l="0" t="0" r="0" b="7620"/>
-            <wp:docPr id="1582888342" name="Image 1" descr="Une image contenant texte, capture d’écran, Police&#10;&#10;Description générée automatiquement"/>
+          <wp:inline distT="0" distB="0" distL="0" distR="0" wp14:anchorId="1E6786AB" wp14:editId="3E6C2C34">
+            <wp:extent cx="5432280" cy="1484416"/>
+            <wp:effectExtent l="0" t="0" r="0" b="1905"/>
+            <wp:docPr id="1369141374" name="Image 1" descr="Une image contenant texte, capture d’écran, Police&#10;&#10;Description générée automatiquement"/>
             <wp:cNvGraphicFramePr>
               <a:graphicFrameLocks xmlns:a="http://schemas.openxmlformats.org/drawingml/2006/main" noChangeAspect="1"/>
             </wp:cNvGraphicFramePr>
@@ -5245,7 +4754,7 @@
               <a:graphicData uri="http://schemas.openxmlformats.org/drawingml/2006/picture">
                 <pic:pic xmlns:pic="http://schemas.openxmlformats.org/drawingml/2006/picture">
                   <pic:nvPicPr>
-                    <pic:cNvPr id="1582888342" name="Image 1" descr="Une image contenant texte, capture d’écran, Police&#10;&#10;Description générée automatiquement"/>
+                    <pic:cNvPr id="1369141374" name="Image 1" descr="Une image contenant texte, capture d’écran, Police&#10;&#10;Description générée automatiquement"/>
                     <pic:cNvPicPr/>
                   </pic:nvPicPr>
                   <pic:blipFill>
@@ -5257,7 +4766,7 @@
                   <pic:spPr>
                     <a:xfrm>
                       <a:off x="0" y="0"/>
-                      <a:ext cx="5439835" cy="1484681"/>
+                      <a:ext cx="5445052" cy="1487906"/>
                     </a:xfrm>
                     <a:prstGeom prst="rect">
                       <a:avLst/>
@@ -5285,44 +4794,10 @@
         <w:t>‘’</w:t>
       </w:r>
       <w:r>
-        <w:t xml:space="preserve">JOIN </w:t>
-      </w:r>
-      <w:proofErr w:type="spellStart"/>
-      <w:r>
-        <w:t>t_arsenal</w:t>
-      </w:r>
-      <w:proofErr w:type="spellEnd"/>
-      <w:r>
-        <w:t xml:space="preserve"> ON </w:t>
-      </w:r>
-      <w:proofErr w:type="spellStart"/>
-      <w:r>
-        <w:t>t_</w:t>
-      </w:r>
-      <w:proofErr w:type="gramStart"/>
-      <w:r>
-        <w:t>joueur.idJoueur</w:t>
-      </w:r>
-      <w:proofErr w:type="spellEnd"/>
-      <w:proofErr w:type="gramEnd"/>
-      <w:r>
-        <w:t xml:space="preserve"> = </w:t>
-      </w:r>
-      <w:proofErr w:type="spellStart"/>
-      <w:r>
-        <w:t>t_arsenal.fkJoueur</w:t>
-      </w:r>
-      <w:proofErr w:type="spellEnd"/>
-      <w:r>
-        <w:t>’’ permet d’interconnecter deux table entre elle, dans cette exemple les deux tables connectées sont : ‘’t_joueur’’ et ‘’</w:t>
-      </w:r>
-      <w:proofErr w:type="spellStart"/>
-      <w:r>
-        <w:t>t_arsenal</w:t>
-      </w:r>
-      <w:proofErr w:type="spellEnd"/>
-      <w:r>
-        <w:t>’’</w:t>
+        <w:t>JOIN t_arsenal ON t_joueur.idJoueur = t_arsenal.fkJoueur</w:t>
+      </w:r>
+      <w:r>
+        <w:t>’’ permet d’interconnecter deux table entre elle, dans cette exemple les deux tables connectées sont : ‘’t_joueur’’ et ‘’t_arsenal’’</w:t>
       </w:r>
     </w:p>
     <w:p>
@@ -5383,10 +4858,10 @@
           <w:noProof/>
         </w:rPr>
         <w:drawing>
-          <wp:inline distT="0" distB="0" distL="0" distR="0" wp14:anchorId="492116CA" wp14:editId="15740C4A">
-            <wp:extent cx="5760720" cy="1593850"/>
-            <wp:effectExtent l="0" t="0" r="0" b="6350"/>
-            <wp:docPr id="1019637822" name="Image 1" descr="Une image contenant texte, capture d’écran, Police&#10;&#10;Description générée automatiquement"/>
+          <wp:inline distT="0" distB="0" distL="0" distR="0" wp14:anchorId="04CBF051" wp14:editId="6586698A">
+            <wp:extent cx="5760720" cy="1717675"/>
+            <wp:effectExtent l="0" t="0" r="0" b="0"/>
+            <wp:docPr id="1615405025" name="Image 1" descr="Une image contenant texte, capture d’écran, Police&#10;&#10;Description générée automatiquement"/>
             <wp:cNvGraphicFramePr>
               <a:graphicFrameLocks xmlns:a="http://schemas.openxmlformats.org/drawingml/2006/main" noChangeAspect="1"/>
             </wp:cNvGraphicFramePr>
@@ -5394,7 +4869,7 @@
               <a:graphicData uri="http://schemas.openxmlformats.org/drawingml/2006/picture">
                 <pic:pic xmlns:pic="http://schemas.openxmlformats.org/drawingml/2006/picture">
                   <pic:nvPicPr>
-                    <pic:cNvPr id="1019637822" name="Image 1" descr="Une image contenant texte, capture d’écran, Police&#10;&#10;Description générée automatiquement"/>
+                    <pic:cNvPr id="1615405025" name="Image 1" descr="Une image contenant texte, capture d’écran, Police&#10;&#10;Description générée automatiquement"/>
                     <pic:cNvPicPr/>
                   </pic:nvPicPr>
                   <pic:blipFill>
@@ -5406,7 +4881,7 @@
                   <pic:spPr>
                     <a:xfrm>
                       <a:off x="0" y="0"/>
-                      <a:ext cx="5760720" cy="1593850"/>
+                      <a:ext cx="5760720" cy="1717675"/>
                     </a:xfrm>
                     <a:prstGeom prst="rect">
                       <a:avLst/>
@@ -5483,10 +4958,10 @@
           <w:noProof/>
         </w:rPr>
         <w:drawing>
-          <wp:inline distT="0" distB="0" distL="0" distR="0" wp14:anchorId="2008429C" wp14:editId="77F01856">
-            <wp:extent cx="5760720" cy="1330325"/>
-            <wp:effectExtent l="0" t="0" r="0" b="3175"/>
-            <wp:docPr id="1052274085" name="Image 1" descr="Une image contenant texte, capture d’écran, Police&#10;&#10;Description générée automatiquement"/>
+          <wp:inline distT="0" distB="0" distL="0" distR="0" wp14:anchorId="1D89C8C1" wp14:editId="256B3AC9">
+            <wp:extent cx="5760720" cy="1257935"/>
+            <wp:effectExtent l="0" t="0" r="0" b="0"/>
+            <wp:docPr id="1198922183" name="Image 1" descr="Une image contenant texte, capture d’écran, Police&#10;&#10;Description générée automatiquement"/>
             <wp:cNvGraphicFramePr>
               <a:graphicFrameLocks xmlns:a="http://schemas.openxmlformats.org/drawingml/2006/main" noChangeAspect="1"/>
             </wp:cNvGraphicFramePr>
@@ -5494,7 +4969,7 @@
               <a:graphicData uri="http://schemas.openxmlformats.org/drawingml/2006/picture">
                 <pic:pic xmlns:pic="http://schemas.openxmlformats.org/drawingml/2006/picture">
                   <pic:nvPicPr>
-                    <pic:cNvPr id="1052274085" name="Image 1" descr="Une image contenant texte, capture d’écran, Police&#10;&#10;Description générée automatiquement"/>
+                    <pic:cNvPr id="1198922183" name="Image 1" descr="Une image contenant texte, capture d’écran, Police&#10;&#10;Description générée automatiquement"/>
                     <pic:cNvPicPr/>
                   </pic:nvPicPr>
                   <pic:blipFill>
@@ -5506,7 +4981,7 @@
                   <pic:spPr>
                     <a:xfrm>
                       <a:off x="0" y="0"/>
-                      <a:ext cx="5760720" cy="1330325"/>
+                      <a:ext cx="5760720" cy="1257935"/>
                     </a:xfrm>
                     <a:prstGeom prst="rect">
                       <a:avLst/>
@@ -5534,26 +5009,8 @@
         <w:t>‘’</w:t>
       </w:r>
       <w:r>
-        <w:t xml:space="preserve">LEFT JOIN t_commande ON </w:t>
-      </w:r>
-      <w:proofErr w:type="spellStart"/>
-      <w:r>
-        <w:t>t_</w:t>
-      </w:r>
-      <w:proofErr w:type="gramStart"/>
-      <w:r>
-        <w:t>commande.fkJoueur</w:t>
-      </w:r>
-      <w:proofErr w:type="spellEnd"/>
-      <w:proofErr w:type="gramEnd"/>
-      <w:r>
-        <w:t xml:space="preserve"> = </w:t>
-      </w:r>
-      <w:proofErr w:type="spellStart"/>
-      <w:r>
-        <w:t>t_joueur.idJoueur</w:t>
-      </w:r>
-      <w:proofErr w:type="spellEnd"/>
+        <w:t>LEFT JOIN t_commande ON t_commande.fkJoueur = t_joueur.idJoueur</w:t>
+      </w:r>
       <w:r>
         <w:t xml:space="preserve">’’ Comme la commande JOIN mais au lieu de lier </w:t>
       </w:r>
@@ -5570,12 +5027,27 @@
           <w:tab w:val="left" w:pos="1966"/>
         </w:tabs>
       </w:pPr>
+    </w:p>
+    <w:p>
+      <w:pPr>
+        <w:tabs>
+          <w:tab w:val="left" w:pos="1966"/>
+        </w:tabs>
+      </w:pPr>
+    </w:p>
+    <w:p>
+      <w:pPr>
+        <w:tabs>
+          <w:tab w:val="left" w:pos="1966"/>
+        </w:tabs>
+      </w:pPr>
       <w:r>
         <w:rPr>
           <w:i/>
           <w:iCs/>
           <w:u w:val="single"/>
         </w:rPr>
+        <w:lastRenderedPageBreak/>
         <w:t>Requête n</w:t>
       </w:r>
       <w:r>
@@ -5634,10 +5106,10 @@
           <w:noProof/>
         </w:rPr>
         <w:drawing>
-          <wp:inline distT="0" distB="0" distL="0" distR="0" wp14:anchorId="37C994B9" wp14:editId="6AC9664C">
-            <wp:extent cx="5760720" cy="1311275"/>
-            <wp:effectExtent l="0" t="0" r="0" b="3175"/>
-            <wp:docPr id="384309162" name="Image 1" descr="Une image contenant texte, capture d’écran, Police&#10;&#10;Description générée automatiquement"/>
+          <wp:inline distT="0" distB="0" distL="0" distR="0" wp14:anchorId="29A6C4BD" wp14:editId="15B1CAE5">
+            <wp:extent cx="5760720" cy="1257935"/>
+            <wp:effectExtent l="0" t="0" r="0" b="0"/>
+            <wp:docPr id="438323059" name="Image 1" descr="Une image contenant texte, capture d’écran, Police&#10;&#10;Description générée automatiquement"/>
             <wp:cNvGraphicFramePr>
               <a:graphicFrameLocks xmlns:a="http://schemas.openxmlformats.org/drawingml/2006/main" noChangeAspect="1"/>
             </wp:cNvGraphicFramePr>
@@ -5645,7 +5117,7 @@
               <a:graphicData uri="http://schemas.openxmlformats.org/drawingml/2006/picture">
                 <pic:pic xmlns:pic="http://schemas.openxmlformats.org/drawingml/2006/picture">
                   <pic:nvPicPr>
-                    <pic:cNvPr id="384309162" name="Image 1" descr="Une image contenant texte, capture d’écran, Police&#10;&#10;Description générée automatiquement"/>
+                    <pic:cNvPr id="438323059" name="Image 1" descr="Une image contenant texte, capture d’écran, Police&#10;&#10;Description générée automatiquement"/>
                     <pic:cNvPicPr/>
                   </pic:nvPicPr>
                   <pic:blipFill>
@@ -5657,7 +5129,7 @@
                   <pic:spPr>
                     <a:xfrm>
                       <a:off x="0" y="0"/>
-                      <a:ext cx="5760720" cy="1311275"/>
+                      <a:ext cx="5760720" cy="1257935"/>
                     </a:xfrm>
                     <a:prstGeom prst="rect">
                       <a:avLst/>
@@ -5685,47 +5157,13 @@
         <w:t>‘’</w:t>
       </w:r>
       <w:r>
-        <w:t xml:space="preserve">RIGHT JOIN t_commande ON </w:t>
-      </w:r>
-      <w:proofErr w:type="spellStart"/>
-      <w:r>
-        <w:t>t_</w:t>
-      </w:r>
-      <w:proofErr w:type="gramStart"/>
-      <w:r>
-        <w:t>commande.fkJoueur</w:t>
-      </w:r>
-      <w:proofErr w:type="spellEnd"/>
-      <w:proofErr w:type="gramEnd"/>
-      <w:r>
-        <w:t xml:space="preserve"> = </w:t>
-      </w:r>
-      <w:proofErr w:type="spellStart"/>
-      <w:r>
-        <w:t>t_joueur.idJoueur</w:t>
-      </w:r>
-      <w:proofErr w:type="spellEnd"/>
+        <w:t>RIGHT JOIN t_commande ON t_commande.fkJoueur = t_joueur.idJoueur</w:t>
+      </w:r>
       <w:r>
         <w:t xml:space="preserve">’’ Comme la commande JOIN LEFT, mais à la place d’afficher toutes les informations de la colonne qui est spécifier </w:t>
       </w:r>
       <w:r>
-        <w:t xml:space="preserve">à gauche du </w:t>
-      </w:r>
-      <w:proofErr w:type="spellStart"/>
-      <w:r>
-        <w:t>Join</w:t>
-      </w:r>
-      <w:proofErr w:type="spellEnd"/>
-      <w:r>
-        <w:t xml:space="preserve">, ici c’est à droite du </w:t>
-      </w:r>
-      <w:proofErr w:type="spellStart"/>
-      <w:r>
-        <w:t>Join</w:t>
-      </w:r>
-      <w:proofErr w:type="spellEnd"/>
-      <w:r>
-        <w:t xml:space="preserve"> que toute les informations seront afficher</w:t>
+        <w:t>à gauche du Join, ici c’est à droite du Join que toute les informations seront afficher</w:t>
       </w:r>
     </w:p>
     <w:p>
@@ -5796,10 +5234,10 @@
           <w:noProof/>
         </w:rPr>
         <w:drawing>
-          <wp:inline distT="0" distB="0" distL="0" distR="0" wp14:anchorId="30AAEFF4" wp14:editId="6A6FCFE3">
-            <wp:extent cx="5760720" cy="1700530"/>
+          <wp:inline distT="0" distB="0" distL="0" distR="0" wp14:anchorId="0A63848F" wp14:editId="392A9686">
+            <wp:extent cx="5286375" cy="1620526"/>
             <wp:effectExtent l="0" t="0" r="0" b="0"/>
-            <wp:docPr id="1612553940" name="Image 1" descr="Une image contenant texte, capture d’écran, Police&#10;&#10;Description générée automatiquement"/>
+            <wp:docPr id="574303632" name="Image 1" descr="Une image contenant texte, capture d’écran, Police&#10;&#10;Description générée automatiquement"/>
             <wp:cNvGraphicFramePr>
               <a:graphicFrameLocks xmlns:a="http://schemas.openxmlformats.org/drawingml/2006/main" noChangeAspect="1"/>
             </wp:cNvGraphicFramePr>
@@ -5807,7 +5245,7 @@
               <a:graphicData uri="http://schemas.openxmlformats.org/drawingml/2006/picture">
                 <pic:pic xmlns:pic="http://schemas.openxmlformats.org/drawingml/2006/picture">
                   <pic:nvPicPr>
-                    <pic:cNvPr id="1612553940" name="Image 1" descr="Une image contenant texte, capture d’écran, Police&#10;&#10;Description générée automatiquement"/>
+                    <pic:cNvPr id="574303632" name="Image 1" descr="Une image contenant texte, capture d’écran, Police&#10;&#10;Description générée automatiquement"/>
                     <pic:cNvPicPr/>
                   </pic:nvPicPr>
                   <pic:blipFill>
@@ -5819,7 +5257,7 @@
                   <pic:spPr>
                     <a:xfrm>
                       <a:off x="0" y="0"/>
-                      <a:ext cx="5760720" cy="1700530"/>
+                      <a:ext cx="5298350" cy="1624197"/>
                     </a:xfrm>
                     <a:prstGeom prst="rect">
                       <a:avLst/>
@@ -5844,23 +5282,28 @@
         </w:tabs>
       </w:pPr>
       <w:r>
+        <w:t xml:space="preserve">L’expression </w:t>
+      </w:r>
+      <w:r>
         <w:t>‘</w:t>
       </w:r>
       <w:r>
-        <w:t>’SUM (</w:t>
-      </w:r>
-      <w:proofErr w:type="spellStart"/>
-      <w:r>
-        <w:t>t_detail_</w:t>
-      </w:r>
-      <w:proofErr w:type="gramStart"/>
-      <w:r>
-        <w:t>commande.detQuantiteCommande</w:t>
-      </w:r>
-      <w:proofErr w:type="spellEnd"/>
-      <w:proofErr w:type="gramEnd"/>
+        <w:t>’SUM (t_detail_commande.detQuantiteCommande</w:t>
+      </w:r>
       <w:r>
         <w:t>)</w:t>
+      </w:r>
+      <w:r>
+        <w:t>’’</w:t>
+      </w:r>
+      <w:r>
+        <w:t xml:space="preserve"> permet de calculer la somme totale des colonnes qui se trouvent dans les parenthèses qui suis le </w:t>
+      </w:r>
+      <w:r>
+        <w:t>‘’</w:t>
+      </w:r>
+      <w:r>
+        <w:t>SUM</w:t>
       </w:r>
       <w:r>
         <w:t>’’</w:t>
@@ -5912,7 +5355,16 @@
         <w:t xml:space="preserve"> </w:t>
       </w:r>
       <w:r>
-        <w:t xml:space="preserve">la requête affiche </w:t>
+        <w:t>la requête</w:t>
+      </w:r>
+      <w:r>
+        <w:t xml:space="preserve"> suivante</w:t>
+      </w:r>
+      <w:r>
+        <w:t xml:space="preserve"> affiche</w:t>
+      </w:r>
+      <w:r>
+        <w:t>ra une liste de pseudo de joueur qui acheter au moins une arme.</w:t>
       </w:r>
     </w:p>
     <w:p>
@@ -5921,13 +5373,19 @@
           <w:tab w:val="left" w:pos="1966"/>
         </w:tabs>
         <w:ind w:left="360"/>
-      </w:pPr>
-      <w:r>
+        <w:rPr>
+          <w:noProof/>
+        </w:rPr>
+      </w:pPr>
+      <w:r>
+        <w:rPr>
+          <w:noProof/>
+        </w:rPr>
         <w:drawing>
-          <wp:inline distT="0" distB="0" distL="0" distR="0" wp14:anchorId="23ED8BC1" wp14:editId="3E666257">
-            <wp:extent cx="5760720" cy="1550670"/>
-            <wp:effectExtent l="0" t="0" r="0" b="0"/>
-            <wp:docPr id="512834528" name="Image 1"/>
+          <wp:inline distT="0" distB="0" distL="0" distR="0" wp14:anchorId="49972A48" wp14:editId="67E596D0">
+            <wp:extent cx="5760720" cy="1577340"/>
+            <wp:effectExtent l="0" t="0" r="0" b="3810"/>
+            <wp:docPr id="25260756" name="Image 1" descr="Une image contenant texte, capture d’écran, Police&#10;&#10;Description générée automatiquement"/>
             <wp:cNvGraphicFramePr>
               <a:graphicFrameLocks xmlns:a="http://schemas.openxmlformats.org/drawingml/2006/main" noChangeAspect="1"/>
             </wp:cNvGraphicFramePr>
@@ -5935,7 +5393,7 @@
               <a:graphicData uri="http://schemas.openxmlformats.org/drawingml/2006/picture">
                 <pic:pic xmlns:pic="http://schemas.openxmlformats.org/drawingml/2006/picture">
                   <pic:nvPicPr>
-                    <pic:cNvPr id="512834528" name=""/>
+                    <pic:cNvPr id="25260756" name="Image 1" descr="Une image contenant texte, capture d’écran, Police&#10;&#10;Description générée automatiquement"/>
                     <pic:cNvPicPr/>
                   </pic:nvPicPr>
                   <pic:blipFill>
@@ -5947,7 +5405,7 @@
                   <pic:spPr>
                     <a:xfrm>
                       <a:off x="0" y="0"/>
-                      <a:ext cx="5760720" cy="1550670"/>
+                      <a:ext cx="5760720" cy="1577340"/>
                     </a:xfrm>
                     <a:prstGeom prst="rect">
                       <a:avLst/>
@@ -5965,6 +5423,40 @@
         <w:tabs>
           <w:tab w:val="left" w:pos="1966"/>
         </w:tabs>
+        <w:ind w:left="360"/>
+        <w:rPr>
+          <w:noProof/>
+        </w:rPr>
+      </w:pPr>
+    </w:p>
+    <w:p>
+      <w:pPr>
+        <w:tabs>
+          <w:tab w:val="left" w:pos="1966"/>
+        </w:tabs>
+        <w:ind w:left="360"/>
+        <w:rPr>
+          <w:noProof/>
+        </w:rPr>
+      </w:pPr>
+    </w:p>
+    <w:p>
+      <w:pPr>
+        <w:tabs>
+          <w:tab w:val="left" w:pos="1966"/>
+        </w:tabs>
+        <w:ind w:left="360"/>
+        <w:rPr>
+          <w:noProof/>
+        </w:rPr>
+      </w:pPr>
+    </w:p>
+    <w:p>
+      <w:pPr>
+        <w:tabs>
+          <w:tab w:val="left" w:pos="1966"/>
+        </w:tabs>
+        <w:ind w:left="360"/>
       </w:pPr>
     </w:p>
     <w:p>
@@ -5977,6 +5469,7 @@
       </w:pPr>
       <w:bookmarkStart w:id="8" w:name="_Toc148994349"/>
       <w:r>
+        <w:lastRenderedPageBreak/>
         <w:t>Création des index</w:t>
       </w:r>
       <w:bookmarkEnd w:id="8"/>
@@ -5991,7 +5484,19 @@
         </w:numPr>
       </w:pPr>
       <w:r>
-        <w:t xml:space="preserve"> Certains index existent déjà car, MySQL crée automatiquement des index pour : (les champs qui ont des index auto)</w:t>
+        <w:t xml:space="preserve"> Certains index existent déjà car, MySQL crée automatiquement des index pour </w:t>
+      </w:r>
+      <w:r>
+        <w:t xml:space="preserve">les colonnes suivantes </w:t>
+      </w:r>
+      <w:r>
+        <w:t xml:space="preserve">: </w:t>
+      </w:r>
+      <w:r>
+        <w:t xml:space="preserve">clé primaire, clé étrangère et colonne uniques, </w:t>
+      </w:r>
+      <w:r>
+        <w:t>pour améliorer les performances des requêtes et garantir l’incorruptibilité des données</w:t>
       </w:r>
     </w:p>
     <w:p>
@@ -6014,8 +5519,8 @@
         <mc:AlternateContent>
           <mc:Choice Requires="wps">
             <w:drawing>
-              <wp:inline distT="0" distB="0" distL="0" distR="0" wp14:anchorId="388AA8B7" wp14:editId="507D2A7F">
-                <wp:extent cx="2440940" cy="1966595"/>
+              <wp:inline distT="0" distB="0" distL="0" distR="0" wp14:anchorId="388AA8B7" wp14:editId="07E19B11">
+                <wp:extent cx="2440940" cy="2424022"/>
                 <wp:effectExtent l="0" t="0" r="16510" b="14605"/>
                 <wp:docPr id="1320273991" name="Zone de texte 1"/>
                 <wp:cNvGraphicFramePr/>
@@ -6026,7 +5531,7 @@
                       <wps:spPr>
                         <a:xfrm>
                           <a:off x="0" y="0"/>
-                          <a:ext cx="2440940" cy="1966595"/>
+                          <a:ext cx="2440940" cy="2424022"/>
                         </a:xfrm>
                         <a:prstGeom prst="rect">
                           <a:avLst/>
@@ -6062,11 +5567,6 @@
                           </w:p>
                           <w:p>
                             <w:pPr>
-                              <w:pStyle w:val="Paragraphedeliste"/>
-                              <w:numPr>
-                                <w:ilvl w:val="0"/>
-                                <w:numId w:val="31"/>
-                              </w:numPr>
                               <w:rPr>
                                 <w:lang w:val="fr-FR"/>
                               </w:rPr>
@@ -6075,16 +5575,54 @@
                               <w:rPr>
                                 <w:lang w:val="fr-FR"/>
                               </w:rPr>
+                              <w:t xml:space="preserve">- </w:t>
+                            </w:r>
+                            <w:r>
+                              <w:rPr>
+                                <w:u w:val="single"/>
+                                <w:lang w:val="fr-FR"/>
+                              </w:rPr>
+                              <w:t>Performances des requêtes</w:t>
+                            </w:r>
+                            <w:r>
+                              <w:rPr>
+                                <w:lang w:val="fr-FR"/>
+                              </w:rPr>
                               <w:t xml:space="preserve"> </w:t>
+                            </w:r>
+                            <w:r>
+                              <w:rPr>
+                                <w:lang w:val="fr-FR"/>
+                              </w:rPr>
+                              <w:t xml:space="preserve">(les index accélèrent les recherches, ainsi que les filtrages, jointure et </w:t>
+                            </w:r>
+                            <w:r>
+                              <w:rPr>
+                                <w:lang w:val="fr-FR"/>
+                              </w:rPr>
+                              <w:t xml:space="preserve">le tri </w:t>
+                            </w:r>
+                            <w:r>
+                              <w:rPr>
+                                <w:lang w:val="fr-FR"/>
+                              </w:rPr>
+                              <w:t>de</w:t>
+                            </w:r>
+                            <w:r>
+                              <w:rPr>
+                                <w:lang w:val="fr-FR"/>
+                              </w:rPr>
+                              <w:t>s</w:t>
+                            </w:r>
+                            <w:r>
+                              <w:rPr>
+                                <w:lang w:val="fr-FR"/>
+                              </w:rPr>
+                              <w:t xml:space="preserve"> données)</w:t>
                             </w:r>
                           </w:p>
                           <w:p>
                             <w:pPr>
-                              <w:pStyle w:val="Paragraphedeliste"/>
-                              <w:numPr>
-                                <w:ilvl w:val="0"/>
-                                <w:numId w:val="31"/>
-                              </w:numPr>
                               <w:rPr>
                                 <w:lang w:val="fr-FR"/>
                               </w:rPr>
@@ -6093,16 +5631,24 @@
                               <w:rPr>
                                 <w:lang w:val="fr-FR"/>
                               </w:rPr>
-                              <w:t xml:space="preserve"> </w:t>
+                              <w:t xml:space="preserve">- </w:t>
+                            </w:r>
+                            <w:r>
+                              <w:rPr>
+                                <w:u w:val="single"/>
+                                <w:lang w:val="fr-FR"/>
+                              </w:rPr>
+                              <w:t>Intégrité des données</w:t>
+                            </w:r>
+                            <w:r>
+                              <w:rPr>
+                                <w:lang w:val="fr-FR"/>
+                              </w:rPr>
+                              <w:t xml:space="preserve"> (les index permettent d’être sûr que les données stocker dans les colonnes uniques sont uniques)</w:t>
                             </w:r>
                           </w:p>
                           <w:p>
                             <w:pPr>
-                              <w:pStyle w:val="Paragraphedeliste"/>
-                              <w:numPr>
-                                <w:ilvl w:val="0"/>
-                                <w:numId w:val="31"/>
-                              </w:numPr>
                               <w:rPr>
                                 <w:lang w:val="fr-FR"/>
                               </w:rPr>
@@ -6111,43 +5657,20 @@
                               <w:rPr>
                                 <w:lang w:val="fr-FR"/>
                               </w:rPr>
-                              <w:t xml:space="preserve"> </w:t>
+                              <w:t xml:space="preserve">- </w:t>
                             </w:r>
-                          </w:p>
-                          <w:p>
-                            <w:pPr>
-                              <w:pStyle w:val="Paragraphedeliste"/>
-                              <w:numPr>
-                                <w:ilvl w:val="0"/>
-                                <w:numId w:val="31"/>
-                              </w:numPr>
+                            <w:r>
                               <w:rPr>
+                                <w:u w:val="single"/>
                                 <w:lang w:val="fr-FR"/>
                               </w:rPr>
-                            </w:pPr>
+                              <w:t>Facilité d’utilisation</w:t>
+                            </w:r>
                             <w:r>
                               <w:rPr>
                                 <w:lang w:val="fr-FR"/>
                               </w:rPr>
-                              <w:t xml:space="preserve"> </w:t>
-                            </w:r>
-                          </w:p>
-                          <w:p>
-                            <w:pPr>
-                              <w:pStyle w:val="Paragraphedeliste"/>
-                              <w:numPr>
-                                <w:ilvl w:val="0"/>
-                                <w:numId w:val="31"/>
-                              </w:numPr>
-                              <w:rPr>
-                                <w:lang w:val="fr-FR"/>
-                              </w:rPr>
-                            </w:pPr>
-                            <w:r>
-                              <w:rPr>
-                                <w:lang w:val="fr-FR"/>
-                              </w:rPr>
-                              <w:t xml:space="preserve"> </w:t>
+                              <w:t xml:space="preserve"> (si MySQL crée des index automatiquement pas besoin d’en crée)</w:t>
                             </w:r>
                           </w:p>
                           <w:p>
@@ -6182,7 +5705,7 @@
                 <v:stroke joinstyle="miter"/>
                 <v:path gradientshapeok="t" o:connecttype="rect"/>
               </v:shapetype>
-              <v:shape id="Zone de texte 1" o:spid="_x0000_s1026" type="#_x0000_t202" style="width:192.2pt;height:154.85pt;visibility:visible;mso-wrap-style:square;mso-left-percent:-10001;mso-top-percent:-10001;mso-position-horizontal:absolute;mso-position-horizontal-relative:char;mso-position-vertical:absolute;mso-position-vertical-relative:line;mso-left-percent:-10001;mso-top-percent:-10001;v-text-anchor:top" o:gfxdata="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" fillcolor="white [3201]" strokeweight=".5pt">
+              <v:shape id="Zone de texte 1" o:spid="_x0000_s1026" type="#_x0000_t202" style="width:192.2pt;height:190.85pt;visibility:visible;mso-wrap-style:square;mso-left-percent:-10001;mso-top-percent:-10001;mso-position-horizontal:absolute;mso-position-horizontal-relative:char;mso-position-vertical:absolute;mso-position-vertical-relative:line;mso-left-percent:-10001;mso-top-percent:-10001;v-text-anchor:top" o:gfxdata="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" fillcolor="white [3201]" strokeweight=".5pt">
                 <v:textbox>
                   <w:txbxContent>
                     <w:p>
@@ -6205,11 +5728,6 @@
                     </w:p>
                     <w:p>
                       <w:pPr>
-                        <w:pStyle w:val="Paragraphedeliste"/>
-                        <w:numPr>
-                          <w:ilvl w:val="0"/>
-                          <w:numId w:val="31"/>
-                        </w:numPr>
                         <w:rPr>
                           <w:lang w:val="fr-FR"/>
                         </w:rPr>
@@ -6218,16 +5736,54 @@
                         <w:rPr>
                           <w:lang w:val="fr-FR"/>
                         </w:rPr>
+                        <w:t xml:space="preserve">- </w:t>
+                      </w:r>
+                      <w:r>
+                        <w:rPr>
+                          <w:u w:val="single"/>
+                          <w:lang w:val="fr-FR"/>
+                        </w:rPr>
+                        <w:t>Performances des requêtes</w:t>
+                      </w:r>
+                      <w:r>
+                        <w:rPr>
+                          <w:lang w:val="fr-FR"/>
+                        </w:rPr>
                         <w:t xml:space="preserve"> </w:t>
+                      </w:r>
+                      <w:r>
+                        <w:rPr>
+                          <w:lang w:val="fr-FR"/>
+                        </w:rPr>
+                        <w:t xml:space="preserve">(les index accélèrent les recherches, ainsi que les filtrages, jointure et </w:t>
+                      </w:r>
+                      <w:r>
+                        <w:rPr>
+                          <w:lang w:val="fr-FR"/>
+                        </w:rPr>
+                        <w:t xml:space="preserve">le tri </w:t>
+                      </w:r>
+                      <w:r>
+                        <w:rPr>
+                          <w:lang w:val="fr-FR"/>
+                        </w:rPr>
+                        <w:t>de</w:t>
+                      </w:r>
+                      <w:r>
+                        <w:rPr>
+                          <w:lang w:val="fr-FR"/>
+                        </w:rPr>
+                        <w:t>s</w:t>
+                      </w:r>
+                      <w:r>
+                        <w:rPr>
+                          <w:lang w:val="fr-FR"/>
+                        </w:rPr>
+                        <w:t xml:space="preserve"> données)</w:t>
                       </w:r>
                     </w:p>
                     <w:p>
                       <w:pPr>
-                        <w:pStyle w:val="Paragraphedeliste"/>
-                        <w:numPr>
-                          <w:ilvl w:val="0"/>
-                          <w:numId w:val="31"/>
-                        </w:numPr>
                         <w:rPr>
                           <w:lang w:val="fr-FR"/>
                         </w:rPr>
@@ -6236,16 +5792,24 @@
                         <w:rPr>
                           <w:lang w:val="fr-FR"/>
                         </w:rPr>
-                        <w:t xml:space="preserve"> </w:t>
+                        <w:t xml:space="preserve">- </w:t>
+                      </w:r>
+                      <w:r>
+                        <w:rPr>
+                          <w:u w:val="single"/>
+                          <w:lang w:val="fr-FR"/>
+                        </w:rPr>
+                        <w:t>Intégrité des données</w:t>
+                      </w:r>
+                      <w:r>
+                        <w:rPr>
+                          <w:lang w:val="fr-FR"/>
+                        </w:rPr>
+                        <w:t xml:space="preserve"> (les index permettent d’être sûr que les données stocker dans les colonnes uniques sont uniques)</w:t>
                       </w:r>
                     </w:p>
                     <w:p>
                       <w:pPr>
-                        <w:pStyle w:val="Paragraphedeliste"/>
-                        <w:numPr>
-                          <w:ilvl w:val="0"/>
-                          <w:numId w:val="31"/>
-                        </w:numPr>
                         <w:rPr>
                           <w:lang w:val="fr-FR"/>
                         </w:rPr>
@@ -6254,43 +5818,20 @@
                         <w:rPr>
                           <w:lang w:val="fr-FR"/>
                         </w:rPr>
-                        <w:t xml:space="preserve"> </w:t>
+                        <w:t xml:space="preserve">- </w:t>
                       </w:r>
-                    </w:p>
-                    <w:p>
-                      <w:pPr>
-                        <w:pStyle w:val="Paragraphedeliste"/>
-                        <w:numPr>
-                          <w:ilvl w:val="0"/>
-                          <w:numId w:val="31"/>
-                        </w:numPr>
+                      <w:r>
                         <w:rPr>
+                          <w:u w:val="single"/>
                           <w:lang w:val="fr-FR"/>
                         </w:rPr>
-                      </w:pPr>
+                        <w:t>Facilité d’utilisation</w:t>
+                      </w:r>
                       <w:r>
                         <w:rPr>
                           <w:lang w:val="fr-FR"/>
                         </w:rPr>
-                        <w:t xml:space="preserve"> </w:t>
-                      </w:r>
-                    </w:p>
-                    <w:p>
-                      <w:pPr>
-                        <w:pStyle w:val="Paragraphedeliste"/>
-                        <w:numPr>
-                          <w:ilvl w:val="0"/>
-                          <w:numId w:val="31"/>
-                        </w:numPr>
-                        <w:rPr>
-                          <w:lang w:val="fr-FR"/>
-                        </w:rPr>
-                      </w:pPr>
-                      <w:r>
-                        <w:rPr>
-                          <w:lang w:val="fr-FR"/>
-                        </w:rPr>
-                        <w:t xml:space="preserve"> </w:t>
+                        <w:t xml:space="preserve"> (si MySQL crée des index automatiquement pas besoin d’en crée)</w:t>
                       </w:r>
                     </w:p>
                     <w:p>
@@ -6323,9 +5864,9 @@
         <mc:AlternateContent>
           <mc:Choice Requires="wps">
             <w:drawing>
-              <wp:inline distT="0" distB="0" distL="0" distR="0" wp14:anchorId="610A1ED7" wp14:editId="46D5F483">
-                <wp:extent cx="2440940" cy="1966439"/>
-                <wp:effectExtent l="0" t="0" r="16510" b="15240"/>
+              <wp:inline distT="0" distB="0" distL="0" distR="0" wp14:anchorId="610A1ED7" wp14:editId="3FD67D44">
+                <wp:extent cx="2440940" cy="2422657"/>
+                <wp:effectExtent l="0" t="0" r="16510" b="15875"/>
                 <wp:docPr id="1200067709" name="Zone de texte 1"/>
                 <wp:cNvGraphicFramePr/>
                 <a:graphic xmlns:a="http://schemas.openxmlformats.org/drawingml/2006/main">
@@ -6335,7 +5876,7 @@
                       <wps:spPr>
                         <a:xfrm>
                           <a:off x="0" y="0"/>
-                          <a:ext cx="2440940" cy="1966439"/>
+                          <a:ext cx="2440940" cy="2422657"/>
                         </a:xfrm>
                         <a:prstGeom prst="rect">
                           <a:avLst/>
@@ -6371,11 +5912,6 @@
                           </w:p>
                           <w:p>
                             <w:pPr>
-                              <w:pStyle w:val="Paragraphedeliste"/>
-                              <w:numPr>
-                                <w:ilvl w:val="0"/>
-                                <w:numId w:val="31"/>
-                              </w:numPr>
                               <w:rPr>
                                 <w:lang w:val="fr-FR"/>
                               </w:rPr>
@@ -6384,16 +5920,73 @@
                               <w:rPr>
                                 <w:lang w:val="fr-FR"/>
                               </w:rPr>
+                              <w:t>-</w:t>
+                            </w:r>
+                            <w:r>
+                              <w:rPr>
+                                <w:lang w:val="fr-FR"/>
+                              </w:rPr>
                               <w:t xml:space="preserve"> </w:t>
+                            </w:r>
+                            <w:r>
+                              <w:rPr>
+                                <w:u w:val="single"/>
+                                <w:lang w:val="fr-FR"/>
+                              </w:rPr>
+                              <w:t>S</w:t>
+                            </w:r>
+                            <w:r>
+                              <w:rPr>
+                                <w:u w:val="single"/>
+                                <w:lang w:val="fr-FR"/>
+                              </w:rPr>
+                              <w:t>urutilisation espace de stockage</w:t>
+                            </w:r>
+                            <w:r>
+                              <w:rPr>
+                                <w:lang w:val="fr-FR"/>
+                              </w:rPr>
+                              <w:t xml:space="preserve"> (si</w:t>
+                            </w:r>
+                            <w:r>
+                              <w:rPr>
+                                <w:lang w:val="fr-FR"/>
+                              </w:rPr>
+                              <w:t xml:space="preserve"> un</w:t>
+                            </w:r>
+                            <w:r>
+                              <w:rPr>
+                                <w:lang w:val="fr-FR"/>
+                              </w:rPr>
+                              <w:t xml:space="preserve"> nombre </w:t>
+                            </w:r>
+                            <w:r>
+                              <w:rPr>
+                                <w:lang w:val="fr-FR"/>
+                              </w:rPr>
+                              <w:t>excessif</w:t>
+                            </w:r>
+                            <w:r>
+                              <w:rPr>
+                                <w:lang w:val="fr-FR"/>
+                              </w:rPr>
+                              <w:t xml:space="preserve"> </w:t>
+                            </w:r>
+                            <w:r>
+                              <w:rPr>
+                                <w:lang w:val="fr-FR"/>
+                              </w:rPr>
+                              <w:t>d’index automatique est créé cela peut devenir problématique</w:t>
+                            </w:r>
+                            <w:r>
+                              <w:rPr>
+                                <w:lang w:val="fr-FR"/>
+                              </w:rPr>
+                              <w:t>)</w:t>
                             </w:r>
                           </w:p>
                           <w:p>
                             <w:pPr>
-                              <w:pStyle w:val="Paragraphedeliste"/>
-                              <w:numPr>
-                                <w:ilvl w:val="0"/>
-                                <w:numId w:val="31"/>
-                              </w:numPr>
                               <w:rPr>
                                 <w:lang w:val="fr-FR"/>
                               </w:rPr>
@@ -6402,16 +5995,36 @@
                               <w:rPr>
                                 <w:lang w:val="fr-FR"/>
                               </w:rPr>
-                              <w:t xml:space="preserve"> </w:t>
+                              <w:t xml:space="preserve">- </w:t>
+                            </w:r>
+                            <w:r>
+                              <w:rPr>
+                                <w:u w:val="single"/>
+                                <w:lang w:val="fr-FR"/>
+                              </w:rPr>
+                              <w:t>Maintenance complexe</w:t>
+                            </w:r>
+                            <w:r>
+                              <w:rPr>
+                                <w:lang w:val="fr-FR"/>
+                              </w:rPr>
+                              <w:t xml:space="preserve"> (gérer un nombre important d’index </w:t>
+                            </w:r>
+                            <w:r>
+                              <w:rPr>
+                                <w:lang w:val="fr-FR"/>
+                              </w:rPr>
+                              <w:t>leur d’une maintenance peux être plus complexe</w:t>
+                            </w:r>
+                            <w:r>
+                              <w:rPr>
+                                <w:lang w:val="fr-FR"/>
+                              </w:rPr>
+                              <w:t>)</w:t>
                             </w:r>
                           </w:p>
                           <w:p>
                             <w:pPr>
-                              <w:pStyle w:val="Paragraphedeliste"/>
-                              <w:numPr>
-                                <w:ilvl w:val="0"/>
-                                <w:numId w:val="31"/>
-                              </w:numPr>
                               <w:rPr>
                                 <w:lang w:val="fr-FR"/>
                               </w:rPr>
@@ -6420,43 +6033,20 @@
                               <w:rPr>
                                 <w:lang w:val="fr-FR"/>
                               </w:rPr>
-                              <w:t xml:space="preserve"> </w:t>
+                              <w:t xml:space="preserve">- </w:t>
                             </w:r>
-                          </w:p>
-                          <w:p>
-                            <w:pPr>
-                              <w:pStyle w:val="Paragraphedeliste"/>
-                              <w:numPr>
-                                <w:ilvl w:val="0"/>
-                                <w:numId w:val="31"/>
-                              </w:numPr>
+                            <w:r>
                               <w:rPr>
+                                <w:u w:val="single"/>
                                 <w:lang w:val="fr-FR"/>
                               </w:rPr>
-                            </w:pPr>
+                              <w:t>Index inutiles</w:t>
+                            </w:r>
                             <w:r>
                               <w:rPr>
                                 <w:lang w:val="fr-FR"/>
                               </w:rPr>
-                              <w:t xml:space="preserve"> </w:t>
-                            </w:r>
-                          </w:p>
-                          <w:p>
-                            <w:pPr>
-                              <w:pStyle w:val="Paragraphedeliste"/>
-                              <w:numPr>
-                                <w:ilvl w:val="0"/>
-                                <w:numId w:val="31"/>
-                              </w:numPr>
-                              <w:rPr>
-                                <w:lang w:val="fr-FR"/>
-                              </w:rPr>
-                            </w:pPr>
-                            <w:r>
-                              <w:rPr>
-                                <w:lang w:val="fr-FR"/>
-                              </w:rPr>
-                              <w:t xml:space="preserve"> </w:t>
+                              <w:t xml:space="preserve"> (parfois des index peuvent être crée sur des colonnes qui ne sont pas fréquemment utilisées)</w:t>
                             </w:r>
                           </w:p>
                           <w:p>
@@ -6487,7 +6077,7 @@
           </mc:Choice>
           <mc:Fallback>
             <w:pict>
-              <v:shape w14:anchorId="610A1ED7" id="_x0000_s1027" type="#_x0000_t202" style="width:192.2pt;height:154.85pt;visibility:visible;mso-wrap-style:square;mso-left-percent:-10001;mso-top-percent:-10001;mso-position-horizontal:absolute;mso-position-horizontal-relative:char;mso-position-vertical:absolute;mso-position-vertical-relative:line;mso-left-percent:-10001;mso-top-percent:-10001;v-text-anchor:top" o:gfxdata="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" fillcolor="white [3201]" strokeweight=".5pt">
+              <v:shape w14:anchorId="610A1ED7" id="_x0000_s1027" type="#_x0000_t202" style="width:192.2pt;height:190.75pt;visibility:visible;mso-wrap-style:square;mso-left-percent:-10001;mso-top-percent:-10001;mso-position-horizontal:absolute;mso-position-horizontal-relative:char;mso-position-vertical:absolute;mso-position-vertical-relative:line;mso-left-percent:-10001;mso-top-percent:-10001;v-text-anchor:top" o:gfxdata="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" fillcolor="white [3201]" strokeweight=".5pt">
                 <v:textbox>
                   <w:txbxContent>
                     <w:p>
@@ -6510,11 +6100,6 @@
                     </w:p>
                     <w:p>
                       <w:pPr>
-                        <w:pStyle w:val="Paragraphedeliste"/>
-                        <w:numPr>
-                          <w:ilvl w:val="0"/>
-                          <w:numId w:val="31"/>
-                        </w:numPr>
                         <w:rPr>
                           <w:lang w:val="fr-FR"/>
                         </w:rPr>
@@ -6523,16 +6108,73 @@
                         <w:rPr>
                           <w:lang w:val="fr-FR"/>
                         </w:rPr>
+                        <w:t>-</w:t>
+                      </w:r>
+                      <w:r>
+                        <w:rPr>
+                          <w:lang w:val="fr-FR"/>
+                        </w:rPr>
                         <w:t xml:space="preserve"> </w:t>
+                      </w:r>
+                      <w:r>
+                        <w:rPr>
+                          <w:u w:val="single"/>
+                          <w:lang w:val="fr-FR"/>
+                        </w:rPr>
+                        <w:t>S</w:t>
+                      </w:r>
+                      <w:r>
+                        <w:rPr>
+                          <w:u w:val="single"/>
+                          <w:lang w:val="fr-FR"/>
+                        </w:rPr>
+                        <w:t>urutilisation espace de stockage</w:t>
+                      </w:r>
+                      <w:r>
+                        <w:rPr>
+                          <w:lang w:val="fr-FR"/>
+                        </w:rPr>
+                        <w:t xml:space="preserve"> (si</w:t>
+                      </w:r>
+                      <w:r>
+                        <w:rPr>
+                          <w:lang w:val="fr-FR"/>
+                        </w:rPr>
+                        <w:t xml:space="preserve"> un</w:t>
+                      </w:r>
+                      <w:r>
+                        <w:rPr>
+                          <w:lang w:val="fr-FR"/>
+                        </w:rPr>
+                        <w:t xml:space="preserve"> nombre </w:t>
+                      </w:r>
+                      <w:r>
+                        <w:rPr>
+                          <w:lang w:val="fr-FR"/>
+                        </w:rPr>
+                        <w:t>excessif</w:t>
+                      </w:r>
+                      <w:r>
+                        <w:rPr>
+                          <w:lang w:val="fr-FR"/>
+                        </w:rPr>
+                        <w:t xml:space="preserve"> </w:t>
+                      </w:r>
+                      <w:r>
+                        <w:rPr>
+                          <w:lang w:val="fr-FR"/>
+                        </w:rPr>
+                        <w:t>d’index automatique est créé cela peut devenir problématique</w:t>
+                      </w:r>
+                      <w:r>
+                        <w:rPr>
+                          <w:lang w:val="fr-FR"/>
+                        </w:rPr>
+                        <w:t>)</w:t>
                       </w:r>
                     </w:p>
                     <w:p>
                       <w:pPr>
-                        <w:pStyle w:val="Paragraphedeliste"/>
-                        <w:numPr>
-                          <w:ilvl w:val="0"/>
-                          <w:numId w:val="31"/>
-                        </w:numPr>
                         <w:rPr>
                           <w:lang w:val="fr-FR"/>
                         </w:rPr>
@@ -6541,16 +6183,36 @@
                         <w:rPr>
                           <w:lang w:val="fr-FR"/>
                         </w:rPr>
-                        <w:t xml:space="preserve"> </w:t>
+                        <w:t xml:space="preserve">- </w:t>
+                      </w:r>
+                      <w:r>
+                        <w:rPr>
+                          <w:u w:val="single"/>
+                          <w:lang w:val="fr-FR"/>
+                        </w:rPr>
+                        <w:t>Maintenance complexe</w:t>
+                      </w:r>
+                      <w:r>
+                        <w:rPr>
+                          <w:lang w:val="fr-FR"/>
+                        </w:rPr>
+                        <w:t xml:space="preserve"> (gérer un nombre important d’index </w:t>
+                      </w:r>
+                      <w:r>
+                        <w:rPr>
+                          <w:lang w:val="fr-FR"/>
+                        </w:rPr>
+                        <w:t>leur d’une maintenance peux être plus complexe</w:t>
+                      </w:r>
+                      <w:r>
+                        <w:rPr>
+                          <w:lang w:val="fr-FR"/>
+                        </w:rPr>
+                        <w:t>)</w:t>
                       </w:r>
                     </w:p>
                     <w:p>
                       <w:pPr>
-                        <w:pStyle w:val="Paragraphedeliste"/>
-                        <w:numPr>
-                          <w:ilvl w:val="0"/>
-                          <w:numId w:val="31"/>
-                        </w:numPr>
                         <w:rPr>
                           <w:lang w:val="fr-FR"/>
                         </w:rPr>
@@ -6559,43 +6221,20 @@
                         <w:rPr>
                           <w:lang w:val="fr-FR"/>
                         </w:rPr>
-                        <w:t xml:space="preserve"> </w:t>
+                        <w:t xml:space="preserve">- </w:t>
                       </w:r>
-                    </w:p>
-                    <w:p>
-                      <w:pPr>
-                        <w:pStyle w:val="Paragraphedeliste"/>
-                        <w:numPr>
-                          <w:ilvl w:val="0"/>
-                          <w:numId w:val="31"/>
-                        </w:numPr>
+                      <w:r>
                         <w:rPr>
+                          <w:u w:val="single"/>
                           <w:lang w:val="fr-FR"/>
                         </w:rPr>
-                      </w:pPr>
+                        <w:t>Index inutiles</w:t>
+                      </w:r>
                       <w:r>
                         <w:rPr>
                           <w:lang w:val="fr-FR"/>
                         </w:rPr>
-                        <w:t xml:space="preserve"> </w:t>
-                      </w:r>
-                    </w:p>
-                    <w:p>
-                      <w:pPr>
-                        <w:pStyle w:val="Paragraphedeliste"/>
-                        <w:numPr>
-                          <w:ilvl w:val="0"/>
-                          <w:numId w:val="31"/>
-                        </w:numPr>
-                        <w:rPr>
-                          <w:lang w:val="fr-FR"/>
-                        </w:rPr>
-                      </w:pPr>
-                      <w:r>
-                        <w:rPr>
-                          <w:lang w:val="fr-FR"/>
-                        </w:rPr>
-                        <w:t xml:space="preserve"> </w:t>
+                        <w:t xml:space="preserve"> (parfois des index peuvent être crée sur des colonnes qui ne sont pas fréquemment utilisées)</w:t>
                       </w:r>
                     </w:p>
                     <w:p>
@@ -6636,19 +6275,23 @@
         </w:numPr>
       </w:pPr>
       <w:r>
-        <w:t xml:space="preserve">Un index pertinents à ajouter serait sur </w:t>
-      </w:r>
-      <w:proofErr w:type="spellStart"/>
-      <w:proofErr w:type="gramStart"/>
-      <w:r>
-        <w:rPr>
-          <w:b/>
-          <w:bCs/>
-        </w:rPr>
-        <w:t>table.colonne</w:t>
-      </w:r>
-      <w:proofErr w:type="spellEnd"/>
-      <w:proofErr w:type="gramEnd"/>
+        <w:t>Un index pertinent</w:t>
+      </w:r>
+      <w:r>
+        <w:t xml:space="preserve"> à ajouter serait sur </w:t>
+      </w:r>
+      <w:r>
+        <w:t>la colonne de la colonne ‘’t_joueur’’</w:t>
+      </w:r>
+      <w:r>
+        <w:t xml:space="preserve">, car le pseudonyme des joueurs est </w:t>
+      </w:r>
+      <w:r>
+        <w:t>une information importante</w:t>
+      </w:r>
+      <w:r>
+        <w:t xml:space="preserve"> et de ce fait il est très probable que de nombreuses requêtes comporterons l’informations des pseudonymes des joueurs (comme le prouve les commandes de sélections précédentes, la colonne ‘’jouPseudo’’ apparait très souvent).</w:t>
+      </w:r>
     </w:p>
     <w:p/>
     <w:p/>
@@ -6691,6 +6334,72 @@
       <w:r>
         <w:t>Voici la commande pour réaliser un backup de la base de données db_space_invaders :</w:t>
       </w:r>
+      <w:r>
+        <w:t xml:space="preserve"> </w:t>
+      </w:r>
+    </w:p>
+    <w:p>
+      <w:pPr>
+        <w:pStyle w:val="Paragraphedeliste"/>
+      </w:pPr>
+      <w:r>
+        <w:drawing>
+          <wp:inline distT="0" distB="0" distL="0" distR="0" wp14:anchorId="51149F38" wp14:editId="7EA76221">
+            <wp:extent cx="5449824" cy="1274149"/>
+            <wp:effectExtent l="0" t="0" r="0" b="2540"/>
+            <wp:docPr id="546321904" name="Image 1" descr="Une image contenant texte, capture d’écran, Police&#10;&#10;Description générée automatiquement"/>
+            <wp:cNvGraphicFramePr>
+              <a:graphicFrameLocks xmlns:a="http://schemas.openxmlformats.org/drawingml/2006/main" noChangeAspect="1"/>
+            </wp:cNvGraphicFramePr>
+            <a:graphic xmlns:a="http://schemas.openxmlformats.org/drawingml/2006/main">
+              <a:graphicData uri="http://schemas.openxmlformats.org/drawingml/2006/picture">
+                <pic:pic xmlns:pic="http://schemas.openxmlformats.org/drawingml/2006/picture">
+                  <pic:nvPicPr>
+                    <pic:cNvPr id="546321904" name="Image 1" descr="Une image contenant texte, capture d’écran, Police&#10;&#10;Description générée automatiquement"/>
+                    <pic:cNvPicPr/>
+                  </pic:nvPicPr>
+                  <pic:blipFill>
+                    <a:blip r:embed="rId40"/>
+                    <a:stretch>
+                      <a:fillRect/>
+                    </a:stretch>
+                  </pic:blipFill>
+                  <pic:spPr>
+                    <a:xfrm>
+                      <a:off x="0" y="0"/>
+                      <a:ext cx="5461953" cy="1276985"/>
+                    </a:xfrm>
+                    <a:prstGeom prst="rect">
+                      <a:avLst/>
+                    </a:prstGeom>
+                  </pic:spPr>
+                </pic:pic>
+              </a:graphicData>
+            </a:graphic>
+          </wp:inline>
+        </w:drawing>
+      </w:r>
+    </w:p>
+    <w:p>
+      <w:pPr>
+        <w:pStyle w:val="Paragraphedeliste"/>
+      </w:pPr>
+      <w:r>
+        <w:t>Au préalable de cette commande, il faut crée un fichier qui contiendra le backup (dans cet exemple : backup_db_space_invaders.sql)</w:t>
+      </w:r>
+    </w:p>
+    <w:p>
+      <w:pPr>
+        <w:pStyle w:val="Paragraphedeliste"/>
+      </w:pPr>
+      <w:r>
+        <w:t>Également ‘’root’’ est le nom d’utilisateur de l’utilisateur qui est utiliser pour accéder à la base de données ‘’db_space_invaders’’, il faut donc le remplacer en conséquence.</w:t>
+      </w:r>
+    </w:p>
+    <w:p>
+      <w:pPr>
+        <w:pStyle w:val="Paragraphedeliste"/>
+      </w:pPr>
     </w:p>
     <w:p>
       <w:pPr>
@@ -6711,6 +6420,7 @@
         <w:rPr>
           <w:rFonts w:ascii="Abadi" w:hAnsi="Abadi"/>
         </w:rPr>
+        <w:lastRenderedPageBreak/>
         <w:t>Restore</w:t>
       </w:r>
       <w:bookmarkEnd w:id="11"/>
@@ -6725,9 +6435,61 @@
     </w:p>
     <w:p>
       <w:pPr>
-        <w:pStyle w:val="Titre2"/>
-        <w:spacing w:line="360" w:lineRule="auto"/>
-      </w:pPr>
+        <w:pStyle w:val="Paragraphedeliste"/>
+      </w:pPr>
+      <w:r>
+        <w:drawing>
+          <wp:inline distT="0" distB="0" distL="0" distR="0" wp14:anchorId="3490AA5F" wp14:editId="609093DD">
+            <wp:extent cx="5760720" cy="1217295"/>
+            <wp:effectExtent l="0" t="0" r="0" b="1905"/>
+            <wp:docPr id="1320721532" name="Image 1" descr="Une image contenant texte, capture d’écran, Police&#10;&#10;Description générée automatiquement"/>
+            <wp:cNvGraphicFramePr>
+              <a:graphicFrameLocks xmlns:a="http://schemas.openxmlformats.org/drawingml/2006/main" noChangeAspect="1"/>
+            </wp:cNvGraphicFramePr>
+            <a:graphic xmlns:a="http://schemas.openxmlformats.org/drawingml/2006/main">
+              <a:graphicData uri="http://schemas.openxmlformats.org/drawingml/2006/picture">
+                <pic:pic xmlns:pic="http://schemas.openxmlformats.org/drawingml/2006/picture">
+                  <pic:nvPicPr>
+                    <pic:cNvPr id="1320721532" name="Image 1" descr="Une image contenant texte, capture d’écran, Police&#10;&#10;Description générée automatiquement"/>
+                    <pic:cNvPicPr/>
+                  </pic:nvPicPr>
+                  <pic:blipFill>
+                    <a:blip r:embed="rId41"/>
+                    <a:stretch>
+                      <a:fillRect/>
+                    </a:stretch>
+                  </pic:blipFill>
+                  <pic:spPr>
+                    <a:xfrm>
+                      <a:off x="0" y="0"/>
+                      <a:ext cx="5760720" cy="1217295"/>
+                    </a:xfrm>
+                    <a:prstGeom prst="rect">
+                      <a:avLst/>
+                    </a:prstGeom>
+                  </pic:spPr>
+                </pic:pic>
+              </a:graphicData>
+            </a:graphic>
+          </wp:inline>
+        </w:drawing>
+      </w:r>
+    </w:p>
+    <w:p>
+      <w:pPr>
+        <w:pStyle w:val="Paragraphedeliste"/>
+      </w:pPr>
+      <w:r>
+        <w:t>Il est important de préciser qu’il faut que la base de données ‘’db_space_invaders’’ soit préalablement crée pour que le restore fonctionne.</w:t>
+      </w:r>
+    </w:p>
+    <w:p>
+      <w:pPr>
+        <w:pStyle w:val="Paragraphedeliste"/>
+      </w:pPr>
+      <w:r>
+        <w:t>Et tout comme la commande de Backup précédente, dans cette exemple ‘’root’’ est le nom d’utilisateur de l’utilisateur qui vas se connecter à la base de données.</w:t>
+      </w:r>
     </w:p>
     <w:p>
       <w:r>
@@ -6818,14 +6580,9 @@
       </w:pPr>
       <w:bookmarkStart w:id="17" w:name="_Toc148994358"/>
       <w:r>
-        <w:t xml:space="preserve">Utilisation </w:t>
-      </w:r>
-      <w:proofErr w:type="spellStart"/>
-      <w:r>
-        <w:t>ChatGPT</w:t>
+        <w:t>Utilisation ChatGPT</w:t>
       </w:r>
       <w:bookmarkEnd w:id="17"/>
-      <w:proofErr w:type="spellEnd"/>
     </w:p>
     <w:p/>
     <w:p>
@@ -6887,13 +6644,8 @@
       <w:ptab w:relativeTo="margin" w:alignment="right" w:leader="none"/>
     </w:r>
     <w:r>
-      <w:t xml:space="preserve">Mathis </w:t>
+      <w:t>Mathis Botteau</w:t>
     </w:r>
-    <w:proofErr w:type="spellStart"/>
-    <w:r>
-      <w:t>Botteau</w:t>
-    </w:r>
-    <w:proofErr w:type="spellEnd"/>
   </w:p>
 </w:ftr>
 </file>
@@ -7560,14 +7312,12 @@
       </w:rPr>
       <w:t xml:space="preserve"> </w:t>
     </w:r>
-    <w:proofErr w:type="spellStart"/>
     <w:r>
       <w:rPr>
         <w:b/>
       </w:rPr>
       <w:t>SpicyInvaders</w:t>
     </w:r>
-    <w:proofErr w:type="spellEnd"/>
   </w:p>
 </w:hdr>
 </file>
@@ -11682,6 +11432,7 @@
     <w:rsid w:val="008024DA"/>
     <w:rsid w:val="00846F50"/>
     <w:rsid w:val="00913DD5"/>
+    <w:rsid w:val="00AE1D54"/>
     <w:rsid w:val="00C5436B"/>
     <w:rsid w:val="00F32760"/>
   </w:rsids>
@@ -12148,30 +11899,6 @@
     <w:name w:val="E5A55B5FB420433A85DA95B1A8268B09"/>
     <w:rsid w:val="00913DD5"/>
   </w:style>
-  <w:style w:type="paragraph" w:customStyle="1" w:styleId="E11674A036584887B73869A3363B0475">
-    <w:name w:val="E11674A036584887B73869A3363B0475"/>
-    <w:rsid w:val="00731A2F"/>
-    <w:rPr>
-      <w:kern w:val="2"/>
-      <w14:ligatures w14:val="standardContextual"/>
-    </w:rPr>
-  </w:style>
-  <w:style w:type="paragraph" w:customStyle="1" w:styleId="48C368AC378A46B7B1D7684CF77151D5">
-    <w:name w:val="48C368AC378A46B7B1D7684CF77151D5"/>
-    <w:rsid w:val="00731A2F"/>
-    <w:rPr>
-      <w:kern w:val="2"/>
-      <w14:ligatures w14:val="standardContextual"/>
-    </w:rPr>
-  </w:style>
-  <w:style w:type="paragraph" w:customStyle="1" w:styleId="D764E5861CCA43A6985B8CB84E6A6EFA">
-    <w:name w:val="D764E5861CCA43A6985B8CB84E6A6EFA"/>
-    <w:rsid w:val="00731A2F"/>
-    <w:rPr>
-      <w:kern w:val="2"/>
-      <w14:ligatures w14:val="standardContextual"/>
-    </w:rPr>
-  </w:style>
 </w:styles>
 </file>
 

</xml_diff>

<commit_message>
chapitre Introduction et Analyse de la partie UX
</commit_message>
<xml_diff>
--- a/Document/Rapport de projet SpicyInvader MatKhaiy.docx
+++ b/Document/Rapport de projet SpicyInvader MatKhaiy.docx
@@ -2,7 +2,11 @@
 <file path=word/document.xml><?xml version="1.0" encoding="utf-8"?>
 <w:document xmlns:wpc="http://schemas.microsoft.com/office/word/2010/wordprocessingCanvas" xmlns:cx="http://schemas.microsoft.com/office/drawing/2014/chartex" xmlns:cx1="http://schemas.microsoft.com/office/drawing/2015/9/8/chartex" xmlns:cx2="http://schemas.microsoft.com/office/drawing/2015/10/21/chartex" xmlns:cx3="http://schemas.microsoft.com/office/drawing/2016/5/9/chartex" xmlns:cx4="http://schemas.microsoft.com/office/drawing/2016/5/10/chartex" xmlns:cx5="http://schemas.microsoft.com/office/drawing/2016/5/11/chartex" xmlns:cx6="http://schemas.microsoft.com/office/drawing/2016/5/12/chartex" xmlns:cx7="http://schemas.microsoft.com/office/drawing/2016/5/13/chartex" xmlns:cx8="http://schemas.microsoft.com/office/drawing/2016/5/14/chartex" xmlns:mc="http://schemas.openxmlformats.org/markup-compatibility/2006" xmlns:aink="http://schemas.microsoft.com/office/drawing/2016/ink" xmlns:am3d="http://schemas.microsoft.com/office/drawing/2017/model3d" xmlns:o="urn:schemas-microsoft-com:office:office" xmlns:oel="http://schemas.microsoft.com/office/2019/extlst" xmlns:r="http://schemas.openxmlformats.org/officeDocument/2006/relationships" xmlns:m="http://schemas.openxmlformats.org/officeDocument/2006/math" xmlns:v="urn:schemas-microsoft-com:vml" xmlns:wp14="http://schemas.microsoft.com/office/word/2010/wordprocessingDrawing" xmlns:wp="http://schemas.openxmlformats.org/drawingml/2006/wordprocessingDrawing" xmlns:w10="urn:schemas-microsoft-com:office:word" xmlns:w="http://schemas.openxmlformats.org/wordprocessingml/2006/main" xmlns:w14="http://schemas.microsoft.com/office/word/2010/wordml" xmlns:w15="http://schemas.microsoft.com/office/word/2012/wordml" xmlns:w16cex="http://schemas.microsoft.com/office/word/2018/wordml/cex" xmlns:w16cid="http://schemas.microsoft.com/office/word/2016/wordml/cid" xmlns:w16="http://schemas.microsoft.com/office/word/2018/wordml" xmlns:w16sdtdh="http://schemas.microsoft.com/office/word/2020/wordml/sdtdatahash" xmlns:w16se="http://schemas.microsoft.com/office/word/2015/wordml/symex" xmlns:wpg="http://schemas.microsoft.com/office/word/2010/wordprocessingGroup" xmlns:wpi="http://schemas.microsoft.com/office/word/2010/wordprocessingInk" xmlns:wne="http://schemas.microsoft.com/office/word/2006/wordml" xmlns:wps="http://schemas.microsoft.com/office/word/2010/wordprocessingShape" mc:Ignorable="w14 w15 w16se w16cid w16 w16cex w16sdtdh wp14">
   <w:body>
-    <w:p/>
+    <w:p>
+      <w:r>
+        <w:t>6</w:t>
+      </w:r>
+    </w:p>
     <w:sdt>
       <w:sdtPr>
         <w:id w:val="1396863301"/>
@@ -113,19 +117,8 @@
                     <w:sz w:val="88"/>
                     <w:szCs w:val="88"/>
                   </w:rPr>
-                  <w:t xml:space="preserve">Rapport de Projet </w:t>
-                </w:r>
-                <w:proofErr w:type="spellStart"/>
-                <w:r>
-                  <w:rPr>
-                    <w:rFonts w:asciiTheme="majorHAnsi" w:eastAsiaTheme="majorEastAsia" w:hAnsiTheme="majorHAnsi" w:cstheme="majorBidi"/>
-                    <w:color w:val="4472C4" w:themeColor="accent1"/>
-                    <w:sz w:val="88"/>
-                    <w:szCs w:val="88"/>
-                  </w:rPr>
-                  <w:t>SpicyInvaders</w:t>
-                </w:r>
-                <w:proofErr w:type="spellEnd"/>
+                  <w:t>Rapport de Projet SpicyInvaders</w:t>
+                </w:r>
               </w:p>
             </w:tc>
           </w:tr>
@@ -365,7 +358,7 @@
               <w:r>
                 <w:fldChar w:fldCharType="separate"/>
               </w:r>
-              <w:hyperlink w:anchor="_Toc149326493" w:history="1">
+              <w:hyperlink w:anchor="_Toc149415978" w:history="1">
                 <w:r>
                   <w:rPr>
                     <w:rStyle w:val="Lienhypertexte"/>
@@ -392,7 +385,7 @@
                     <w:noProof/>
                     <w:webHidden/>
                   </w:rPr>
-                  <w:instrText xml:space="preserve"> PAGEREF _Toc149326493 \h </w:instrText>
+                  <w:instrText xml:space="preserve"> PAGEREF _Toc149415978 \h </w:instrText>
                 </w:r>
                 <w:r>
                   <w:rPr>
@@ -437,7 +430,7 @@
                   <w14:ligatures w14:val="standardContextual"/>
                 </w:rPr>
               </w:pPr>
-              <w:hyperlink w:anchor="_Toc149326494" w:history="1">
+              <w:hyperlink w:anchor="_Toc149415979" w:history="1">
                 <w:r>
                   <w:rPr>
                     <w:rStyle w:val="Lienhypertexte"/>
@@ -464,7 +457,7 @@
                     <w:noProof/>
                     <w:webHidden/>
                   </w:rPr>
-                  <w:instrText xml:space="preserve"> PAGEREF _Toc149326494 \h </w:instrText>
+                  <w:instrText xml:space="preserve"> PAGEREF _Toc149415979 \h </w:instrText>
                 </w:r>
                 <w:r>
                   <w:rPr>
@@ -509,7 +502,7 @@
                   <w14:ligatures w14:val="standardContextual"/>
                 </w:rPr>
               </w:pPr>
-              <w:hyperlink w:anchor="_Toc149326495" w:history="1">
+              <w:hyperlink w:anchor="_Toc149415980" w:history="1">
                 <w:r>
                   <w:rPr>
                     <w:rStyle w:val="Lienhypertexte"/>
@@ -536,7 +529,7 @@
                     <w:noProof/>
                     <w:webHidden/>
                   </w:rPr>
-                  <w:instrText xml:space="preserve"> PAGEREF _Toc149326495 \h </w:instrText>
+                  <w:instrText xml:space="preserve"> PAGEREF _Toc149415980 \h </w:instrText>
                 </w:r>
                 <w:r>
                   <w:rPr>
@@ -581,7 +574,7 @@
                   <w14:ligatures w14:val="standardContextual"/>
                 </w:rPr>
               </w:pPr>
-              <w:hyperlink w:anchor="_Toc149326496" w:history="1">
+              <w:hyperlink w:anchor="_Toc149415981" w:history="1">
                 <w:r>
                   <w:rPr>
                     <w:rStyle w:val="Lienhypertexte"/>
@@ -608,7 +601,7 @@
                     <w:noProof/>
                     <w:webHidden/>
                   </w:rPr>
-                  <w:instrText xml:space="preserve"> PAGEREF _Toc149326496 \h </w:instrText>
+                  <w:instrText xml:space="preserve"> PAGEREF _Toc149415981 \h </w:instrText>
                 </w:r>
                 <w:r>
                   <w:rPr>
@@ -653,7 +646,7 @@
                   <w14:ligatures w14:val="standardContextual"/>
                 </w:rPr>
               </w:pPr>
-              <w:hyperlink w:anchor="_Toc149326497" w:history="1">
+              <w:hyperlink w:anchor="_Toc149415982" w:history="1">
                 <w:r>
                   <w:rPr>
                     <w:rStyle w:val="Lienhypertexte"/>
@@ -680,7 +673,7 @@
                     <w:noProof/>
                     <w:webHidden/>
                   </w:rPr>
-                  <w:instrText xml:space="preserve"> PAGEREF _Toc149326497 \h </w:instrText>
+                  <w:instrText xml:space="preserve"> PAGEREF _Toc149415982 \h </w:instrText>
                 </w:r>
                 <w:r>
                   <w:rPr>
@@ -700,7 +693,7 @@
                     <w:noProof/>
                     <w:webHidden/>
                   </w:rPr>
-                  <w:t>2</w:t>
+                  <w:t>4</w:t>
                 </w:r>
                 <w:r>
                   <w:rPr>
@@ -725,7 +718,7 @@
                   <w14:ligatures w14:val="standardContextual"/>
                 </w:rPr>
               </w:pPr>
-              <w:hyperlink w:anchor="_Toc149326498" w:history="1">
+              <w:hyperlink w:anchor="_Toc149415983" w:history="1">
                 <w:r>
                   <w:rPr>
                     <w:rStyle w:val="Lienhypertexte"/>
@@ -752,7 +745,7 @@
                     <w:noProof/>
                     <w:webHidden/>
                   </w:rPr>
-                  <w:instrText xml:space="preserve"> PAGEREF _Toc149326498 \h </w:instrText>
+                  <w:instrText xml:space="preserve"> PAGEREF _Toc149415983 \h </w:instrText>
                 </w:r>
                 <w:r>
                   <w:rPr>
@@ -772,7 +765,7 @@
                     <w:noProof/>
                     <w:webHidden/>
                   </w:rPr>
-                  <w:t>2</w:t>
+                  <w:t>4</w:t>
                 </w:r>
                 <w:r>
                   <w:rPr>
@@ -797,13 +790,27 @@
                   <w14:ligatures w14:val="standardContextual"/>
                 </w:rPr>
               </w:pPr>
-              <w:hyperlink w:anchor="_Toc149326499" w:history="1">
+              <w:hyperlink w:anchor="_Toc149415984" w:history="1">
                 <w:r>
                   <w:rPr>
                     <w:rStyle w:val="Lienhypertexte"/>
                     <w:noProof/>
                   </w:rPr>
-                  <w:t>Accessibilité</w:t>
+                  <w:t>Accessi</w:t>
+                </w:r>
+                <w:r>
+                  <w:rPr>
+                    <w:rStyle w:val="Lienhypertexte"/>
+                    <w:noProof/>
+                  </w:rPr>
+                  <w:t>b</w:t>
+                </w:r>
+                <w:r>
+                  <w:rPr>
+                    <w:rStyle w:val="Lienhypertexte"/>
+                    <w:noProof/>
+                  </w:rPr>
+                  <w:t>ilité</w:t>
                 </w:r>
                 <w:r>
                   <w:rPr>
@@ -824,7 +831,7 @@
                     <w:noProof/>
                     <w:webHidden/>
                   </w:rPr>
-                  <w:instrText xml:space="preserve"> PAGEREF _Toc149326499 \h </w:instrText>
+                  <w:instrText xml:space="preserve"> PAGEREF _Toc149415984 \h </w:instrText>
                 </w:r>
                 <w:r>
                   <w:rPr>
@@ -844,7 +851,7 @@
                     <w:noProof/>
                     <w:webHidden/>
                   </w:rPr>
-                  <w:t>2</w:t>
+                  <w:t>5</w:t>
                 </w:r>
                 <w:r>
                   <w:rPr>
@@ -869,7 +876,7 @@
                   <w14:ligatures w14:val="standardContextual"/>
                 </w:rPr>
               </w:pPr>
-              <w:hyperlink w:anchor="_Toc149326500" w:history="1">
+              <w:hyperlink w:anchor="_Toc149415985" w:history="1">
                 <w:r>
                   <w:rPr>
                     <w:rStyle w:val="Lienhypertexte"/>
@@ -896,7 +903,7 @@
                     <w:noProof/>
                     <w:webHidden/>
                   </w:rPr>
-                  <w:instrText xml:space="preserve"> PAGEREF _Toc149326500 \h </w:instrText>
+                  <w:instrText xml:space="preserve"> PAGEREF _Toc149415985 \h </w:instrText>
                 </w:r>
                 <w:r>
                   <w:rPr>
@@ -916,7 +923,7 @@
                     <w:noProof/>
                     <w:webHidden/>
                   </w:rPr>
-                  <w:t>2</w:t>
+                  <w:t>5</w:t>
                 </w:r>
                 <w:r>
                   <w:rPr>
@@ -941,7 +948,7 @@
                   <w14:ligatures w14:val="standardContextual"/>
                 </w:rPr>
               </w:pPr>
-              <w:hyperlink w:anchor="_Toc149326501" w:history="1">
+              <w:hyperlink w:anchor="_Toc149415986" w:history="1">
                 <w:r>
                   <w:rPr>
                     <w:rStyle w:val="Lienhypertexte"/>
@@ -968,7 +975,7 @@
                     <w:noProof/>
                     <w:webHidden/>
                   </w:rPr>
-                  <w:instrText xml:space="preserve"> PAGEREF _Toc149326501 \h </w:instrText>
+                  <w:instrText xml:space="preserve"> PAGEREF _Toc149415986 \h </w:instrText>
                 </w:r>
                 <w:r>
                   <w:rPr>
@@ -988,7 +995,7 @@
                     <w:noProof/>
                     <w:webHidden/>
                   </w:rPr>
-                  <w:t>2</w:t>
+                  <w:t>5</w:t>
                 </w:r>
                 <w:r>
                   <w:rPr>
@@ -1013,7 +1020,7 @@
                   <w14:ligatures w14:val="standardContextual"/>
                 </w:rPr>
               </w:pPr>
-              <w:hyperlink w:anchor="_Toc149326502" w:history="1">
+              <w:hyperlink w:anchor="_Toc149415987" w:history="1">
                 <w:r>
                   <w:rPr>
                     <w:rStyle w:val="Lienhypertexte"/>
@@ -1040,7 +1047,7 @@
                     <w:noProof/>
                     <w:webHidden/>
                   </w:rPr>
-                  <w:instrText xml:space="preserve"> PAGEREF _Toc149326502 \h </w:instrText>
+                  <w:instrText xml:space="preserve"> PAGEREF _Toc149415987 \h </w:instrText>
                 </w:r>
                 <w:r>
                   <w:rPr>
@@ -1060,7 +1067,7 @@
                     <w:noProof/>
                     <w:webHidden/>
                   </w:rPr>
-                  <w:t>2</w:t>
+                  <w:t>5</w:t>
                 </w:r>
                 <w:r>
                   <w:rPr>
@@ -1085,7 +1092,7 @@
                   <w14:ligatures w14:val="standardContextual"/>
                 </w:rPr>
               </w:pPr>
-              <w:hyperlink w:anchor="_Toc149326503" w:history="1">
+              <w:hyperlink w:anchor="_Toc149415988" w:history="1">
                 <w:r>
                   <w:rPr>
                     <w:rStyle w:val="Lienhypertexte"/>
@@ -1112,7 +1119,7 @@
                     <w:noProof/>
                     <w:webHidden/>
                   </w:rPr>
-                  <w:instrText xml:space="preserve"> PAGEREF _Toc149326503 \h </w:instrText>
+                  <w:instrText xml:space="preserve"> PAGEREF _Toc149415988 \h </w:instrText>
                 </w:r>
                 <w:r>
                   <w:rPr>
@@ -1132,7 +1139,7 @@
                     <w:noProof/>
                     <w:webHidden/>
                   </w:rPr>
-                  <w:t>2</w:t>
+                  <w:t>5</w:t>
                 </w:r>
                 <w:r>
                   <w:rPr>
@@ -1157,7 +1164,7 @@
                   <w14:ligatures w14:val="standardContextual"/>
                 </w:rPr>
               </w:pPr>
-              <w:hyperlink w:anchor="_Toc149326504" w:history="1">
+              <w:hyperlink w:anchor="_Toc149415989" w:history="1">
                 <w:r>
                   <w:rPr>
                     <w:rStyle w:val="Lienhypertexte"/>
@@ -1184,7 +1191,7 @@
                     <w:noProof/>
                     <w:webHidden/>
                   </w:rPr>
-                  <w:instrText xml:space="preserve"> PAGEREF _Toc149326504 \h </w:instrText>
+                  <w:instrText xml:space="preserve"> PAGEREF _Toc149415989 \h </w:instrText>
                 </w:r>
                 <w:r>
                   <w:rPr>
@@ -1204,7 +1211,7 @@
                     <w:noProof/>
                     <w:webHidden/>
                   </w:rPr>
-                  <w:t>2</w:t>
+                  <w:t>5</w:t>
                 </w:r>
                 <w:r>
                   <w:rPr>
@@ -1226,7 +1233,7 @@
                   <w14:ligatures w14:val="standardContextual"/>
                 </w:rPr>
               </w:pPr>
-              <w:hyperlink w:anchor="_Toc149326505" w:history="1">
+              <w:hyperlink w:anchor="_Toc149415990" w:history="1">
                 <w:r>
                   <w:rPr>
                     <w:rStyle w:val="Lienhypertexte"/>
@@ -1253,7 +1260,7 @@
                     <w:noProof/>
                     <w:webHidden/>
                   </w:rPr>
-                  <w:instrText xml:space="preserve"> PAGEREF _Toc149326505 \h </w:instrText>
+                  <w:instrText xml:space="preserve"> PAGEREF _Toc149415990 \h </w:instrText>
                 </w:r>
                 <w:r>
                   <w:rPr>
@@ -1273,7 +1280,7 @@
                     <w:noProof/>
                     <w:webHidden/>
                   </w:rPr>
-                  <w:t>3</w:t>
+                  <w:t>6</w:t>
                 </w:r>
                 <w:r>
                   <w:rPr>
@@ -1299,7 +1306,7 @@
                   <w14:ligatures w14:val="standardContextual"/>
                 </w:rPr>
               </w:pPr>
-              <w:hyperlink w:anchor="_Toc149326506" w:history="1">
+              <w:hyperlink w:anchor="_Toc149415991" w:history="1">
                 <w:r>
                   <w:rPr>
                     <w:rStyle w:val="Lienhypertexte"/>
@@ -1343,7 +1350,7 @@
                     <w:noProof/>
                     <w:webHidden/>
                   </w:rPr>
-                  <w:instrText xml:space="preserve"> PAGEREF _Toc149326506 \h </w:instrText>
+                  <w:instrText xml:space="preserve"> PAGEREF _Toc149415991 \h </w:instrText>
                 </w:r>
                 <w:r>
                   <w:rPr>
@@ -1363,7 +1370,7 @@
                     <w:noProof/>
                     <w:webHidden/>
                   </w:rPr>
-                  <w:t>3</w:t>
+                  <w:t>6</w:t>
                 </w:r>
                 <w:r>
                   <w:rPr>
@@ -1389,7 +1396,7 @@
                   <w14:ligatures w14:val="standardContextual"/>
                 </w:rPr>
               </w:pPr>
-              <w:hyperlink w:anchor="_Toc149326507" w:history="1">
+              <w:hyperlink w:anchor="_Toc149415992" w:history="1">
                 <w:r>
                   <w:rPr>
                     <w:rStyle w:val="Lienhypertexte"/>
@@ -1433,7 +1440,7 @@
                     <w:noProof/>
                     <w:webHidden/>
                   </w:rPr>
-                  <w:instrText xml:space="preserve"> PAGEREF _Toc149326507 \h </w:instrText>
+                  <w:instrText xml:space="preserve"> PAGEREF _Toc149415992 \h </w:instrText>
                 </w:r>
                 <w:r>
                   <w:rPr>
@@ -1453,7 +1460,7 @@
                     <w:noProof/>
                     <w:webHidden/>
                   </w:rPr>
-                  <w:t>4</w:t>
+                  <w:t>7</w:t>
                 </w:r>
                 <w:r>
                   <w:rPr>
@@ -1478,7 +1485,7 @@
                   <w14:ligatures w14:val="standardContextual"/>
                 </w:rPr>
               </w:pPr>
-              <w:hyperlink w:anchor="_Toc149326508" w:history="1">
+              <w:hyperlink w:anchor="_Toc149415993" w:history="1">
                 <w:r>
                   <w:rPr>
                     <w:rStyle w:val="Lienhypertexte"/>
@@ -1513,7 +1520,7 @@
                     <w:noProof/>
                     <w:webHidden/>
                   </w:rPr>
-                  <w:instrText xml:space="preserve"> PAGEREF _Toc149326508 \h </w:instrText>
+                  <w:instrText xml:space="preserve"> PAGEREF _Toc149415993 \h </w:instrText>
                 </w:r>
                 <w:r>
                   <w:rPr>
@@ -1533,7 +1540,7 @@
                     <w:noProof/>
                     <w:webHidden/>
                   </w:rPr>
-                  <w:t>4</w:t>
+                  <w:t>7</w:t>
                 </w:r>
                 <w:r>
                   <w:rPr>
@@ -1558,7 +1565,7 @@
                   <w14:ligatures w14:val="standardContextual"/>
                 </w:rPr>
               </w:pPr>
-              <w:hyperlink w:anchor="_Toc149326509" w:history="1">
+              <w:hyperlink w:anchor="_Toc149415994" w:history="1">
                 <w:r>
                   <w:rPr>
                     <w:rStyle w:val="Lienhypertexte"/>
@@ -1586,7 +1593,7 @@
                     <w:noProof/>
                     <w:webHidden/>
                   </w:rPr>
-                  <w:instrText xml:space="preserve"> PAGEREF _Toc149326509 \h </w:instrText>
+                  <w:instrText xml:space="preserve"> PAGEREF _Toc149415994 \h </w:instrText>
                 </w:r>
                 <w:r>
                   <w:rPr>
@@ -1606,7 +1613,7 @@
                     <w:noProof/>
                     <w:webHidden/>
                   </w:rPr>
-                  <w:t>5</w:t>
+                  <w:t>8</w:t>
                 </w:r>
                 <w:r>
                   <w:rPr>
@@ -1631,7 +1638,7 @@
                   <w14:ligatures w14:val="standardContextual"/>
                 </w:rPr>
               </w:pPr>
-              <w:hyperlink w:anchor="_Toc149326510" w:history="1">
+              <w:hyperlink w:anchor="_Toc149415995" w:history="1">
                 <w:r>
                   <w:rPr>
                     <w:rStyle w:val="Lienhypertexte"/>
@@ -1659,7 +1666,7 @@
                     <w:noProof/>
                     <w:webHidden/>
                   </w:rPr>
-                  <w:instrText xml:space="preserve"> PAGEREF _Toc149326510 \h </w:instrText>
+                  <w:instrText xml:space="preserve"> PAGEREF _Toc149415995 \h </w:instrText>
                 </w:r>
                 <w:r>
                   <w:rPr>
@@ -1679,7 +1686,7 @@
                     <w:noProof/>
                     <w:webHidden/>
                   </w:rPr>
-                  <w:t>6</w:t>
+                  <w:t>9</w:t>
                 </w:r>
                 <w:r>
                   <w:rPr>
@@ -1705,7 +1712,7 @@
                   <w14:ligatures w14:val="standardContextual"/>
                 </w:rPr>
               </w:pPr>
-              <w:hyperlink w:anchor="_Toc149326511" w:history="1">
+              <w:hyperlink w:anchor="_Toc149415996" w:history="1">
                 <w:r>
                   <w:rPr>
                     <w:rStyle w:val="Lienhypertexte"/>
@@ -1749,7 +1756,7 @@
                     <w:noProof/>
                     <w:webHidden/>
                   </w:rPr>
-                  <w:instrText xml:space="preserve"> PAGEREF _Toc149326511 \h </w:instrText>
+                  <w:instrText xml:space="preserve"> PAGEREF _Toc149415996 \h </w:instrText>
                 </w:r>
                 <w:r>
                   <w:rPr>
@@ -1769,7 +1776,7 @@
                     <w:noProof/>
                     <w:webHidden/>
                   </w:rPr>
-                  <w:t>7</w:t>
+                  <w:t>10</w:t>
                 </w:r>
                 <w:r>
                   <w:rPr>
@@ -1795,7 +1802,7 @@
                   <w14:ligatures w14:val="standardContextual"/>
                 </w:rPr>
               </w:pPr>
-              <w:hyperlink w:anchor="_Toc149326512" w:history="1">
+              <w:hyperlink w:anchor="_Toc149415997" w:history="1">
                 <w:r>
                   <w:rPr>
                     <w:rStyle w:val="Lienhypertexte"/>
@@ -1839,7 +1846,7 @@
                     <w:noProof/>
                     <w:webHidden/>
                   </w:rPr>
-                  <w:instrText xml:space="preserve"> PAGEREF _Toc149326512 \h </w:instrText>
+                  <w:instrText xml:space="preserve"> PAGEREF _Toc149415997 \h </w:instrText>
                 </w:r>
                 <w:r>
                   <w:rPr>
@@ -1859,7 +1866,7 @@
                     <w:noProof/>
                     <w:webHidden/>
                   </w:rPr>
-                  <w:t>11</w:t>
+                  <w:t>14</w:t>
                 </w:r>
                 <w:r>
                   <w:rPr>
@@ -1885,7 +1892,7 @@
                   <w14:ligatures w14:val="standardContextual"/>
                 </w:rPr>
               </w:pPr>
-              <w:hyperlink w:anchor="_Toc149326513" w:history="1">
+              <w:hyperlink w:anchor="_Toc149415998" w:history="1">
                 <w:r>
                   <w:rPr>
                     <w:rStyle w:val="Lienhypertexte"/>
@@ -1929,7 +1936,7 @@
                     <w:noProof/>
                     <w:webHidden/>
                   </w:rPr>
-                  <w:instrText xml:space="preserve"> PAGEREF _Toc149326513 \h </w:instrText>
+                  <w:instrText xml:space="preserve"> PAGEREF _Toc149415998 \h </w:instrText>
                 </w:r>
                 <w:r>
                   <w:rPr>
@@ -1949,7 +1956,7 @@
                     <w:noProof/>
                     <w:webHidden/>
                   </w:rPr>
-                  <w:t>11</w:t>
+                  <w:t>14</w:t>
                 </w:r>
                 <w:r>
                   <w:rPr>
@@ -1974,7 +1981,7 @@
                   <w14:ligatures w14:val="standardContextual"/>
                 </w:rPr>
               </w:pPr>
-              <w:hyperlink w:anchor="_Toc149326514" w:history="1">
+              <w:hyperlink w:anchor="_Toc149415999" w:history="1">
                 <w:r>
                   <w:rPr>
                     <w:rStyle w:val="Lienhypertexte"/>
@@ -2002,7 +2009,7 @@
                     <w:noProof/>
                     <w:webHidden/>
                   </w:rPr>
-                  <w:instrText xml:space="preserve"> PAGEREF _Toc149326514 \h </w:instrText>
+                  <w:instrText xml:space="preserve"> PAGEREF _Toc149415999 \h </w:instrText>
                 </w:r>
                 <w:r>
                   <w:rPr>
@@ -2022,7 +2029,7 @@
                     <w:noProof/>
                     <w:webHidden/>
                   </w:rPr>
-                  <w:t>11</w:t>
+                  <w:t>14</w:t>
                 </w:r>
                 <w:r>
                   <w:rPr>
@@ -2047,7 +2054,7 @@
                   <w14:ligatures w14:val="standardContextual"/>
                 </w:rPr>
               </w:pPr>
-              <w:hyperlink w:anchor="_Toc149326515" w:history="1">
+              <w:hyperlink w:anchor="_Toc149416000" w:history="1">
                 <w:r>
                   <w:rPr>
                     <w:rStyle w:val="Lienhypertexte"/>
@@ -2075,7 +2082,7 @@
                     <w:noProof/>
                     <w:webHidden/>
                   </w:rPr>
-                  <w:instrText xml:space="preserve"> PAGEREF _Toc149326515 \h </w:instrText>
+                  <w:instrText xml:space="preserve"> PAGEREF _Toc149416000 \h </w:instrText>
                 </w:r>
                 <w:r>
                   <w:rPr>
@@ -2095,7 +2102,7 @@
                     <w:noProof/>
                     <w:webHidden/>
                   </w:rPr>
-                  <w:t>12</w:t>
+                  <w:t>15</w:t>
                 </w:r>
                 <w:r>
                   <w:rPr>
@@ -2117,7 +2124,7 @@
                   <w14:ligatures w14:val="standardContextual"/>
                 </w:rPr>
               </w:pPr>
-              <w:hyperlink w:anchor="_Toc149326516" w:history="1">
+              <w:hyperlink w:anchor="_Toc149416001" w:history="1">
                 <w:r>
                   <w:rPr>
                     <w:rStyle w:val="Lienhypertexte"/>
@@ -2144,7 +2151,7 @@
                     <w:noProof/>
                     <w:webHidden/>
                   </w:rPr>
-                  <w:instrText xml:space="preserve"> PAGEREF _Toc149326516 \h </w:instrText>
+                  <w:instrText xml:space="preserve"> PAGEREF _Toc149416001 \h </w:instrText>
                 </w:r>
                 <w:r>
                   <w:rPr>
@@ -2164,7 +2171,7 @@
                     <w:noProof/>
                     <w:webHidden/>
                   </w:rPr>
-                  <w:t>13</w:t>
+                  <w:t>16</w:t>
                 </w:r>
                 <w:r>
                   <w:rPr>
@@ -2190,7 +2197,7 @@
                   <w14:ligatures w14:val="standardContextual"/>
                 </w:rPr>
               </w:pPr>
-              <w:hyperlink w:anchor="_Toc149326517" w:history="1">
+              <w:hyperlink w:anchor="_Toc149416002" w:history="1">
                 <w:r>
                   <w:rPr>
                     <w:rStyle w:val="Lienhypertexte"/>
@@ -2234,7 +2241,7 @@
                     <w:noProof/>
                     <w:webHidden/>
                   </w:rPr>
-                  <w:instrText xml:space="preserve"> PAGEREF _Toc149326517 \h </w:instrText>
+                  <w:instrText xml:space="preserve"> PAGEREF _Toc149416002 \h </w:instrText>
                 </w:r>
                 <w:r>
                   <w:rPr>
@@ -2254,7 +2261,7 @@
                     <w:noProof/>
                     <w:webHidden/>
                   </w:rPr>
-                  <w:t>13</w:t>
+                  <w:t>16</w:t>
                 </w:r>
                 <w:r>
                   <w:rPr>
@@ -2280,7 +2287,7 @@
                   <w14:ligatures w14:val="standardContextual"/>
                 </w:rPr>
               </w:pPr>
-              <w:hyperlink w:anchor="_Toc149326518" w:history="1">
+              <w:hyperlink w:anchor="_Toc149416003" w:history="1">
                 <w:r>
                   <w:rPr>
                     <w:rStyle w:val="Lienhypertexte"/>
@@ -2324,7 +2331,7 @@
                     <w:noProof/>
                     <w:webHidden/>
                   </w:rPr>
-                  <w:instrText xml:space="preserve"> PAGEREF _Toc149326518 \h </w:instrText>
+                  <w:instrText xml:space="preserve"> PAGEREF _Toc149416003 \h </w:instrText>
                 </w:r>
                 <w:r>
                   <w:rPr>
@@ -2344,7 +2351,7 @@
                     <w:noProof/>
                     <w:webHidden/>
                   </w:rPr>
-                  <w:t>13</w:t>
+                  <w:t>16</w:t>
                 </w:r>
                 <w:r>
                   <w:rPr>
@@ -2370,7 +2377,7 @@
                   <w14:ligatures w14:val="standardContextual"/>
                 </w:rPr>
               </w:pPr>
-              <w:hyperlink w:anchor="_Toc149326519" w:history="1">
+              <w:hyperlink w:anchor="_Toc149416004" w:history="1">
                 <w:r>
                   <w:rPr>
                     <w:rStyle w:val="Lienhypertexte"/>
@@ -2414,7 +2421,7 @@
                     <w:noProof/>
                     <w:webHidden/>
                   </w:rPr>
-                  <w:instrText xml:space="preserve"> PAGEREF _Toc149326519 \h </w:instrText>
+                  <w:instrText xml:space="preserve"> PAGEREF _Toc149416004 \h </w:instrText>
                 </w:r>
                 <w:r>
                   <w:rPr>
@@ -2434,7 +2441,7 @@
                     <w:noProof/>
                     <w:webHidden/>
                   </w:rPr>
-                  <w:t>13</w:t>
+                  <w:t>16</w:t>
                 </w:r>
                 <w:r>
                   <w:rPr>
@@ -2460,7 +2467,7 @@
                   <w14:ligatures w14:val="standardContextual"/>
                 </w:rPr>
               </w:pPr>
-              <w:hyperlink w:anchor="_Toc149326520" w:history="1">
+              <w:hyperlink w:anchor="_Toc149416005" w:history="1">
                 <w:r>
                   <w:rPr>
                     <w:rStyle w:val="Lienhypertexte"/>
@@ -2504,7 +2511,7 @@
                     <w:noProof/>
                     <w:webHidden/>
                   </w:rPr>
-                  <w:instrText xml:space="preserve"> PAGEREF _Toc149326520 \h </w:instrText>
+                  <w:instrText xml:space="preserve"> PAGEREF _Toc149416005 \h </w:instrText>
                 </w:r>
                 <w:r>
                   <w:rPr>
@@ -2524,7 +2531,7 @@
                     <w:noProof/>
                     <w:webHidden/>
                   </w:rPr>
-                  <w:t>13</w:t>
+                  <w:t>16</w:t>
                 </w:r>
                 <w:r>
                   <w:rPr>
@@ -2550,7 +2557,7 @@
                   <w14:ligatures w14:val="standardContextual"/>
                 </w:rPr>
               </w:pPr>
-              <w:hyperlink w:anchor="_Toc149326521" w:history="1">
+              <w:hyperlink w:anchor="_Toc149416006" w:history="1">
                 <w:r>
                   <w:rPr>
                     <w:rStyle w:val="Lienhypertexte"/>
@@ -2594,7 +2601,7 @@
                     <w:noProof/>
                     <w:webHidden/>
                   </w:rPr>
-                  <w:instrText xml:space="preserve"> PAGEREF _Toc149326521 \h </w:instrText>
+                  <w:instrText xml:space="preserve"> PAGEREF _Toc149416006 \h </w:instrText>
                 </w:r>
                 <w:r>
                   <w:rPr>
@@ -2614,7 +2621,7 @@
                     <w:noProof/>
                     <w:webHidden/>
                   </w:rPr>
-                  <w:t>13</w:t>
+                  <w:t>16</w:t>
                 </w:r>
                 <w:r>
                   <w:rPr>
@@ -2640,7 +2647,7 @@
                   <w14:ligatures w14:val="standardContextual"/>
                 </w:rPr>
               </w:pPr>
-              <w:hyperlink w:anchor="_Toc149326522" w:history="1">
+              <w:hyperlink w:anchor="_Toc149416007" w:history="1">
                 <w:r>
                   <w:rPr>
                     <w:rStyle w:val="Lienhypertexte"/>
@@ -2684,7 +2691,7 @@
                     <w:noProof/>
                     <w:webHidden/>
                   </w:rPr>
-                  <w:instrText xml:space="preserve"> PAGEREF _Toc149326522 \h </w:instrText>
+                  <w:instrText xml:space="preserve"> PAGEREF _Toc149416007 \h </w:instrText>
                 </w:r>
                 <w:r>
                   <w:rPr>
@@ -2704,7 +2711,7 @@
                     <w:noProof/>
                     <w:webHidden/>
                   </w:rPr>
-                  <w:t>13</w:t>
+                  <w:t>16</w:t>
                 </w:r>
                 <w:r>
                   <w:rPr>
@@ -2750,7 +2757,7 @@
       <w:pPr>
         <w:pStyle w:val="Titre1"/>
       </w:pPr>
-      <w:bookmarkStart w:id="0" w:name="_Toc149326493"/>
+      <w:bookmarkStart w:id="0" w:name="_Toc149415978"/>
       <w:r>
         <w:lastRenderedPageBreak/>
         <w:t>UX – User Expérience</w:t>
@@ -2761,7 +2768,7 @@
       <w:pPr>
         <w:pStyle w:val="Titre2"/>
       </w:pPr>
-      <w:bookmarkStart w:id="1" w:name="_Toc149326494"/>
+      <w:bookmarkStart w:id="1" w:name="_Toc149415979"/>
       <w:r>
         <w:t>Introduction</w:t>
       </w:r>
@@ -2891,7 +2898,7 @@
       <w:pPr>
         <w:pStyle w:val="Titre2"/>
       </w:pPr>
-      <w:bookmarkStart w:id="2" w:name="_Toc149326495"/>
+      <w:bookmarkStart w:id="2" w:name="_Toc149415980"/>
       <w:r>
         <w:t>Analyse</w:t>
       </w:r>
@@ -2901,7 +2908,7 @@
       <w:pPr>
         <w:pStyle w:val="Titre3"/>
       </w:pPr>
-      <w:bookmarkStart w:id="3" w:name="_Toc149326496"/>
+      <w:bookmarkStart w:id="3" w:name="_Toc149415981"/>
       <w:r>
         <w:t>Conception centrée utilisateur</w:t>
       </w:r>
@@ -2909,7 +2916,42 @@
     </w:p>
     <w:p>
       <w:pPr>
+        <w:ind w:left="705"/>
+      </w:pPr>
+      <w:r>
+        <w:t xml:space="preserve">La conception centrée utilisateur (CCU) représente une grande partie du projet, car tout le projet ne pourrait pas être valide s’il ne convient pas au préférences, besoins et attentes des utilisateurs. </w:t>
+      </w:r>
+    </w:p>
+    <w:p>
+      <w:pPr>
+        <w:ind w:left="705"/>
+      </w:pPr>
+      <w:r>
+        <w:t xml:space="preserve">Pour ce faire, deux personas a été créé pour guidée l’avancement du projet vers une finalité qui conviendrait aux futurs utilisateurs. </w:t>
+      </w:r>
+    </w:p>
+    <w:p>
+      <w:pPr>
+        <w:ind w:left="705"/>
+      </w:pPr>
+      <w:r>
+        <w:t>Également, une palette graphique a été créé. Et finalement, nous avons ajouté plusieurs options pour que notre projet soit le plus accessible envers les utilisateurs.</w:t>
+      </w:r>
+    </w:p>
+    <w:p>
+      <w:r>
+        <w:br w:type="page"/>
+      </w:r>
+    </w:p>
+    <w:p>
+      <w:pPr>
+        <w:ind w:left="705"/>
+      </w:pPr>
+    </w:p>
+    <w:p>
+      <w:pPr>
         <w:pStyle w:val="Titre4"/>
+        <w:ind w:firstLine="708"/>
       </w:pPr>
       <w:r>
         <w:t>Création de deux profils de joueurs</w:t>
@@ -2917,39 +2959,378 @@
     </w:p>
     <w:p>
       <w:pPr>
+        <w:ind w:left="705"/>
+      </w:pPr>
+      <w:r>
+        <w:t>Les personas sont créé pour représenter les utilisateurs typiques que notre projet est sensé cibler. Pour mieux comprendre les besoins, les préférences, caractéristiques des utilisateurs et mieux identifier les possible futurs problèmes.</w:t>
+      </w:r>
+    </w:p>
+    <w:p>
+      <w:pPr>
+        <w:pStyle w:val="Paragraphedeliste"/>
+        <w:numPr>
+          <w:ilvl w:val="0"/>
+          <w:numId w:val="36"/>
+        </w:numPr>
+      </w:pPr>
+      <w:r>
+        <w:t xml:space="preserve">Le premier persona, qui se trouve ci-dessous, à été crée pour prendre en compte que l’expérience de jeux ne soit pas </w:t>
+      </w:r>
+      <w:r>
+        <w:t>excessivement</w:t>
+      </w:r>
+      <w:r>
+        <w:t xml:space="preserve"> technique pour ne pas frustrer les utilisateurs, l’expérience de jeux devait également être nostalgique.</w:t>
+      </w:r>
+    </w:p>
+    <w:p>
+      <w:pPr>
+        <w:jc w:val="center"/>
+      </w:pPr>
+      <w:r>
+        <w:rPr>
+          <w:noProof/>
+        </w:rPr>
+        <w:drawing>
+          <wp:inline distT="0" distB="0" distL="0" distR="0" wp14:anchorId="2F6D5827" wp14:editId="15651727">
+            <wp:extent cx="5760720" cy="2912745"/>
+            <wp:effectExtent l="0" t="0" r="0" b="1905"/>
+            <wp:docPr id="321977973" name="Image 1" descr="Une image contenant texte, capture d’écran, homme&#10;&#10;Description générée automatiquement"/>
+            <wp:cNvGraphicFramePr>
+              <a:graphicFrameLocks xmlns:a="http://schemas.openxmlformats.org/drawingml/2006/main" noChangeAspect="1"/>
+            </wp:cNvGraphicFramePr>
+            <a:graphic xmlns:a="http://schemas.openxmlformats.org/drawingml/2006/main">
+              <a:graphicData uri="http://schemas.openxmlformats.org/drawingml/2006/picture">
+                <pic:pic xmlns:pic="http://schemas.openxmlformats.org/drawingml/2006/picture">
+                  <pic:nvPicPr>
+                    <pic:cNvPr id="321977973" name="Image 1" descr="Une image contenant texte, capture d’écran, homme&#10;&#10;Description générée automatiquement"/>
+                    <pic:cNvPicPr/>
+                  </pic:nvPicPr>
+                  <pic:blipFill>
+                    <a:blip r:embed="rId13"/>
+                    <a:stretch>
+                      <a:fillRect/>
+                    </a:stretch>
+                  </pic:blipFill>
+                  <pic:spPr>
+                    <a:xfrm>
+                      <a:off x="0" y="0"/>
+                      <a:ext cx="5760720" cy="2912745"/>
+                    </a:xfrm>
+                    <a:prstGeom prst="rect">
+                      <a:avLst/>
+                    </a:prstGeom>
+                  </pic:spPr>
+                </pic:pic>
+              </a:graphicData>
+            </a:graphic>
+          </wp:inline>
+        </w:drawing>
+      </w:r>
+    </w:p>
+    <w:p>
+      <w:pPr>
+        <w:pStyle w:val="Paragraphedeliste"/>
+        <w:numPr>
+          <w:ilvl w:val="0"/>
+          <w:numId w:val="36"/>
+        </w:numPr>
+      </w:pPr>
+      <w:r>
+        <w:t xml:space="preserve">Le deuxième persona, qui se trouve ci-dessous, a été crée dans le but de rendre l’interface de jeux attrairas pour </w:t>
+      </w:r>
+      <w:r>
+        <w:t>un utilisateur passionné</w:t>
+      </w:r>
+      <w:r>
+        <w:t xml:space="preserve"> d’informatique et de jeux vidéo.</w:t>
+      </w:r>
+    </w:p>
+    <w:p>
+      <w:pPr>
+        <w:jc w:val="center"/>
+      </w:pPr>
+      <w:r>
+        <w:rPr>
+          <w:noProof/>
+        </w:rPr>
+        <w:drawing>
+          <wp:inline distT="0" distB="0" distL="0" distR="0" wp14:anchorId="578198FE" wp14:editId="21D73F43">
+            <wp:extent cx="5572903" cy="2819794"/>
+            <wp:effectExtent l="0" t="0" r="0" b="0"/>
+            <wp:docPr id="768647874" name="Image 1" descr="Une image contenant texte, Visage humain, capture d’écran, verres&#10;&#10;Description générée automatiquement"/>
+            <wp:cNvGraphicFramePr>
+              <a:graphicFrameLocks xmlns:a="http://schemas.openxmlformats.org/drawingml/2006/main" noChangeAspect="1"/>
+            </wp:cNvGraphicFramePr>
+            <a:graphic xmlns:a="http://schemas.openxmlformats.org/drawingml/2006/main">
+              <a:graphicData uri="http://schemas.openxmlformats.org/drawingml/2006/picture">
+                <pic:pic xmlns:pic="http://schemas.openxmlformats.org/drawingml/2006/picture">
+                  <pic:nvPicPr>
+                    <pic:cNvPr id="768647874" name="Image 1" descr="Une image contenant texte, Visage humain, capture d’écran, verres&#10;&#10;Description générée automatiquement"/>
+                    <pic:cNvPicPr/>
+                  </pic:nvPicPr>
+                  <pic:blipFill>
+                    <a:blip r:embed="rId14"/>
+                    <a:stretch>
+                      <a:fillRect/>
+                    </a:stretch>
+                  </pic:blipFill>
+                  <pic:spPr>
+                    <a:xfrm>
+                      <a:off x="0" y="0"/>
+                      <a:ext cx="5572903" cy="2819794"/>
+                    </a:xfrm>
+                    <a:prstGeom prst="rect">
+                      <a:avLst/>
+                    </a:prstGeom>
+                  </pic:spPr>
+                </pic:pic>
+              </a:graphicData>
+            </a:graphic>
+          </wp:inline>
+        </w:drawing>
+      </w:r>
+    </w:p>
+    <w:p>
+      <w:pPr>
         <w:pStyle w:val="Titre3"/>
       </w:pPr>
-      <w:bookmarkStart w:id="4" w:name="_Toc149326497"/>
-      <w:r>
+      <w:bookmarkStart w:id="4" w:name="_Toc149415982"/>
+      <w:r>
+        <w:lastRenderedPageBreak/>
         <w:t>Choix de la palette graphique</w:t>
       </w:r>
       <w:bookmarkEnd w:id="4"/>
     </w:p>
     <w:p>
       <w:pPr>
+        <w:ind w:left="708"/>
+      </w:pPr>
+      <w:r>
+        <w:t>Dans le projet, la palette graphique est primordiale dans l’identité visuelle du jeu. De plus le thème du jeu étant l’espace les quatre fonds ci-dessous ont été choisi, pour correspondre à l’ambiance général du jeu.</w:t>
+      </w:r>
+    </w:p>
+    <w:p>
+      <w:pPr>
+        <w:jc w:val="center"/>
+      </w:pPr>
+      <w:r>
+        <w:rPr>
+          <w:noProof/>
+        </w:rPr>
+        <w:drawing>
+          <wp:inline distT="0" distB="0" distL="0" distR="0" wp14:anchorId="1DE9FCAD" wp14:editId="30F7C6A4">
+            <wp:extent cx="4383891" cy="2619375"/>
+            <wp:effectExtent l="0" t="0" r="0" b="0"/>
+            <wp:docPr id="664127654" name="Image 1" descr="Une image contenant sphère, lune, planète, espace&#10;&#10;Description générée automatiquement"/>
+            <wp:cNvGraphicFramePr>
+              <a:graphicFrameLocks xmlns:a="http://schemas.openxmlformats.org/drawingml/2006/main" noChangeAspect="1"/>
+            </wp:cNvGraphicFramePr>
+            <a:graphic xmlns:a="http://schemas.openxmlformats.org/drawingml/2006/main">
+              <a:graphicData uri="http://schemas.openxmlformats.org/drawingml/2006/picture">
+                <pic:pic xmlns:pic="http://schemas.openxmlformats.org/drawingml/2006/picture">
+                  <pic:nvPicPr>
+                    <pic:cNvPr id="664127654" name="Image 1" descr="Une image contenant sphère, lune, planète, espace&#10;&#10;Description générée automatiquement"/>
+                    <pic:cNvPicPr/>
+                  </pic:nvPicPr>
+                  <pic:blipFill>
+                    <a:blip r:embed="rId15"/>
+                    <a:stretch>
+                      <a:fillRect/>
+                    </a:stretch>
+                  </pic:blipFill>
+                  <pic:spPr>
+                    <a:xfrm>
+                      <a:off x="0" y="0"/>
+                      <a:ext cx="4402713" cy="2630621"/>
+                    </a:xfrm>
+                    <a:prstGeom prst="rect">
+                      <a:avLst/>
+                    </a:prstGeom>
+                  </pic:spPr>
+                </pic:pic>
+              </a:graphicData>
+            </a:graphic>
+          </wp:inline>
+        </w:drawing>
+      </w:r>
+    </w:p>
+    <w:p>
+      <w:pPr>
+        <w:ind w:left="708"/>
+      </w:pPr>
+      <w:r>
+        <w:t>Par rapport à la palette de couleur, le choix à était fait d’avoir une palette de couleur avec comme couleur principale le bleu pour mettre en valeur l’immersion de l’utilisateur d’une ambiance spatiale.</w:t>
+      </w:r>
+    </w:p>
+    <w:p>
+      <w:pPr>
+        <w:ind w:firstLine="708"/>
+      </w:pPr>
+      <w:r>
+        <w:t>Voici ci-dessous la palette de couleur choisi pour le projet :</w:t>
+      </w:r>
+    </w:p>
+    <w:p>
+      <w:pPr>
+        <w:jc w:val="center"/>
+      </w:pPr>
+      <w:r>
+        <w:rPr>
+          <w:noProof/>
+        </w:rPr>
+        <w:drawing>
+          <wp:inline distT="0" distB="0" distL="0" distR="0" wp14:anchorId="167FE22D" wp14:editId="43148BF9">
+            <wp:extent cx="3924848" cy="1714739"/>
+            <wp:effectExtent l="0" t="0" r="0" b="0"/>
+            <wp:docPr id="1266302547" name="Image 1" descr="Une image contenant texte, capture d’écran, Bleu électrique, bleu&#10;&#10;Description générée automatiquement"/>
+            <wp:cNvGraphicFramePr>
+              <a:graphicFrameLocks xmlns:a="http://schemas.openxmlformats.org/drawingml/2006/main" noChangeAspect="1"/>
+            </wp:cNvGraphicFramePr>
+            <a:graphic xmlns:a="http://schemas.openxmlformats.org/drawingml/2006/main">
+              <a:graphicData uri="http://schemas.openxmlformats.org/drawingml/2006/picture">
+                <pic:pic xmlns:pic="http://schemas.openxmlformats.org/drawingml/2006/picture">
+                  <pic:nvPicPr>
+                    <pic:cNvPr id="1266302547" name="Image 1" descr="Une image contenant texte, capture d’écran, Bleu électrique, bleu&#10;&#10;Description générée automatiquement"/>
+                    <pic:cNvPicPr/>
+                  </pic:nvPicPr>
+                  <pic:blipFill>
+                    <a:blip r:embed="rId16"/>
+                    <a:stretch>
+                      <a:fillRect/>
+                    </a:stretch>
+                  </pic:blipFill>
+                  <pic:spPr>
+                    <a:xfrm>
+                      <a:off x="0" y="0"/>
+                      <a:ext cx="3924848" cy="1714739"/>
+                    </a:xfrm>
+                    <a:prstGeom prst="rect">
+                      <a:avLst/>
+                    </a:prstGeom>
+                  </pic:spPr>
+                </pic:pic>
+              </a:graphicData>
+            </a:graphic>
+          </wp:inline>
+        </w:drawing>
+      </w:r>
+    </w:p>
+    <w:p/>
+    <w:p>
+      <w:pPr>
         <w:pStyle w:val="Titre3"/>
-      </w:pPr>
-      <w:bookmarkStart w:id="5" w:name="_Toc149326498"/>
+        <w:tabs>
+          <w:tab w:val="left" w:pos="2070"/>
+        </w:tabs>
+      </w:pPr>
+      <w:bookmarkStart w:id="5" w:name="_Toc149415983"/>
       <w:r>
         <w:t>Eco-conception</w:t>
       </w:r>
       <w:bookmarkEnd w:id="5"/>
-    </w:p>
+      <w:r>
+        <w:tab/>
+      </w:r>
+    </w:p>
+    <w:p>
+      <w:pPr>
+        <w:ind w:left="708"/>
+      </w:pPr>
+      <w:r>
+        <w:t>Dans un projet comme celui-ci, l’éco-conception à plusieurs bénéfices comme la réduction de l’impact environnemental, l’économie des coûts, améliorer l’image de marque, etc…</w:t>
+      </w:r>
+    </w:p>
+    <w:p>
+      <w:pPr>
+        <w:ind w:left="708"/>
+      </w:pPr>
+      <w:r>
+        <w:t>De ce fait, pour rendre ce projet le plus éco-responsable, plusieurs choix ont été fait pour respecter le critère de la réduction de consommation d’énergie. Pour ce faire en premier lieu, la grande majorité de l’interface du projet est de couleur sombre qui nécessite moins d’énergie pour être afficher, ce qui économise la durée de vie de la batterie et de l’écran de l’utilisateur. De plus, les images utiliser sont de type PNG, ce qui économise également de la durée de vie des appareils, car les images de type PNG utilisent moins d’espace de stockage, ont un temps de chargement réduit, etc.</w:t>
+      </w:r>
+    </w:p>
+    <w:p/>
     <w:p>
       <w:pPr>
         <w:pStyle w:val="Titre3"/>
       </w:pPr>
-      <w:bookmarkStart w:id="6" w:name="_Toc149326499"/>
-      <w:r>
+      <w:bookmarkStart w:id="6" w:name="_Toc149415984"/>
+      <w:r>
+        <w:lastRenderedPageBreak/>
         <w:t>Accessibilité</w:t>
       </w:r>
       <w:bookmarkEnd w:id="6"/>
     </w:p>
     <w:p>
       <w:pPr>
+        <w:ind w:left="705"/>
+      </w:pPr>
+      <w:r>
+        <w:t>En ce qui concerne l’accessibilité dans ce projet, plusieurs choix ont été fait pour rendre ce projet plus accessible, dont la plupart se trouv</w:t>
+      </w:r>
+      <w:r>
+        <w:t>a</w:t>
+      </w:r>
+      <w:r>
+        <w:t xml:space="preserve">nt dans </w:t>
+      </w:r>
+      <w:r>
+        <w:t>le menu option qui se compte au nombre de 4 :</w:t>
+      </w:r>
+    </w:p>
+    <w:p>
+      <w:pPr>
+        <w:pStyle w:val="Paragraphedeliste"/>
+        <w:numPr>
+          <w:ilvl w:val="0"/>
+          <w:numId w:val="38"/>
+        </w:numPr>
+      </w:pPr>
+      <w:r>
+        <w:t>La première option, permet aux utilisateurs mal entendant de pouvoir avoir des sous-titres afin que les utilisateurs puissent avoir une retransmission écrite des dialogues vu à l’écran.</w:t>
+      </w:r>
+    </w:p>
+    <w:p>
+      <w:pPr>
+        <w:pStyle w:val="Paragraphedeliste"/>
+        <w:numPr>
+          <w:ilvl w:val="0"/>
+          <w:numId w:val="38"/>
+        </w:numPr>
+      </w:pPr>
+      <w:r>
+        <w:t>La deuxième option, est le fait que les utilisateurs puissent activer, ou non, le fait d’afficher les textes du jeu avec la police « OpenDyslexic » pour que les utilisateurs atteint de dyslexie puissent lire les textes afficher dans le jeu avec plus de facilité.</w:t>
+      </w:r>
+    </w:p>
+    <w:p>
+      <w:pPr>
+        <w:pStyle w:val="Paragraphedeliste"/>
+        <w:numPr>
+          <w:ilvl w:val="0"/>
+          <w:numId w:val="38"/>
+        </w:numPr>
+      </w:pPr>
+      <w:r>
+        <w:t>La troisième option, permet aux utilisateurs d’augmenter, ou de baisser, le contraste pour mieux identifier les couleurs, et de mieux identifier les éléments à l’écran.</w:t>
+      </w:r>
+    </w:p>
+    <w:p>
+      <w:pPr>
+        <w:pStyle w:val="Paragraphedeliste"/>
+        <w:numPr>
+          <w:ilvl w:val="0"/>
+          <w:numId w:val="38"/>
+        </w:numPr>
+      </w:pPr>
+      <w:r>
+        <w:t>Finalement la quatrième option, est une option qui permet au utilisateurs atteint de daltonisme de choisir un filtre qui modifie les schémas de couleurs, afin de mieux d’améliorer leur visibilité.</w:t>
+      </w:r>
+    </w:p>
+    <w:p>
+      <w:pPr>
         <w:pStyle w:val="Titre2"/>
       </w:pPr>
-      <w:bookmarkStart w:id="7" w:name="_Toc149326500"/>
+      <w:bookmarkStart w:id="7" w:name="_Toc149415985"/>
       <w:r>
         <w:t>Conception</w:t>
       </w:r>
@@ -2959,7 +3340,7 @@
       <w:pPr>
         <w:pStyle w:val="Titre3"/>
       </w:pPr>
-      <w:bookmarkStart w:id="8" w:name="_Toc149326501"/>
+      <w:bookmarkStart w:id="8" w:name="_Toc149415986"/>
       <w:r>
         <w:t>Définition des écrans</w:t>
       </w:r>
@@ -2969,7 +3350,7 @@
       <w:pPr>
         <w:pStyle w:val="Titre3"/>
       </w:pPr>
-      <w:bookmarkStart w:id="9" w:name="_Toc149326502"/>
+      <w:bookmarkStart w:id="9" w:name="_Toc149415987"/>
       <w:r>
         <w:t>Choix effectués</w:t>
       </w:r>
@@ -2979,7 +3360,7 @@
       <w:pPr>
         <w:pStyle w:val="Titre2"/>
       </w:pPr>
-      <w:bookmarkStart w:id="10" w:name="_Toc149326503"/>
+      <w:bookmarkStart w:id="10" w:name="_Toc149415988"/>
       <w:r>
         <w:t>Evaluation</w:t>
       </w:r>
@@ -2989,7 +3370,7 @@
       <w:pPr>
         <w:pStyle w:val="Titre3"/>
       </w:pPr>
-      <w:bookmarkStart w:id="11" w:name="_Toc149326504"/>
+      <w:bookmarkStart w:id="11" w:name="_Toc149415989"/>
       <w:r>
         <w:t>Tests</w:t>
       </w:r>
@@ -3017,7 +3398,7 @@
       <w:pPr>
         <w:pStyle w:val="Titre1"/>
       </w:pPr>
-      <w:bookmarkStart w:id="12" w:name="_Toc149326505"/>
+      <w:bookmarkStart w:id="12" w:name="_Toc149415990"/>
       <w:r>
         <w:t>DB – Data base</w:t>
       </w:r>
@@ -3031,7 +3412,7 @@
           <w:numId w:val="1"/>
         </w:numPr>
       </w:pPr>
-      <w:bookmarkStart w:id="13" w:name="_Toc149326506"/>
+      <w:bookmarkStart w:id="13" w:name="_Toc149415991"/>
       <w:r>
         <w:t>Importer les données et le schéma de base de données</w:t>
       </w:r>
@@ -3062,23 +3443,7 @@
           <w:b/>
           <w:bCs/>
         </w:rPr>
-        <w:t>‘’</w:t>
-      </w:r>
-      <w:proofErr w:type="spellStart"/>
-      <w:r>
-        <w:rPr>
-          <w:b/>
-          <w:bCs/>
-        </w:rPr>
-        <w:t>mysql</w:t>
-      </w:r>
-      <w:proofErr w:type="spellEnd"/>
-      <w:r>
-        <w:rPr>
-          <w:b/>
-          <w:bCs/>
-        </w:rPr>
-        <w:t xml:space="preserve"> -u (suivis du nom d’utilisateur) -p (suivis du mot de passe)’’</w:t>
+        <w:t>‘’mysql -u (suivis du nom d’utilisateur) -p (suivis du mot de passe)’’</w:t>
       </w:r>
       <w:r>
         <w:rPr>
@@ -3116,7 +3481,6 @@
         </w:rPr>
         <w:t>‘’</w:t>
       </w:r>
-      <w:proofErr w:type="spellStart"/>
       <w:r>
         <w:rPr>
           <w:b/>
@@ -3124,7 +3488,6 @@
         </w:rPr>
         <w:t>mysql</w:t>
       </w:r>
-      <w:proofErr w:type="spellEnd"/>
       <w:r>
         <w:rPr>
           <w:b/>
@@ -3225,7 +3588,7 @@
                     <pic:cNvPicPr/>
                   </pic:nvPicPr>
                   <pic:blipFill>
-                    <a:blip r:embed="rId13"/>
+                    <a:blip r:embed="rId17"/>
                     <a:stretch>
                       <a:fillRect/>
                     </a:stretch>
@@ -3279,55 +3642,7 @@
           <w:b/>
           <w:bCs/>
         </w:rPr>
-        <w:t>‘’</w:t>
-      </w:r>
-      <w:proofErr w:type="spellStart"/>
-      <w:r>
-        <w:rPr>
-          <w:b/>
-          <w:bCs/>
-        </w:rPr>
-        <w:t>mysql</w:t>
-      </w:r>
-      <w:proofErr w:type="spellEnd"/>
-      <w:r>
-        <w:rPr>
-          <w:b/>
-          <w:bCs/>
-        </w:rPr>
-        <w:t xml:space="preserve"> -</w:t>
-      </w:r>
-      <w:proofErr w:type="spellStart"/>
-      <w:r>
-        <w:rPr>
-          <w:b/>
-          <w:bCs/>
-        </w:rPr>
-        <w:t>uroot</w:t>
-      </w:r>
-      <w:proofErr w:type="spellEnd"/>
-      <w:r>
-        <w:rPr>
-          <w:b/>
-          <w:bCs/>
-        </w:rPr>
-        <w:t xml:space="preserve"> -</w:t>
-      </w:r>
-      <w:proofErr w:type="spellStart"/>
-      <w:r>
-        <w:rPr>
-          <w:b/>
-          <w:bCs/>
-        </w:rPr>
-        <w:t>proot</w:t>
-      </w:r>
-      <w:proofErr w:type="spellEnd"/>
-      <w:r>
-        <w:rPr>
-          <w:b/>
-          <w:bCs/>
-        </w:rPr>
-        <w:t>’’</w:t>
+        <w:t>‘’mysql -uroot -proot’’</w:t>
       </w:r>
       <w:r>
         <w:t xml:space="preserve"> permet de se connecter au client MySQL en tant qu’utilisateur </w:t>
@@ -3400,7 +3715,7 @@
                     <pic:cNvPicPr/>
                   </pic:nvPicPr>
                   <pic:blipFill>
-                    <a:blip r:embed="rId14"/>
+                    <a:blip r:embed="rId18"/>
                     <a:stretch>
                       <a:fillRect/>
                     </a:stretch>
@@ -3469,23 +3784,7 @@
           <w:b/>
           <w:bCs/>
         </w:rPr>
-        <w:t xml:space="preserve"> ‘’-i (id du container </w:t>
-      </w:r>
-      <w:proofErr w:type="spellStart"/>
-      <w:r>
-        <w:rPr>
-          <w:b/>
-          <w:bCs/>
-        </w:rPr>
-        <w:t>mysql</w:t>
-      </w:r>
-      <w:proofErr w:type="spellEnd"/>
-      <w:r>
-        <w:rPr>
-          <w:b/>
-          <w:bCs/>
-        </w:rPr>
-        <w:t xml:space="preserve">)’’ </w:t>
+        <w:t xml:space="preserve"> ‘’-i (id du container mysql)’’ </w:t>
       </w:r>
       <w:r>
         <w:t>permet de spécifier quelle container docker nous voulons utiliser.</w:t>
@@ -3544,7 +3843,7 @@
           <w:numId w:val="1"/>
         </w:numPr>
       </w:pPr>
-      <w:bookmarkStart w:id="14" w:name="_Toc149326507"/>
+      <w:bookmarkStart w:id="14" w:name="_Toc149415992"/>
       <w:r>
         <w:lastRenderedPageBreak/>
         <w:t>Gestion des utilisateur</w:t>
@@ -3559,7 +3858,7 @@
         <w:pStyle w:val="Titre3"/>
         <w:ind w:firstLine="708"/>
       </w:pPr>
-      <w:bookmarkStart w:id="15" w:name="_Toc149326508"/>
+      <w:bookmarkStart w:id="15" w:name="_Toc149415993"/>
       <w:r>
         <w:rPr>
           <w:rStyle w:val="Titre2Car"/>
@@ -3611,7 +3910,7 @@
                     <pic:cNvPicPr/>
                   </pic:nvPicPr>
                   <pic:blipFill>
-                    <a:blip r:embed="rId15"/>
+                    <a:blip r:embed="rId19"/>
                     <a:stretch>
                       <a:fillRect/>
                     </a:stretch>
@@ -3648,15 +3947,7 @@
         <w:t>‘’CREATE USER’’</w:t>
       </w:r>
       <w:r>
-        <w:t xml:space="preserve"> permet d’indiquer à </w:t>
-      </w:r>
-      <w:proofErr w:type="spellStart"/>
-      <w:r>
-        <w:t>mysql</w:t>
-      </w:r>
-      <w:proofErr w:type="spellEnd"/>
-      <w:r>
-        <w:t xml:space="preserve"> que nous voulons crée un nouvel utilisateur.</w:t>
+        <w:t xml:space="preserve"> permet d’indiquer à mysql que nous voulons crée un nouvel utilisateur.</w:t>
       </w:r>
     </w:p>
     <w:p>
@@ -3676,54 +3967,30 @@
           <w:b/>
           <w:bCs/>
         </w:rPr>
-        <w:t>‘’ '</w:t>
-      </w:r>
-      <w:proofErr w:type="spellStart"/>
+        <w:t xml:space="preserve">‘’ 'administrateur_de_jeu' ’’ </w:t>
+      </w:r>
+      <w:r>
+        <w:t>spécifie</w:t>
+      </w:r>
       <w:r>
         <w:rPr>
           <w:b/>
           <w:bCs/>
         </w:rPr>
-        <w:t>administrateur_de_jeu</w:t>
-      </w:r>
-      <w:proofErr w:type="spellEnd"/>
+        <w:t xml:space="preserve"> </w:t>
+      </w:r>
+      <w:r>
+        <w:t>que</w:t>
+      </w:r>
       <w:r>
         <w:rPr>
           <w:b/>
           <w:bCs/>
         </w:rPr>
-        <w:t xml:space="preserve">' ’’ </w:t>
-      </w:r>
-      <w:r>
-        <w:t>spécifie</w:t>
-      </w:r>
-      <w:r>
-        <w:rPr>
-          <w:b/>
-          <w:bCs/>
-        </w:rPr>
         <w:t xml:space="preserve"> </w:t>
       </w:r>
       <w:r>
-        <w:t>que</w:t>
-      </w:r>
-      <w:r>
-        <w:rPr>
-          <w:b/>
-          <w:bCs/>
-        </w:rPr>
-        <w:t xml:space="preserve"> </w:t>
-      </w:r>
-      <w:r>
-        <w:t xml:space="preserve">l’utilisateur que nous voulons crée vas se nommer </w:t>
-      </w:r>
-      <w:proofErr w:type="spellStart"/>
-      <w:r>
-        <w:t>adminisateur_de_jeu</w:t>
-      </w:r>
-      <w:proofErr w:type="spellEnd"/>
-      <w:r>
-        <w:t>.</w:t>
+        <w:t>l’utilisateur que nous voulons crée vas se nommer adminisateur_de_jeu.</w:t>
       </w:r>
     </w:p>
     <w:p>
@@ -3803,7 +4070,6 @@
         </w:rPr>
         <w:t>'</w:t>
       </w:r>
-      <w:proofErr w:type="spellStart"/>
       <w:r>
         <w:rPr>
           <w:b/>
@@ -3811,7 +4077,6 @@
         </w:rPr>
         <w:t>adminjeu</w:t>
       </w:r>
-      <w:proofErr w:type="spellEnd"/>
       <w:r>
         <w:rPr>
           <w:b/>
@@ -3830,15 +4095,7 @@
         <w:t>cette dernière partie de la commande</w:t>
       </w:r>
       <w:r>
-        <w:t xml:space="preserve"> informe le mot de passe associé à l’utilisateur que nous allons créer, pour se faire le mot de passe est placé entre des guillemets pour informer a </w:t>
-      </w:r>
-      <w:proofErr w:type="spellStart"/>
-      <w:r>
-        <w:t>mysql</w:t>
-      </w:r>
-      <w:proofErr w:type="spellEnd"/>
-      <w:r>
-        <w:t xml:space="preserve"> qu’il s’agit d’une suite de caractère. </w:t>
+        <w:t xml:space="preserve"> informe le mot de passe associé à l’utilisateur que nous allons créer, pour se faire le mot de passe est placé entre des guillemets pour informer a mysql qu’il s’agit d’une suite de caractère. </w:t>
       </w:r>
     </w:p>
     <w:p>
@@ -3860,15 +4117,7 @@
         </w:numPr>
       </w:pPr>
       <w:r>
-        <w:t>La commande suivante permet de crée un rôle nommer ‘’</w:t>
-      </w:r>
-      <w:proofErr w:type="spellStart"/>
-      <w:r>
-        <w:t>r_Administrateur_de_jeu</w:t>
-      </w:r>
-      <w:proofErr w:type="spellEnd"/>
-      <w:r>
-        <w:t>’’.</w:t>
+        <w:t>La commande suivante permet de crée un rôle nommer ‘’r_Administrateur_de_jeu’’.</w:t>
       </w:r>
     </w:p>
     <w:p>
@@ -3895,7 +4144,7 @@
                     <pic:cNvPicPr/>
                   </pic:nvPicPr>
                   <pic:blipFill>
-                    <a:blip r:embed="rId16"/>
+                    <a:blip r:embed="rId20"/>
                     <a:stretch>
                       <a:fillRect/>
                     </a:stretch>
@@ -3943,15 +4192,7 @@
         <w:t xml:space="preserve"> </w:t>
       </w:r>
       <w:r>
-        <w:t xml:space="preserve">permet d’indiquer que l’on veut </w:t>
-      </w:r>
-      <w:proofErr w:type="spellStart"/>
-      <w:r>
-        <w:t>crée</w:t>
-      </w:r>
-      <w:proofErr w:type="spellEnd"/>
-      <w:r>
-        <w:t xml:space="preserve"> un nouveau rôle.</w:t>
+        <w:t>permet d’indiquer que l’on veut crée un nouveau rôle.</w:t>
       </w:r>
     </w:p>
     <w:p>
@@ -3971,23 +4212,7 @@
           <w:b/>
           <w:bCs/>
         </w:rPr>
-        <w:t>‘’ '</w:t>
-      </w:r>
-      <w:proofErr w:type="spellStart"/>
-      <w:r>
-        <w:rPr>
-          <w:b/>
-          <w:bCs/>
-        </w:rPr>
-        <w:t>r_Administrateur_de_jeu</w:t>
-      </w:r>
-      <w:proofErr w:type="spellEnd"/>
-      <w:r>
-        <w:rPr>
-          <w:b/>
-          <w:bCs/>
-        </w:rPr>
-        <w:t>' ‘’</w:t>
+        <w:t>‘’ 'r_Administrateur_de_jeu' ‘’</w:t>
       </w:r>
       <w:r>
         <w:rPr>
@@ -4051,7 +4276,7 @@
                     <pic:cNvPicPr/>
                   </pic:nvPicPr>
                   <pic:blipFill>
-                    <a:blip r:embed="rId17"/>
+                    <a:blip r:embed="rId21"/>
                     <a:stretch>
                       <a:fillRect/>
                     </a:stretch>
@@ -4199,23 +4424,7 @@
           <w:b/>
           <w:bCs/>
         </w:rPr>
-        <w:t>'ON db_space_</w:t>
-      </w:r>
-      <w:proofErr w:type="gramStart"/>
-      <w:r>
-        <w:rPr>
-          <w:b/>
-          <w:bCs/>
-        </w:rPr>
-        <w:t>invaders.*</w:t>
-      </w:r>
-      <w:proofErr w:type="gramEnd"/>
-      <w:r>
-        <w:rPr>
-          <w:b/>
-          <w:bCs/>
-        </w:rPr>
-        <w:t xml:space="preserve"> '</w:t>
+        <w:t>'ON db_space_invaders.* '</w:t>
       </w:r>
       <w:r>
         <w:rPr>
@@ -4259,7 +4468,6 @@
         </w:rPr>
         <w:t>TO '</w:t>
       </w:r>
-      <w:proofErr w:type="spellStart"/>
       <w:r>
         <w:rPr>
           <w:b/>
@@ -4272,34 +4480,21 @@
           <w:b/>
           <w:bCs/>
         </w:rPr>
-        <w:t>Administrateur_de_jeu</w:t>
-      </w:r>
-      <w:proofErr w:type="spellEnd"/>
+        <w:t>Administrateur_de_jeu'</w:t>
+      </w:r>
       <w:r>
         <w:rPr>
           <w:b/>
           <w:bCs/>
         </w:rPr>
-        <w:t>'</w:t>
-      </w:r>
-      <w:r>
-        <w:rPr>
-          <w:b/>
-          <w:bCs/>
-        </w:rPr>
         <w:t xml:space="preserve">‘’ </w:t>
       </w:r>
       <w:r>
-        <w:t>signifie que l’on donne les privilèges au rôle ‘’</w:t>
-      </w:r>
-      <w:proofErr w:type="spellStart"/>
-      <w:r>
-        <w:t>r_</w:t>
+        <w:t>signifie que l’on donne les privilèges au rôle ‘’r_</w:t>
       </w:r>
       <w:r>
         <w:t>Administrateur_de_jeu</w:t>
       </w:r>
-      <w:proofErr w:type="spellEnd"/>
       <w:r>
         <w:t>’’.</w:t>
       </w:r>
@@ -4339,29 +4534,13 @@
         <w:t xml:space="preserve">’’ </w:t>
       </w:r>
       <w:r>
-        <w:t>cette dernière partie de la commande indique que le rôle ‘’</w:t>
-      </w:r>
-      <w:proofErr w:type="spellStart"/>
-      <w:r>
-        <w:t>r_adminisatrateur_de_jeu</w:t>
-      </w:r>
-      <w:proofErr w:type="spellEnd"/>
-      <w:r>
-        <w:t xml:space="preserve">’’ </w:t>
+        <w:t xml:space="preserve">cette dernière partie de la commande indique que le rôle ‘’r_adminisatrateur_de_jeu’’ </w:t>
       </w:r>
       <w:r>
         <w:t>peut déléguer les privilèges SELECT, CREATE, UPDATE et DROP</w:t>
       </w:r>
       <w:r>
-        <w:t xml:space="preserve"> </w:t>
-      </w:r>
-      <w:proofErr w:type="spellStart"/>
-      <w:r>
-        <w:t>à</w:t>
-      </w:r>
-      <w:proofErr w:type="spellEnd"/>
-      <w:r>
-        <w:t xml:space="preserve"> d’autre utilisateurs ou rôles.</w:t>
+        <w:t xml:space="preserve"> à d’autre utilisateurs ou rôles.</w:t>
       </w:r>
     </w:p>
     <w:p>
@@ -4421,7 +4600,7 @@
                     <pic:cNvPicPr/>
                   </pic:nvPicPr>
                   <pic:blipFill>
-                    <a:blip r:embed="rId18"/>
+                    <a:blip r:embed="rId22"/>
                     <a:stretch>
                       <a:fillRect/>
                     </a:stretch>
@@ -4489,23 +4668,7 @@
           <w:b/>
           <w:bCs/>
         </w:rPr>
-        <w:t>'</w:t>
-      </w:r>
-      <w:proofErr w:type="spellStart"/>
-      <w:r>
-        <w:rPr>
-          <w:b/>
-          <w:bCs/>
-        </w:rPr>
-        <w:t>r_Administrateur_de_jeu</w:t>
-      </w:r>
-      <w:proofErr w:type="spellEnd"/>
-      <w:r>
-        <w:rPr>
-          <w:b/>
-          <w:bCs/>
-        </w:rPr>
-        <w:t>'</w:t>
+        <w:t>'r_Administrateur_de_jeu'</w:t>
       </w:r>
       <w:r>
         <w:rPr>
@@ -4542,29 +4705,13 @@
           <w:b/>
           <w:bCs/>
         </w:rPr>
-        <w:t>TO '</w:t>
-      </w:r>
-      <w:proofErr w:type="spellStart"/>
+        <w:t>TO 'Administrateur_de_jeu'@'localhost'</w:t>
+      </w:r>
       <w:r>
         <w:rPr>
           <w:b/>
           <w:bCs/>
         </w:rPr>
-        <w:t>Administrateur_de_jeu'@'localhost</w:t>
-      </w:r>
-      <w:proofErr w:type="spellEnd"/>
-      <w:r>
-        <w:rPr>
-          <w:b/>
-          <w:bCs/>
-        </w:rPr>
-        <w:t>'</w:t>
-      </w:r>
-      <w:r>
-        <w:rPr>
-          <w:b/>
-          <w:bCs/>
-        </w:rPr>
         <w:t xml:space="preserve"> ‘’ </w:t>
       </w:r>
       <w:r>
@@ -4579,7 +4726,7 @@
           <w:rFonts w:ascii="Abadi" w:hAnsi="Abadi"/>
         </w:rPr>
       </w:pPr>
-      <w:bookmarkStart w:id="16" w:name="_Toc149326509"/>
+      <w:bookmarkStart w:id="16" w:name="_Toc149415994"/>
       <w:r>
         <w:rPr>
           <w:rStyle w:val="Titre2Car"/>
@@ -4632,7 +4779,7 @@
                     <pic:cNvPicPr/>
                   </pic:nvPicPr>
                   <pic:blipFill>
-                    <a:blip r:embed="rId19"/>
+                    <a:blip r:embed="rId23"/>
                     <a:stretch>
                       <a:fillRect/>
                     </a:stretch>
@@ -4714,7 +4861,7 @@
                     <pic:cNvPicPr/>
                   </pic:nvPicPr>
                   <pic:blipFill>
-                    <a:blip r:embed="rId20"/>
+                    <a:blip r:embed="rId24"/>
                     <a:stretch>
                       <a:fillRect/>
                     </a:stretch>
@@ -4749,15 +4896,7 @@
         </w:numPr>
       </w:pPr>
       <w:r>
-        <w:t>La commande suivante donne le privilège ‘’SELECT’’ sur la table ‘’</w:t>
-      </w:r>
-      <w:proofErr w:type="spellStart"/>
-      <w:r>
-        <w:t>t_arme</w:t>
-      </w:r>
-      <w:proofErr w:type="spellEnd"/>
-      <w:r>
-        <w:t>’’ de la base de données ‘’db_space_invaders’’ au rôle ‘’r_joueur’’ :</w:t>
+        <w:t>La commande suivante donne le privilège ‘’SELECT’’ sur la table ‘’t_arme’’ de la base de données ‘’db_space_invaders’’ au rôle ‘’r_joueur’’ :</w:t>
       </w:r>
     </w:p>
     <w:p>
@@ -4785,7 +4924,7 @@
                     <pic:cNvPicPr/>
                   </pic:nvPicPr>
                   <pic:blipFill>
-                    <a:blip r:embed="rId21"/>
+                    <a:blip r:embed="rId25"/>
                     <a:stretch>
                       <a:fillRect/>
                     </a:stretch>
@@ -4816,15 +4955,7 @@
         </w:numPr>
       </w:pPr>
       <w:r>
-        <w:t>La commande suivante donne le privilège ‘’SELECT’’ ainsi que ‘’CREATE’’ sur la table ‘’t_commande’’ de la base de données ‘’db_space_invaders’’ au rôle ‘’</w:t>
-      </w:r>
-      <w:proofErr w:type="spellStart"/>
-      <w:r>
-        <w:t>r_Joueur</w:t>
-      </w:r>
-      <w:proofErr w:type="spellEnd"/>
-      <w:r>
-        <w:t>’’ :</w:t>
+        <w:t>La commande suivante donne le privilège ‘’SELECT’’ ainsi que ‘’CREATE’’ sur la table ‘’t_commande’’ de la base de données ‘’db_space_invaders’’ au rôle ‘’r_Joueur’’ :</w:t>
       </w:r>
     </w:p>
     <w:p>
@@ -4852,7 +4983,7 @@
                     <pic:cNvPicPr/>
                   </pic:nvPicPr>
                   <pic:blipFill>
-                    <a:blip r:embed="rId22"/>
+                    <a:blip r:embed="rId26"/>
                     <a:stretch>
                       <a:fillRect/>
                     </a:stretch>
@@ -4888,15 +5019,7 @@
         </w:numPr>
       </w:pPr>
       <w:r>
-        <w:t>La commande suivante donne le rôle ‘’</w:t>
-      </w:r>
-      <w:proofErr w:type="spellStart"/>
-      <w:r>
-        <w:t>r_Joueur</w:t>
-      </w:r>
-      <w:proofErr w:type="spellEnd"/>
-      <w:r>
-        <w:t xml:space="preserve">’’ à l’utilisateur ‘’Joueur’’ : </w:t>
+        <w:t xml:space="preserve">La commande suivante donne le rôle ‘’r_Joueur’’ à l’utilisateur ‘’Joueur’’ : </w:t>
       </w:r>
     </w:p>
     <w:p>
@@ -4923,7 +5046,7 @@
                     <pic:cNvPicPr/>
                   </pic:nvPicPr>
                   <pic:blipFill>
-                    <a:blip r:embed="rId23"/>
+                    <a:blip r:embed="rId27"/>
                     <a:stretch>
                       <a:fillRect/>
                     </a:stretch>
@@ -4960,7 +5083,7 @@
           <w:rFonts w:ascii="Abadi" w:hAnsi="Abadi"/>
         </w:rPr>
       </w:pPr>
-      <w:bookmarkStart w:id="17" w:name="_Toc149326510"/>
+      <w:bookmarkStart w:id="17" w:name="_Toc149415995"/>
       <w:r>
         <w:rPr>
           <w:rFonts w:ascii="Abadi" w:hAnsi="Abadi"/>
@@ -4980,21 +5103,11 @@
       <w:r>
         <w:t>La commande suivante crée l’utilisateur ‘’</w:t>
       </w:r>
-      <w:proofErr w:type="spellStart"/>
       <w:r>
         <w:t>Gestionnaire_de_la_boutique</w:t>
       </w:r>
-      <w:proofErr w:type="spellEnd"/>
-      <w:r>
-        <w:t>’’ dont le mot de passe est ‘’</w:t>
-      </w:r>
-      <w:proofErr w:type="spellStart"/>
-      <w:r>
-        <w:t>gestboutique</w:t>
-      </w:r>
-      <w:proofErr w:type="spellEnd"/>
-      <w:r>
-        <w:t>’’ et qui peut se connecter depuis l’hôte ‘’localhost’</w:t>
+      <w:r>
+        <w:t>’’ dont le mot de passe est ‘’gestboutique’’ et qui peut se connecter depuis l’hôte ‘’localhost’</w:t>
       </w:r>
     </w:p>
     <w:p>
@@ -5021,7 +5134,7 @@
                     <pic:cNvPicPr/>
                   </pic:nvPicPr>
                   <pic:blipFill>
-                    <a:blip r:embed="rId24"/>
+                    <a:blip r:embed="rId28"/>
                     <a:stretch>
                       <a:fillRect/>
                     </a:stretch>
@@ -5092,7 +5205,7 @@
                     <pic:cNvPicPr/>
                   </pic:nvPicPr>
                   <pic:blipFill>
-                    <a:blip r:embed="rId25"/>
+                    <a:blip r:embed="rId29"/>
                     <a:stretch>
                       <a:fillRect/>
                     </a:stretch>
@@ -5136,15 +5249,7 @@
         <w:t>Gestionnaire_de_la_boutique</w:t>
       </w:r>
       <w:r>
-        <w:t>’’ sur la table ‘’</w:t>
-      </w:r>
-      <w:proofErr w:type="spellStart"/>
-      <w:r>
-        <w:t>t_Joueur</w:t>
-      </w:r>
-      <w:proofErr w:type="spellEnd"/>
-      <w:r>
-        <w:t>’’ de la base de données ‘’db_space_invaders’’</w:t>
+        <w:t>’’ sur la table ‘’t_Joueur’’ de la base de données ‘’db_space_invaders’’</w:t>
       </w:r>
     </w:p>
     <w:p>
@@ -5171,7 +5276,7 @@
                     <pic:cNvPicPr/>
                   </pic:nvPicPr>
                   <pic:blipFill>
-                    <a:blip r:embed="rId26"/>
+                    <a:blip r:embed="rId30"/>
                     <a:stretch>
                       <a:fillRect/>
                     </a:stretch>
@@ -5207,15 +5312,7 @@
       </w:pPr>
       <w:r>
         <w:lastRenderedPageBreak/>
-        <w:t>La commande suivante donne les privilèges ‘’SELECT, UPDATE, INSERT, DELETE’’ sur la table ‘’</w:t>
-      </w:r>
-      <w:proofErr w:type="spellStart"/>
-      <w:r>
-        <w:t>t_arme</w:t>
-      </w:r>
-      <w:proofErr w:type="spellEnd"/>
-      <w:r>
-        <w:t>’’ sur la base de données ‘’</w:t>
+        <w:t>La commande suivante donne les privilèges ‘’SELECT, UPDATE, INSERT, DELETE’’ sur la table ‘’t_arme’’ sur la base de données ‘’</w:t>
       </w:r>
       <w:r>
         <w:t>db_space_invaders</w:t>
@@ -5254,7 +5351,7 @@
                     <pic:cNvPicPr/>
                   </pic:nvPicPr>
                   <pic:blipFill>
-                    <a:blip r:embed="rId27"/>
+                    <a:blip r:embed="rId31"/>
                     <a:stretch>
                       <a:fillRect/>
                     </a:stretch>
@@ -5329,7 +5426,7 @@
                     <pic:cNvPicPr/>
                   </pic:nvPicPr>
                   <pic:blipFill>
-                    <a:blip r:embed="rId28"/>
+                    <a:blip r:embed="rId32"/>
                     <a:stretch>
                       <a:fillRect/>
                     </a:stretch>
@@ -5359,15 +5456,7 @@
         </w:numPr>
       </w:pPr>
       <w:r>
-        <w:t>La commande suivante donne le rôle ‘’r_Gestionnaire_de_la_boutique’’ à l’utilisateur ‘’</w:t>
-      </w:r>
-      <w:proofErr w:type="spellStart"/>
-      <w:r>
-        <w:t>Gestionnaire_de_la_boutique</w:t>
-      </w:r>
-      <w:proofErr w:type="spellEnd"/>
-      <w:r>
-        <w:t>’’ :</w:t>
+        <w:t>La commande suivante donne le rôle ‘’r_Gestionnaire_de_la_boutique’’ à l’utilisateur ‘’Gestionnaire_de_la_boutique’’ :</w:t>
       </w:r>
     </w:p>
     <w:p>
@@ -5394,7 +5483,7 @@
                     <pic:cNvPicPr/>
                   </pic:nvPicPr>
                   <pic:blipFill>
-                    <a:blip r:embed="rId29"/>
+                    <a:blip r:embed="rId33"/>
                     <a:stretch>
                       <a:fillRect/>
                     </a:stretch>
@@ -5428,7 +5517,7 @@
           <w:numId w:val="1"/>
         </w:numPr>
       </w:pPr>
-      <w:bookmarkStart w:id="18" w:name="_Toc149326511"/>
+      <w:bookmarkStart w:id="18" w:name="_Toc149415996"/>
       <w:r>
         <w:t>Requêtes</w:t>
       </w:r>
@@ -5480,15 +5569,7 @@
         <w:t>:</w:t>
       </w:r>
       <w:r>
-        <w:t xml:space="preserve"> La requête suivante sélectionne toutes les données de la table ‘’t_joueur’’ et ensuite trie les résultats par ordre décroissant en fonction de la colonne ‘’</w:t>
-      </w:r>
-      <w:proofErr w:type="spellStart"/>
-      <w:r>
-        <w:t>jouNombrePoints</w:t>
-      </w:r>
-      <w:proofErr w:type="spellEnd"/>
-      <w:r>
-        <w:t>’’ et limites les résultats à 5, ce qui affiche les 5 meilleures joueurs en fonction de leurs points :</w:t>
+        <w:t xml:space="preserve"> La requête suivante sélectionne toutes les données de la table ‘’t_joueur’’ et ensuite trie les résultats par ordre décroissant en fonction de la colonne ‘’jouNombrePoints’’ et limites les résultats à 5, ce qui affiche les 5 meilleures joueurs en fonction de leurs points :</w:t>
       </w:r>
     </w:p>
     <w:p>
@@ -5518,7 +5599,7 @@
                     <pic:cNvPicPr/>
                   </pic:nvPicPr>
                   <pic:blipFill>
-                    <a:blip r:embed="rId30"/>
+                    <a:blip r:embed="rId34"/>
                     <a:stretch>
                       <a:fillRect/>
                     </a:stretch>
@@ -5584,21 +5665,14 @@
         <w:t>‘’</w:t>
       </w:r>
       <w:r>
-        <w:t xml:space="preserve">ORDER BY </w:t>
-      </w:r>
-      <w:proofErr w:type="spellStart"/>
+        <w:t>ORDER BY jouNombrePoints</w:t>
+      </w:r>
+      <w:r>
+        <w:t>’’ permet d’afficher les résultats de la requête en fonction de la colonne ‘’</w:t>
+      </w:r>
       <w:r>
         <w:t>jouNombrePoints</w:t>
       </w:r>
-      <w:proofErr w:type="spellEnd"/>
-      <w:r>
-        <w:t>’’ permet d’afficher les résultats de la requête en fonction de la colonne ‘’</w:t>
-      </w:r>
-      <w:proofErr w:type="spellStart"/>
-      <w:r>
-        <w:t>jouNombrePoints</w:t>
-      </w:r>
-      <w:proofErr w:type="spellEnd"/>
       <w:r>
         <w:t>’’</w:t>
       </w:r>
@@ -5676,15 +5750,7 @@
         <w:t>:</w:t>
       </w:r>
       <w:r>
-        <w:t xml:space="preserve"> La requête suivante affiche le prix maximal, le prix minimal et le prix moyen des armes de la tables ‘’</w:t>
-      </w:r>
-      <w:proofErr w:type="spellStart"/>
-      <w:r>
-        <w:t>t_arme</w:t>
-      </w:r>
-      <w:proofErr w:type="spellEnd"/>
-      <w:r>
-        <w:t>’’</w:t>
+        <w:t xml:space="preserve"> La requête suivante affiche le prix maximal, le prix minimal et le prix moyen des armes de la tables ‘’t_arme’’</w:t>
       </w:r>
     </w:p>
     <w:p>
@@ -5714,7 +5780,7 @@
                     <pic:cNvPicPr/>
                   </pic:nvPicPr>
                   <pic:blipFill>
-                    <a:blip r:embed="rId31"/>
+                    <a:blip r:embed="rId35"/>
                     <a:stretch>
                       <a:fillRect/>
                     </a:stretch>
@@ -5747,39 +5813,7 @@
         </w:tabs>
       </w:pPr>
       <w:r>
-        <w:t>‘’MAX (</w:t>
-      </w:r>
-      <w:proofErr w:type="spellStart"/>
-      <w:r>
-        <w:t>armPrix</w:t>
-      </w:r>
-      <w:proofErr w:type="spellEnd"/>
-      <w:r>
-        <w:t xml:space="preserve">) AS </w:t>
-      </w:r>
-      <w:proofErr w:type="spellStart"/>
-      <w:r>
-        <w:t>PrixMaximum</w:t>
-      </w:r>
-      <w:proofErr w:type="spellEnd"/>
-      <w:r>
-        <w:t>’’ permet d’afficher la valeur maximale de la colonne ‘’</w:t>
-      </w:r>
-      <w:proofErr w:type="spellStart"/>
-      <w:r>
-        <w:t>armPrix</w:t>
-      </w:r>
-      <w:proofErr w:type="spellEnd"/>
-      <w:r>
-        <w:t>’’ et de renommer le résultat par ‘’</w:t>
-      </w:r>
-      <w:proofErr w:type="spellStart"/>
-      <w:r>
-        <w:t>PrixMaximum</w:t>
-      </w:r>
-      <w:proofErr w:type="spellEnd"/>
-      <w:r>
-        <w:t>’’</w:t>
+        <w:t>‘’MAX (armPrix) AS PrixMaximum’’ permet d’afficher la valeur maximale de la colonne ‘’armPrix’’ et de renommer le résultat par ‘’PrixMaximum’’</w:t>
       </w:r>
     </w:p>
     <w:p>
@@ -5794,39 +5828,7 @@
         </w:tabs>
       </w:pPr>
       <w:r>
-        <w:t>‘’MIN (</w:t>
-      </w:r>
-      <w:proofErr w:type="spellStart"/>
-      <w:r>
-        <w:t>armPrix</w:t>
-      </w:r>
-      <w:proofErr w:type="spellEnd"/>
-      <w:r>
-        <w:t xml:space="preserve">) AS </w:t>
-      </w:r>
-      <w:proofErr w:type="spellStart"/>
-      <w:r>
-        <w:t>PrixMinimum</w:t>
-      </w:r>
-      <w:proofErr w:type="spellEnd"/>
-      <w:r>
-        <w:t>’’ permet d’afficher la valeur minimale de la colonne ‘’</w:t>
-      </w:r>
-      <w:proofErr w:type="spellStart"/>
-      <w:r>
-        <w:t>armPrix</w:t>
-      </w:r>
-      <w:proofErr w:type="spellEnd"/>
-      <w:r>
-        <w:t>’’ et de renommer le résultat par ‘’</w:t>
-      </w:r>
-      <w:proofErr w:type="spellStart"/>
-      <w:r>
-        <w:t>PrixMinimum</w:t>
-      </w:r>
-      <w:proofErr w:type="spellEnd"/>
-      <w:r>
-        <w:t>’’</w:t>
+        <w:t>‘’MIN (armPrix) AS PrixMinimum’’ permet d’afficher la valeur minimale de la colonne ‘’armPrix’’ et de renommer le résultat par ‘’PrixMinimum’’</w:t>
       </w:r>
     </w:p>
     <w:p>
@@ -5841,39 +5843,7 @@
         </w:tabs>
       </w:pPr>
       <w:r>
-        <w:t>‘’AVG (</w:t>
-      </w:r>
-      <w:proofErr w:type="spellStart"/>
-      <w:r>
-        <w:t>armPrix</w:t>
-      </w:r>
-      <w:proofErr w:type="spellEnd"/>
-      <w:r>
-        <w:t xml:space="preserve">) AS </w:t>
-      </w:r>
-      <w:proofErr w:type="spellStart"/>
-      <w:r>
-        <w:t>PrixMoyen</w:t>
-      </w:r>
-      <w:proofErr w:type="spellEnd"/>
-      <w:r>
-        <w:t>’’ permet d’afficher la valeur moyenne de la colonne ‘’</w:t>
-      </w:r>
-      <w:proofErr w:type="spellStart"/>
-      <w:r>
-        <w:t>armPrix</w:t>
-      </w:r>
-      <w:proofErr w:type="spellEnd"/>
-      <w:r>
-        <w:t>’’ et de renommer le résultat par ‘’</w:t>
-      </w:r>
-      <w:proofErr w:type="spellStart"/>
-      <w:r>
-        <w:t>PrixMoyen</w:t>
-      </w:r>
-      <w:proofErr w:type="spellEnd"/>
-      <w:r>
-        <w:t>’’</w:t>
+        <w:t>‘’AVG (armPrix) AS PrixMoyen’’ permet d’afficher la valeur moyenne de la colonne ‘’armPrix’’ et de renommer le résultat par ‘’PrixMoyen’’</w:t>
       </w:r>
     </w:p>
     <w:p>
@@ -5941,7 +5911,7 @@
                     <pic:cNvPicPr/>
                   </pic:nvPicPr>
                   <pic:blipFill>
-                    <a:blip r:embed="rId32"/>
+                    <a:blip r:embed="rId36"/>
                     <a:stretch>
                       <a:fillRect/>
                     </a:stretch>
@@ -5974,40 +5944,16 @@
         </w:tabs>
       </w:pPr>
       <w:r>
-        <w:t>‘’COUNT (</w:t>
-      </w:r>
-      <w:proofErr w:type="spellStart"/>
-      <w:r>
-        <w:t>fkJoueur</w:t>
-      </w:r>
-      <w:proofErr w:type="spellEnd"/>
-      <w:r>
-        <w:t>)</w:t>
+        <w:t>‘’COUNT (fkJoueur)</w:t>
       </w:r>
       <w:r>
         <w:t xml:space="preserve"> </w:t>
       </w:r>
       <w:r>
-        <w:t xml:space="preserve">AS </w:t>
-      </w:r>
-      <w:proofErr w:type="spellStart"/>
-      <w:r>
-        <w:t>NombreCommandes</w:t>
-      </w:r>
-      <w:proofErr w:type="spellEnd"/>
-      <w:r>
-        <w:t xml:space="preserve">’’ </w:t>
-      </w:r>
-      <w:r>
-        <w:t>permet de compter le nombre de fois que chaque identifiant que ‘’</w:t>
-      </w:r>
-      <w:proofErr w:type="spellStart"/>
-      <w:r>
-        <w:t>fkJoueur</w:t>
-      </w:r>
-      <w:proofErr w:type="spellEnd"/>
-      <w:r>
-        <w:t>’’ apparaît dans la table ‘’t_commande’’</w:t>
+        <w:t xml:space="preserve">AS NombreCommandes’’ </w:t>
+      </w:r>
+      <w:r>
+        <w:t>permet de compter le nombre de fois que chaque identifiant que ‘’fkJoueur’’ apparaît dans la table ‘’t_commande’’</w:t>
       </w:r>
       <w:r>
         <w:t>.</w:t>
@@ -6021,23 +5967,7 @@
         </w:tabs>
       </w:pPr>
       <w:r>
-        <w:t xml:space="preserve">De plus dans cette commande, ‘’AS </w:t>
-      </w:r>
-      <w:proofErr w:type="spellStart"/>
-      <w:r>
-        <w:t>NombreCommandes</w:t>
-      </w:r>
-      <w:proofErr w:type="spellEnd"/>
-      <w:r>
-        <w:t>’’ permet de renommer la colonne ou résultat apparaitra, dans cette exemple la colonne s’appellera ‘’</w:t>
-      </w:r>
-      <w:proofErr w:type="spellStart"/>
-      <w:r>
-        <w:t>NombreCommandes</w:t>
-      </w:r>
-      <w:proofErr w:type="spellEnd"/>
-      <w:r>
-        <w:t>’’</w:t>
+        <w:t>De plus dans cette commande, ‘’AS NombreCommandes’’ permet de renommer la colonne ou résultat apparaitra, dans cette exemple la colonne s’appellera ‘’NombreCommandes’’</w:t>
       </w:r>
     </w:p>
     <w:p>
@@ -6052,23 +5982,7 @@
         </w:tabs>
       </w:pPr>
       <w:r>
-        <w:t xml:space="preserve">‘’GROUP BY </w:t>
-      </w:r>
-      <w:proofErr w:type="spellStart"/>
-      <w:r>
-        <w:t>fkjoueur</w:t>
-      </w:r>
-      <w:proofErr w:type="spellEnd"/>
-      <w:r>
-        <w:t>’’ groupe les résultats en fonction de la colonne ‘’</w:t>
-      </w:r>
-      <w:proofErr w:type="spellStart"/>
-      <w:r>
-        <w:t>fkJoueur</w:t>
-      </w:r>
-      <w:proofErr w:type="spellEnd"/>
-      <w:r>
-        <w:t xml:space="preserve">’’ </w:t>
+        <w:t xml:space="preserve">‘’GROUP BY fkjoueur’’ groupe les résultats en fonction de la colonne ‘’fkJoueur’’ </w:t>
       </w:r>
     </w:p>
     <w:p>
@@ -6144,7 +6058,7 @@
                     <pic:cNvPicPr/>
                   </pic:nvPicPr>
                   <pic:blipFill>
-                    <a:blip r:embed="rId33"/>
+                    <a:blip r:embed="rId37"/>
                     <a:stretch>
                       <a:fillRect/>
                     </a:stretch>
@@ -6180,34 +6094,10 @@
         <w:t>‘’HAVING’’</w:t>
       </w:r>
       <w:r>
-        <w:t xml:space="preserve"> est utilisé pour filtrer les groupes, dans </w:t>
-      </w:r>
-      <w:proofErr w:type="gramStart"/>
-      <w:r>
-        <w:t>cette exemple</w:t>
-      </w:r>
-      <w:proofErr w:type="gramEnd"/>
-      <w:r>
-        <w:t xml:space="preserve"> </w:t>
-      </w:r>
-      <w:r>
-        <w:t xml:space="preserve">il est </w:t>
-      </w:r>
-      <w:proofErr w:type="spellStart"/>
-      <w:r>
-        <w:t>utiliser</w:t>
-      </w:r>
-      <w:proofErr w:type="spellEnd"/>
-      <w:r>
-        <w:t xml:space="preserve"> pour spécifier que seuls les ‘’</w:t>
-      </w:r>
-      <w:proofErr w:type="spellStart"/>
-      <w:r>
-        <w:t>fkJoueur</w:t>
-      </w:r>
-      <w:proofErr w:type="spellEnd"/>
-      <w:r>
-        <w:t>’’ qui apparaissent plus de 2 fois seront afficher.</w:t>
+        <w:t xml:space="preserve"> est utilisé pour filtrer les groupes, dans cette exemple </w:t>
+      </w:r>
+      <w:r>
+        <w:t>il est utiliser pour spécifier que seuls les ‘’fkJoueur’’ qui apparaissent plus de 2 fois seront afficher.</w:t>
       </w:r>
     </w:p>
     <w:p>
@@ -6254,23 +6144,7 @@
         <w:t>:</w:t>
       </w:r>
       <w:r>
-        <w:t xml:space="preserve"> La requête suivante permet d’afficher l’entièreté des colonnes ‘’jouPseudo’’, ‘’</w:t>
-      </w:r>
-      <w:proofErr w:type="spellStart"/>
-      <w:r>
-        <w:t>armNom</w:t>
-      </w:r>
-      <w:proofErr w:type="spellEnd"/>
-      <w:r>
-        <w:t>’’ ainsi que ‘’</w:t>
-      </w:r>
-      <w:proofErr w:type="spellStart"/>
-      <w:r>
-        <w:t>comNumeroCommande</w:t>
-      </w:r>
-      <w:proofErr w:type="spellEnd"/>
-      <w:r>
-        <w:t>’’</w:t>
+        <w:t xml:space="preserve"> La requête suivante permet d’afficher l’entièreté des colonnes ‘’jouPseudo’’, ‘’armNom’’ ainsi que ‘’comNumeroCommande’’</w:t>
       </w:r>
     </w:p>
     <w:p>
@@ -6300,7 +6174,7 @@
                     <pic:cNvPicPr/>
                   </pic:nvPicPr>
                   <pic:blipFill>
-                    <a:blip r:embed="rId34"/>
+                    <a:blip r:embed="rId38"/>
                     <a:stretch>
                       <a:fillRect/>
                     </a:stretch>
@@ -6336,44 +6210,10 @@
         <w:t>‘’</w:t>
       </w:r>
       <w:r>
-        <w:t xml:space="preserve">JOIN </w:t>
-      </w:r>
-      <w:proofErr w:type="spellStart"/>
-      <w:r>
-        <w:t>t_arsenal</w:t>
-      </w:r>
-      <w:proofErr w:type="spellEnd"/>
-      <w:r>
-        <w:t xml:space="preserve"> ON </w:t>
-      </w:r>
-      <w:proofErr w:type="spellStart"/>
-      <w:r>
-        <w:t>t_</w:t>
-      </w:r>
-      <w:proofErr w:type="gramStart"/>
-      <w:r>
-        <w:t>joueur.idJoueur</w:t>
-      </w:r>
-      <w:proofErr w:type="spellEnd"/>
-      <w:proofErr w:type="gramEnd"/>
-      <w:r>
-        <w:t xml:space="preserve"> = </w:t>
-      </w:r>
-      <w:proofErr w:type="spellStart"/>
-      <w:r>
-        <w:t>t_arsenal.fkJoueur</w:t>
-      </w:r>
-      <w:proofErr w:type="spellEnd"/>
-      <w:r>
-        <w:t>’’ permet d’interconnecter deux table entre elle, dans cette exemple les deux tables connectées sont : ‘’t_joueur’’ et ‘’</w:t>
-      </w:r>
-      <w:proofErr w:type="spellStart"/>
-      <w:r>
-        <w:t>t_arsenal</w:t>
-      </w:r>
-      <w:proofErr w:type="spellEnd"/>
-      <w:r>
-        <w:t>’’</w:t>
+        <w:t>JOIN t_arsenal ON t_joueur.idJoueur = t_arsenal.fkJoueur</w:t>
+      </w:r>
+      <w:r>
+        <w:t>’’ permet d’interconnecter deux table entre elle, dans cette exemple les deux tables connectées sont : ‘’t_joueur’’ et ‘’t_arsenal’’</w:t>
       </w:r>
     </w:p>
     <w:p>
@@ -6449,7 +6289,7 @@
                     <pic:cNvPicPr/>
                   </pic:nvPicPr>
                   <pic:blipFill>
-                    <a:blip r:embed="rId35"/>
+                    <a:blip r:embed="rId39"/>
                     <a:stretch>
                       <a:fillRect/>
                     </a:stretch>
@@ -6519,15 +6359,7 @@
         <w:t>s’ils n’ont pas</w:t>
       </w:r>
       <w:r>
-        <w:t xml:space="preserve"> passé de commandes, la colonne affichera </w:t>
-      </w:r>
-      <w:proofErr w:type="spellStart"/>
-      <w:r>
-        <w:t>null</w:t>
-      </w:r>
-      <w:proofErr w:type="spellEnd"/>
-      <w:r>
-        <w:t>.</w:t>
+        <w:t xml:space="preserve"> passé de commandes, la colonne affichera null.</w:t>
       </w:r>
     </w:p>
     <w:p>
@@ -6557,7 +6389,7 @@
                     <pic:cNvPicPr/>
                   </pic:nvPicPr>
                   <pic:blipFill>
-                    <a:blip r:embed="rId36"/>
+                    <a:blip r:embed="rId40"/>
                     <a:stretch>
                       <a:fillRect/>
                     </a:stretch>
@@ -6593,26 +6425,8 @@
         <w:t>‘’</w:t>
       </w:r>
       <w:r>
-        <w:t xml:space="preserve">LEFT JOIN t_commande ON </w:t>
-      </w:r>
-      <w:proofErr w:type="spellStart"/>
-      <w:r>
-        <w:t>t_</w:t>
-      </w:r>
-      <w:proofErr w:type="gramStart"/>
-      <w:r>
-        <w:t>commande.fkJoueur</w:t>
-      </w:r>
-      <w:proofErr w:type="spellEnd"/>
-      <w:proofErr w:type="gramEnd"/>
-      <w:r>
-        <w:t xml:space="preserve"> = </w:t>
-      </w:r>
-      <w:proofErr w:type="spellStart"/>
-      <w:r>
-        <w:t>t_joueur.idJoueur</w:t>
-      </w:r>
-      <w:proofErr w:type="spellEnd"/>
+        <w:t>LEFT JOIN t_commande ON t_commande.fkJoueur = t_joueur.idJoueur</w:t>
+      </w:r>
       <w:r>
         <w:t xml:space="preserve">’’ Comme la commande JOIN mais au lieu de lier </w:t>
       </w:r>
@@ -6723,7 +6537,7 @@
                     <pic:cNvPicPr/>
                   </pic:nvPicPr>
                   <pic:blipFill>
-                    <a:blip r:embed="rId37"/>
+                    <a:blip r:embed="rId41"/>
                     <a:stretch>
                       <a:fillRect/>
                     </a:stretch>
@@ -6759,47 +6573,13 @@
         <w:t>‘’</w:t>
       </w:r>
       <w:r>
-        <w:t xml:space="preserve">RIGHT JOIN t_commande ON </w:t>
-      </w:r>
-      <w:proofErr w:type="spellStart"/>
-      <w:r>
-        <w:t>t_</w:t>
-      </w:r>
-      <w:proofErr w:type="gramStart"/>
-      <w:r>
-        <w:t>commande.fkJoueur</w:t>
-      </w:r>
-      <w:proofErr w:type="spellEnd"/>
-      <w:proofErr w:type="gramEnd"/>
-      <w:r>
-        <w:t xml:space="preserve"> = </w:t>
-      </w:r>
-      <w:proofErr w:type="spellStart"/>
-      <w:r>
-        <w:t>t_joueur.idJoueur</w:t>
-      </w:r>
-      <w:proofErr w:type="spellEnd"/>
+        <w:t>RIGHT JOIN t_commande ON t_commande.fkJoueur = t_joueur.idJoueur</w:t>
+      </w:r>
       <w:r>
         <w:t xml:space="preserve">’’ Comme la commande JOIN LEFT, mais à la place d’afficher toutes les informations de la colonne qui est spécifier </w:t>
       </w:r>
       <w:r>
-        <w:t xml:space="preserve">à gauche du </w:t>
-      </w:r>
-      <w:proofErr w:type="spellStart"/>
-      <w:r>
-        <w:t>Join</w:t>
-      </w:r>
-      <w:proofErr w:type="spellEnd"/>
-      <w:r>
-        <w:t xml:space="preserve">, ici c’est à droite du </w:t>
-      </w:r>
-      <w:proofErr w:type="spellStart"/>
-      <w:r>
-        <w:t>Join</w:t>
-      </w:r>
-      <w:proofErr w:type="spellEnd"/>
-      <w:r>
-        <w:t xml:space="preserve"> que toute les informations seront afficher</w:t>
+        <w:t>à gauche du Join, ici c’est à droite du Join que toute les informations seront afficher</w:t>
       </w:r>
     </w:p>
     <w:p>
@@ -6885,7 +6665,7 @@
                     <pic:cNvPicPr/>
                   </pic:nvPicPr>
                   <pic:blipFill>
-                    <a:blip r:embed="rId38"/>
+                    <a:blip r:embed="rId42"/>
                     <a:stretch>
                       <a:fillRect/>
                     </a:stretch>
@@ -6924,18 +6704,8 @@
         <w:t>‘</w:t>
       </w:r>
       <w:r>
-        <w:t>’SUM (</w:t>
-      </w:r>
-      <w:proofErr w:type="spellStart"/>
-      <w:r>
-        <w:t>t_detail_</w:t>
-      </w:r>
-      <w:proofErr w:type="gramStart"/>
-      <w:r>
-        <w:t>commande.detQuantiteCommande</w:t>
-      </w:r>
-      <w:proofErr w:type="spellEnd"/>
-      <w:proofErr w:type="gramEnd"/>
+        <w:t>’SUM (t_detail_commande.detQuantiteCommande</w:t>
+      </w:r>
       <w:r>
         <w:t>)</w:t>
       </w:r>
@@ -7043,7 +6813,7 @@
                     <pic:cNvPicPr/>
                   </pic:nvPicPr>
                   <pic:blipFill>
-                    <a:blip r:embed="rId39"/>
+                    <a:blip r:embed="rId43"/>
                     <a:stretch>
                       <a:fillRect/>
                     </a:stretch>
@@ -7113,7 +6883,7 @@
           <w:numId w:val="1"/>
         </w:numPr>
       </w:pPr>
-      <w:bookmarkStart w:id="19" w:name="_Toc149326512"/>
+      <w:bookmarkStart w:id="19" w:name="_Toc149415997"/>
       <w:r>
         <w:lastRenderedPageBreak/>
         <w:t>Création des index</w:t>
@@ -7949,7 +7719,7 @@
           <w:numId w:val="1"/>
         </w:numPr>
       </w:pPr>
-      <w:bookmarkStart w:id="20" w:name="_Toc149326513"/>
+      <w:bookmarkStart w:id="20" w:name="_Toc149415998"/>
       <w:r>
         <w:t>Backup / Restore</w:t>
       </w:r>
@@ -7964,7 +7734,7 @@
           <w:rFonts w:ascii="Abadi" w:hAnsi="Abadi"/>
         </w:rPr>
       </w:pPr>
-      <w:bookmarkStart w:id="21" w:name="_Toc149326514"/>
+      <w:bookmarkStart w:id="21" w:name="_Toc149415999"/>
       <w:r>
         <w:rPr>
           <w:rFonts w:ascii="Abadi" w:hAnsi="Abadi"/>
@@ -8008,7 +7778,7 @@
                     <pic:cNvPicPr/>
                   </pic:nvPicPr>
                   <pic:blipFill>
-                    <a:blip r:embed="rId40"/>
+                    <a:blip r:embed="rId44"/>
                     <a:stretch>
                       <a:fillRect/>
                     </a:stretch>
@@ -8064,7 +7834,7 @@
           <w:rFonts w:ascii="Abadi" w:hAnsi="Abadi"/>
         </w:rPr>
       </w:pPr>
-      <w:bookmarkStart w:id="22" w:name="_Toc149326515"/>
+      <w:bookmarkStart w:id="22" w:name="_Toc149416000"/>
       <w:r>
         <w:rPr>
           <w:rFonts w:ascii="Abadi" w:hAnsi="Abadi"/>
@@ -8106,7 +7876,7 @@
                     <pic:cNvPicPr/>
                   </pic:nvPicPr>
                   <pic:blipFill>
-                    <a:blip r:embed="rId41"/>
+                    <a:blip r:embed="rId45"/>
                     <a:stretch>
                       <a:fillRect/>
                     </a:stretch>
@@ -8153,7 +7923,7 @@
       <w:pPr>
         <w:pStyle w:val="Titre1"/>
       </w:pPr>
-      <w:bookmarkStart w:id="23" w:name="_Toc149326516"/>
+      <w:bookmarkStart w:id="23" w:name="_Toc149416001"/>
       <w:r>
         <w:t xml:space="preserve">POO – Programmation orientée </w:t>
       </w:r>
@@ -8170,7 +7940,7 @@
           <w:numId w:val="2"/>
         </w:numPr>
       </w:pPr>
-      <w:bookmarkStart w:id="24" w:name="_Toc149326517"/>
+      <w:bookmarkStart w:id="24" w:name="_Toc149416002"/>
       <w:r>
         <w:t>Introduction</w:t>
       </w:r>
@@ -8185,7 +7955,7 @@
           <w:numId w:val="2"/>
         </w:numPr>
       </w:pPr>
-      <w:bookmarkStart w:id="25" w:name="_Toc149326518"/>
+      <w:bookmarkStart w:id="25" w:name="_Toc149416003"/>
       <w:r>
         <w:t>Analyse fonctionnelle</w:t>
       </w:r>
@@ -8200,7 +7970,7 @@
           <w:numId w:val="2"/>
         </w:numPr>
       </w:pPr>
-      <w:bookmarkStart w:id="26" w:name="_Toc149326519"/>
+      <w:bookmarkStart w:id="26" w:name="_Toc149416004"/>
       <w:r>
         <w:t>Analyse technique</w:t>
       </w:r>
@@ -8215,7 +7985,7 @@
           <w:numId w:val="2"/>
         </w:numPr>
       </w:pPr>
-      <w:bookmarkStart w:id="27" w:name="_Toc149326520"/>
+      <w:bookmarkStart w:id="27" w:name="_Toc149416005"/>
       <w:r>
         <w:t>Tests Unitaire</w:t>
       </w:r>
@@ -8230,16 +8000,11 @@
           <w:numId w:val="2"/>
         </w:numPr>
       </w:pPr>
-      <w:bookmarkStart w:id="28" w:name="_Toc149326521"/>
-      <w:r>
-        <w:t xml:space="preserve">Utilisation </w:t>
-      </w:r>
-      <w:proofErr w:type="spellStart"/>
-      <w:r>
-        <w:t>ChatGPT</w:t>
+      <w:bookmarkStart w:id="28" w:name="_Toc149416006"/>
+      <w:r>
+        <w:t>Utilisation ChatGPT</w:t>
       </w:r>
       <w:bookmarkEnd w:id="28"/>
-      <w:proofErr w:type="spellEnd"/>
     </w:p>
     <w:p/>
     <w:p>
@@ -8250,7 +8015,7 @@
           <w:numId w:val="2"/>
         </w:numPr>
       </w:pPr>
-      <w:bookmarkStart w:id="29" w:name="_Toc149326522"/>
+      <w:bookmarkStart w:id="29" w:name="_Toc149416007"/>
       <w:r>
         <w:t>Conclusion</w:t>
       </w:r>
@@ -8301,13 +8066,8 @@
       <w:ptab w:relativeTo="margin" w:alignment="right" w:leader="none"/>
     </w:r>
     <w:r>
-      <w:t xml:space="preserve">Mathis </w:t>
+      <w:t>Mathis Botteau</w:t>
     </w:r>
-    <w:proofErr w:type="spellStart"/>
-    <w:r>
-      <w:t>Botteau</w:t>
-    </w:r>
-    <w:proofErr w:type="spellEnd"/>
   </w:p>
 </w:ftr>
 </file>
@@ -8974,14 +8734,12 @@
       </w:rPr>
       <w:t xml:space="preserve"> </w:t>
     </w:r>
-    <w:proofErr w:type="spellStart"/>
     <w:r>
       <w:rPr>
         <w:b/>
       </w:rPr>
       <w:t>SpicyInvaders</w:t>
     </w:r>
-    <w:proofErr w:type="spellEnd"/>
   </w:p>
 </w:hdr>
 </file>
@@ -9169,6 +8927,95 @@
     </w:lvl>
   </w:abstractNum>
   <w:abstractNum w:abstractNumId="2" w15:restartNumberingAfterBreak="0">
+    <w:nsid w:val="05E3170C"/>
+    <w:multiLevelType w:val="hybridMultilevel"/>
+    <w:tmpl w:val="2A14B802"/>
+    <w:lvl w:ilvl="0" w:tplc="D8A23E2A">
+      <w:start w:val="1"/>
+      <w:numFmt w:val="decimal"/>
+      <w:lvlText w:val="%1."/>
+      <w:lvlJc w:val="left"/>
+      <w:pPr>
+        <w:ind w:left="1065" w:hanging="360"/>
+      </w:pPr>
+      <w:rPr>
+        <w:rFonts w:hint="default"/>
+      </w:rPr>
+    </w:lvl>
+    <w:lvl w:ilvl="1" w:tplc="100C0019" w:tentative="1">
+      <w:start w:val="1"/>
+      <w:numFmt w:val="lowerLetter"/>
+      <w:lvlText w:val="%2."/>
+      <w:lvlJc w:val="left"/>
+      <w:pPr>
+        <w:ind w:left="1785" w:hanging="360"/>
+      </w:pPr>
+    </w:lvl>
+    <w:lvl w:ilvl="2" w:tplc="100C001B" w:tentative="1">
+      <w:start w:val="1"/>
+      <w:numFmt w:val="lowerRoman"/>
+      <w:lvlText w:val="%3."/>
+      <w:lvlJc w:val="right"/>
+      <w:pPr>
+        <w:ind w:left="2505" w:hanging="180"/>
+      </w:pPr>
+    </w:lvl>
+    <w:lvl w:ilvl="3" w:tplc="100C000F" w:tentative="1">
+      <w:start w:val="1"/>
+      <w:numFmt w:val="decimal"/>
+      <w:lvlText w:val="%4."/>
+      <w:lvlJc w:val="left"/>
+      <w:pPr>
+        <w:ind w:left="3225" w:hanging="360"/>
+      </w:pPr>
+    </w:lvl>
+    <w:lvl w:ilvl="4" w:tplc="100C0019" w:tentative="1">
+      <w:start w:val="1"/>
+      <w:numFmt w:val="lowerLetter"/>
+      <w:lvlText w:val="%5."/>
+      <w:lvlJc w:val="left"/>
+      <w:pPr>
+        <w:ind w:left="3945" w:hanging="360"/>
+      </w:pPr>
+    </w:lvl>
+    <w:lvl w:ilvl="5" w:tplc="100C001B" w:tentative="1">
+      <w:start w:val="1"/>
+      <w:numFmt w:val="lowerRoman"/>
+      <w:lvlText w:val="%6."/>
+      <w:lvlJc w:val="right"/>
+      <w:pPr>
+        <w:ind w:left="4665" w:hanging="180"/>
+      </w:pPr>
+    </w:lvl>
+    <w:lvl w:ilvl="6" w:tplc="100C000F" w:tentative="1">
+      <w:start w:val="1"/>
+      <w:numFmt w:val="decimal"/>
+      <w:lvlText w:val="%7."/>
+      <w:lvlJc w:val="left"/>
+      <w:pPr>
+        <w:ind w:left="5385" w:hanging="360"/>
+      </w:pPr>
+    </w:lvl>
+    <w:lvl w:ilvl="7" w:tplc="100C0019" w:tentative="1">
+      <w:start w:val="1"/>
+      <w:numFmt w:val="lowerLetter"/>
+      <w:lvlText w:val="%8."/>
+      <w:lvlJc w:val="left"/>
+      <w:pPr>
+        <w:ind w:left="6105" w:hanging="360"/>
+      </w:pPr>
+    </w:lvl>
+    <w:lvl w:ilvl="8" w:tplc="100C001B" w:tentative="1">
+      <w:start w:val="1"/>
+      <w:numFmt w:val="lowerRoman"/>
+      <w:lvlText w:val="%9."/>
+      <w:lvlJc w:val="right"/>
+      <w:pPr>
+        <w:ind w:left="6825" w:hanging="180"/>
+      </w:pPr>
+    </w:lvl>
+  </w:abstractNum>
+  <w:abstractNum w:abstractNumId="3" w15:restartNumberingAfterBreak="0">
     <w:nsid w:val="10105E9F"/>
     <w:multiLevelType w:val="hybridMultilevel"/>
     <w:tmpl w:val="9D96F5BC"/>
@@ -9259,7 +9106,7 @@
       </w:pPr>
     </w:lvl>
   </w:abstractNum>
-  <w:abstractNum w:abstractNumId="3" w15:restartNumberingAfterBreak="0">
+  <w:abstractNum w:abstractNumId="4" w15:restartNumberingAfterBreak="0">
     <w:nsid w:val="137642B6"/>
     <w:multiLevelType w:val="hybridMultilevel"/>
     <w:tmpl w:val="7646CFC8"/>
@@ -9348,7 +9195,7 @@
       </w:pPr>
     </w:lvl>
   </w:abstractNum>
-  <w:abstractNum w:abstractNumId="4" w15:restartNumberingAfterBreak="0">
+  <w:abstractNum w:abstractNumId="5" w15:restartNumberingAfterBreak="0">
     <w:nsid w:val="14955015"/>
     <w:multiLevelType w:val="hybridMultilevel"/>
     <w:tmpl w:val="AA16B980"/>
@@ -9439,7 +9286,7 @@
       </w:pPr>
     </w:lvl>
   </w:abstractNum>
-  <w:abstractNum w:abstractNumId="5" w15:restartNumberingAfterBreak="0">
+  <w:abstractNum w:abstractNumId="6" w15:restartNumberingAfterBreak="0">
     <w:nsid w:val="16171DE1"/>
     <w:multiLevelType w:val="hybridMultilevel"/>
     <w:tmpl w:val="7A8E0FB2"/>
@@ -9530,7 +9377,7 @@
       </w:pPr>
     </w:lvl>
   </w:abstractNum>
-  <w:abstractNum w:abstractNumId="6" w15:restartNumberingAfterBreak="0">
+  <w:abstractNum w:abstractNumId="7" w15:restartNumberingAfterBreak="0">
     <w:nsid w:val="1C2731D6"/>
     <w:multiLevelType w:val="hybridMultilevel"/>
     <w:tmpl w:val="E20EEE56"/>
@@ -9621,7 +9468,7 @@
       </w:pPr>
     </w:lvl>
   </w:abstractNum>
-  <w:abstractNum w:abstractNumId="7" w15:restartNumberingAfterBreak="0">
+  <w:abstractNum w:abstractNumId="8" w15:restartNumberingAfterBreak="0">
     <w:nsid w:val="21196760"/>
     <w:multiLevelType w:val="hybridMultilevel"/>
     <w:tmpl w:val="CA4444B0"/>
@@ -9712,7 +9559,7 @@
       </w:pPr>
     </w:lvl>
   </w:abstractNum>
-  <w:abstractNum w:abstractNumId="8" w15:restartNumberingAfterBreak="0">
+  <w:abstractNum w:abstractNumId="9" w15:restartNumberingAfterBreak="0">
     <w:nsid w:val="21212B7D"/>
     <w:multiLevelType w:val="hybridMultilevel"/>
     <w:tmpl w:val="95929090"/>
@@ -9801,7 +9648,7 @@
       </w:pPr>
     </w:lvl>
   </w:abstractNum>
-  <w:abstractNum w:abstractNumId="9" w15:restartNumberingAfterBreak="0">
+  <w:abstractNum w:abstractNumId="10" w15:restartNumberingAfterBreak="0">
     <w:nsid w:val="216B3936"/>
     <w:multiLevelType w:val="hybridMultilevel"/>
     <w:tmpl w:val="7C8A209C"/>
@@ -9892,7 +9739,7 @@
       </w:pPr>
     </w:lvl>
   </w:abstractNum>
-  <w:abstractNum w:abstractNumId="10" w15:restartNumberingAfterBreak="0">
+  <w:abstractNum w:abstractNumId="11" w15:restartNumberingAfterBreak="0">
     <w:nsid w:val="21905025"/>
     <w:multiLevelType w:val="hybridMultilevel"/>
     <w:tmpl w:val="A92C970C"/>
@@ -9983,7 +9830,7 @@
       </w:pPr>
     </w:lvl>
   </w:abstractNum>
-  <w:abstractNum w:abstractNumId="11" w15:restartNumberingAfterBreak="0">
+  <w:abstractNum w:abstractNumId="12" w15:restartNumberingAfterBreak="0">
     <w:nsid w:val="23994C5E"/>
     <w:multiLevelType w:val="hybridMultilevel"/>
     <w:tmpl w:val="46AA58CA"/>
@@ -10096,7 +9943,7 @@
       </w:rPr>
     </w:lvl>
   </w:abstractNum>
-  <w:abstractNum w:abstractNumId="12" w15:restartNumberingAfterBreak="0">
+  <w:abstractNum w:abstractNumId="13" w15:restartNumberingAfterBreak="0">
     <w:nsid w:val="25D2126C"/>
     <w:multiLevelType w:val="hybridMultilevel"/>
     <w:tmpl w:val="3A58D410"/>
@@ -10185,7 +10032,7 @@
       </w:pPr>
     </w:lvl>
   </w:abstractNum>
-  <w:abstractNum w:abstractNumId="13" w15:restartNumberingAfterBreak="0">
+  <w:abstractNum w:abstractNumId="14" w15:restartNumberingAfterBreak="0">
     <w:nsid w:val="302E2086"/>
     <w:multiLevelType w:val="hybridMultilevel"/>
     <w:tmpl w:val="E1E22926"/>
@@ -10276,7 +10123,96 @@
       </w:pPr>
     </w:lvl>
   </w:abstractNum>
-  <w:abstractNum w:abstractNumId="14" w15:restartNumberingAfterBreak="0">
+  <w:abstractNum w:abstractNumId="15" w15:restartNumberingAfterBreak="0">
+    <w:nsid w:val="364369BF"/>
+    <w:multiLevelType w:val="hybridMultilevel"/>
+    <w:tmpl w:val="1BE2322A"/>
+    <w:lvl w:ilvl="0" w:tplc="38D4977C">
+      <w:start w:val="1"/>
+      <w:numFmt w:val="decimal"/>
+      <w:lvlText w:val="%1."/>
+      <w:lvlJc w:val="left"/>
+      <w:pPr>
+        <w:ind w:left="1428" w:hanging="360"/>
+      </w:pPr>
+      <w:rPr>
+        <w:rFonts w:hint="default"/>
+      </w:rPr>
+    </w:lvl>
+    <w:lvl w:ilvl="1" w:tplc="100C0019" w:tentative="1">
+      <w:start w:val="1"/>
+      <w:numFmt w:val="lowerLetter"/>
+      <w:lvlText w:val="%2."/>
+      <w:lvlJc w:val="left"/>
+      <w:pPr>
+        <w:ind w:left="2148" w:hanging="360"/>
+      </w:pPr>
+    </w:lvl>
+    <w:lvl w:ilvl="2" w:tplc="100C001B" w:tentative="1">
+      <w:start w:val="1"/>
+      <w:numFmt w:val="lowerRoman"/>
+      <w:lvlText w:val="%3."/>
+      <w:lvlJc w:val="right"/>
+      <w:pPr>
+        <w:ind w:left="2868" w:hanging="180"/>
+      </w:pPr>
+    </w:lvl>
+    <w:lvl w:ilvl="3" w:tplc="100C000F" w:tentative="1">
+      <w:start w:val="1"/>
+      <w:numFmt w:val="decimal"/>
+      <w:lvlText w:val="%4."/>
+      <w:lvlJc w:val="left"/>
+      <w:pPr>
+        <w:ind w:left="3588" w:hanging="360"/>
+      </w:pPr>
+    </w:lvl>
+    <w:lvl w:ilvl="4" w:tplc="100C0019" w:tentative="1">
+      <w:start w:val="1"/>
+      <w:numFmt w:val="lowerLetter"/>
+      <w:lvlText w:val="%5."/>
+      <w:lvlJc w:val="left"/>
+      <w:pPr>
+        <w:ind w:left="4308" w:hanging="360"/>
+      </w:pPr>
+    </w:lvl>
+    <w:lvl w:ilvl="5" w:tplc="100C001B" w:tentative="1">
+      <w:start w:val="1"/>
+      <w:numFmt w:val="lowerRoman"/>
+      <w:lvlText w:val="%6."/>
+      <w:lvlJc w:val="right"/>
+      <w:pPr>
+        <w:ind w:left="5028" w:hanging="180"/>
+      </w:pPr>
+    </w:lvl>
+    <w:lvl w:ilvl="6" w:tplc="100C000F" w:tentative="1">
+      <w:start w:val="1"/>
+      <w:numFmt w:val="decimal"/>
+      <w:lvlText w:val="%7."/>
+      <w:lvlJc w:val="left"/>
+      <w:pPr>
+        <w:ind w:left="5748" w:hanging="360"/>
+      </w:pPr>
+    </w:lvl>
+    <w:lvl w:ilvl="7" w:tplc="100C0019" w:tentative="1">
+      <w:start w:val="1"/>
+      <w:numFmt w:val="lowerLetter"/>
+      <w:lvlText w:val="%8."/>
+      <w:lvlJc w:val="left"/>
+      <w:pPr>
+        <w:ind w:left="6468" w:hanging="360"/>
+      </w:pPr>
+    </w:lvl>
+    <w:lvl w:ilvl="8" w:tplc="100C001B" w:tentative="1">
+      <w:start w:val="1"/>
+      <w:numFmt w:val="lowerRoman"/>
+      <w:lvlText w:val="%9."/>
+      <w:lvlJc w:val="right"/>
+      <w:pPr>
+        <w:ind w:left="7188" w:hanging="180"/>
+      </w:pPr>
+    </w:lvl>
+  </w:abstractNum>
+  <w:abstractNum w:abstractNumId="16" w15:restartNumberingAfterBreak="0">
     <w:nsid w:val="383F0EC1"/>
     <w:multiLevelType w:val="hybridMultilevel"/>
     <w:tmpl w:val="DD78F76C"/>
@@ -10365,7 +10301,7 @@
       </w:pPr>
     </w:lvl>
   </w:abstractNum>
-  <w:abstractNum w:abstractNumId="15" w15:restartNumberingAfterBreak="0">
+  <w:abstractNum w:abstractNumId="17" w15:restartNumberingAfterBreak="0">
     <w:nsid w:val="38C05E78"/>
     <w:multiLevelType w:val="hybridMultilevel"/>
     <w:tmpl w:val="DE82AEE4"/>
@@ -10454,7 +10390,7 @@
       </w:pPr>
     </w:lvl>
   </w:abstractNum>
-  <w:abstractNum w:abstractNumId="16" w15:restartNumberingAfterBreak="0">
+  <w:abstractNum w:abstractNumId="18" w15:restartNumberingAfterBreak="0">
     <w:nsid w:val="432E7BEF"/>
     <w:multiLevelType w:val="hybridMultilevel"/>
     <w:tmpl w:val="18E45DE6"/>
@@ -10545,7 +10481,119 @@
       </w:pPr>
     </w:lvl>
   </w:abstractNum>
-  <w:abstractNum w:abstractNumId="17" w15:restartNumberingAfterBreak="0">
+  <w:abstractNum w:abstractNumId="19" w15:restartNumberingAfterBreak="0">
+    <w:nsid w:val="4A600792"/>
+    <w:multiLevelType w:val="hybridMultilevel"/>
+    <w:tmpl w:val="A97EB59A"/>
+    <w:lvl w:ilvl="0" w:tplc="D86EA2F2">
+      <w:numFmt w:val="bullet"/>
+      <w:lvlText w:val="-"/>
+      <w:lvlJc w:val="left"/>
+      <w:pPr>
+        <w:ind w:left="1065" w:hanging="360"/>
+      </w:pPr>
+      <w:rPr>
+        <w:rFonts w:ascii="Calibri" w:eastAsiaTheme="minorHAnsi" w:hAnsi="Calibri" w:cs="Calibri" w:hint="default"/>
+      </w:rPr>
+    </w:lvl>
+    <w:lvl w:ilvl="1" w:tplc="100C0003" w:tentative="1">
+      <w:start w:val="1"/>
+      <w:numFmt w:val="bullet"/>
+      <w:lvlText w:val="o"/>
+      <w:lvlJc w:val="left"/>
+      <w:pPr>
+        <w:ind w:left="1785" w:hanging="360"/>
+      </w:pPr>
+      <w:rPr>
+        <w:rFonts w:ascii="Courier New" w:hAnsi="Courier New" w:cs="Courier New" w:hint="default"/>
+      </w:rPr>
+    </w:lvl>
+    <w:lvl w:ilvl="2" w:tplc="100C0005" w:tentative="1">
+      <w:start w:val="1"/>
+      <w:numFmt w:val="bullet"/>
+      <w:lvlText w:val=""/>
+      <w:lvlJc w:val="left"/>
+      <w:pPr>
+        <w:ind w:left="2505" w:hanging="360"/>
+      </w:pPr>
+      <w:rPr>
+        <w:rFonts w:ascii="Wingdings" w:hAnsi="Wingdings" w:hint="default"/>
+      </w:rPr>
+    </w:lvl>
+    <w:lvl w:ilvl="3" w:tplc="100C0001" w:tentative="1">
+      <w:start w:val="1"/>
+      <w:numFmt w:val="bullet"/>
+      <w:lvlText w:val=""/>
+      <w:lvlJc w:val="left"/>
+      <w:pPr>
+        <w:ind w:left="3225" w:hanging="360"/>
+      </w:pPr>
+      <w:rPr>
+        <w:rFonts w:ascii="Symbol" w:hAnsi="Symbol" w:hint="default"/>
+      </w:rPr>
+    </w:lvl>
+    <w:lvl w:ilvl="4" w:tplc="100C0003" w:tentative="1">
+      <w:start w:val="1"/>
+      <w:numFmt w:val="bullet"/>
+      <w:lvlText w:val="o"/>
+      <w:lvlJc w:val="left"/>
+      <w:pPr>
+        <w:ind w:left="3945" w:hanging="360"/>
+      </w:pPr>
+      <w:rPr>
+        <w:rFonts w:ascii="Courier New" w:hAnsi="Courier New" w:cs="Courier New" w:hint="default"/>
+      </w:rPr>
+    </w:lvl>
+    <w:lvl w:ilvl="5" w:tplc="100C0005" w:tentative="1">
+      <w:start w:val="1"/>
+      <w:numFmt w:val="bullet"/>
+      <w:lvlText w:val=""/>
+      <w:lvlJc w:val="left"/>
+      <w:pPr>
+        <w:ind w:left="4665" w:hanging="360"/>
+      </w:pPr>
+      <w:rPr>
+        <w:rFonts w:ascii="Wingdings" w:hAnsi="Wingdings" w:hint="default"/>
+      </w:rPr>
+    </w:lvl>
+    <w:lvl w:ilvl="6" w:tplc="100C0001" w:tentative="1">
+      <w:start w:val="1"/>
+      <w:numFmt w:val="bullet"/>
+      <w:lvlText w:val=""/>
+      <w:lvlJc w:val="left"/>
+      <w:pPr>
+        <w:ind w:left="5385" w:hanging="360"/>
+      </w:pPr>
+      <w:rPr>
+        <w:rFonts w:ascii="Symbol" w:hAnsi="Symbol" w:hint="default"/>
+      </w:rPr>
+    </w:lvl>
+    <w:lvl w:ilvl="7" w:tplc="100C0003" w:tentative="1">
+      <w:start w:val="1"/>
+      <w:numFmt w:val="bullet"/>
+      <w:lvlText w:val="o"/>
+      <w:lvlJc w:val="left"/>
+      <w:pPr>
+        <w:ind w:left="6105" w:hanging="360"/>
+      </w:pPr>
+      <w:rPr>
+        <w:rFonts w:ascii="Courier New" w:hAnsi="Courier New" w:cs="Courier New" w:hint="default"/>
+      </w:rPr>
+    </w:lvl>
+    <w:lvl w:ilvl="8" w:tplc="100C0005" w:tentative="1">
+      <w:start w:val="1"/>
+      <w:numFmt w:val="bullet"/>
+      <w:lvlText w:val=""/>
+      <w:lvlJc w:val="left"/>
+      <w:pPr>
+        <w:ind w:left="6825" w:hanging="360"/>
+      </w:pPr>
+      <w:rPr>
+        <w:rFonts w:ascii="Wingdings" w:hAnsi="Wingdings" w:hint="default"/>
+      </w:rPr>
+    </w:lvl>
+  </w:abstractNum>
+  <w:abstractNum w:abstractNumId="20" w15:restartNumberingAfterBreak="0">
     <w:nsid w:val="4ACD6E01"/>
     <w:multiLevelType w:val="hybridMultilevel"/>
     <w:tmpl w:val="AB8C8D5C"/>
@@ -10636,7 +10684,7 @@
       </w:pPr>
     </w:lvl>
   </w:abstractNum>
-  <w:abstractNum w:abstractNumId="18" w15:restartNumberingAfterBreak="0">
+  <w:abstractNum w:abstractNumId="21" w15:restartNumberingAfterBreak="0">
     <w:nsid w:val="4B023DDC"/>
     <w:multiLevelType w:val="hybridMultilevel"/>
     <w:tmpl w:val="9FD4EEAE"/>
@@ -10727,7 +10775,7 @@
       </w:pPr>
     </w:lvl>
   </w:abstractNum>
-  <w:abstractNum w:abstractNumId="19" w15:restartNumberingAfterBreak="0">
+  <w:abstractNum w:abstractNumId="22" w15:restartNumberingAfterBreak="0">
     <w:nsid w:val="4BAC3A77"/>
     <w:multiLevelType w:val="hybridMultilevel"/>
     <w:tmpl w:val="CC2EA02C"/>
@@ -10816,7 +10864,7 @@
       </w:pPr>
     </w:lvl>
   </w:abstractNum>
-  <w:abstractNum w:abstractNumId="20" w15:restartNumberingAfterBreak="0">
+  <w:abstractNum w:abstractNumId="23" w15:restartNumberingAfterBreak="0">
     <w:nsid w:val="53B923E7"/>
     <w:multiLevelType w:val="hybridMultilevel"/>
     <w:tmpl w:val="BC9091E6"/>
@@ -10905,7 +10953,7 @@
       </w:pPr>
     </w:lvl>
   </w:abstractNum>
-  <w:abstractNum w:abstractNumId="21" w15:restartNumberingAfterBreak="0">
+  <w:abstractNum w:abstractNumId="24" w15:restartNumberingAfterBreak="0">
     <w:nsid w:val="55E9042A"/>
     <w:multiLevelType w:val="hybridMultilevel"/>
     <w:tmpl w:val="C172DA3A"/>
@@ -10996,7 +11044,7 @@
       </w:pPr>
     </w:lvl>
   </w:abstractNum>
-  <w:abstractNum w:abstractNumId="22" w15:restartNumberingAfterBreak="0">
+  <w:abstractNum w:abstractNumId="25" w15:restartNumberingAfterBreak="0">
     <w:nsid w:val="567C1BFB"/>
     <w:multiLevelType w:val="hybridMultilevel"/>
     <w:tmpl w:val="195C5E02"/>
@@ -11087,7 +11135,7 @@
       </w:pPr>
     </w:lvl>
   </w:abstractNum>
-  <w:abstractNum w:abstractNumId="23" w15:restartNumberingAfterBreak="0">
+  <w:abstractNum w:abstractNumId="26" w15:restartNumberingAfterBreak="0">
     <w:nsid w:val="5B96639C"/>
     <w:multiLevelType w:val="hybridMultilevel"/>
     <w:tmpl w:val="5CE41316"/>
@@ -11178,7 +11226,7 @@
       </w:pPr>
     </w:lvl>
   </w:abstractNum>
-  <w:abstractNum w:abstractNumId="24" w15:restartNumberingAfterBreak="0">
+  <w:abstractNum w:abstractNumId="27" w15:restartNumberingAfterBreak="0">
     <w:nsid w:val="5D1D60CC"/>
     <w:multiLevelType w:val="hybridMultilevel"/>
     <w:tmpl w:val="540015DE"/>
@@ -11267,7 +11315,7 @@
       </w:pPr>
     </w:lvl>
   </w:abstractNum>
-  <w:abstractNum w:abstractNumId="25" w15:restartNumberingAfterBreak="0">
+  <w:abstractNum w:abstractNumId="28" w15:restartNumberingAfterBreak="0">
     <w:nsid w:val="5E3968D3"/>
     <w:multiLevelType w:val="hybridMultilevel"/>
     <w:tmpl w:val="EED063F0"/>
@@ -11356,7 +11404,7 @@
       </w:pPr>
     </w:lvl>
   </w:abstractNum>
-  <w:abstractNum w:abstractNumId="26" w15:restartNumberingAfterBreak="0">
+  <w:abstractNum w:abstractNumId="29" w15:restartNumberingAfterBreak="0">
     <w:nsid w:val="62C44802"/>
     <w:multiLevelType w:val="hybridMultilevel"/>
     <w:tmpl w:val="F57EAB70"/>
@@ -11447,7 +11495,7 @@
       </w:pPr>
     </w:lvl>
   </w:abstractNum>
-  <w:abstractNum w:abstractNumId="27" w15:restartNumberingAfterBreak="0">
+  <w:abstractNum w:abstractNumId="30" w15:restartNumberingAfterBreak="0">
     <w:nsid w:val="66C00E48"/>
     <w:multiLevelType w:val="hybridMultilevel"/>
     <w:tmpl w:val="5D32A796"/>
@@ -11538,7 +11586,7 @@
       </w:pPr>
     </w:lvl>
   </w:abstractNum>
-  <w:abstractNum w:abstractNumId="28" w15:restartNumberingAfterBreak="0">
+  <w:abstractNum w:abstractNumId="31" w15:restartNumberingAfterBreak="0">
     <w:nsid w:val="69D8484A"/>
     <w:multiLevelType w:val="hybridMultilevel"/>
     <w:tmpl w:val="64FC9BE0"/>
@@ -11629,7 +11677,7 @@
       </w:pPr>
     </w:lvl>
   </w:abstractNum>
-  <w:abstractNum w:abstractNumId="29" w15:restartNumberingAfterBreak="0">
+  <w:abstractNum w:abstractNumId="32" w15:restartNumberingAfterBreak="0">
     <w:nsid w:val="73234F17"/>
     <w:multiLevelType w:val="hybridMultilevel"/>
     <w:tmpl w:val="9D101E16"/>
@@ -11718,7 +11766,7 @@
       </w:pPr>
     </w:lvl>
   </w:abstractNum>
-  <w:abstractNum w:abstractNumId="30" w15:restartNumberingAfterBreak="0">
+  <w:abstractNum w:abstractNumId="33" w15:restartNumberingAfterBreak="0">
     <w:nsid w:val="756D2DD6"/>
     <w:multiLevelType w:val="hybridMultilevel"/>
     <w:tmpl w:val="D0CCCA16"/>
@@ -11809,7 +11857,7 @@
       </w:pPr>
     </w:lvl>
   </w:abstractNum>
-  <w:abstractNum w:abstractNumId="31" w15:restartNumberingAfterBreak="0">
+  <w:abstractNum w:abstractNumId="34" w15:restartNumberingAfterBreak="0">
     <w:nsid w:val="75DE1EC3"/>
     <w:multiLevelType w:val="hybridMultilevel"/>
     <w:tmpl w:val="90BCE5E4"/>
@@ -11900,7 +11948,7 @@
       </w:pPr>
     </w:lvl>
   </w:abstractNum>
-  <w:abstractNum w:abstractNumId="32" w15:restartNumberingAfterBreak="0">
+  <w:abstractNum w:abstractNumId="35" w15:restartNumberingAfterBreak="0">
     <w:nsid w:val="78BA38BF"/>
     <w:multiLevelType w:val="hybridMultilevel"/>
     <w:tmpl w:val="C428B2B4"/>
@@ -11991,7 +12039,7 @@
       </w:pPr>
     </w:lvl>
   </w:abstractNum>
-  <w:abstractNum w:abstractNumId="33" w15:restartNumberingAfterBreak="0">
+  <w:abstractNum w:abstractNumId="36" w15:restartNumberingAfterBreak="0">
     <w:nsid w:val="7AD1096E"/>
     <w:multiLevelType w:val="hybridMultilevel"/>
     <w:tmpl w:val="FA58A226"/>
@@ -12082,7 +12130,7 @@
       </w:pPr>
     </w:lvl>
   </w:abstractNum>
-  <w:abstractNum w:abstractNumId="34" w15:restartNumberingAfterBreak="0">
+  <w:abstractNum w:abstractNumId="37" w15:restartNumberingAfterBreak="0">
     <w:nsid w:val="7EB240BB"/>
     <w:multiLevelType w:val="hybridMultilevel"/>
     <w:tmpl w:val="2CC630E8"/>
@@ -12174,109 +12222,118 @@
     </w:lvl>
   </w:abstractNum>
   <w:num w:numId="1" w16cid:durableId="189035169">
-    <w:abstractNumId w:val="12"/>
+    <w:abstractNumId w:val="13"/>
   </w:num>
   <w:num w:numId="2" w16cid:durableId="692414859">
-    <w:abstractNumId w:val="8"/>
+    <w:abstractNumId w:val="9"/>
   </w:num>
   <w:num w:numId="3" w16cid:durableId="1536230883">
+    <w:abstractNumId w:val="28"/>
+  </w:num>
+  <w:num w:numId="4" w16cid:durableId="1635596456">
+    <w:abstractNumId w:val="6"/>
+  </w:num>
+  <w:num w:numId="5" w16cid:durableId="1924799198">
+    <w:abstractNumId w:val="18"/>
+  </w:num>
+  <w:num w:numId="6" w16cid:durableId="2094741826">
     <w:abstractNumId w:val="25"/>
   </w:num>
-  <w:num w:numId="4" w16cid:durableId="1635596456">
-    <w:abstractNumId w:val="5"/>
-  </w:num>
-  <w:num w:numId="5" w16cid:durableId="1924799198">
-    <w:abstractNumId w:val="16"/>
-  </w:num>
-  <w:num w:numId="6" w16cid:durableId="2094741826">
-    <w:abstractNumId w:val="22"/>
-  </w:num>
   <w:num w:numId="7" w16cid:durableId="342974013">
-    <w:abstractNumId w:val="13"/>
+    <w:abstractNumId w:val="14"/>
   </w:num>
   <w:num w:numId="8" w16cid:durableId="473183349">
     <w:abstractNumId w:val="1"/>
   </w:num>
   <w:num w:numId="9" w16cid:durableId="1412195600">
-    <w:abstractNumId w:val="2"/>
+    <w:abstractNumId w:val="3"/>
   </w:num>
   <w:num w:numId="10" w16cid:durableId="722603168">
+    <w:abstractNumId w:val="33"/>
+  </w:num>
+  <w:num w:numId="11" w16cid:durableId="142813037">
+    <w:abstractNumId w:val="4"/>
+  </w:num>
+  <w:num w:numId="12" w16cid:durableId="1154027032">
+    <w:abstractNumId w:val="5"/>
+  </w:num>
+  <w:num w:numId="13" w16cid:durableId="186407230">
+    <w:abstractNumId w:val="35"/>
+  </w:num>
+  <w:num w:numId="14" w16cid:durableId="1952392486">
+    <w:abstractNumId w:val="37"/>
+  </w:num>
+  <w:num w:numId="15" w16cid:durableId="955260381">
+    <w:abstractNumId w:val="8"/>
+  </w:num>
+  <w:num w:numId="16" w16cid:durableId="220678225">
+    <w:abstractNumId w:val="20"/>
+  </w:num>
+  <w:num w:numId="17" w16cid:durableId="995456765">
+    <w:abstractNumId w:val="21"/>
+  </w:num>
+  <w:num w:numId="18" w16cid:durableId="1374453546">
+    <w:abstractNumId w:val="29"/>
+  </w:num>
+  <w:num w:numId="19" w16cid:durableId="1000041754">
+    <w:abstractNumId w:val="26"/>
+  </w:num>
+  <w:num w:numId="20" w16cid:durableId="802844514">
+    <w:abstractNumId w:val="24"/>
+  </w:num>
+  <w:num w:numId="21" w16cid:durableId="1890531658">
+    <w:abstractNumId w:val="10"/>
+  </w:num>
+  <w:num w:numId="22" w16cid:durableId="1242377113">
+    <w:abstractNumId w:val="11"/>
+  </w:num>
+  <w:num w:numId="23" w16cid:durableId="294220291">
+    <w:abstractNumId w:val="36"/>
+  </w:num>
+  <w:num w:numId="24" w16cid:durableId="545678992">
+    <w:abstractNumId w:val="22"/>
+  </w:num>
+  <w:num w:numId="25" w16cid:durableId="108015796">
+    <w:abstractNumId w:val="31"/>
+  </w:num>
+  <w:num w:numId="26" w16cid:durableId="1458135078">
+    <w:abstractNumId w:val="34"/>
+  </w:num>
+  <w:num w:numId="27" w16cid:durableId="1159080569">
+    <w:abstractNumId w:val="7"/>
+  </w:num>
+  <w:num w:numId="28" w16cid:durableId="1641576232">
     <w:abstractNumId w:val="30"/>
   </w:num>
-  <w:num w:numId="11" w16cid:durableId="142813037">
-    <w:abstractNumId w:val="3"/>
+  <w:num w:numId="29" w16cid:durableId="1732725463">
+    <w:abstractNumId w:val="17"/>
   </w:num>
-  <w:num w:numId="12" w16cid:durableId="1154027032">
-    <w:abstractNumId w:val="4"/>
-  </w:num>
-  <w:num w:numId="13" w16cid:durableId="186407230">
+  <w:num w:numId="30" w16cid:durableId="1551455409">
     <w:abstractNumId w:val="32"/>
   </w:num>
-  <w:num w:numId="14" w16cid:durableId="1952392486">
-    <w:abstractNumId w:val="34"/>
-  </w:num>
-  <w:num w:numId="15" w16cid:durableId="955260381">
-    <w:abstractNumId w:val="7"/>
-  </w:num>
-  <w:num w:numId="16" w16cid:durableId="220678225">
-    <w:abstractNumId w:val="17"/>
-  </w:num>
-  <w:num w:numId="17" w16cid:durableId="995456765">
-    <w:abstractNumId w:val="18"/>
-  </w:num>
-  <w:num w:numId="18" w16cid:durableId="1374453546">
-    <w:abstractNumId w:val="26"/>
-  </w:num>
-  <w:num w:numId="19" w16cid:durableId="1000041754">
-    <w:abstractNumId w:val="23"/>
-  </w:num>
-  <w:num w:numId="20" w16cid:durableId="802844514">
-    <w:abstractNumId w:val="21"/>
-  </w:num>
-  <w:num w:numId="21" w16cid:durableId="1890531658">
-    <w:abstractNumId w:val="9"/>
-  </w:num>
-  <w:num w:numId="22" w16cid:durableId="1242377113">
-    <w:abstractNumId w:val="10"/>
-  </w:num>
-  <w:num w:numId="23" w16cid:durableId="294220291">
-    <w:abstractNumId w:val="33"/>
-  </w:num>
-  <w:num w:numId="24" w16cid:durableId="545678992">
-    <w:abstractNumId w:val="19"/>
-  </w:num>
-  <w:num w:numId="25" w16cid:durableId="108015796">
-    <w:abstractNumId w:val="28"/>
-  </w:num>
-  <w:num w:numId="26" w16cid:durableId="1458135078">
-    <w:abstractNumId w:val="31"/>
-  </w:num>
-  <w:num w:numId="27" w16cid:durableId="1159080569">
-    <w:abstractNumId w:val="6"/>
-  </w:num>
-  <w:num w:numId="28" w16cid:durableId="1641576232">
-    <w:abstractNumId w:val="27"/>
-  </w:num>
-  <w:num w:numId="29" w16cid:durableId="1732725463">
-    <w:abstractNumId w:val="15"/>
-  </w:num>
-  <w:num w:numId="30" w16cid:durableId="1551455409">
-    <w:abstractNumId w:val="29"/>
-  </w:num>
   <w:num w:numId="31" w16cid:durableId="1401443823">
-    <w:abstractNumId w:val="11"/>
+    <w:abstractNumId w:val="12"/>
   </w:num>
   <w:num w:numId="32" w16cid:durableId="980235037">
     <w:abstractNumId w:val="0"/>
   </w:num>
   <w:num w:numId="33" w16cid:durableId="1618029619">
-    <w:abstractNumId w:val="20"/>
+    <w:abstractNumId w:val="23"/>
   </w:num>
   <w:num w:numId="34" w16cid:durableId="1556623377">
-    <w:abstractNumId w:val="24"/>
+    <w:abstractNumId w:val="27"/>
   </w:num>
   <w:num w:numId="35" w16cid:durableId="1040474758">
-    <w:abstractNumId w:val="14"/>
+    <w:abstractNumId w:val="16"/>
+  </w:num>
+  <w:num w:numId="36" w16cid:durableId="24059624">
+    <w:abstractNumId w:val="2"/>
+  </w:num>
+  <w:num w:numId="37" w16cid:durableId="1813861427">
+    <w:abstractNumId w:val="19"/>
+  </w:num>
+  <w:num w:numId="38" w16cid:durableId="1724329803">
+    <w:abstractNumId w:val="15"/>
   </w:num>
 </w:numbering>
 </file>
@@ -12996,6 +13053,18 @@
       <w:color w:val="2F5496" w:themeColor="accent1" w:themeShade="BF"/>
     </w:rPr>
   </w:style>
+  <w:style w:type="character" w:styleId="Mentionnonrsolue">
+    <w:name w:val="Unresolved Mention"/>
+    <w:basedOn w:val="Policepardfaut"/>
+    <w:uiPriority w:val="99"/>
+    <w:semiHidden/>
+    <w:unhideWhenUsed/>
+    <w:rsid w:val="00DA3788"/>
+    <w:rPr>
+      <w:color w:val="605E5C"/>
+      <w:shd w:val="clear" w:color="auto" w:fill="E1DFDD"/>
+    </w:rPr>
+  </w:style>
 </w:styles>
 </file>
 
@@ -13214,7 +13283,9 @@
     <w:rsidRoot w:val="00913DD5"/>
     <w:rsid w:val="000061DC"/>
     <w:rsid w:val="00204B4A"/>
+    <w:rsid w:val="002D7EAF"/>
     <w:rsid w:val="002F75AD"/>
+    <w:rsid w:val="0037268E"/>
     <w:rsid w:val="004B5E4D"/>
     <w:rsid w:val="005274D2"/>
     <w:rsid w:val="005C4B21"/>

</xml_diff>

<commit_message>
titre databse et c#
</commit_message>
<xml_diff>
--- a/Document/Rapport de projet SpicyInvader MatKhaiy.docx
+++ b/Document/Rapport de projet SpicyInvader MatKhaiy.docx
@@ -796,21 +796,7 @@
                     <w:rStyle w:val="Lienhypertexte"/>
                     <w:noProof/>
                   </w:rPr>
-                  <w:t>Accessi</w:t>
-                </w:r>
-                <w:r>
-                  <w:rPr>
-                    <w:rStyle w:val="Lienhypertexte"/>
-                    <w:noProof/>
-                  </w:rPr>
-                  <w:t>b</w:t>
-                </w:r>
-                <w:r>
-                  <w:rPr>
-                    <w:rStyle w:val="Lienhypertexte"/>
-                    <w:noProof/>
-                  </w:rPr>
-                  <w:t>ilité</w:t>
+                  <w:t>Accessibilité</w:t>
                 </w:r>
                 <w:r>
                   <w:rPr>
@@ -2834,7 +2820,15 @@
         <w:ind w:left="1080"/>
       </w:pPr>
       <w:r>
-        <w:t>Avoir une page de ‘’highscore’’</w:t>
+        <w:t>Avoir une page de ‘’</w:t>
+      </w:r>
+      <w:proofErr w:type="spellStart"/>
+      <w:r>
+        <w:t>highscore</w:t>
+      </w:r>
+      <w:proofErr w:type="spellEnd"/>
+      <w:r>
+        <w:t>’’</w:t>
       </w:r>
     </w:p>
     <w:p>
@@ -2974,7 +2968,23 @@
         </w:numPr>
       </w:pPr>
       <w:r>
-        <w:t xml:space="preserve">Le premier persona, qui se trouve ci-dessous, à été crée pour prendre en compte que l’expérience de jeux ne soit pas </w:t>
+        <w:t xml:space="preserve">Le premier persona, qui se trouve ci-dessous, </w:t>
+      </w:r>
+      <w:proofErr w:type="spellStart"/>
+      <w:r>
+        <w:t>à</w:t>
+      </w:r>
+      <w:proofErr w:type="spellEnd"/>
+      <w:r>
+        <w:t xml:space="preserve"> été </w:t>
+      </w:r>
+      <w:proofErr w:type="spellStart"/>
+      <w:r>
+        <w:t>crée</w:t>
+      </w:r>
+      <w:proofErr w:type="spellEnd"/>
+      <w:r>
+        <w:t xml:space="preserve"> pour prendre en compte que l’expérience de jeux ne soit pas </w:t>
       </w:r>
       <w:r>
         <w:t>excessivement</w:t>
@@ -3037,7 +3047,15 @@
         </w:numPr>
       </w:pPr>
       <w:r>
-        <w:t xml:space="preserve">Le deuxième persona, qui se trouve ci-dessous, a été crée dans le but de rendre l’interface de jeux attrairas pour </w:t>
+        <w:t xml:space="preserve">Le deuxième persona, qui se trouve ci-dessous, a été </w:t>
+      </w:r>
+      <w:proofErr w:type="spellStart"/>
+      <w:r>
+        <w:t>crée</w:t>
+      </w:r>
+      <w:proofErr w:type="spellEnd"/>
+      <w:r>
+        <w:t xml:space="preserve"> dans le but de rendre l’interface de jeux attrairas pour </w:t>
       </w:r>
       <w:r>
         <w:t>un utilisateur passionné</w:t>
@@ -3323,7 +3341,15 @@
         </w:numPr>
       </w:pPr>
       <w:r>
-        <w:t>Finalement la quatrième option, est une option qui permet au utilisateurs atteint de daltonisme de choisir un filtre qui modifie les schémas de couleurs, afin de mieux d’améliorer leur visibilité.</w:t>
+        <w:t xml:space="preserve">Finalement la quatrième option, est une option qui permet </w:t>
+      </w:r>
+      <w:proofErr w:type="spellStart"/>
+      <w:r>
+        <w:t>au</w:t>
+      </w:r>
+      <w:proofErr w:type="spellEnd"/>
+      <w:r>
+        <w:t xml:space="preserve"> utilisateurs atteint de daltonisme de choisir un filtre qui modifie les schémas de couleurs, afin de mieux d’améliorer leur visibilité.</w:t>
       </w:r>
     </w:p>
     <w:p>
@@ -3443,7 +3469,23 @@
           <w:b/>
           <w:bCs/>
         </w:rPr>
-        <w:t>‘’mysql -u (suivis du nom d’utilisateur) -p (suivis du mot de passe)’’</w:t>
+        <w:t>‘’</w:t>
+      </w:r>
+      <w:proofErr w:type="spellStart"/>
+      <w:r>
+        <w:rPr>
+          <w:b/>
+          <w:bCs/>
+        </w:rPr>
+        <w:t>mysql</w:t>
+      </w:r>
+      <w:proofErr w:type="spellEnd"/>
+      <w:r>
+        <w:rPr>
+          <w:b/>
+          <w:bCs/>
+        </w:rPr>
+        <w:t xml:space="preserve"> -u (suivis du nom d’utilisateur) -p (suivis du mot de passe)’’</w:t>
       </w:r>
       <w:r>
         <w:rPr>
@@ -3481,6 +3523,7 @@
         </w:rPr>
         <w:t>‘’</w:t>
       </w:r>
+      <w:proofErr w:type="spellStart"/>
       <w:r>
         <w:rPr>
           <w:b/>
@@ -3488,6 +3531,7 @@
         </w:rPr>
         <w:t>mysql</w:t>
       </w:r>
+      <w:proofErr w:type="spellEnd"/>
       <w:r>
         <w:rPr>
           <w:b/>
@@ -3642,7 +3686,55 @@
           <w:b/>
           <w:bCs/>
         </w:rPr>
-        <w:t>‘’mysql -uroot -proot’’</w:t>
+        <w:t>‘’</w:t>
+      </w:r>
+      <w:proofErr w:type="spellStart"/>
+      <w:r>
+        <w:rPr>
+          <w:b/>
+          <w:bCs/>
+        </w:rPr>
+        <w:t>mysql</w:t>
+      </w:r>
+      <w:proofErr w:type="spellEnd"/>
+      <w:r>
+        <w:rPr>
+          <w:b/>
+          <w:bCs/>
+        </w:rPr>
+        <w:t xml:space="preserve"> -</w:t>
+      </w:r>
+      <w:proofErr w:type="spellStart"/>
+      <w:r>
+        <w:rPr>
+          <w:b/>
+          <w:bCs/>
+        </w:rPr>
+        <w:t>uroot</w:t>
+      </w:r>
+      <w:proofErr w:type="spellEnd"/>
+      <w:r>
+        <w:rPr>
+          <w:b/>
+          <w:bCs/>
+        </w:rPr>
+        <w:t xml:space="preserve"> -</w:t>
+      </w:r>
+      <w:proofErr w:type="spellStart"/>
+      <w:r>
+        <w:rPr>
+          <w:b/>
+          <w:bCs/>
+        </w:rPr>
+        <w:t>proot</w:t>
+      </w:r>
+      <w:proofErr w:type="spellEnd"/>
+      <w:r>
+        <w:rPr>
+          <w:b/>
+          <w:bCs/>
+        </w:rPr>
+        <w:t>’’</w:t>
       </w:r>
       <w:r>
         <w:t xml:space="preserve"> permet de se connecter au client MySQL en tant qu’utilisateur </w:t>
@@ -3784,7 +3876,23 @@
           <w:b/>
           <w:bCs/>
         </w:rPr>
-        <w:t xml:space="preserve"> ‘’-i (id du container mysql)’’ </w:t>
+        <w:t xml:space="preserve"> ‘’-i (id du container </w:t>
+      </w:r>
+      <w:proofErr w:type="spellStart"/>
+      <w:r>
+        <w:rPr>
+          <w:b/>
+          <w:bCs/>
+        </w:rPr>
+        <w:t>mysql</w:t>
+      </w:r>
+      <w:proofErr w:type="spellEnd"/>
+      <w:r>
+        <w:rPr>
+          <w:b/>
+          <w:bCs/>
+        </w:rPr>
+        <w:t xml:space="preserve">)’’ </w:t>
       </w:r>
       <w:r>
         <w:t>permet de spécifier quelle container docker nous voulons utiliser.</w:t>
@@ -3845,7 +3953,6 @@
       </w:pPr>
       <w:bookmarkStart w:id="14" w:name="_Toc149415992"/>
       <w:r>
-        <w:lastRenderedPageBreak/>
         <w:t>Gestion des utilisateur</w:t>
       </w:r>
       <w:r>
@@ -3947,7 +4054,15 @@
         <w:t>‘’CREATE USER’’</w:t>
       </w:r>
       <w:r>
-        <w:t xml:space="preserve"> permet d’indiquer à mysql que nous voulons crée un nouvel utilisateur.</w:t>
+        <w:t xml:space="preserve"> permet d’indiquer à </w:t>
+      </w:r>
+      <w:proofErr w:type="spellStart"/>
+      <w:r>
+        <w:t>mysql</w:t>
+      </w:r>
+      <w:proofErr w:type="spellEnd"/>
+      <w:r>
+        <w:t xml:space="preserve"> que nous voulons crée un nouvel utilisateur.</w:t>
       </w:r>
     </w:p>
     <w:p>
@@ -3967,30 +4082,54 @@
           <w:b/>
           <w:bCs/>
         </w:rPr>
-        <w:t xml:space="preserve">‘’ 'administrateur_de_jeu' ’’ </w:t>
-      </w:r>
-      <w:r>
-        <w:t>spécifie</w:t>
-      </w:r>
+        <w:t>‘’ '</w:t>
+      </w:r>
+      <w:proofErr w:type="spellStart"/>
       <w:r>
         <w:rPr>
           <w:b/>
           <w:bCs/>
         </w:rPr>
-        <w:t xml:space="preserve"> </w:t>
-      </w:r>
-      <w:r>
-        <w:t>que</w:t>
-      </w:r>
+        <w:t>administrateur_de_jeu</w:t>
+      </w:r>
+      <w:proofErr w:type="spellEnd"/>
       <w:r>
         <w:rPr>
           <w:b/>
           <w:bCs/>
         </w:rPr>
+        <w:t xml:space="preserve">' ’’ </w:t>
+      </w:r>
+      <w:r>
+        <w:t>spécifie</w:t>
+      </w:r>
+      <w:r>
+        <w:rPr>
+          <w:b/>
+          <w:bCs/>
+        </w:rPr>
         <w:t xml:space="preserve"> </w:t>
       </w:r>
       <w:r>
-        <w:t>l’utilisateur que nous voulons crée vas se nommer adminisateur_de_jeu.</w:t>
+        <w:t>que</w:t>
+      </w:r>
+      <w:r>
+        <w:rPr>
+          <w:b/>
+          <w:bCs/>
+        </w:rPr>
+        <w:t xml:space="preserve"> </w:t>
+      </w:r>
+      <w:r>
+        <w:t xml:space="preserve">l’utilisateur que nous voulons crée vas se nommer </w:t>
+      </w:r>
+      <w:proofErr w:type="spellStart"/>
+      <w:r>
+        <w:t>adminisateur_de_jeu</w:t>
+      </w:r>
+      <w:proofErr w:type="spellEnd"/>
+      <w:r>
+        <w:t>.</w:t>
       </w:r>
     </w:p>
     <w:p>
@@ -4070,6 +4209,7 @@
         </w:rPr>
         <w:t>'</w:t>
       </w:r>
+      <w:proofErr w:type="spellStart"/>
       <w:r>
         <w:rPr>
           <w:b/>
@@ -4077,6 +4217,7 @@
         </w:rPr>
         <w:t>adminjeu</w:t>
       </w:r>
+      <w:proofErr w:type="spellEnd"/>
       <w:r>
         <w:rPr>
           <w:b/>
@@ -4095,7 +4236,15 @@
         <w:t>cette dernière partie de la commande</w:t>
       </w:r>
       <w:r>
-        <w:t xml:space="preserve"> informe le mot de passe associé à l’utilisateur que nous allons créer, pour se faire le mot de passe est placé entre des guillemets pour informer a mysql qu’il s’agit d’une suite de caractère. </w:t>
+        <w:t xml:space="preserve"> informe le mot de passe associé à l’utilisateur que nous allons créer, pour se faire le mot de passe est placé entre des guillemets pour informer a </w:t>
+      </w:r>
+      <w:proofErr w:type="spellStart"/>
+      <w:r>
+        <w:t>mysql</w:t>
+      </w:r>
+      <w:proofErr w:type="spellEnd"/>
+      <w:r>
+        <w:t xml:space="preserve"> qu’il s’agit d’une suite de caractère. </w:t>
       </w:r>
     </w:p>
     <w:p>
@@ -4117,7 +4266,15 @@
         </w:numPr>
       </w:pPr>
       <w:r>
-        <w:t>La commande suivante permet de crée un rôle nommer ‘’r_Administrateur_de_jeu’’.</w:t>
+        <w:t>La commande suivante permet de crée un rôle nommer ‘’</w:t>
+      </w:r>
+      <w:proofErr w:type="spellStart"/>
+      <w:r>
+        <w:t>r_Administrateur_de_jeu</w:t>
+      </w:r>
+      <w:proofErr w:type="spellEnd"/>
+      <w:r>
+        <w:t>’’.</w:t>
       </w:r>
     </w:p>
     <w:p>
@@ -4192,7 +4349,15 @@
         <w:t xml:space="preserve"> </w:t>
       </w:r>
       <w:r>
-        <w:t>permet d’indiquer que l’on veut crée un nouveau rôle.</w:t>
+        <w:t xml:space="preserve">permet d’indiquer que l’on veut </w:t>
+      </w:r>
+      <w:proofErr w:type="spellStart"/>
+      <w:r>
+        <w:t>crée</w:t>
+      </w:r>
+      <w:proofErr w:type="spellEnd"/>
+      <w:r>
+        <w:t xml:space="preserve"> un nouveau rôle.</w:t>
       </w:r>
     </w:p>
     <w:p>
@@ -4212,7 +4377,23 @@
           <w:b/>
           <w:bCs/>
         </w:rPr>
-        <w:t>‘’ 'r_Administrateur_de_jeu' ‘’</w:t>
+        <w:t>‘’ '</w:t>
+      </w:r>
+      <w:proofErr w:type="spellStart"/>
+      <w:r>
+        <w:rPr>
+          <w:b/>
+          <w:bCs/>
+        </w:rPr>
+        <w:t>r_Administrateur_de_jeu</w:t>
+      </w:r>
+      <w:proofErr w:type="spellEnd"/>
+      <w:r>
+        <w:rPr>
+          <w:b/>
+          <w:bCs/>
+        </w:rPr>
+        <w:t>' ‘’</w:t>
       </w:r>
       <w:r>
         <w:rPr>
@@ -4434,11 +4615,7 @@
         <w:t xml:space="preserve"> ‘’ </w:t>
       </w:r>
       <w:r>
-        <w:t xml:space="preserve">permet de spécifier sur quelle base de données et sur quelles tables l’utilisateurs pourra jouir de ses privilèges, dans cet exemple les utilisateurs </w:t>
-      </w:r>
-      <w:r>
-        <w:lastRenderedPageBreak/>
-        <w:t>qui auront le rôle pourrons utiliser leurs privilèges sur la base de données ‘’db_space_invaders’’, le signe ‘’*’’ signifie que les privilèges précédemment citer s’applique sur toutes les tables.</w:t>
+        <w:t>permet de spécifier sur quelle base de données et sur quelles tables l’utilisateurs pourra jouir de ses privilèges, dans cet exemple les utilisateurs qui auront le rôle pourrons utiliser leurs privilèges sur la base de données ‘’db_space_invaders’’, le signe ‘’*’’ signifie que les privilèges précédemment citer s’applique sur toutes les tables.</w:t>
       </w:r>
     </w:p>
     <w:p>
@@ -4468,6 +4645,7 @@
         </w:rPr>
         <w:t>TO '</w:t>
       </w:r>
+      <w:proofErr w:type="spellStart"/>
       <w:r>
         <w:rPr>
           <w:b/>
@@ -4480,21 +4658,34 @@
           <w:b/>
           <w:bCs/>
         </w:rPr>
-        <w:t>Administrateur_de_jeu'</w:t>
-      </w:r>
+        <w:t>Administrateur_de_jeu</w:t>
+      </w:r>
+      <w:proofErr w:type="spellEnd"/>
       <w:r>
         <w:rPr>
           <w:b/>
           <w:bCs/>
         </w:rPr>
+        <w:t>'</w:t>
+      </w:r>
+      <w:r>
+        <w:rPr>
+          <w:b/>
+          <w:bCs/>
+        </w:rPr>
         <w:t xml:space="preserve">‘’ </w:t>
       </w:r>
       <w:r>
-        <w:t>signifie que l’on donne les privilèges au rôle ‘’r_</w:t>
+        <w:t>signifie que l’on donne les privilèges au rôle ‘’</w:t>
+      </w:r>
+      <w:proofErr w:type="spellStart"/>
+      <w:r>
+        <w:t>r_</w:t>
       </w:r>
       <w:r>
         <w:t>Administrateur_de_jeu</w:t>
       </w:r>
+      <w:proofErr w:type="spellEnd"/>
       <w:r>
         <w:t>’’.</w:t>
       </w:r>
@@ -4534,13 +4725,29 @@
         <w:t xml:space="preserve">’’ </w:t>
       </w:r>
       <w:r>
-        <w:t xml:space="preserve">cette dernière partie de la commande indique que le rôle ‘’r_adminisatrateur_de_jeu’’ </w:t>
+        <w:t>cette dernière partie de la commande indique que le rôle ‘’</w:t>
+      </w:r>
+      <w:proofErr w:type="spellStart"/>
+      <w:r>
+        <w:t>r_adminisatrateur_de_jeu</w:t>
+      </w:r>
+      <w:proofErr w:type="spellEnd"/>
+      <w:r>
+        <w:t xml:space="preserve">’’ </w:t>
       </w:r>
       <w:r>
         <w:t>peut déléguer les privilèges SELECT, CREATE, UPDATE et DROP</w:t>
       </w:r>
       <w:r>
-        <w:t xml:space="preserve"> à d’autre utilisateurs ou rôles.</w:t>
+        <w:t xml:space="preserve"> </w:t>
+      </w:r>
+      <w:proofErr w:type="spellStart"/>
+      <w:r>
+        <w:t>à</w:t>
+      </w:r>
+      <w:proofErr w:type="spellEnd"/>
+      <w:r>
+        <w:t xml:space="preserve"> d’autre utilisateurs ou rôles.</w:t>
       </w:r>
     </w:p>
     <w:p>
@@ -4668,7 +4875,23 @@
           <w:b/>
           <w:bCs/>
         </w:rPr>
-        <w:t>'r_Administrateur_de_jeu'</w:t>
+        <w:t>'</w:t>
+      </w:r>
+      <w:proofErr w:type="spellStart"/>
+      <w:r>
+        <w:rPr>
+          <w:b/>
+          <w:bCs/>
+        </w:rPr>
+        <w:t>r_Administrateur_de_jeu</w:t>
+      </w:r>
+      <w:proofErr w:type="spellEnd"/>
+      <w:r>
+        <w:rPr>
+          <w:b/>
+          <w:bCs/>
+        </w:rPr>
+        <w:t>'</w:t>
       </w:r>
       <w:r>
         <w:rPr>
@@ -4705,7 +4928,23 @@
           <w:b/>
           <w:bCs/>
         </w:rPr>
-        <w:t>TO 'Administrateur_de_jeu'@'localhost'</w:t>
+        <w:t>TO '</w:t>
+      </w:r>
+      <w:proofErr w:type="spellStart"/>
+      <w:r>
+        <w:rPr>
+          <w:b/>
+          <w:bCs/>
+        </w:rPr>
+        <w:t>Administrateur_de_jeu'@'localhost</w:t>
+      </w:r>
+      <w:proofErr w:type="spellEnd"/>
+      <w:r>
+        <w:rPr>
+          <w:b/>
+          <w:bCs/>
+        </w:rPr>
+        <w:t>'</w:t>
       </w:r>
       <w:r>
         <w:rPr>
@@ -4896,7 +5135,15 @@
         </w:numPr>
       </w:pPr>
       <w:r>
-        <w:t>La commande suivante donne le privilège ‘’SELECT’’ sur la table ‘’t_arme’’ de la base de données ‘’db_space_invaders’’ au rôle ‘’r_joueur’’ :</w:t>
+        <w:t>La commande suivante donne le privilège ‘’SELECT’’ sur la table ‘’</w:t>
+      </w:r>
+      <w:proofErr w:type="spellStart"/>
+      <w:r>
+        <w:t>t_arme</w:t>
+      </w:r>
+      <w:proofErr w:type="spellEnd"/>
+      <w:r>
+        <w:t>’’ de la base de données ‘’db_space_invaders’’ au rôle ‘’r_joueur’’ :</w:t>
       </w:r>
     </w:p>
     <w:p>
@@ -4907,7 +5154,6 @@
         <w:rPr>
           <w:noProof/>
         </w:rPr>
-        <w:lastRenderedPageBreak/>
         <w:drawing>
           <wp:inline distT="0" distB="0" distL="0" distR="0" wp14:anchorId="21112FED" wp14:editId="2B686D1E">
             <wp:extent cx="5001905" cy="951090"/>
@@ -4955,7 +5201,15 @@
         </w:numPr>
       </w:pPr>
       <w:r>
-        <w:t>La commande suivante donne le privilège ‘’SELECT’’ ainsi que ‘’CREATE’’ sur la table ‘’t_commande’’ de la base de données ‘’db_space_invaders’’ au rôle ‘’r_Joueur’’ :</w:t>
+        <w:t>La commande suivante donne le privilège ‘’SELECT’’ ainsi que ‘’CREATE’’ sur la table ‘’t_commande’’ de la base de données ‘’db_space_invaders’’ au rôle ‘’</w:t>
+      </w:r>
+      <w:proofErr w:type="spellStart"/>
+      <w:r>
+        <w:t>r_Joueur</w:t>
+      </w:r>
+      <w:proofErr w:type="spellEnd"/>
+      <w:r>
+        <w:t>’’ :</w:t>
       </w:r>
     </w:p>
     <w:p>
@@ -5019,7 +5273,15 @@
         </w:numPr>
       </w:pPr>
       <w:r>
-        <w:t xml:space="preserve">La commande suivante donne le rôle ‘’r_Joueur’’ à l’utilisateur ‘’Joueur’’ : </w:t>
+        <w:t>La commande suivante donne le rôle ‘’</w:t>
+      </w:r>
+      <w:proofErr w:type="spellStart"/>
+      <w:r>
+        <w:t>r_Joueur</w:t>
+      </w:r>
+      <w:proofErr w:type="spellEnd"/>
+      <w:r>
+        <w:t xml:space="preserve">’’ à l’utilisateur ‘’Joueur’’ : </w:t>
       </w:r>
     </w:p>
     <w:p>
@@ -5103,11 +5365,21 @@
       <w:r>
         <w:t>La commande suivante crée l’utilisateur ‘’</w:t>
       </w:r>
+      <w:proofErr w:type="spellStart"/>
       <w:r>
         <w:t>Gestionnaire_de_la_boutique</w:t>
       </w:r>
-      <w:r>
-        <w:t>’’ dont le mot de passe est ‘’gestboutique’’ et qui peut se connecter depuis l’hôte ‘’localhost’</w:t>
+      <w:proofErr w:type="spellEnd"/>
+      <w:r>
+        <w:t>’’ dont le mot de passe est ‘’</w:t>
+      </w:r>
+      <w:proofErr w:type="spellStart"/>
+      <w:r>
+        <w:t>gestboutique</w:t>
+      </w:r>
+      <w:proofErr w:type="spellEnd"/>
+      <w:r>
+        <w:t>’’ et qui peut se connecter depuis l’hôte ‘’localhost’</w:t>
       </w:r>
     </w:p>
     <w:p>
@@ -5249,7 +5521,15 @@
         <w:t>Gestionnaire_de_la_boutique</w:t>
       </w:r>
       <w:r>
-        <w:t>’’ sur la table ‘’t_Joueur’’ de la base de données ‘’db_space_invaders’’</w:t>
+        <w:t>’’ sur la table ‘’</w:t>
+      </w:r>
+      <w:proofErr w:type="spellStart"/>
+      <w:r>
+        <w:t>t_Joueur</w:t>
+      </w:r>
+      <w:proofErr w:type="spellEnd"/>
+      <w:r>
+        <w:t>’’ de la base de données ‘’db_space_invaders’’</w:t>
       </w:r>
     </w:p>
     <w:p>
@@ -5311,8 +5591,15 @@
         </w:numPr>
       </w:pPr>
       <w:r>
-        <w:lastRenderedPageBreak/>
-        <w:t>La commande suivante donne les privilèges ‘’SELECT, UPDATE, INSERT, DELETE’’ sur la table ‘’t_arme’’ sur la base de données ‘’</w:t>
+        <w:t>La commande suivante donne les privilèges ‘’SELECT, UPDATE, INSERT, DELETE’’ sur la table ‘’</w:t>
+      </w:r>
+      <w:proofErr w:type="spellStart"/>
+      <w:r>
+        <w:t>t_arme</w:t>
+      </w:r>
+      <w:proofErr w:type="spellEnd"/>
+      <w:r>
+        <w:t>’’ sur la base de données ‘’</w:t>
       </w:r>
       <w:r>
         <w:t>db_space_invaders</w:t>
@@ -5456,7 +5743,15 @@
         </w:numPr>
       </w:pPr>
       <w:r>
-        <w:t>La commande suivante donne le rôle ‘’r_Gestionnaire_de_la_boutique’’ à l’utilisateur ‘’Gestionnaire_de_la_boutique’’ :</w:t>
+        <w:t>La commande suivante donne le rôle ‘’r_Gestionnaire_de_la_boutique’’ à l’utilisateur ‘’</w:t>
+      </w:r>
+      <w:proofErr w:type="spellStart"/>
+      <w:r>
+        <w:t>Gestionnaire_de_la_boutique</w:t>
+      </w:r>
+      <w:proofErr w:type="spellEnd"/>
+      <w:r>
+        <w:t>’’ :</w:t>
       </w:r>
     </w:p>
     <w:p>
@@ -5569,7 +5864,15 @@
         <w:t>:</w:t>
       </w:r>
       <w:r>
-        <w:t xml:space="preserve"> La requête suivante sélectionne toutes les données de la table ‘’t_joueur’’ et ensuite trie les résultats par ordre décroissant en fonction de la colonne ‘’jouNombrePoints’’ et limites les résultats à 5, ce qui affiche les 5 meilleures joueurs en fonction de leurs points :</w:t>
+        <w:t xml:space="preserve"> La requête suivante sélectionne toutes les données de la table ‘’t_joueur’’ et ensuite trie les résultats par ordre décroissant en fonction de la colonne ‘’</w:t>
+      </w:r>
+      <w:proofErr w:type="spellStart"/>
+      <w:r>
+        <w:t>jouNombrePoints</w:t>
+      </w:r>
+      <w:proofErr w:type="spellEnd"/>
+      <w:r>
+        <w:t>’’ et limites les résultats à 5, ce qui affiche les 5 meilleures joueurs en fonction de leurs points :</w:t>
       </w:r>
     </w:p>
     <w:p>
@@ -5665,14 +5968,21 @@
         <w:t>‘’</w:t>
       </w:r>
       <w:r>
-        <w:t>ORDER BY jouNombrePoints</w:t>
-      </w:r>
+        <w:t xml:space="preserve">ORDER BY </w:t>
+      </w:r>
+      <w:proofErr w:type="spellStart"/>
+      <w:r>
+        <w:t>jouNombrePoints</w:t>
+      </w:r>
+      <w:proofErr w:type="spellEnd"/>
       <w:r>
         <w:t>’’ permet d’afficher les résultats de la requête en fonction de la colonne ‘’</w:t>
       </w:r>
+      <w:proofErr w:type="spellStart"/>
       <w:r>
         <w:t>jouNombrePoints</w:t>
       </w:r>
+      <w:proofErr w:type="spellEnd"/>
       <w:r>
         <w:t>’’</w:t>
       </w:r>
@@ -5750,7 +6060,15 @@
         <w:t>:</w:t>
       </w:r>
       <w:r>
-        <w:t xml:space="preserve"> La requête suivante affiche le prix maximal, le prix minimal et le prix moyen des armes de la tables ‘’t_arme’’</w:t>
+        <w:t xml:space="preserve"> La requête suivante affiche le prix maximal, le prix minimal et le prix moyen des armes de la tables ‘’</w:t>
+      </w:r>
+      <w:proofErr w:type="spellStart"/>
+      <w:r>
+        <w:t>t_arme</w:t>
+      </w:r>
+      <w:proofErr w:type="spellEnd"/>
+      <w:r>
+        <w:t>’’</w:t>
       </w:r>
     </w:p>
     <w:p>
@@ -5813,7 +6131,39 @@
         </w:tabs>
       </w:pPr>
       <w:r>
-        <w:t>‘’MAX (armPrix) AS PrixMaximum’’ permet d’afficher la valeur maximale de la colonne ‘’armPrix’’ et de renommer le résultat par ‘’PrixMaximum’’</w:t>
+        <w:t>‘’MAX (</w:t>
+      </w:r>
+      <w:proofErr w:type="spellStart"/>
+      <w:r>
+        <w:t>armPrix</w:t>
+      </w:r>
+      <w:proofErr w:type="spellEnd"/>
+      <w:r>
+        <w:t xml:space="preserve">) AS </w:t>
+      </w:r>
+      <w:proofErr w:type="spellStart"/>
+      <w:r>
+        <w:t>PrixMaximum</w:t>
+      </w:r>
+      <w:proofErr w:type="spellEnd"/>
+      <w:r>
+        <w:t>’’ permet d’afficher la valeur maximale de la colonne ‘’</w:t>
+      </w:r>
+      <w:proofErr w:type="spellStart"/>
+      <w:r>
+        <w:t>armPrix</w:t>
+      </w:r>
+      <w:proofErr w:type="spellEnd"/>
+      <w:r>
+        <w:t>’’ et de renommer le résultat par ‘’</w:t>
+      </w:r>
+      <w:proofErr w:type="spellStart"/>
+      <w:r>
+        <w:t>PrixMaximum</w:t>
+      </w:r>
+      <w:proofErr w:type="spellEnd"/>
+      <w:r>
+        <w:t>’’</w:t>
       </w:r>
     </w:p>
     <w:p>
@@ -5828,7 +6178,39 @@
         </w:tabs>
       </w:pPr>
       <w:r>
-        <w:t>‘’MIN (armPrix) AS PrixMinimum’’ permet d’afficher la valeur minimale de la colonne ‘’armPrix’’ et de renommer le résultat par ‘’PrixMinimum’’</w:t>
+        <w:t>‘’MIN (</w:t>
+      </w:r>
+      <w:proofErr w:type="spellStart"/>
+      <w:r>
+        <w:t>armPrix</w:t>
+      </w:r>
+      <w:proofErr w:type="spellEnd"/>
+      <w:r>
+        <w:t xml:space="preserve">) AS </w:t>
+      </w:r>
+      <w:proofErr w:type="spellStart"/>
+      <w:r>
+        <w:t>PrixMinimum</w:t>
+      </w:r>
+      <w:proofErr w:type="spellEnd"/>
+      <w:r>
+        <w:t>’’ permet d’afficher la valeur minimale de la colonne ‘’</w:t>
+      </w:r>
+      <w:proofErr w:type="spellStart"/>
+      <w:r>
+        <w:t>armPrix</w:t>
+      </w:r>
+      <w:proofErr w:type="spellEnd"/>
+      <w:r>
+        <w:t>’’ et de renommer le résultat par ‘’</w:t>
+      </w:r>
+      <w:proofErr w:type="spellStart"/>
+      <w:r>
+        <w:t>PrixMinimum</w:t>
+      </w:r>
+      <w:proofErr w:type="spellEnd"/>
+      <w:r>
+        <w:t>’’</w:t>
       </w:r>
     </w:p>
     <w:p>
@@ -5843,7 +6225,39 @@
         </w:tabs>
       </w:pPr>
       <w:r>
-        <w:t>‘’AVG (armPrix) AS PrixMoyen’’ permet d’afficher la valeur moyenne de la colonne ‘’armPrix’’ et de renommer le résultat par ‘’PrixMoyen’’</w:t>
+        <w:t>‘’AVG (</w:t>
+      </w:r>
+      <w:proofErr w:type="spellStart"/>
+      <w:r>
+        <w:t>armPrix</w:t>
+      </w:r>
+      <w:proofErr w:type="spellEnd"/>
+      <w:r>
+        <w:t xml:space="preserve">) AS </w:t>
+      </w:r>
+      <w:proofErr w:type="spellStart"/>
+      <w:r>
+        <w:t>PrixMoyen</w:t>
+      </w:r>
+      <w:proofErr w:type="spellEnd"/>
+      <w:r>
+        <w:t>’’ permet d’afficher la valeur moyenne de la colonne ‘’</w:t>
+      </w:r>
+      <w:proofErr w:type="spellStart"/>
+      <w:r>
+        <w:t>armPrix</w:t>
+      </w:r>
+      <w:proofErr w:type="spellEnd"/>
+      <w:r>
+        <w:t>’’ et de renommer le résultat par ‘’</w:t>
+      </w:r>
+      <w:proofErr w:type="spellStart"/>
+      <w:r>
+        <w:t>PrixMoyen</w:t>
+      </w:r>
+      <w:proofErr w:type="spellEnd"/>
+      <w:r>
+        <w:t>’’</w:t>
       </w:r>
     </w:p>
     <w:p>
@@ -5944,16 +6358,40 @@
         </w:tabs>
       </w:pPr>
       <w:r>
-        <w:t>‘’COUNT (fkJoueur)</w:t>
+        <w:t>‘’COUNT (</w:t>
+      </w:r>
+      <w:proofErr w:type="spellStart"/>
+      <w:r>
+        <w:t>fkJoueur</w:t>
+      </w:r>
+      <w:proofErr w:type="spellEnd"/>
+      <w:r>
+        <w:t>)</w:t>
       </w:r>
       <w:r>
         <w:t xml:space="preserve"> </w:t>
       </w:r>
       <w:r>
-        <w:t xml:space="preserve">AS NombreCommandes’’ </w:t>
-      </w:r>
-      <w:r>
-        <w:t>permet de compter le nombre de fois que chaque identifiant que ‘’fkJoueur’’ apparaît dans la table ‘’t_commande’’</w:t>
+        <w:t xml:space="preserve">AS </w:t>
+      </w:r>
+      <w:proofErr w:type="spellStart"/>
+      <w:r>
+        <w:t>NombreCommandes</w:t>
+      </w:r>
+      <w:proofErr w:type="spellEnd"/>
+      <w:r>
+        <w:t xml:space="preserve">’’ </w:t>
+      </w:r>
+      <w:r>
+        <w:t>permet de compter le nombre de fois que chaque identifiant que ‘’</w:t>
+      </w:r>
+      <w:proofErr w:type="spellStart"/>
+      <w:r>
+        <w:t>fkJoueur</w:t>
+      </w:r>
+      <w:proofErr w:type="spellEnd"/>
+      <w:r>
+        <w:t>’’ apparaît dans la table ‘’t_commande’’</w:t>
       </w:r>
       <w:r>
         <w:t>.</w:t>
@@ -5967,7 +6405,23 @@
         </w:tabs>
       </w:pPr>
       <w:r>
-        <w:t>De plus dans cette commande, ‘’AS NombreCommandes’’ permet de renommer la colonne ou résultat apparaitra, dans cette exemple la colonne s’appellera ‘’NombreCommandes’’</w:t>
+        <w:t xml:space="preserve">De plus dans cette commande, ‘’AS </w:t>
+      </w:r>
+      <w:proofErr w:type="spellStart"/>
+      <w:r>
+        <w:t>NombreCommandes</w:t>
+      </w:r>
+      <w:proofErr w:type="spellEnd"/>
+      <w:r>
+        <w:t>’’ permet de renommer la colonne ou résultat apparaitra, dans cette exemple la colonne s’appellera ‘’</w:t>
+      </w:r>
+      <w:proofErr w:type="spellStart"/>
+      <w:r>
+        <w:t>NombreCommandes</w:t>
+      </w:r>
+      <w:proofErr w:type="spellEnd"/>
+      <w:r>
+        <w:t>’’</w:t>
       </w:r>
     </w:p>
     <w:p>
@@ -5982,7 +6436,23 @@
         </w:tabs>
       </w:pPr>
       <w:r>
-        <w:t xml:space="preserve">‘’GROUP BY fkjoueur’’ groupe les résultats en fonction de la colonne ‘’fkJoueur’’ </w:t>
+        <w:t xml:space="preserve">‘’GROUP BY </w:t>
+      </w:r>
+      <w:proofErr w:type="spellStart"/>
+      <w:r>
+        <w:t>fkjoueur</w:t>
+      </w:r>
+      <w:proofErr w:type="spellEnd"/>
+      <w:r>
+        <w:t>’’ groupe les résultats en fonction de la colonne ‘’</w:t>
+      </w:r>
+      <w:proofErr w:type="spellStart"/>
+      <w:r>
+        <w:t>fkJoueur</w:t>
+      </w:r>
+      <w:proofErr w:type="spellEnd"/>
+      <w:r>
+        <w:t xml:space="preserve">’’ </w:t>
       </w:r>
     </w:p>
     <w:p>
@@ -6097,7 +6567,23 @@
         <w:t xml:space="preserve"> est utilisé pour filtrer les groupes, dans cette exemple </w:t>
       </w:r>
       <w:r>
-        <w:t>il est utiliser pour spécifier que seuls les ‘’fkJoueur’’ qui apparaissent plus de 2 fois seront afficher.</w:t>
+        <w:t xml:space="preserve">il est </w:t>
+      </w:r>
+      <w:proofErr w:type="spellStart"/>
+      <w:r>
+        <w:t>utiliser</w:t>
+      </w:r>
+      <w:proofErr w:type="spellEnd"/>
+      <w:r>
+        <w:t xml:space="preserve"> pour spécifier que seuls les ‘’</w:t>
+      </w:r>
+      <w:proofErr w:type="spellStart"/>
+      <w:r>
+        <w:t>fkJoueur</w:t>
+      </w:r>
+      <w:proofErr w:type="spellEnd"/>
+      <w:r>
+        <w:t>’’ qui apparaissent plus de 2 fois seront afficher.</w:t>
       </w:r>
     </w:p>
     <w:p>
@@ -6112,7 +6598,6 @@
           <w:iCs/>
           <w:u w:val="single"/>
         </w:rPr>
-        <w:lastRenderedPageBreak/>
         <w:t>Requête n</w:t>
       </w:r>
       <w:r>
@@ -6144,7 +6629,23 @@
         <w:t>:</w:t>
       </w:r>
       <w:r>
-        <w:t xml:space="preserve"> La requête suivante permet d’afficher l’entièreté des colonnes ‘’jouPseudo’’, ‘’armNom’’ ainsi que ‘’comNumeroCommande’’</w:t>
+        <w:t xml:space="preserve"> La requête suivante permet d’afficher l’entièreté des colonnes ‘’jouPseudo’’, ‘’</w:t>
+      </w:r>
+      <w:proofErr w:type="spellStart"/>
+      <w:r>
+        <w:t>armNom</w:t>
+      </w:r>
+      <w:proofErr w:type="spellEnd"/>
+      <w:r>
+        <w:t>’’ ainsi que ‘’</w:t>
+      </w:r>
+      <w:proofErr w:type="spellStart"/>
+      <w:r>
+        <w:t>comNumeroCommande</w:t>
+      </w:r>
+      <w:proofErr w:type="spellEnd"/>
+      <w:r>
+        <w:t>’’</w:t>
       </w:r>
     </w:p>
     <w:p>
@@ -6210,10 +6711,39 @@
         <w:t>‘’</w:t>
       </w:r>
       <w:r>
-        <w:t>JOIN t_arsenal ON t_joueur.idJoueur = t_arsenal.fkJoueur</w:t>
-      </w:r>
-      <w:r>
-        <w:t>’’ permet d’interconnecter deux table entre elle, dans cette exemple les deux tables connectées sont : ‘’t_joueur’’ et ‘’t_arsenal’’</w:t>
+        <w:t xml:space="preserve">JOIN </w:t>
+      </w:r>
+      <w:proofErr w:type="spellStart"/>
+      <w:r>
+        <w:t>t_arsenal</w:t>
+      </w:r>
+      <w:proofErr w:type="spellEnd"/>
+      <w:r>
+        <w:t xml:space="preserve"> ON </w:t>
+      </w:r>
+      <w:proofErr w:type="spellStart"/>
+      <w:r>
+        <w:t>t_joueur.idJoueur</w:t>
+      </w:r>
+      <w:proofErr w:type="spellEnd"/>
+      <w:r>
+        <w:t xml:space="preserve"> = </w:t>
+      </w:r>
+      <w:proofErr w:type="spellStart"/>
+      <w:r>
+        <w:t>t_arsenal.fkJoueur</w:t>
+      </w:r>
+      <w:proofErr w:type="spellEnd"/>
+      <w:r>
+        <w:t>’’ permet d’interconnecter deux table entre elle, dans cette exemple les deux tables connectées sont : ‘’t_joueur’’ et ‘’</w:t>
+      </w:r>
+      <w:proofErr w:type="spellStart"/>
+      <w:r>
+        <w:t>t_arsenal</w:t>
+      </w:r>
+      <w:proofErr w:type="spellEnd"/>
+      <w:r>
+        <w:t>’’</w:t>
       </w:r>
     </w:p>
     <w:p>
@@ -6359,7 +6889,15 @@
         <w:t>s’ils n’ont pas</w:t>
       </w:r>
       <w:r>
-        <w:t xml:space="preserve"> passé de commandes, la colonne affichera null.</w:t>
+        <w:t xml:space="preserve"> passé de commandes, la colonne affichera </w:t>
+      </w:r>
+      <w:proofErr w:type="spellStart"/>
+      <w:r>
+        <w:t>null</w:t>
+      </w:r>
+      <w:proofErr w:type="spellEnd"/>
+      <w:r>
+        <w:t>.</w:t>
       </w:r>
     </w:p>
     <w:p>
@@ -6425,8 +6963,21 @@
         <w:t>‘’</w:t>
       </w:r>
       <w:r>
-        <w:t>LEFT JOIN t_commande ON t_commande.fkJoueur = t_joueur.idJoueur</w:t>
-      </w:r>
+        <w:t xml:space="preserve">LEFT JOIN t_commande ON </w:t>
+      </w:r>
+      <w:proofErr w:type="spellStart"/>
+      <w:r>
+        <w:t>t_commande.fkJoueur</w:t>
+      </w:r>
+      <w:proofErr w:type="spellEnd"/>
+      <w:r>
+        <w:t xml:space="preserve"> = </w:t>
+      </w:r>
+      <w:proofErr w:type="spellStart"/>
+      <w:r>
+        <w:t>t_joueur.idJoueur</w:t>
+      </w:r>
+      <w:proofErr w:type="spellEnd"/>
       <w:r>
         <w:t xml:space="preserve">’’ Comme la commande JOIN mais au lieu de lier </w:t>
       </w:r>
@@ -6463,7 +7014,6 @@
           <w:iCs/>
           <w:u w:val="single"/>
         </w:rPr>
-        <w:lastRenderedPageBreak/>
         <w:t>Requête n</w:t>
       </w:r>
       <w:r>
@@ -6573,13 +7123,42 @@
         <w:t>‘’</w:t>
       </w:r>
       <w:r>
-        <w:t>RIGHT JOIN t_commande ON t_commande.fkJoueur = t_joueur.idJoueur</w:t>
-      </w:r>
+        <w:t xml:space="preserve">RIGHT JOIN t_commande ON </w:t>
+      </w:r>
+      <w:proofErr w:type="spellStart"/>
+      <w:r>
+        <w:t>t_commande.fkJoueur</w:t>
+      </w:r>
+      <w:proofErr w:type="spellEnd"/>
+      <w:r>
+        <w:t xml:space="preserve"> = </w:t>
+      </w:r>
+      <w:proofErr w:type="spellStart"/>
+      <w:r>
+        <w:t>t_joueur.idJoueur</w:t>
+      </w:r>
+      <w:proofErr w:type="spellEnd"/>
       <w:r>
         <w:t xml:space="preserve">’’ Comme la commande JOIN LEFT, mais à la place d’afficher toutes les informations de la colonne qui est spécifier </w:t>
       </w:r>
       <w:r>
-        <w:t>à gauche du Join, ici c’est à droite du Join que toute les informations seront afficher</w:t>
+        <w:t xml:space="preserve">à gauche du </w:t>
+      </w:r>
+      <w:proofErr w:type="spellStart"/>
+      <w:r>
+        <w:t>Join</w:t>
+      </w:r>
+      <w:proofErr w:type="spellEnd"/>
+      <w:r>
+        <w:t xml:space="preserve">, ici c’est à droite du </w:t>
+      </w:r>
+      <w:proofErr w:type="spellStart"/>
+      <w:r>
+        <w:t>Join</w:t>
+      </w:r>
+      <w:proofErr w:type="spellEnd"/>
+      <w:r>
+        <w:t xml:space="preserve"> que toute les informations seront afficher</w:t>
       </w:r>
     </w:p>
     <w:p>
@@ -6704,8 +7283,13 @@
         <w:t>‘</w:t>
       </w:r>
       <w:r>
-        <w:t>’SUM (t_detail_commande.detQuantiteCommande</w:t>
-      </w:r>
+        <w:t>’SUM (</w:t>
+      </w:r>
+      <w:proofErr w:type="spellStart"/>
+      <w:r>
+        <w:t>t_detail_commande.detQuantiteCommande</w:t>
+      </w:r>
+      <w:proofErr w:type="spellEnd"/>
       <w:r>
         <w:t>)</w:t>
       </w:r>
@@ -6885,7 +7469,6 @@
       </w:pPr>
       <w:bookmarkStart w:id="19" w:name="_Toc149415997"/>
       <w:r>
-        <w:lastRenderedPageBreak/>
         <w:t>Création des index</w:t>
       </w:r>
       <w:bookmarkEnd w:id="19"/>
@@ -7839,7 +8422,6 @@
         <w:rPr>
           <w:rFonts w:ascii="Abadi" w:hAnsi="Abadi"/>
         </w:rPr>
-        <w:lastRenderedPageBreak/>
         <w:t>Restore</w:t>
       </w:r>
       <w:bookmarkEnd w:id="22"/>
@@ -7921,9 +8503,35 @@
     <w:p/>
     <w:p>
       <w:pPr>
+        <w:pStyle w:val="Titre2"/>
+        <w:numPr>
+          <w:ilvl w:val="0"/>
+          <w:numId w:val="1"/>
+        </w:numPr>
+      </w:pPr>
+      <w:bookmarkStart w:id="23" w:name="_Toc149416001"/>
+      <w:r>
+        <w:t xml:space="preserve">Liaison </w:t>
+      </w:r>
+      <w:proofErr w:type="spellStart"/>
+      <w:r>
+        <w:t>database</w:t>
+      </w:r>
+      <w:proofErr w:type="spellEnd"/>
+      <w:r>
+        <w:t xml:space="preserve"> &amp; </w:t>
+      </w:r>
+      <w:proofErr w:type="spellStart"/>
+      <w:r>
+        <w:t>c#</w:t>
+      </w:r>
+      <w:proofErr w:type="spellEnd"/>
+    </w:p>
+    <w:p/>
+    <w:p>
+      <w:pPr>
         <w:pStyle w:val="Titre1"/>
       </w:pPr>
-      <w:bookmarkStart w:id="23" w:name="_Toc149416001"/>
       <w:r>
         <w:t xml:space="preserve">POO – Programmation orientée </w:t>
       </w:r>
@@ -8002,9 +8610,14 @@
       </w:pPr>
       <w:bookmarkStart w:id="28" w:name="_Toc149416006"/>
       <w:r>
-        <w:t>Utilisation ChatGPT</w:t>
+        <w:t xml:space="preserve">Utilisation </w:t>
+      </w:r>
+      <w:proofErr w:type="spellStart"/>
+      <w:r>
+        <w:t>ChatGPT</w:t>
       </w:r>
       <w:bookmarkEnd w:id="28"/>
+      <w:proofErr w:type="spellEnd"/>
     </w:p>
     <w:p/>
     <w:p>
@@ -8066,8 +8679,13 @@
       <w:ptab w:relativeTo="margin" w:alignment="right" w:leader="none"/>
     </w:r>
     <w:r>
-      <w:t>Mathis Botteau</w:t>
+      <w:t xml:space="preserve">Mathis </w:t>
     </w:r>
+    <w:proofErr w:type="spellStart"/>
+    <w:r>
+      <w:t>Botteau</w:t>
+    </w:r>
+    <w:proofErr w:type="spellEnd"/>
   </w:p>
 </w:ftr>
 </file>
@@ -9946,7 +10564,7 @@
   <w:abstractNum w:abstractNumId="13" w15:restartNumberingAfterBreak="0">
     <w:nsid w:val="25D2126C"/>
     <w:multiLevelType w:val="hybridMultilevel"/>
-    <w:tmpl w:val="3A58D410"/>
+    <w:tmpl w:val="27B81782"/>
     <w:lvl w:ilvl="0" w:tplc="100C0015">
       <w:start w:val="1"/>
       <w:numFmt w:val="upperLetter"/>
@@ -13286,6 +13904,7 @@
     <w:rsid w:val="002D7EAF"/>
     <w:rsid w:val="002F75AD"/>
     <w:rsid w:val="0037268E"/>
+    <w:rsid w:val="00442086"/>
     <w:rsid w:val="004B5E4D"/>
     <w:rsid w:val="005274D2"/>
     <w:rsid w:val="005C4B21"/>

</xml_diff>

<commit_message>
avancement choix UX du rapport de travail
</commit_message>
<xml_diff>
--- a/Document/Rapport de projet SpicyInvader MatKhaiy.docx
+++ b/Document/Rapport de projet SpicyInvader MatKhaiy.docx
@@ -2,11 +2,7 @@
 <file path=word/document.xml><?xml version="1.0" encoding="utf-8"?>
 <w:document xmlns:wpc="http://schemas.microsoft.com/office/word/2010/wordprocessingCanvas" xmlns:cx="http://schemas.microsoft.com/office/drawing/2014/chartex" xmlns:cx1="http://schemas.microsoft.com/office/drawing/2015/9/8/chartex" xmlns:cx2="http://schemas.microsoft.com/office/drawing/2015/10/21/chartex" xmlns:cx3="http://schemas.microsoft.com/office/drawing/2016/5/9/chartex" xmlns:cx4="http://schemas.microsoft.com/office/drawing/2016/5/10/chartex" xmlns:cx5="http://schemas.microsoft.com/office/drawing/2016/5/11/chartex" xmlns:cx6="http://schemas.microsoft.com/office/drawing/2016/5/12/chartex" xmlns:cx7="http://schemas.microsoft.com/office/drawing/2016/5/13/chartex" xmlns:cx8="http://schemas.microsoft.com/office/drawing/2016/5/14/chartex" xmlns:mc="http://schemas.openxmlformats.org/markup-compatibility/2006" xmlns:aink="http://schemas.microsoft.com/office/drawing/2016/ink" xmlns:am3d="http://schemas.microsoft.com/office/drawing/2017/model3d" xmlns:o="urn:schemas-microsoft-com:office:office" xmlns:oel="http://schemas.microsoft.com/office/2019/extlst" xmlns:r="http://schemas.openxmlformats.org/officeDocument/2006/relationships" xmlns:m="http://schemas.openxmlformats.org/officeDocument/2006/math" xmlns:v="urn:schemas-microsoft-com:vml" xmlns:wp14="http://schemas.microsoft.com/office/word/2010/wordprocessingDrawing" xmlns:wp="http://schemas.openxmlformats.org/drawingml/2006/wordprocessingDrawing" xmlns:w10="urn:schemas-microsoft-com:office:word" xmlns:w="http://schemas.openxmlformats.org/wordprocessingml/2006/main" xmlns:w14="http://schemas.microsoft.com/office/word/2010/wordml" xmlns:w15="http://schemas.microsoft.com/office/word/2012/wordml" xmlns:w16cex="http://schemas.microsoft.com/office/word/2018/wordml/cex" xmlns:w16cid="http://schemas.microsoft.com/office/word/2016/wordml/cid" xmlns:w16="http://schemas.microsoft.com/office/word/2018/wordml" xmlns:w16sdtdh="http://schemas.microsoft.com/office/word/2020/wordml/sdtdatahash" xmlns:w16se="http://schemas.microsoft.com/office/word/2015/wordml/symex" xmlns:wpg="http://schemas.microsoft.com/office/word/2010/wordprocessingGroup" xmlns:wpi="http://schemas.microsoft.com/office/word/2010/wordprocessingInk" xmlns:wne="http://schemas.microsoft.com/office/word/2006/wordml" xmlns:wps="http://schemas.microsoft.com/office/word/2010/wordprocessingShape" mc:Ignorable="w14 w15 w16se w16cid w16 w16cex w16sdtdh wp14">
   <w:body>
-    <w:p>
-      <w:r>
-        <w:t>6</w:t>
-      </w:r>
-    </w:p>
+    <w:p/>
     <w:sdt>
       <w:sdtPr>
         <w:id w:val="1396863301"/>
@@ -796,21 +792,7 @@
                     <w:rStyle w:val="Lienhypertexte"/>
                     <w:noProof/>
                   </w:rPr>
-                  <w:t>Accessi</w:t>
-                </w:r>
-                <w:r>
-                  <w:rPr>
-                    <w:rStyle w:val="Lienhypertexte"/>
-                    <w:noProof/>
-                  </w:rPr>
-                  <w:t>b</w:t>
-                </w:r>
-                <w:r>
-                  <w:rPr>
-                    <w:rStyle w:val="Lienhypertexte"/>
-                    <w:noProof/>
-                  </w:rPr>
-                  <w:t>ilité</w:t>
+                  <w:t>Accessibilité</w:t>
                 </w:r>
                 <w:r>
                   <w:rPr>
@@ -2834,7 +2816,15 @@
         <w:ind w:left="1080"/>
       </w:pPr>
       <w:r>
-        <w:t>Avoir une page de ‘’highscore’’</w:t>
+        <w:t>Avoir une page de ‘’</w:t>
+      </w:r>
+      <w:proofErr w:type="spellStart"/>
+      <w:r>
+        <w:t>highscore</w:t>
+      </w:r>
+      <w:proofErr w:type="spellEnd"/>
+      <w:r>
+        <w:t>’’</w:t>
       </w:r>
     </w:p>
     <w:p>
@@ -2974,7 +2964,23 @@
         </w:numPr>
       </w:pPr>
       <w:r>
-        <w:t xml:space="preserve">Le premier persona, qui se trouve ci-dessous, à été crée pour prendre en compte que l’expérience de jeux ne soit pas </w:t>
+        <w:t xml:space="preserve">Le premier persona, qui se trouve ci-dessous, </w:t>
+      </w:r>
+      <w:proofErr w:type="spellStart"/>
+      <w:r>
+        <w:t>à</w:t>
+      </w:r>
+      <w:proofErr w:type="spellEnd"/>
+      <w:r>
+        <w:t xml:space="preserve"> été </w:t>
+      </w:r>
+      <w:proofErr w:type="spellStart"/>
+      <w:r>
+        <w:t>crée</w:t>
+      </w:r>
+      <w:proofErr w:type="spellEnd"/>
+      <w:r>
+        <w:t xml:space="preserve"> pour prendre en compte que l’expérience de jeux ne soit pas </w:t>
       </w:r>
       <w:r>
         <w:t>excessivement</w:t>
@@ -3037,7 +3043,15 @@
         </w:numPr>
       </w:pPr>
       <w:r>
-        <w:t xml:space="preserve">Le deuxième persona, qui se trouve ci-dessous, a été crée dans le but de rendre l’interface de jeux attrairas pour </w:t>
+        <w:t xml:space="preserve">Le deuxième persona, qui se trouve ci-dessous, a été </w:t>
+      </w:r>
+      <w:proofErr w:type="spellStart"/>
+      <w:r>
+        <w:t>crée</w:t>
+      </w:r>
+      <w:proofErr w:type="spellEnd"/>
+      <w:r>
+        <w:t xml:space="preserve"> dans le but de rendre l’interface de jeux attrairas pour </w:t>
       </w:r>
       <w:r>
         <w:t>un utilisateur passionné</w:t>
@@ -3323,7 +3337,13 @@
         </w:numPr>
       </w:pPr>
       <w:r>
-        <w:t>Finalement la quatrième option, est une option qui permet au utilisateurs atteint de daltonisme de choisir un filtre qui modifie les schémas de couleurs, afin de mieux d’améliorer leur visibilité.</w:t>
+        <w:t xml:space="preserve">Finalement la quatrième option, est une option qui permet </w:t>
+      </w:r>
+      <w:r>
+        <w:t>aux</w:t>
+      </w:r>
+      <w:r>
+        <w:t xml:space="preserve"> utilisateurs atteint de daltonisme de choisir un filtre qui modifie les schémas de couleurs, afin de mieux d’améliorer leur visibilité.</w:t>
       </w:r>
     </w:p>
     <w:p>
@@ -3339,6 +3359,7 @@
     <w:p>
       <w:pPr>
         <w:pStyle w:val="Titre3"/>
+        <w:ind w:firstLine="708"/>
       </w:pPr>
       <w:bookmarkStart w:id="8" w:name="_Toc149415986"/>
       <w:r>
@@ -3348,13 +3369,368 @@
     </w:p>
     <w:p>
       <w:pPr>
+        <w:ind w:left="705"/>
+      </w:pPr>
+      <w:r>
+        <w:t>Les maquettes crées ont toutes une résolution de 1980 x 1080, car dans le monde de l’informatique cette résolution est une norme, de ce fait il est garanti que les maquettes soient compatibles avec un grand nombre d’appareils.</w:t>
+      </w:r>
+    </w:p>
+    <w:p>
+      <w:pPr>
         <w:pStyle w:val="Titre3"/>
+        <w:ind w:firstLine="708"/>
       </w:pPr>
       <w:bookmarkStart w:id="9" w:name="_Toc149415987"/>
       <w:r>
         <w:t>Choix effectués</w:t>
       </w:r>
       <w:bookmarkEnd w:id="9"/>
+    </w:p>
+    <w:p>
+      <w:r>
+        <w:tab/>
+        <w:t>Voici ci-dessous les choix les plus importants pris durant la conception de ce projet.</w:t>
+      </w:r>
+    </w:p>
+    <w:p/>
+    <w:p>
+      <w:pPr>
+        <w:pStyle w:val="Paragraphedeliste"/>
+        <w:numPr>
+          <w:ilvl w:val="0"/>
+          <w:numId w:val="39"/>
+        </w:numPr>
+        <w:rPr>
+          <w:b/>
+          <w:bCs/>
+        </w:rPr>
+      </w:pPr>
+      <w:r>
+        <w:rPr>
+          <w:b/>
+          <w:bCs/>
+        </w:rPr>
+        <w:t>Barre de navigation</w:t>
+      </w:r>
+      <w:r>
+        <w:rPr>
+          <w:b/>
+          <w:bCs/>
+        </w:rPr>
+        <w:t xml:space="preserve">, </w:t>
+      </w:r>
+      <w:r>
+        <w:t>la barre de navigation est visible dans la grande majorité des maquettes pour que les utilisateurs puissent se déplacer plus librement à travers les maquettes.</w:t>
+      </w:r>
+      <w:r>
+        <w:t xml:space="preserve"> </w:t>
+      </w:r>
+    </w:p>
+    <w:p>
+      <w:pPr>
+        <w:rPr>
+          <w:b/>
+          <w:bCs/>
+        </w:rPr>
+      </w:pPr>
+      <w:r>
+        <w:rPr>
+          <w:noProof/>
+        </w:rPr>
+        <w:drawing>
+          <wp:inline distT="0" distB="0" distL="0" distR="0" wp14:anchorId="2AA489B0" wp14:editId="0E21577A">
+            <wp:extent cx="5760720" cy="548640"/>
+            <wp:effectExtent l="0" t="0" r="0" b="3810"/>
+            <wp:docPr id="2046475374" name="Image 1"/>
+            <wp:cNvGraphicFramePr>
+              <a:graphicFrameLocks xmlns:a="http://schemas.openxmlformats.org/drawingml/2006/main" noChangeAspect="1"/>
+            </wp:cNvGraphicFramePr>
+            <a:graphic xmlns:a="http://schemas.openxmlformats.org/drawingml/2006/main">
+              <a:graphicData uri="http://schemas.openxmlformats.org/drawingml/2006/picture">
+                <pic:pic xmlns:pic="http://schemas.openxmlformats.org/drawingml/2006/picture">
+                  <pic:nvPicPr>
+                    <pic:cNvPr id="2046475374" name=""/>
+                    <pic:cNvPicPr/>
+                  </pic:nvPicPr>
+                  <pic:blipFill>
+                    <a:blip r:embed="rId17">
+                      <a:extLst>
+                        <a:ext uri="{28A0092B-C50C-407E-A947-70E740481C1C}">
+                          <a14:useLocalDpi xmlns:a14="http://schemas.microsoft.com/office/drawing/2010/main" val="0"/>
+                        </a:ext>
+                      </a:extLst>
+                    </a:blip>
+                    <a:stretch>
+                      <a:fillRect/>
+                    </a:stretch>
+                  </pic:blipFill>
+                  <pic:spPr>
+                    <a:xfrm>
+                      <a:off x="0" y="0"/>
+                      <a:ext cx="5760720" cy="548640"/>
+                    </a:xfrm>
+                    <a:prstGeom prst="rect">
+                      <a:avLst/>
+                    </a:prstGeom>
+                  </pic:spPr>
+                </pic:pic>
+              </a:graphicData>
+            </a:graphic>
+          </wp:inline>
+        </w:drawing>
+      </w:r>
+    </w:p>
+    <w:p>
+      <w:pPr>
+        <w:pStyle w:val="Paragraphedeliste"/>
+        <w:numPr>
+          <w:ilvl w:val="0"/>
+          <w:numId w:val="39"/>
+        </w:numPr>
+        <w:rPr>
+          <w:b/>
+          <w:bCs/>
+        </w:rPr>
+      </w:pPr>
+      <w:r>
+        <w:rPr>
+          <w:b/>
+          <w:bCs/>
+        </w:rPr>
+        <w:t xml:space="preserve"> Menu principale, </w:t>
+      </w:r>
+      <w:r>
+        <w:t xml:space="preserve">il à été choisis que les boutons </w:t>
+      </w:r>
+      <w:r>
+        <w:rPr>
+          <w:b/>
+          <w:bCs/>
+        </w:rPr>
+        <w:t xml:space="preserve">Play, Crédit, Score, Option, LeaderBoard </w:t>
+      </w:r>
+      <w:r>
+        <w:t xml:space="preserve">soient afficher uniquement sur le menu principal et pas sur la barre de navigation, car les utilisateurs </w:t>
+      </w:r>
+      <w:r>
+        <w:t>cliquent</w:t>
+      </w:r>
+      <w:r>
+        <w:t xml:space="preserve"> moins souvent sur ces boutons</w:t>
+      </w:r>
+      <w:r>
+        <w:t>.</w:t>
+      </w:r>
+      <w:r>
+        <w:t xml:space="preserve"> </w:t>
+      </w:r>
+    </w:p>
+    <w:p>
+      <w:pPr>
+        <w:pStyle w:val="Paragraphedeliste"/>
+        <w:numPr>
+          <w:ilvl w:val="0"/>
+          <w:numId w:val="39"/>
+        </w:numPr>
+        <w:rPr>
+          <w:b/>
+          <w:bCs/>
+        </w:rPr>
+      </w:pPr>
+      <w:r>
+        <w:rPr>
+          <w:b/>
+          <w:bCs/>
+        </w:rPr>
+        <w:t xml:space="preserve">Skin menu, </w:t>
+      </w:r>
+      <w:r>
+        <w:t xml:space="preserve">les skins des vaisseaux qui ne sont pas débloqué sont grisé et ont une icône de cadenas pour </w:t>
+      </w:r>
+      <w:r>
+        <w:t>faire comprendre facilement aux utilisateurs que ces vaisseaux en question ne sont pas encore débloqués.</w:t>
+      </w:r>
+    </w:p>
+    <w:p>
+      <w:pPr>
+        <w:pStyle w:val="Paragraphedeliste"/>
+        <w:ind w:left="1065"/>
+        <w:jc w:val="center"/>
+        <w:rPr>
+          <w:b/>
+          <w:bCs/>
+        </w:rPr>
+      </w:pPr>
+      <w:r>
+        <w:drawing>
+          <wp:inline distT="0" distB="0" distL="0" distR="0" wp14:anchorId="27008DFA" wp14:editId="5B53731B">
+            <wp:extent cx="1571625" cy="1466850"/>
+            <wp:effectExtent l="0" t="0" r="9525" b="0"/>
+            <wp:docPr id="914658567" name="Image 1" descr="Une image contenant dessin humoristique, Animation&#10;&#10;Description générée automatiquement"/>
+            <wp:cNvGraphicFramePr>
+              <a:graphicFrameLocks xmlns:a="http://schemas.openxmlformats.org/drawingml/2006/main" noChangeAspect="1"/>
+            </wp:cNvGraphicFramePr>
+            <a:graphic xmlns:a="http://schemas.openxmlformats.org/drawingml/2006/main">
+              <a:graphicData uri="http://schemas.openxmlformats.org/drawingml/2006/picture">
+                <pic:pic xmlns:pic="http://schemas.openxmlformats.org/drawingml/2006/picture">
+                  <pic:nvPicPr>
+                    <pic:cNvPr id="914658567" name="Image 1" descr="Une image contenant dessin humoristique, Animation&#10;&#10;Description générée automatiquement"/>
+                    <pic:cNvPicPr/>
+                  </pic:nvPicPr>
+                  <pic:blipFill>
+                    <a:blip r:embed="rId18">
+                      <a:extLst>
+                        <a:ext uri="{28A0092B-C50C-407E-A947-70E740481C1C}">
+                          <a14:useLocalDpi xmlns:a14="http://schemas.microsoft.com/office/drawing/2010/main" val="0"/>
+                        </a:ext>
+                      </a:extLst>
+                    </a:blip>
+                    <a:stretch>
+                      <a:fillRect/>
+                    </a:stretch>
+                  </pic:blipFill>
+                  <pic:spPr>
+                    <a:xfrm>
+                      <a:off x="0" y="0"/>
+                      <a:ext cx="1571625" cy="1466850"/>
+                    </a:xfrm>
+                    <a:prstGeom prst="rect">
+                      <a:avLst/>
+                    </a:prstGeom>
+                  </pic:spPr>
+                </pic:pic>
+              </a:graphicData>
+            </a:graphic>
+          </wp:inline>
+        </w:drawing>
+      </w:r>
+    </w:p>
+    <w:p>
+      <w:pPr>
+        <w:pStyle w:val="Paragraphedeliste"/>
+        <w:numPr>
+          <w:ilvl w:val="0"/>
+          <w:numId w:val="39"/>
+        </w:numPr>
+        <w:rPr>
+          <w:rFonts w:ascii="Abadi" w:eastAsiaTheme="majorEastAsia" w:hAnsi="Abadi" w:cstheme="majorBidi"/>
+          <w:color w:val="2F5496" w:themeColor="accent1" w:themeShade="BF"/>
+          <w:sz w:val="24"/>
+          <w:szCs w:val="26"/>
+        </w:rPr>
+      </w:pPr>
+      <w:r>
+        <w:rPr>
+          <w:b/>
+          <w:bCs/>
+        </w:rPr>
+        <w:lastRenderedPageBreak/>
+        <w:t>Monnaie payante</w:t>
+      </w:r>
+      <w:r>
+        <w:rPr>
+          <w:b/>
+          <w:bCs/>
+        </w:rPr>
+        <w:t xml:space="preserve"> du jeu,</w:t>
+      </w:r>
+      <w:r>
+        <w:rPr>
+          <w:b/>
+          <w:bCs/>
+        </w:rPr>
+        <w:t xml:space="preserve"> </w:t>
+      </w:r>
+      <w:r>
+        <w:t>une monnaie payantes à été crée dans l’idée de pouvoir rémunérer les développeurs du jeu, et de pouvoir continuer à améliorer le jeux grâce au rémunérations de cette monnaie.</w:t>
+      </w:r>
+      <w:r>
+        <w:rPr>
+          <w:rFonts w:ascii="Abadi" w:eastAsiaTheme="majorEastAsia" w:hAnsi="Abadi" w:cstheme="majorBidi"/>
+          <w:color w:val="2F5496" w:themeColor="accent1" w:themeShade="BF"/>
+          <w:sz w:val="24"/>
+          <w:szCs w:val="26"/>
+        </w:rPr>
+        <w:t xml:space="preserve"> </w:t>
+      </w:r>
+    </w:p>
+    <w:p>
+      <w:pPr>
+        <w:pStyle w:val="Paragraphedeliste"/>
+        <w:ind w:left="1065"/>
+        <w:jc w:val="center"/>
+        <w:rPr>
+          <w:rFonts w:ascii="Abadi" w:eastAsiaTheme="majorEastAsia" w:hAnsi="Abadi" w:cstheme="majorBidi"/>
+          <w:color w:val="2F5496" w:themeColor="accent1" w:themeShade="BF"/>
+          <w:sz w:val="24"/>
+          <w:szCs w:val="26"/>
+        </w:rPr>
+      </w:pPr>
+      <w:r>
+        <w:rPr>
+          <w:rFonts w:ascii="Abadi" w:eastAsiaTheme="majorEastAsia" w:hAnsi="Abadi" w:cstheme="majorBidi"/>
+          <w:color w:val="2F5496" w:themeColor="accent1" w:themeShade="BF"/>
+          <w:sz w:val="24"/>
+          <w:szCs w:val="26"/>
+        </w:rPr>
+        <w:drawing>
+          <wp:inline distT="0" distB="0" distL="0" distR="0" wp14:anchorId="3A6E58EC" wp14:editId="3656369E">
+            <wp:extent cx="819264" cy="485843"/>
+            <wp:effectExtent l="0" t="0" r="0" b="9525"/>
+            <wp:docPr id="1602557393" name="Image 1" descr="Une image contenant capture d’écran, ballon, violette, Caractère coloré&#10;&#10;Description générée automatiquement"/>
+            <wp:cNvGraphicFramePr>
+              <a:graphicFrameLocks xmlns:a="http://schemas.openxmlformats.org/drawingml/2006/main" noChangeAspect="1"/>
+            </wp:cNvGraphicFramePr>
+            <a:graphic xmlns:a="http://schemas.openxmlformats.org/drawingml/2006/main">
+              <a:graphicData uri="http://schemas.openxmlformats.org/drawingml/2006/picture">
+                <pic:pic xmlns:pic="http://schemas.openxmlformats.org/drawingml/2006/picture">
+                  <pic:nvPicPr>
+                    <pic:cNvPr id="1602557393" name="Image 1" descr="Une image contenant capture d’écran, ballon, violette, Caractère coloré&#10;&#10;Description générée automatiquement"/>
+                    <pic:cNvPicPr/>
+                  </pic:nvPicPr>
+                  <pic:blipFill>
+                    <a:blip r:embed="rId19"/>
+                    <a:stretch>
+                      <a:fillRect/>
+                    </a:stretch>
+                  </pic:blipFill>
+                  <pic:spPr>
+                    <a:xfrm>
+                      <a:off x="0" y="0"/>
+                      <a:ext cx="819264" cy="485843"/>
+                    </a:xfrm>
+                    <a:prstGeom prst="rect">
+                      <a:avLst/>
+                    </a:prstGeom>
+                  </pic:spPr>
+                </pic:pic>
+              </a:graphicData>
+            </a:graphic>
+          </wp:inline>
+        </w:drawing>
+      </w:r>
+    </w:p>
+    <w:p>
+      <w:pPr>
+        <w:pStyle w:val="Paragraphedeliste"/>
+        <w:numPr>
+          <w:ilvl w:val="0"/>
+          <w:numId w:val="39"/>
+        </w:numPr>
+        <w:rPr>
+          <w:rFonts w:ascii="Abadi" w:eastAsiaTheme="majorEastAsia" w:hAnsi="Abadi" w:cstheme="majorBidi"/>
+          <w:color w:val="2F5496" w:themeColor="accent1" w:themeShade="BF"/>
+          <w:sz w:val="24"/>
+          <w:szCs w:val="26"/>
+        </w:rPr>
+      </w:pPr>
+      <w:r>
+        <w:rPr>
+          <w:b/>
+          <w:bCs/>
+        </w:rPr>
+        <w:t xml:space="preserve"> </w:t>
+      </w:r>
     </w:p>
     <w:p>
       <w:pPr>
@@ -3443,7 +3819,23 @@
           <w:b/>
           <w:bCs/>
         </w:rPr>
-        <w:t>‘’mysql -u (suivis du nom d’utilisateur) -p (suivis du mot de passe)’’</w:t>
+        <w:t>‘’</w:t>
+      </w:r>
+      <w:proofErr w:type="spellStart"/>
+      <w:r>
+        <w:rPr>
+          <w:b/>
+          <w:bCs/>
+        </w:rPr>
+        <w:t>mysql</w:t>
+      </w:r>
+      <w:proofErr w:type="spellEnd"/>
+      <w:r>
+        <w:rPr>
+          <w:b/>
+          <w:bCs/>
+        </w:rPr>
+        <w:t xml:space="preserve"> -u (suivis du nom d’utilisateur) -p (suivis du mot de passe)’’</w:t>
       </w:r>
       <w:r>
         <w:rPr>
@@ -3481,6 +3873,7 @@
         </w:rPr>
         <w:t>‘’</w:t>
       </w:r>
+      <w:proofErr w:type="spellStart"/>
       <w:r>
         <w:rPr>
           <w:b/>
@@ -3488,6 +3881,7 @@
         </w:rPr>
         <w:t>mysql</w:t>
       </w:r>
+      <w:proofErr w:type="spellEnd"/>
       <w:r>
         <w:rPr>
           <w:b/>
@@ -3588,7 +3982,7 @@
                     <pic:cNvPicPr/>
                   </pic:nvPicPr>
                   <pic:blipFill>
-                    <a:blip r:embed="rId17"/>
+                    <a:blip r:embed="rId20"/>
                     <a:stretch>
                       <a:fillRect/>
                     </a:stretch>
@@ -3642,7 +4036,55 @@
           <w:b/>
           <w:bCs/>
         </w:rPr>
-        <w:t>‘’mysql -uroot -proot’’</w:t>
+        <w:t>‘’</w:t>
+      </w:r>
+      <w:proofErr w:type="spellStart"/>
+      <w:r>
+        <w:rPr>
+          <w:b/>
+          <w:bCs/>
+        </w:rPr>
+        <w:t>mysql</w:t>
+      </w:r>
+      <w:proofErr w:type="spellEnd"/>
+      <w:r>
+        <w:rPr>
+          <w:b/>
+          <w:bCs/>
+        </w:rPr>
+        <w:t xml:space="preserve"> -</w:t>
+      </w:r>
+      <w:proofErr w:type="spellStart"/>
+      <w:r>
+        <w:rPr>
+          <w:b/>
+          <w:bCs/>
+        </w:rPr>
+        <w:t>uroot</w:t>
+      </w:r>
+      <w:proofErr w:type="spellEnd"/>
+      <w:r>
+        <w:rPr>
+          <w:b/>
+          <w:bCs/>
+        </w:rPr>
+        <w:t xml:space="preserve"> -</w:t>
+      </w:r>
+      <w:proofErr w:type="spellStart"/>
+      <w:r>
+        <w:rPr>
+          <w:b/>
+          <w:bCs/>
+        </w:rPr>
+        <w:t>proot</w:t>
+      </w:r>
+      <w:proofErr w:type="spellEnd"/>
+      <w:r>
+        <w:rPr>
+          <w:b/>
+          <w:bCs/>
+        </w:rPr>
+        <w:t>’’</w:t>
       </w:r>
       <w:r>
         <w:t xml:space="preserve"> permet de se connecter au client MySQL en tant qu’utilisateur </w:t>
@@ -3715,7 +4157,7 @@
                     <pic:cNvPicPr/>
                   </pic:nvPicPr>
                   <pic:blipFill>
-                    <a:blip r:embed="rId18"/>
+                    <a:blip r:embed="rId21"/>
                     <a:stretch>
                       <a:fillRect/>
                     </a:stretch>
@@ -3784,7 +4226,23 @@
           <w:b/>
           <w:bCs/>
         </w:rPr>
-        <w:t xml:space="preserve"> ‘’-i (id du container mysql)’’ </w:t>
+        <w:t xml:space="preserve"> ‘’-i (id du container </w:t>
+      </w:r>
+      <w:proofErr w:type="spellStart"/>
+      <w:r>
+        <w:rPr>
+          <w:b/>
+          <w:bCs/>
+        </w:rPr>
+        <w:t>mysql</w:t>
+      </w:r>
+      <w:proofErr w:type="spellEnd"/>
+      <w:r>
+        <w:rPr>
+          <w:b/>
+          <w:bCs/>
+        </w:rPr>
+        <w:t xml:space="preserve">)’’ </w:t>
       </w:r>
       <w:r>
         <w:t>permet de spécifier quelle container docker nous voulons utiliser.</w:t>
@@ -3845,7 +4303,6 @@
       </w:pPr>
       <w:bookmarkStart w:id="14" w:name="_Toc149415992"/>
       <w:r>
-        <w:lastRenderedPageBreak/>
         <w:t>Gestion des utilisateur</w:t>
       </w:r>
       <w:r>
@@ -3910,7 +4367,7 @@
                     <pic:cNvPicPr/>
                   </pic:nvPicPr>
                   <pic:blipFill>
-                    <a:blip r:embed="rId19"/>
+                    <a:blip r:embed="rId22"/>
                     <a:stretch>
                       <a:fillRect/>
                     </a:stretch>
@@ -3947,7 +4404,15 @@
         <w:t>‘’CREATE USER’’</w:t>
       </w:r>
       <w:r>
-        <w:t xml:space="preserve"> permet d’indiquer à mysql que nous voulons crée un nouvel utilisateur.</w:t>
+        <w:t xml:space="preserve"> permet d’indiquer à </w:t>
+      </w:r>
+      <w:proofErr w:type="spellStart"/>
+      <w:r>
+        <w:t>mysql</w:t>
+      </w:r>
+      <w:proofErr w:type="spellEnd"/>
+      <w:r>
+        <w:t xml:space="preserve"> que nous voulons crée un nouvel utilisateur.</w:t>
       </w:r>
     </w:p>
     <w:p>
@@ -3967,30 +4432,54 @@
           <w:b/>
           <w:bCs/>
         </w:rPr>
-        <w:t xml:space="preserve">‘’ 'administrateur_de_jeu' ’’ </w:t>
-      </w:r>
-      <w:r>
-        <w:t>spécifie</w:t>
-      </w:r>
+        <w:t>‘’ '</w:t>
+      </w:r>
+      <w:proofErr w:type="spellStart"/>
       <w:r>
         <w:rPr>
           <w:b/>
           <w:bCs/>
         </w:rPr>
-        <w:t xml:space="preserve"> </w:t>
-      </w:r>
-      <w:r>
-        <w:t>que</w:t>
-      </w:r>
+        <w:t>administrateur_de_jeu</w:t>
+      </w:r>
+      <w:proofErr w:type="spellEnd"/>
       <w:r>
         <w:rPr>
           <w:b/>
           <w:bCs/>
         </w:rPr>
+        <w:t xml:space="preserve">' ’’ </w:t>
+      </w:r>
+      <w:r>
+        <w:t>spécifie</w:t>
+      </w:r>
+      <w:r>
+        <w:rPr>
+          <w:b/>
+          <w:bCs/>
+        </w:rPr>
         <w:t xml:space="preserve"> </w:t>
       </w:r>
       <w:r>
-        <w:t>l’utilisateur que nous voulons crée vas se nommer adminisateur_de_jeu.</w:t>
+        <w:t>que</w:t>
+      </w:r>
+      <w:r>
+        <w:rPr>
+          <w:b/>
+          <w:bCs/>
+        </w:rPr>
+        <w:t xml:space="preserve"> </w:t>
+      </w:r>
+      <w:r>
+        <w:t xml:space="preserve">l’utilisateur que nous voulons crée vas se nommer </w:t>
+      </w:r>
+      <w:proofErr w:type="spellStart"/>
+      <w:r>
+        <w:t>adminisateur_de_jeu</w:t>
+      </w:r>
+      <w:proofErr w:type="spellEnd"/>
+      <w:r>
+        <w:t>.</w:t>
       </w:r>
     </w:p>
     <w:p>
@@ -4070,6 +4559,7 @@
         </w:rPr>
         <w:t>'</w:t>
       </w:r>
+      <w:proofErr w:type="spellStart"/>
       <w:r>
         <w:rPr>
           <w:b/>
@@ -4077,6 +4567,7 @@
         </w:rPr>
         <w:t>adminjeu</w:t>
       </w:r>
+      <w:proofErr w:type="spellEnd"/>
       <w:r>
         <w:rPr>
           <w:b/>
@@ -4095,7 +4586,15 @@
         <w:t>cette dernière partie de la commande</w:t>
       </w:r>
       <w:r>
-        <w:t xml:space="preserve"> informe le mot de passe associé à l’utilisateur que nous allons créer, pour se faire le mot de passe est placé entre des guillemets pour informer a mysql qu’il s’agit d’une suite de caractère. </w:t>
+        <w:t xml:space="preserve"> informe le mot de passe associé à l’utilisateur que nous allons créer, pour se faire le mot de passe est placé entre des guillemets pour informer a </w:t>
+      </w:r>
+      <w:proofErr w:type="spellStart"/>
+      <w:r>
+        <w:t>mysql</w:t>
+      </w:r>
+      <w:proofErr w:type="spellEnd"/>
+      <w:r>
+        <w:t xml:space="preserve"> qu’il s’agit d’une suite de caractère. </w:t>
       </w:r>
     </w:p>
     <w:p>
@@ -4117,7 +4616,15 @@
         </w:numPr>
       </w:pPr>
       <w:r>
-        <w:t>La commande suivante permet de crée un rôle nommer ‘’r_Administrateur_de_jeu’’.</w:t>
+        <w:t>La commande suivante permet de crée un rôle nommer ‘’</w:t>
+      </w:r>
+      <w:proofErr w:type="spellStart"/>
+      <w:r>
+        <w:t>r_Administrateur_de_jeu</w:t>
+      </w:r>
+      <w:proofErr w:type="spellEnd"/>
+      <w:r>
+        <w:t>’’.</w:t>
       </w:r>
     </w:p>
     <w:p>
@@ -4144,7 +4651,7 @@
                     <pic:cNvPicPr/>
                   </pic:nvPicPr>
                   <pic:blipFill>
-                    <a:blip r:embed="rId20"/>
+                    <a:blip r:embed="rId23"/>
                     <a:stretch>
                       <a:fillRect/>
                     </a:stretch>
@@ -4192,7 +4699,15 @@
         <w:t xml:space="preserve"> </w:t>
       </w:r>
       <w:r>
-        <w:t>permet d’indiquer que l’on veut crée un nouveau rôle.</w:t>
+        <w:t xml:space="preserve">permet d’indiquer que l’on veut </w:t>
+      </w:r>
+      <w:proofErr w:type="spellStart"/>
+      <w:r>
+        <w:t>crée</w:t>
+      </w:r>
+      <w:proofErr w:type="spellEnd"/>
+      <w:r>
+        <w:t xml:space="preserve"> un nouveau rôle.</w:t>
       </w:r>
     </w:p>
     <w:p>
@@ -4212,7 +4727,23 @@
           <w:b/>
           <w:bCs/>
         </w:rPr>
-        <w:t>‘’ 'r_Administrateur_de_jeu' ‘’</w:t>
+        <w:t>‘’ '</w:t>
+      </w:r>
+      <w:proofErr w:type="spellStart"/>
+      <w:r>
+        <w:rPr>
+          <w:b/>
+          <w:bCs/>
+        </w:rPr>
+        <w:t>r_Administrateur_de_jeu</w:t>
+      </w:r>
+      <w:proofErr w:type="spellEnd"/>
+      <w:r>
+        <w:rPr>
+          <w:b/>
+          <w:bCs/>
+        </w:rPr>
+        <w:t>' ‘’</w:t>
       </w:r>
       <w:r>
         <w:rPr>
@@ -4276,7 +4807,7 @@
                     <pic:cNvPicPr/>
                   </pic:nvPicPr>
                   <pic:blipFill>
-                    <a:blip r:embed="rId21"/>
+                    <a:blip r:embed="rId24"/>
                     <a:stretch>
                       <a:fillRect/>
                     </a:stretch>
@@ -4434,11 +4965,7 @@
         <w:t xml:space="preserve"> ‘’ </w:t>
       </w:r>
       <w:r>
-        <w:t xml:space="preserve">permet de spécifier sur quelle base de données et sur quelles tables l’utilisateurs pourra jouir de ses privilèges, dans cet exemple les utilisateurs </w:t>
-      </w:r>
-      <w:r>
-        <w:lastRenderedPageBreak/>
-        <w:t>qui auront le rôle pourrons utiliser leurs privilèges sur la base de données ‘’db_space_invaders’’, le signe ‘’*’’ signifie que les privilèges précédemment citer s’applique sur toutes les tables.</w:t>
+        <w:t>permet de spécifier sur quelle base de données et sur quelles tables l’utilisateurs pourra jouir de ses privilèges, dans cet exemple les utilisateurs qui auront le rôle pourrons utiliser leurs privilèges sur la base de données ‘’db_space_invaders’’, le signe ‘’*’’ signifie que les privilèges précédemment citer s’applique sur toutes les tables.</w:t>
       </w:r>
     </w:p>
     <w:p>
@@ -4468,6 +4995,7 @@
         </w:rPr>
         <w:t>TO '</w:t>
       </w:r>
+      <w:proofErr w:type="spellStart"/>
       <w:r>
         <w:rPr>
           <w:b/>
@@ -4480,21 +5008,34 @@
           <w:b/>
           <w:bCs/>
         </w:rPr>
-        <w:t>Administrateur_de_jeu'</w:t>
-      </w:r>
+        <w:t>Administrateur_de_jeu</w:t>
+      </w:r>
+      <w:proofErr w:type="spellEnd"/>
       <w:r>
         <w:rPr>
           <w:b/>
           <w:bCs/>
         </w:rPr>
+        <w:t>'</w:t>
+      </w:r>
+      <w:r>
+        <w:rPr>
+          <w:b/>
+          <w:bCs/>
+        </w:rPr>
         <w:t xml:space="preserve">‘’ </w:t>
       </w:r>
       <w:r>
-        <w:t>signifie que l’on donne les privilèges au rôle ‘’r_</w:t>
+        <w:t>signifie que l’on donne les privilèges au rôle ‘’</w:t>
+      </w:r>
+      <w:proofErr w:type="spellStart"/>
+      <w:r>
+        <w:t>r_</w:t>
       </w:r>
       <w:r>
         <w:t>Administrateur_de_jeu</w:t>
       </w:r>
+      <w:proofErr w:type="spellEnd"/>
       <w:r>
         <w:t>’’.</w:t>
       </w:r>
@@ -4534,13 +5075,29 @@
         <w:t xml:space="preserve">’’ </w:t>
       </w:r>
       <w:r>
-        <w:t xml:space="preserve">cette dernière partie de la commande indique que le rôle ‘’r_adminisatrateur_de_jeu’’ </w:t>
+        <w:t>cette dernière partie de la commande indique que le rôle ‘’</w:t>
+      </w:r>
+      <w:proofErr w:type="spellStart"/>
+      <w:r>
+        <w:t>r_adminisatrateur_de_jeu</w:t>
+      </w:r>
+      <w:proofErr w:type="spellEnd"/>
+      <w:r>
+        <w:t xml:space="preserve">’’ </w:t>
       </w:r>
       <w:r>
         <w:t>peut déléguer les privilèges SELECT, CREATE, UPDATE et DROP</w:t>
       </w:r>
       <w:r>
-        <w:t xml:space="preserve"> à d’autre utilisateurs ou rôles.</w:t>
+        <w:t xml:space="preserve"> </w:t>
+      </w:r>
+      <w:proofErr w:type="spellStart"/>
+      <w:r>
+        <w:t>à</w:t>
+      </w:r>
+      <w:proofErr w:type="spellEnd"/>
+      <w:r>
+        <w:t xml:space="preserve"> d’autre utilisateurs ou rôles.</w:t>
       </w:r>
     </w:p>
     <w:p>
@@ -4600,7 +5157,7 @@
                     <pic:cNvPicPr/>
                   </pic:nvPicPr>
                   <pic:blipFill>
-                    <a:blip r:embed="rId22"/>
+                    <a:blip r:embed="rId25"/>
                     <a:stretch>
                       <a:fillRect/>
                     </a:stretch>
@@ -4668,7 +5225,23 @@
           <w:b/>
           <w:bCs/>
         </w:rPr>
-        <w:t>'r_Administrateur_de_jeu'</w:t>
+        <w:t>'</w:t>
+      </w:r>
+      <w:proofErr w:type="spellStart"/>
+      <w:r>
+        <w:rPr>
+          <w:b/>
+          <w:bCs/>
+        </w:rPr>
+        <w:t>r_Administrateur_de_jeu</w:t>
+      </w:r>
+      <w:proofErr w:type="spellEnd"/>
+      <w:r>
+        <w:rPr>
+          <w:b/>
+          <w:bCs/>
+        </w:rPr>
+        <w:t>'</w:t>
       </w:r>
       <w:r>
         <w:rPr>
@@ -4705,7 +5278,23 @@
           <w:b/>
           <w:bCs/>
         </w:rPr>
-        <w:t>TO 'Administrateur_de_jeu'@'localhost'</w:t>
+        <w:t>TO '</w:t>
+      </w:r>
+      <w:proofErr w:type="spellStart"/>
+      <w:r>
+        <w:rPr>
+          <w:b/>
+          <w:bCs/>
+        </w:rPr>
+        <w:t>Administrateur_de_jeu'@'localhost</w:t>
+      </w:r>
+      <w:proofErr w:type="spellEnd"/>
+      <w:r>
+        <w:rPr>
+          <w:b/>
+          <w:bCs/>
+        </w:rPr>
+        <w:t>'</w:t>
       </w:r>
       <w:r>
         <w:rPr>
@@ -4779,7 +5368,7 @@
                     <pic:cNvPicPr/>
                   </pic:nvPicPr>
                   <pic:blipFill>
-                    <a:blip r:embed="rId23"/>
+                    <a:blip r:embed="rId26"/>
                     <a:stretch>
                       <a:fillRect/>
                     </a:stretch>
@@ -4861,7 +5450,7 @@
                     <pic:cNvPicPr/>
                   </pic:nvPicPr>
                   <pic:blipFill>
-                    <a:blip r:embed="rId24"/>
+                    <a:blip r:embed="rId27"/>
                     <a:stretch>
                       <a:fillRect/>
                     </a:stretch>
@@ -4896,7 +5485,15 @@
         </w:numPr>
       </w:pPr>
       <w:r>
-        <w:t>La commande suivante donne le privilège ‘’SELECT’’ sur la table ‘’t_arme’’ de la base de données ‘’db_space_invaders’’ au rôle ‘’r_joueur’’ :</w:t>
+        <w:t>La commande suivante donne le privilège ‘’SELECT’’ sur la table ‘’</w:t>
+      </w:r>
+      <w:proofErr w:type="spellStart"/>
+      <w:r>
+        <w:t>t_arme</w:t>
+      </w:r>
+      <w:proofErr w:type="spellEnd"/>
+      <w:r>
+        <w:t>’’ de la base de données ‘’db_space_invaders’’ au rôle ‘’r_joueur’’ :</w:t>
       </w:r>
     </w:p>
     <w:p>
@@ -4907,7 +5504,6 @@
         <w:rPr>
           <w:noProof/>
         </w:rPr>
-        <w:lastRenderedPageBreak/>
         <w:drawing>
           <wp:inline distT="0" distB="0" distL="0" distR="0" wp14:anchorId="21112FED" wp14:editId="2B686D1E">
             <wp:extent cx="5001905" cy="951090"/>
@@ -4924,7 +5520,7 @@
                     <pic:cNvPicPr/>
                   </pic:nvPicPr>
                   <pic:blipFill>
-                    <a:blip r:embed="rId25"/>
+                    <a:blip r:embed="rId28"/>
                     <a:stretch>
                       <a:fillRect/>
                     </a:stretch>
@@ -4955,7 +5551,15 @@
         </w:numPr>
       </w:pPr>
       <w:r>
-        <w:t>La commande suivante donne le privilège ‘’SELECT’’ ainsi que ‘’CREATE’’ sur la table ‘’t_commande’’ de la base de données ‘’db_space_invaders’’ au rôle ‘’r_Joueur’’ :</w:t>
+        <w:t>La commande suivante donne le privilège ‘’SELECT’’ ainsi que ‘’CREATE’’ sur la table ‘’t_commande’’ de la base de données ‘’db_space_invaders’’ au rôle ‘’</w:t>
+      </w:r>
+      <w:proofErr w:type="spellStart"/>
+      <w:r>
+        <w:t>r_Joueur</w:t>
+      </w:r>
+      <w:proofErr w:type="spellEnd"/>
+      <w:r>
+        <w:t>’’ :</w:t>
       </w:r>
     </w:p>
     <w:p>
@@ -4983,7 +5587,7 @@
                     <pic:cNvPicPr/>
                   </pic:nvPicPr>
                   <pic:blipFill>
-                    <a:blip r:embed="rId26"/>
+                    <a:blip r:embed="rId29"/>
                     <a:stretch>
                       <a:fillRect/>
                     </a:stretch>
@@ -5019,7 +5623,15 @@
         </w:numPr>
       </w:pPr>
       <w:r>
-        <w:t xml:space="preserve">La commande suivante donne le rôle ‘’r_Joueur’’ à l’utilisateur ‘’Joueur’’ : </w:t>
+        <w:t>La commande suivante donne le rôle ‘’</w:t>
+      </w:r>
+      <w:proofErr w:type="spellStart"/>
+      <w:r>
+        <w:t>r_Joueur</w:t>
+      </w:r>
+      <w:proofErr w:type="spellEnd"/>
+      <w:r>
+        <w:t xml:space="preserve">’’ à l’utilisateur ‘’Joueur’’ : </w:t>
       </w:r>
     </w:p>
     <w:p>
@@ -5046,7 +5658,7 @@
                     <pic:cNvPicPr/>
                   </pic:nvPicPr>
                   <pic:blipFill>
-                    <a:blip r:embed="rId27"/>
+                    <a:blip r:embed="rId30"/>
                     <a:stretch>
                       <a:fillRect/>
                     </a:stretch>
@@ -5103,11 +5715,21 @@
       <w:r>
         <w:t>La commande suivante crée l’utilisateur ‘’</w:t>
       </w:r>
+      <w:proofErr w:type="spellStart"/>
       <w:r>
         <w:t>Gestionnaire_de_la_boutique</w:t>
       </w:r>
-      <w:r>
-        <w:t>’’ dont le mot de passe est ‘’gestboutique’’ et qui peut se connecter depuis l’hôte ‘’localhost’</w:t>
+      <w:proofErr w:type="spellEnd"/>
+      <w:r>
+        <w:t>’’ dont le mot de passe est ‘’</w:t>
+      </w:r>
+      <w:proofErr w:type="spellStart"/>
+      <w:r>
+        <w:t>gestboutique</w:t>
+      </w:r>
+      <w:proofErr w:type="spellEnd"/>
+      <w:r>
+        <w:t>’’ et qui peut se connecter depuis l’hôte ‘’localhost’</w:t>
       </w:r>
     </w:p>
     <w:p>
@@ -5134,7 +5756,7 @@
                     <pic:cNvPicPr/>
                   </pic:nvPicPr>
                   <pic:blipFill>
-                    <a:blip r:embed="rId28"/>
+                    <a:blip r:embed="rId31"/>
                     <a:stretch>
                       <a:fillRect/>
                     </a:stretch>
@@ -5205,7 +5827,7 @@
                     <pic:cNvPicPr/>
                   </pic:nvPicPr>
                   <pic:blipFill>
-                    <a:blip r:embed="rId29"/>
+                    <a:blip r:embed="rId32"/>
                     <a:stretch>
                       <a:fillRect/>
                     </a:stretch>
@@ -5249,7 +5871,15 @@
         <w:t>Gestionnaire_de_la_boutique</w:t>
       </w:r>
       <w:r>
-        <w:t>’’ sur la table ‘’t_Joueur’’ de la base de données ‘’db_space_invaders’’</w:t>
+        <w:t>’’ sur la table ‘’</w:t>
+      </w:r>
+      <w:proofErr w:type="spellStart"/>
+      <w:r>
+        <w:t>t_Joueur</w:t>
+      </w:r>
+      <w:proofErr w:type="spellEnd"/>
+      <w:r>
+        <w:t>’’ de la base de données ‘’db_space_invaders’’</w:t>
       </w:r>
     </w:p>
     <w:p>
@@ -5276,7 +5906,7 @@
                     <pic:cNvPicPr/>
                   </pic:nvPicPr>
                   <pic:blipFill>
-                    <a:blip r:embed="rId30"/>
+                    <a:blip r:embed="rId33"/>
                     <a:stretch>
                       <a:fillRect/>
                     </a:stretch>
@@ -5311,8 +5941,15 @@
         </w:numPr>
       </w:pPr>
       <w:r>
-        <w:lastRenderedPageBreak/>
-        <w:t>La commande suivante donne les privilèges ‘’SELECT, UPDATE, INSERT, DELETE’’ sur la table ‘’t_arme’’ sur la base de données ‘’</w:t>
+        <w:t>La commande suivante donne les privilèges ‘’SELECT, UPDATE, INSERT, DELETE’’ sur la table ‘’</w:t>
+      </w:r>
+      <w:proofErr w:type="spellStart"/>
+      <w:r>
+        <w:t>t_arme</w:t>
+      </w:r>
+      <w:proofErr w:type="spellEnd"/>
+      <w:r>
+        <w:t>’’ sur la base de données ‘’</w:t>
       </w:r>
       <w:r>
         <w:t>db_space_invaders</w:t>
@@ -5351,7 +5988,7 @@
                     <pic:cNvPicPr/>
                   </pic:nvPicPr>
                   <pic:blipFill>
-                    <a:blip r:embed="rId31"/>
+                    <a:blip r:embed="rId34"/>
                     <a:stretch>
                       <a:fillRect/>
                     </a:stretch>
@@ -5426,7 +6063,7 @@
                     <pic:cNvPicPr/>
                   </pic:nvPicPr>
                   <pic:blipFill>
-                    <a:blip r:embed="rId32"/>
+                    <a:blip r:embed="rId35"/>
                     <a:stretch>
                       <a:fillRect/>
                     </a:stretch>
@@ -5456,7 +6093,15 @@
         </w:numPr>
       </w:pPr>
       <w:r>
-        <w:t>La commande suivante donne le rôle ‘’r_Gestionnaire_de_la_boutique’’ à l’utilisateur ‘’Gestionnaire_de_la_boutique’’ :</w:t>
+        <w:t>La commande suivante donne le rôle ‘’r_Gestionnaire_de_la_boutique’’ à l’utilisateur ‘’</w:t>
+      </w:r>
+      <w:proofErr w:type="spellStart"/>
+      <w:r>
+        <w:t>Gestionnaire_de_la_boutique</w:t>
+      </w:r>
+      <w:proofErr w:type="spellEnd"/>
+      <w:r>
+        <w:t>’’ :</w:t>
       </w:r>
     </w:p>
     <w:p>
@@ -5483,7 +6128,7 @@
                     <pic:cNvPicPr/>
                   </pic:nvPicPr>
                   <pic:blipFill>
-                    <a:blip r:embed="rId33"/>
+                    <a:blip r:embed="rId36"/>
                     <a:stretch>
                       <a:fillRect/>
                     </a:stretch>
@@ -5569,7 +6214,15 @@
         <w:t>:</w:t>
       </w:r>
       <w:r>
-        <w:t xml:space="preserve"> La requête suivante sélectionne toutes les données de la table ‘’t_joueur’’ et ensuite trie les résultats par ordre décroissant en fonction de la colonne ‘’jouNombrePoints’’ et limites les résultats à 5, ce qui affiche les 5 meilleures joueurs en fonction de leurs points :</w:t>
+        <w:t xml:space="preserve"> La requête suivante sélectionne toutes les données de la table ‘’t_joueur’’ et ensuite trie les résultats par ordre décroissant en fonction de la colonne ‘’</w:t>
+      </w:r>
+      <w:proofErr w:type="spellStart"/>
+      <w:r>
+        <w:t>jouNombrePoints</w:t>
+      </w:r>
+      <w:proofErr w:type="spellEnd"/>
+      <w:r>
+        <w:t>’’ et limites les résultats à 5, ce qui affiche les 5 meilleures joueurs en fonction de leurs points :</w:t>
       </w:r>
     </w:p>
     <w:p>
@@ -5599,7 +6252,7 @@
                     <pic:cNvPicPr/>
                   </pic:nvPicPr>
                   <pic:blipFill>
-                    <a:blip r:embed="rId34"/>
+                    <a:blip r:embed="rId37"/>
                     <a:stretch>
                       <a:fillRect/>
                     </a:stretch>
@@ -5665,14 +6318,21 @@
         <w:t>‘’</w:t>
       </w:r>
       <w:r>
-        <w:t>ORDER BY jouNombrePoints</w:t>
-      </w:r>
+        <w:t xml:space="preserve">ORDER BY </w:t>
+      </w:r>
+      <w:proofErr w:type="spellStart"/>
+      <w:r>
+        <w:t>jouNombrePoints</w:t>
+      </w:r>
+      <w:proofErr w:type="spellEnd"/>
       <w:r>
         <w:t>’’ permet d’afficher les résultats de la requête en fonction de la colonne ‘’</w:t>
       </w:r>
+      <w:proofErr w:type="spellStart"/>
       <w:r>
         <w:t>jouNombrePoints</w:t>
       </w:r>
+      <w:proofErr w:type="spellEnd"/>
       <w:r>
         <w:t>’’</w:t>
       </w:r>
@@ -5750,7 +6410,15 @@
         <w:t>:</w:t>
       </w:r>
       <w:r>
-        <w:t xml:space="preserve"> La requête suivante affiche le prix maximal, le prix minimal et le prix moyen des armes de la tables ‘’t_arme’’</w:t>
+        <w:t xml:space="preserve"> La requête suivante affiche le prix maximal, le prix minimal et le prix moyen des armes de la tables ‘’</w:t>
+      </w:r>
+      <w:proofErr w:type="spellStart"/>
+      <w:r>
+        <w:t>t_arme</w:t>
+      </w:r>
+      <w:proofErr w:type="spellEnd"/>
+      <w:r>
+        <w:t>’’</w:t>
       </w:r>
     </w:p>
     <w:p>
@@ -5780,7 +6448,7 @@
                     <pic:cNvPicPr/>
                   </pic:nvPicPr>
                   <pic:blipFill>
-                    <a:blip r:embed="rId35"/>
+                    <a:blip r:embed="rId38"/>
                     <a:stretch>
                       <a:fillRect/>
                     </a:stretch>
@@ -5813,7 +6481,39 @@
         </w:tabs>
       </w:pPr>
       <w:r>
-        <w:t>‘’MAX (armPrix) AS PrixMaximum’’ permet d’afficher la valeur maximale de la colonne ‘’armPrix’’ et de renommer le résultat par ‘’PrixMaximum’’</w:t>
+        <w:t>‘’MAX (</w:t>
+      </w:r>
+      <w:proofErr w:type="spellStart"/>
+      <w:r>
+        <w:t>armPrix</w:t>
+      </w:r>
+      <w:proofErr w:type="spellEnd"/>
+      <w:r>
+        <w:t xml:space="preserve">) AS </w:t>
+      </w:r>
+      <w:proofErr w:type="spellStart"/>
+      <w:r>
+        <w:t>PrixMaximum</w:t>
+      </w:r>
+      <w:proofErr w:type="spellEnd"/>
+      <w:r>
+        <w:t>’’ permet d’afficher la valeur maximale de la colonne ‘’</w:t>
+      </w:r>
+      <w:proofErr w:type="spellStart"/>
+      <w:r>
+        <w:t>armPrix</w:t>
+      </w:r>
+      <w:proofErr w:type="spellEnd"/>
+      <w:r>
+        <w:t>’’ et de renommer le résultat par ‘’</w:t>
+      </w:r>
+      <w:proofErr w:type="spellStart"/>
+      <w:r>
+        <w:t>PrixMaximum</w:t>
+      </w:r>
+      <w:proofErr w:type="spellEnd"/>
+      <w:r>
+        <w:t>’’</w:t>
       </w:r>
     </w:p>
     <w:p>
@@ -5828,7 +6528,39 @@
         </w:tabs>
       </w:pPr>
       <w:r>
-        <w:t>‘’MIN (armPrix) AS PrixMinimum’’ permet d’afficher la valeur minimale de la colonne ‘’armPrix’’ et de renommer le résultat par ‘’PrixMinimum’’</w:t>
+        <w:t>‘’MIN (</w:t>
+      </w:r>
+      <w:proofErr w:type="spellStart"/>
+      <w:r>
+        <w:t>armPrix</w:t>
+      </w:r>
+      <w:proofErr w:type="spellEnd"/>
+      <w:r>
+        <w:t xml:space="preserve">) AS </w:t>
+      </w:r>
+      <w:proofErr w:type="spellStart"/>
+      <w:r>
+        <w:t>PrixMinimum</w:t>
+      </w:r>
+      <w:proofErr w:type="spellEnd"/>
+      <w:r>
+        <w:t>’’ permet d’afficher la valeur minimale de la colonne ‘’</w:t>
+      </w:r>
+      <w:proofErr w:type="spellStart"/>
+      <w:r>
+        <w:t>armPrix</w:t>
+      </w:r>
+      <w:proofErr w:type="spellEnd"/>
+      <w:r>
+        <w:t>’’ et de renommer le résultat par ‘’</w:t>
+      </w:r>
+      <w:proofErr w:type="spellStart"/>
+      <w:r>
+        <w:t>PrixMinimum</w:t>
+      </w:r>
+      <w:proofErr w:type="spellEnd"/>
+      <w:r>
+        <w:t>’’</w:t>
       </w:r>
     </w:p>
     <w:p>
@@ -5843,7 +6575,39 @@
         </w:tabs>
       </w:pPr>
       <w:r>
-        <w:t>‘’AVG (armPrix) AS PrixMoyen’’ permet d’afficher la valeur moyenne de la colonne ‘’armPrix’’ et de renommer le résultat par ‘’PrixMoyen’’</w:t>
+        <w:t>‘’AVG (</w:t>
+      </w:r>
+      <w:proofErr w:type="spellStart"/>
+      <w:r>
+        <w:t>armPrix</w:t>
+      </w:r>
+      <w:proofErr w:type="spellEnd"/>
+      <w:r>
+        <w:t xml:space="preserve">) AS </w:t>
+      </w:r>
+      <w:proofErr w:type="spellStart"/>
+      <w:r>
+        <w:t>PrixMoyen</w:t>
+      </w:r>
+      <w:proofErr w:type="spellEnd"/>
+      <w:r>
+        <w:t>’’ permet d’afficher la valeur moyenne de la colonne ‘’</w:t>
+      </w:r>
+      <w:proofErr w:type="spellStart"/>
+      <w:r>
+        <w:t>armPrix</w:t>
+      </w:r>
+      <w:proofErr w:type="spellEnd"/>
+      <w:r>
+        <w:t>’’ et de renommer le résultat par ‘’</w:t>
+      </w:r>
+      <w:proofErr w:type="spellStart"/>
+      <w:r>
+        <w:t>PrixMoyen</w:t>
+      </w:r>
+      <w:proofErr w:type="spellEnd"/>
+      <w:r>
+        <w:t>’’</w:t>
       </w:r>
     </w:p>
     <w:p>
@@ -5911,7 +6675,7 @@
                     <pic:cNvPicPr/>
                   </pic:nvPicPr>
                   <pic:blipFill>
-                    <a:blip r:embed="rId36"/>
+                    <a:blip r:embed="rId39"/>
                     <a:stretch>
                       <a:fillRect/>
                     </a:stretch>
@@ -5944,16 +6708,40 @@
         </w:tabs>
       </w:pPr>
       <w:r>
-        <w:t>‘’COUNT (fkJoueur)</w:t>
+        <w:t>‘’COUNT (</w:t>
+      </w:r>
+      <w:proofErr w:type="spellStart"/>
+      <w:r>
+        <w:t>fkJoueur</w:t>
+      </w:r>
+      <w:proofErr w:type="spellEnd"/>
+      <w:r>
+        <w:t>)</w:t>
       </w:r>
       <w:r>
         <w:t xml:space="preserve"> </w:t>
       </w:r>
       <w:r>
-        <w:t xml:space="preserve">AS NombreCommandes’’ </w:t>
-      </w:r>
-      <w:r>
-        <w:t>permet de compter le nombre de fois que chaque identifiant que ‘’fkJoueur’’ apparaît dans la table ‘’t_commande’’</w:t>
+        <w:t xml:space="preserve">AS </w:t>
+      </w:r>
+      <w:proofErr w:type="spellStart"/>
+      <w:r>
+        <w:t>NombreCommandes</w:t>
+      </w:r>
+      <w:proofErr w:type="spellEnd"/>
+      <w:r>
+        <w:t xml:space="preserve">’’ </w:t>
+      </w:r>
+      <w:r>
+        <w:t>permet de compter le nombre de fois que chaque identifiant que ‘’</w:t>
+      </w:r>
+      <w:proofErr w:type="spellStart"/>
+      <w:r>
+        <w:t>fkJoueur</w:t>
+      </w:r>
+      <w:proofErr w:type="spellEnd"/>
+      <w:r>
+        <w:t>’’ apparaît dans la table ‘’t_commande’’</w:t>
       </w:r>
       <w:r>
         <w:t>.</w:t>
@@ -5967,7 +6755,23 @@
         </w:tabs>
       </w:pPr>
       <w:r>
-        <w:t>De plus dans cette commande, ‘’AS NombreCommandes’’ permet de renommer la colonne ou résultat apparaitra, dans cette exemple la colonne s’appellera ‘’NombreCommandes’’</w:t>
+        <w:t xml:space="preserve">De plus dans cette commande, ‘’AS </w:t>
+      </w:r>
+      <w:proofErr w:type="spellStart"/>
+      <w:r>
+        <w:t>NombreCommandes</w:t>
+      </w:r>
+      <w:proofErr w:type="spellEnd"/>
+      <w:r>
+        <w:t>’’ permet de renommer la colonne ou résultat apparaitra, dans cette exemple la colonne s’appellera ‘’</w:t>
+      </w:r>
+      <w:proofErr w:type="spellStart"/>
+      <w:r>
+        <w:t>NombreCommandes</w:t>
+      </w:r>
+      <w:proofErr w:type="spellEnd"/>
+      <w:r>
+        <w:t>’’</w:t>
       </w:r>
     </w:p>
     <w:p>
@@ -5982,7 +6786,23 @@
         </w:tabs>
       </w:pPr>
       <w:r>
-        <w:t xml:space="preserve">‘’GROUP BY fkjoueur’’ groupe les résultats en fonction de la colonne ‘’fkJoueur’’ </w:t>
+        <w:t xml:space="preserve">‘’GROUP BY </w:t>
+      </w:r>
+      <w:proofErr w:type="spellStart"/>
+      <w:r>
+        <w:t>fkjoueur</w:t>
+      </w:r>
+      <w:proofErr w:type="spellEnd"/>
+      <w:r>
+        <w:t>’’ groupe les résultats en fonction de la colonne ‘’</w:t>
+      </w:r>
+      <w:proofErr w:type="spellStart"/>
+      <w:r>
+        <w:t>fkJoueur</w:t>
+      </w:r>
+      <w:proofErr w:type="spellEnd"/>
+      <w:r>
+        <w:t xml:space="preserve">’’ </w:t>
       </w:r>
     </w:p>
     <w:p>
@@ -6058,7 +6878,7 @@
                     <pic:cNvPicPr/>
                   </pic:nvPicPr>
                   <pic:blipFill>
-                    <a:blip r:embed="rId37"/>
+                    <a:blip r:embed="rId40"/>
                     <a:stretch>
                       <a:fillRect/>
                     </a:stretch>
@@ -6097,7 +6917,23 @@
         <w:t xml:space="preserve"> est utilisé pour filtrer les groupes, dans cette exemple </w:t>
       </w:r>
       <w:r>
-        <w:t>il est utiliser pour spécifier que seuls les ‘’fkJoueur’’ qui apparaissent plus de 2 fois seront afficher.</w:t>
+        <w:t xml:space="preserve">il est </w:t>
+      </w:r>
+      <w:proofErr w:type="spellStart"/>
+      <w:r>
+        <w:t>utiliser</w:t>
+      </w:r>
+      <w:proofErr w:type="spellEnd"/>
+      <w:r>
+        <w:t xml:space="preserve"> pour spécifier que seuls les ‘’</w:t>
+      </w:r>
+      <w:proofErr w:type="spellStart"/>
+      <w:r>
+        <w:t>fkJoueur</w:t>
+      </w:r>
+      <w:proofErr w:type="spellEnd"/>
+      <w:r>
+        <w:t>’’ qui apparaissent plus de 2 fois seront afficher.</w:t>
       </w:r>
     </w:p>
     <w:p>
@@ -6112,7 +6948,6 @@
           <w:iCs/>
           <w:u w:val="single"/>
         </w:rPr>
-        <w:lastRenderedPageBreak/>
         <w:t>Requête n</w:t>
       </w:r>
       <w:r>
@@ -6144,7 +6979,23 @@
         <w:t>:</w:t>
       </w:r>
       <w:r>
-        <w:t xml:space="preserve"> La requête suivante permet d’afficher l’entièreté des colonnes ‘’jouPseudo’’, ‘’armNom’’ ainsi que ‘’comNumeroCommande’’</w:t>
+        <w:t xml:space="preserve"> La requête suivante permet d’afficher l’entièreté des colonnes ‘’jouPseudo’’, ‘’</w:t>
+      </w:r>
+      <w:proofErr w:type="spellStart"/>
+      <w:r>
+        <w:t>armNom</w:t>
+      </w:r>
+      <w:proofErr w:type="spellEnd"/>
+      <w:r>
+        <w:t>’’ ainsi que ‘’</w:t>
+      </w:r>
+      <w:proofErr w:type="spellStart"/>
+      <w:r>
+        <w:t>comNumeroCommande</w:t>
+      </w:r>
+      <w:proofErr w:type="spellEnd"/>
+      <w:r>
+        <w:t>’’</w:t>
       </w:r>
     </w:p>
     <w:p>
@@ -6174,7 +7025,7 @@
                     <pic:cNvPicPr/>
                   </pic:nvPicPr>
                   <pic:blipFill>
-                    <a:blip r:embed="rId38"/>
+                    <a:blip r:embed="rId41"/>
                     <a:stretch>
                       <a:fillRect/>
                     </a:stretch>
@@ -6210,10 +7061,39 @@
         <w:t>‘’</w:t>
       </w:r>
       <w:r>
-        <w:t>JOIN t_arsenal ON t_joueur.idJoueur = t_arsenal.fkJoueur</w:t>
-      </w:r>
-      <w:r>
-        <w:t>’’ permet d’interconnecter deux table entre elle, dans cette exemple les deux tables connectées sont : ‘’t_joueur’’ et ‘’t_arsenal’’</w:t>
+        <w:t xml:space="preserve">JOIN </w:t>
+      </w:r>
+      <w:proofErr w:type="spellStart"/>
+      <w:r>
+        <w:t>t_arsenal</w:t>
+      </w:r>
+      <w:proofErr w:type="spellEnd"/>
+      <w:r>
+        <w:t xml:space="preserve"> ON </w:t>
+      </w:r>
+      <w:proofErr w:type="spellStart"/>
+      <w:r>
+        <w:t>t_joueur.idJoueur</w:t>
+      </w:r>
+      <w:proofErr w:type="spellEnd"/>
+      <w:r>
+        <w:t xml:space="preserve"> = </w:t>
+      </w:r>
+      <w:proofErr w:type="spellStart"/>
+      <w:r>
+        <w:t>t_arsenal.fkJoueur</w:t>
+      </w:r>
+      <w:proofErr w:type="spellEnd"/>
+      <w:r>
+        <w:t>’’ permet d’interconnecter deux table entre elle, dans cette exemple les deux tables connectées sont : ‘’t_joueur’’ et ‘’</w:t>
+      </w:r>
+      <w:proofErr w:type="spellStart"/>
+      <w:r>
+        <w:t>t_arsenal</w:t>
+      </w:r>
+      <w:proofErr w:type="spellEnd"/>
+      <w:r>
+        <w:t>’’</w:t>
       </w:r>
     </w:p>
     <w:p>
@@ -6289,7 +7169,7 @@
                     <pic:cNvPicPr/>
                   </pic:nvPicPr>
                   <pic:blipFill>
-                    <a:blip r:embed="rId39"/>
+                    <a:blip r:embed="rId42"/>
                     <a:stretch>
                       <a:fillRect/>
                     </a:stretch>
@@ -6359,7 +7239,15 @@
         <w:t>s’ils n’ont pas</w:t>
       </w:r>
       <w:r>
-        <w:t xml:space="preserve"> passé de commandes, la colonne affichera null.</w:t>
+        <w:t xml:space="preserve"> passé de commandes, la colonne affichera </w:t>
+      </w:r>
+      <w:proofErr w:type="spellStart"/>
+      <w:r>
+        <w:t>null</w:t>
+      </w:r>
+      <w:proofErr w:type="spellEnd"/>
+      <w:r>
+        <w:t>.</w:t>
       </w:r>
     </w:p>
     <w:p>
@@ -6389,7 +7277,7 @@
                     <pic:cNvPicPr/>
                   </pic:nvPicPr>
                   <pic:blipFill>
-                    <a:blip r:embed="rId40"/>
+                    <a:blip r:embed="rId43"/>
                     <a:stretch>
                       <a:fillRect/>
                     </a:stretch>
@@ -6425,8 +7313,21 @@
         <w:t>‘’</w:t>
       </w:r>
       <w:r>
-        <w:t>LEFT JOIN t_commande ON t_commande.fkJoueur = t_joueur.idJoueur</w:t>
-      </w:r>
+        <w:t xml:space="preserve">LEFT JOIN t_commande ON </w:t>
+      </w:r>
+      <w:proofErr w:type="spellStart"/>
+      <w:r>
+        <w:t>t_commande.fkJoueur</w:t>
+      </w:r>
+      <w:proofErr w:type="spellEnd"/>
+      <w:r>
+        <w:t xml:space="preserve"> = </w:t>
+      </w:r>
+      <w:proofErr w:type="spellStart"/>
+      <w:r>
+        <w:t>t_joueur.idJoueur</w:t>
+      </w:r>
+      <w:proofErr w:type="spellEnd"/>
       <w:r>
         <w:t xml:space="preserve">’’ Comme la commande JOIN mais au lieu de lier </w:t>
       </w:r>
@@ -6463,7 +7364,6 @@
           <w:iCs/>
           <w:u w:val="single"/>
         </w:rPr>
-        <w:lastRenderedPageBreak/>
         <w:t>Requête n</w:t>
       </w:r>
       <w:r>
@@ -6537,7 +7437,7 @@
                     <pic:cNvPicPr/>
                   </pic:nvPicPr>
                   <pic:blipFill>
-                    <a:blip r:embed="rId41"/>
+                    <a:blip r:embed="rId44"/>
                     <a:stretch>
                       <a:fillRect/>
                     </a:stretch>
@@ -6573,13 +7473,42 @@
         <w:t>‘’</w:t>
       </w:r>
       <w:r>
-        <w:t>RIGHT JOIN t_commande ON t_commande.fkJoueur = t_joueur.idJoueur</w:t>
-      </w:r>
+        <w:t xml:space="preserve">RIGHT JOIN t_commande ON </w:t>
+      </w:r>
+      <w:proofErr w:type="spellStart"/>
+      <w:r>
+        <w:t>t_commande.fkJoueur</w:t>
+      </w:r>
+      <w:proofErr w:type="spellEnd"/>
+      <w:r>
+        <w:t xml:space="preserve"> = </w:t>
+      </w:r>
+      <w:proofErr w:type="spellStart"/>
+      <w:r>
+        <w:t>t_joueur.idJoueur</w:t>
+      </w:r>
+      <w:proofErr w:type="spellEnd"/>
       <w:r>
         <w:t xml:space="preserve">’’ Comme la commande JOIN LEFT, mais à la place d’afficher toutes les informations de la colonne qui est spécifier </w:t>
       </w:r>
       <w:r>
-        <w:t>à gauche du Join, ici c’est à droite du Join que toute les informations seront afficher</w:t>
+        <w:t xml:space="preserve">à gauche du </w:t>
+      </w:r>
+      <w:proofErr w:type="spellStart"/>
+      <w:r>
+        <w:t>Join</w:t>
+      </w:r>
+      <w:proofErr w:type="spellEnd"/>
+      <w:r>
+        <w:t xml:space="preserve">, ici c’est à droite du </w:t>
+      </w:r>
+      <w:proofErr w:type="spellStart"/>
+      <w:r>
+        <w:t>Join</w:t>
+      </w:r>
+      <w:proofErr w:type="spellEnd"/>
+      <w:r>
+        <w:t xml:space="preserve"> que toute les informations seront afficher</w:t>
       </w:r>
     </w:p>
     <w:p>
@@ -6665,7 +7594,7 @@
                     <pic:cNvPicPr/>
                   </pic:nvPicPr>
                   <pic:blipFill>
-                    <a:blip r:embed="rId42"/>
+                    <a:blip r:embed="rId45"/>
                     <a:stretch>
                       <a:fillRect/>
                     </a:stretch>
@@ -6704,8 +7633,13 @@
         <w:t>‘</w:t>
       </w:r>
       <w:r>
-        <w:t>’SUM (t_detail_commande.detQuantiteCommande</w:t>
-      </w:r>
+        <w:t>’SUM (</w:t>
+      </w:r>
+      <w:proofErr w:type="spellStart"/>
+      <w:r>
+        <w:t>t_detail_commande.detQuantiteCommande</w:t>
+      </w:r>
+      <w:proofErr w:type="spellEnd"/>
       <w:r>
         <w:t>)</w:t>
       </w:r>
@@ -6813,7 +7747,7 @@
                     <pic:cNvPicPr/>
                   </pic:nvPicPr>
                   <pic:blipFill>
-                    <a:blip r:embed="rId43"/>
+                    <a:blip r:embed="rId46"/>
                     <a:stretch>
                       <a:fillRect/>
                     </a:stretch>
@@ -6885,7 +7819,6 @@
       </w:pPr>
       <w:bookmarkStart w:id="19" w:name="_Toc149415997"/>
       <w:r>
-        <w:lastRenderedPageBreak/>
         <w:t>Création des index</w:t>
       </w:r>
       <w:bookmarkEnd w:id="19"/>
@@ -7748,10 +8681,7 @@
         <w:pStyle w:val="Paragraphedeliste"/>
       </w:pPr>
       <w:r>
-        <w:t>Voici la commande pour réaliser un backup de la base de données db_space_invaders :</w:t>
-      </w:r>
-      <w:r>
-        <w:t xml:space="preserve"> </w:t>
+        <w:t xml:space="preserve">Voici la commande pour réaliser un backup de la base de données db_space_invaders : </w:t>
       </w:r>
     </w:p>
     <w:p>
@@ -7763,7 +8693,7 @@
           <w:noProof/>
         </w:rPr>
         <w:drawing>
-          <wp:inline distT="0" distB="0" distL="0" distR="0" wp14:anchorId="51149F38" wp14:editId="7EA76221">
+          <wp:inline distT="0" distB="0" distL="0" distR="0" wp14:anchorId="38C2F931" wp14:editId="2ADEA3B9">
             <wp:extent cx="5449824" cy="1274149"/>
             <wp:effectExtent l="0" t="0" r="0" b="2540"/>
             <wp:docPr id="546321904" name="Image 1" descr="Une image contenant texte, capture d’écran, Police&#10;&#10;Description générée automatiquement"/>
@@ -7778,7 +8708,7 @@
                     <pic:cNvPicPr/>
                   </pic:nvPicPr>
                   <pic:blipFill>
-                    <a:blip r:embed="rId44"/>
+                    <a:blip r:embed="rId47"/>
                     <a:stretch>
                       <a:fillRect/>
                     </a:stretch>
@@ -7839,7 +8769,6 @@
         <w:rPr>
           <w:rFonts w:ascii="Abadi" w:hAnsi="Abadi"/>
         </w:rPr>
-        <w:lastRenderedPageBreak/>
         <w:t>Restore</w:t>
       </w:r>
       <w:bookmarkEnd w:id="22"/>
@@ -7861,7 +8790,7 @@
           <w:noProof/>
         </w:rPr>
         <w:drawing>
-          <wp:inline distT="0" distB="0" distL="0" distR="0" wp14:anchorId="3490AA5F" wp14:editId="609093DD">
+          <wp:inline distT="0" distB="0" distL="0" distR="0" wp14:anchorId="3A3BAF4C" wp14:editId="1EC0CE34">
             <wp:extent cx="5760720" cy="1217295"/>
             <wp:effectExtent l="0" t="0" r="0" b="1905"/>
             <wp:docPr id="1320721532" name="Image 1" descr="Une image contenant texte, capture d’écran, Police&#10;&#10;Description générée automatiquement"/>
@@ -7876,7 +8805,7 @@
                     <pic:cNvPicPr/>
                   </pic:nvPicPr>
                   <pic:blipFill>
-                    <a:blip r:embed="rId45"/>
+                    <a:blip r:embed="rId48"/>
                     <a:stretch>
                       <a:fillRect/>
                     </a:stretch>
@@ -7915,10 +8844,207 @@
     </w:p>
     <w:p>
       <w:r>
+        <w:tab/>
+      </w:r>
+    </w:p>
+    <w:p>
+      <w:r>
         <w:br w:type="page"/>
       </w:r>
     </w:p>
     <w:p/>
+    <w:p/>
+    <w:p>
+      <w:pPr>
+        <w:pStyle w:val="Titre2"/>
+        <w:numPr>
+          <w:ilvl w:val="0"/>
+          <w:numId w:val="1"/>
+        </w:numPr>
+      </w:pPr>
+      <w:r>
+        <w:t>Liaison databse &amp; C#</w:t>
+      </w:r>
+    </w:p>
+    <w:p>
+      <w:pPr>
+        <w:ind w:left="360"/>
+      </w:pPr>
+      <w:r>
+        <w:t>Pour pouvoir Lier un code c# avec une base de données voici les points à réaliser :</w:t>
+      </w:r>
+    </w:p>
+    <w:p>
+      <w:pPr>
+        <w:pStyle w:val="Paragraphedeliste"/>
+        <w:numPr>
+          <w:ilvl w:val="0"/>
+          <w:numId w:val="40"/>
+        </w:numPr>
+      </w:pPr>
+      <w:r>
+        <w:t>En premier lieu il faut ajouter le package NuGet ‘’MySql.Data’’.</w:t>
+      </w:r>
+    </w:p>
+    <w:p>
+      <w:pPr>
+        <w:pStyle w:val="Paragraphedeliste"/>
+        <w:numPr>
+          <w:ilvl w:val="0"/>
+          <w:numId w:val="40"/>
+        </w:numPr>
+      </w:pPr>
+      <w:r>
+        <w:t>Après avoir télécharger l’extension MySQL, il faut ajouter le using suivant ‘’using MySql.Data.MySqlClient’’ pour pouvoir utiliser les fonctionnalités de MySQL dans le code.</w:t>
+      </w:r>
+    </w:p>
+    <w:p>
+      <w:pPr>
+        <w:pStyle w:val="Paragraphedeliste"/>
+        <w:numPr>
+          <w:ilvl w:val="0"/>
+          <w:numId w:val="40"/>
+        </w:numPr>
+      </w:pPr>
+      <w:r>
+        <w:t xml:space="preserve">Pour finir, il faut déclarer </w:t>
+      </w:r>
+      <w:r>
+        <w:t>une variable</w:t>
+      </w:r>
+      <w:r>
+        <w:t xml:space="preserve"> qui stocker </w:t>
+      </w:r>
+      <w:r>
+        <w:t>les informations nécessaires</w:t>
+      </w:r>
+      <w:r>
+        <w:t xml:space="preserve"> à </w:t>
+      </w:r>
+      <w:r>
+        <w:t xml:space="preserve">la connections avec la base de </w:t>
+      </w:r>
+      <w:r>
+        <w:t xml:space="preserve">données, les informations en questions : </w:t>
+      </w:r>
+      <w:r>
+        <w:rPr>
+          <w:noProof/>
+        </w:rPr>
+        <w:t>L’host du serveur</w:t>
+      </w:r>
+      <w:r>
+        <w:rPr>
+          <w:noProof/>
+        </w:rPr>
+        <w:t xml:space="preserve">, </w:t>
+      </w:r>
+      <w:r>
+        <w:rPr>
+          <w:noProof/>
+        </w:rPr>
+        <w:t>le Port du serveur</w:t>
+      </w:r>
+      <w:r>
+        <w:rPr>
+          <w:noProof/>
+        </w:rPr>
+        <w:t xml:space="preserve">, </w:t>
+      </w:r>
+      <w:r>
+        <w:rPr>
+          <w:noProof/>
+        </w:rPr>
+        <w:t>le nom de la base de données</w:t>
+      </w:r>
+      <w:r>
+        <w:rPr>
+          <w:noProof/>
+        </w:rPr>
+        <w:t xml:space="preserve">, </w:t>
+      </w:r>
+      <w:r>
+        <w:rPr>
+          <w:noProof/>
+        </w:rPr>
+        <w:t>le nom de l’utilisateur</w:t>
+      </w:r>
+      <w:r>
+        <w:rPr>
+          <w:noProof/>
+        </w:rPr>
+        <w:t xml:space="preserve">, </w:t>
+      </w:r>
+      <w:r>
+        <w:rPr>
+          <w:noProof/>
+        </w:rPr>
+        <w:t>mot de passe</w:t>
+      </w:r>
+      <w:r>
+        <w:rPr>
+          <w:noProof/>
+        </w:rPr>
+        <w:t>.</w:t>
+      </w:r>
+    </w:p>
+    <w:p>
+      <w:pPr>
+        <w:ind w:left="708"/>
+        <w:rPr>
+          <w:noProof/>
+        </w:rPr>
+      </w:pPr>
+      <w:r>
+        <w:t>Voici à quoi ressemble mon string de connexion :</w:t>
+      </w:r>
+    </w:p>
+    <w:p>
+      <w:pPr>
+        <w:ind w:firstLine="708"/>
+        <w:jc w:val="center"/>
+        <w:rPr>
+          <w:noProof/>
+        </w:rPr>
+      </w:pPr>
+      <w:r>
+        <w:drawing>
+          <wp:inline distT="0" distB="0" distL="0" distR="0" wp14:anchorId="045D2C26" wp14:editId="0B0B79F8">
+            <wp:extent cx="5760720" cy="541020"/>
+            <wp:effectExtent l="0" t="0" r="0" b="0"/>
+            <wp:docPr id="998535082" name="Image 1"/>
+            <wp:cNvGraphicFramePr>
+              <a:graphicFrameLocks xmlns:a="http://schemas.openxmlformats.org/drawingml/2006/main" noChangeAspect="1"/>
+            </wp:cNvGraphicFramePr>
+            <a:graphic xmlns:a="http://schemas.openxmlformats.org/drawingml/2006/main">
+              <a:graphicData uri="http://schemas.openxmlformats.org/drawingml/2006/picture">
+                <pic:pic xmlns:pic="http://schemas.openxmlformats.org/drawingml/2006/picture">
+                  <pic:nvPicPr>
+                    <pic:cNvPr id="998535082" name=""/>
+                    <pic:cNvPicPr/>
+                  </pic:nvPicPr>
+                  <pic:blipFill>
+                    <a:blip r:embed="rId49"/>
+                    <a:stretch>
+                      <a:fillRect/>
+                    </a:stretch>
+                  </pic:blipFill>
+                  <pic:spPr>
+                    <a:xfrm>
+                      <a:off x="0" y="0"/>
+                      <a:ext cx="5760720" cy="541020"/>
+                    </a:xfrm>
+                    <a:prstGeom prst="rect">
+                      <a:avLst/>
+                    </a:prstGeom>
+                  </pic:spPr>
+                </pic:pic>
+              </a:graphicData>
+            </a:graphic>
+          </wp:inline>
+        </w:drawing>
+      </w:r>
+    </w:p>
     <w:p>
       <w:pPr>
         <w:pStyle w:val="Titre1"/>
@@ -8066,8 +9192,13 @@
       <w:ptab w:relativeTo="margin" w:alignment="right" w:leader="none"/>
     </w:r>
     <w:r>
-      <w:t>Mathis Botteau</w:t>
+      <w:t xml:space="preserve">Mathis </w:t>
     </w:r>
+    <w:proofErr w:type="spellStart"/>
+    <w:r>
+      <w:t>Botteau</w:t>
+    </w:r>
+    <w:proofErr w:type="spellEnd"/>
   </w:p>
 </w:ftr>
 </file>
@@ -9946,7 +11077,7 @@
   <w:abstractNum w:abstractNumId="13" w15:restartNumberingAfterBreak="0">
     <w:nsid w:val="25D2126C"/>
     <w:multiLevelType w:val="hybridMultilevel"/>
-    <w:tmpl w:val="3A58D410"/>
+    <w:tmpl w:val="A3B62564"/>
     <w:lvl w:ilvl="0" w:tplc="100C0015">
       <w:start w:val="1"/>
       <w:numFmt w:val="upperLetter"/>
@@ -10391,6 +11522,95 @@
     </w:lvl>
   </w:abstractNum>
   <w:abstractNum w:abstractNumId="18" w15:restartNumberingAfterBreak="0">
+    <w:nsid w:val="3D0D62DD"/>
+    <w:multiLevelType w:val="hybridMultilevel"/>
+    <w:tmpl w:val="513838B4"/>
+    <w:lvl w:ilvl="0" w:tplc="C37CF360">
+      <w:start w:val="1"/>
+      <w:numFmt w:val="decimal"/>
+      <w:lvlText w:val="%1."/>
+      <w:lvlJc w:val="left"/>
+      <w:pPr>
+        <w:ind w:left="720" w:hanging="360"/>
+      </w:pPr>
+      <w:rPr>
+        <w:rFonts w:hint="default"/>
+      </w:rPr>
+    </w:lvl>
+    <w:lvl w:ilvl="1" w:tplc="100C0019" w:tentative="1">
+      <w:start w:val="1"/>
+      <w:numFmt w:val="lowerLetter"/>
+      <w:lvlText w:val="%2."/>
+      <w:lvlJc w:val="left"/>
+      <w:pPr>
+        <w:ind w:left="1440" w:hanging="360"/>
+      </w:pPr>
+    </w:lvl>
+    <w:lvl w:ilvl="2" w:tplc="100C001B" w:tentative="1">
+      <w:start w:val="1"/>
+      <w:numFmt w:val="lowerRoman"/>
+      <w:lvlText w:val="%3."/>
+      <w:lvlJc w:val="right"/>
+      <w:pPr>
+        <w:ind w:left="2160" w:hanging="180"/>
+      </w:pPr>
+    </w:lvl>
+    <w:lvl w:ilvl="3" w:tplc="100C000F" w:tentative="1">
+      <w:start w:val="1"/>
+      <w:numFmt w:val="decimal"/>
+      <w:lvlText w:val="%4."/>
+      <w:lvlJc w:val="left"/>
+      <w:pPr>
+        <w:ind w:left="2880" w:hanging="360"/>
+      </w:pPr>
+    </w:lvl>
+    <w:lvl w:ilvl="4" w:tplc="100C0019" w:tentative="1">
+      <w:start w:val="1"/>
+      <w:numFmt w:val="lowerLetter"/>
+      <w:lvlText w:val="%5."/>
+      <w:lvlJc w:val="left"/>
+      <w:pPr>
+        <w:ind w:left="3600" w:hanging="360"/>
+      </w:pPr>
+    </w:lvl>
+    <w:lvl w:ilvl="5" w:tplc="100C001B" w:tentative="1">
+      <w:start w:val="1"/>
+      <w:numFmt w:val="lowerRoman"/>
+      <w:lvlText w:val="%6."/>
+      <w:lvlJc w:val="right"/>
+      <w:pPr>
+        <w:ind w:left="4320" w:hanging="180"/>
+      </w:pPr>
+    </w:lvl>
+    <w:lvl w:ilvl="6" w:tplc="100C000F" w:tentative="1">
+      <w:start w:val="1"/>
+      <w:numFmt w:val="decimal"/>
+      <w:lvlText w:val="%7."/>
+      <w:lvlJc w:val="left"/>
+      <w:pPr>
+        <w:ind w:left="5040" w:hanging="360"/>
+      </w:pPr>
+    </w:lvl>
+    <w:lvl w:ilvl="7" w:tplc="100C0019" w:tentative="1">
+      <w:start w:val="1"/>
+      <w:numFmt w:val="lowerLetter"/>
+      <w:lvlText w:val="%8."/>
+      <w:lvlJc w:val="left"/>
+      <w:pPr>
+        <w:ind w:left="5760" w:hanging="360"/>
+      </w:pPr>
+    </w:lvl>
+    <w:lvl w:ilvl="8" w:tplc="100C001B" w:tentative="1">
+      <w:start w:val="1"/>
+      <w:numFmt w:val="lowerRoman"/>
+      <w:lvlText w:val="%9."/>
+      <w:lvlJc w:val="right"/>
+      <w:pPr>
+        <w:ind w:left="6480" w:hanging="180"/>
+      </w:pPr>
+    </w:lvl>
+  </w:abstractNum>
+  <w:abstractNum w:abstractNumId="19" w15:restartNumberingAfterBreak="0">
     <w:nsid w:val="432E7BEF"/>
     <w:multiLevelType w:val="hybridMultilevel"/>
     <w:tmpl w:val="18E45DE6"/>
@@ -10481,7 +11701,7 @@
       </w:pPr>
     </w:lvl>
   </w:abstractNum>
-  <w:abstractNum w:abstractNumId="19" w15:restartNumberingAfterBreak="0">
+  <w:abstractNum w:abstractNumId="20" w15:restartNumberingAfterBreak="0">
     <w:nsid w:val="4A600792"/>
     <w:multiLevelType w:val="hybridMultilevel"/>
     <w:tmpl w:val="A97EB59A"/>
@@ -10593,7 +11813,7 @@
       </w:rPr>
     </w:lvl>
   </w:abstractNum>
-  <w:abstractNum w:abstractNumId="20" w15:restartNumberingAfterBreak="0">
+  <w:abstractNum w:abstractNumId="21" w15:restartNumberingAfterBreak="0">
     <w:nsid w:val="4ACD6E01"/>
     <w:multiLevelType w:val="hybridMultilevel"/>
     <w:tmpl w:val="AB8C8D5C"/>
@@ -10684,7 +11904,7 @@
       </w:pPr>
     </w:lvl>
   </w:abstractNum>
-  <w:abstractNum w:abstractNumId="21" w15:restartNumberingAfterBreak="0">
+  <w:abstractNum w:abstractNumId="22" w15:restartNumberingAfterBreak="0">
     <w:nsid w:val="4B023DDC"/>
     <w:multiLevelType w:val="hybridMultilevel"/>
     <w:tmpl w:val="9FD4EEAE"/>
@@ -10775,7 +11995,119 @@
       </w:pPr>
     </w:lvl>
   </w:abstractNum>
-  <w:abstractNum w:abstractNumId="22" w15:restartNumberingAfterBreak="0">
+  <w:abstractNum w:abstractNumId="23" w15:restartNumberingAfterBreak="0">
+    <w:nsid w:val="4B7045ED"/>
+    <w:multiLevelType w:val="hybridMultilevel"/>
+    <w:tmpl w:val="FBB01F24"/>
+    <w:lvl w:ilvl="0" w:tplc="DC9AAE16">
+      <w:numFmt w:val="bullet"/>
+      <w:lvlText w:val="-"/>
+      <w:lvlJc w:val="left"/>
+      <w:pPr>
+        <w:ind w:left="1065" w:hanging="360"/>
+      </w:pPr>
+      <w:rPr>
+        <w:rFonts w:ascii="Calibri" w:eastAsiaTheme="minorHAnsi" w:hAnsi="Calibri" w:cs="Calibri" w:hint="default"/>
+      </w:rPr>
+    </w:lvl>
+    <w:lvl w:ilvl="1" w:tplc="100C0003" w:tentative="1">
+      <w:start w:val="1"/>
+      <w:numFmt w:val="bullet"/>
+      <w:lvlText w:val="o"/>
+      <w:lvlJc w:val="left"/>
+      <w:pPr>
+        <w:ind w:left="1785" w:hanging="360"/>
+      </w:pPr>
+      <w:rPr>
+        <w:rFonts w:ascii="Courier New" w:hAnsi="Courier New" w:cs="Courier New" w:hint="default"/>
+      </w:rPr>
+    </w:lvl>
+    <w:lvl w:ilvl="2" w:tplc="100C0005" w:tentative="1">
+      <w:start w:val="1"/>
+      <w:numFmt w:val="bullet"/>
+      <w:lvlText w:val=""/>
+      <w:lvlJc w:val="left"/>
+      <w:pPr>
+        <w:ind w:left="2505" w:hanging="360"/>
+      </w:pPr>
+      <w:rPr>
+        <w:rFonts w:ascii="Wingdings" w:hAnsi="Wingdings" w:hint="default"/>
+      </w:rPr>
+    </w:lvl>
+    <w:lvl w:ilvl="3" w:tplc="100C0001" w:tentative="1">
+      <w:start w:val="1"/>
+      <w:numFmt w:val="bullet"/>
+      <w:lvlText w:val=""/>
+      <w:lvlJc w:val="left"/>
+      <w:pPr>
+        <w:ind w:left="3225" w:hanging="360"/>
+      </w:pPr>
+      <w:rPr>
+        <w:rFonts w:ascii="Symbol" w:hAnsi="Symbol" w:hint="default"/>
+      </w:rPr>
+    </w:lvl>
+    <w:lvl w:ilvl="4" w:tplc="100C0003" w:tentative="1">
+      <w:start w:val="1"/>
+      <w:numFmt w:val="bullet"/>
+      <w:lvlText w:val="o"/>
+      <w:lvlJc w:val="left"/>
+      <w:pPr>
+        <w:ind w:left="3945" w:hanging="360"/>
+      </w:pPr>
+      <w:rPr>
+        <w:rFonts w:ascii="Courier New" w:hAnsi="Courier New" w:cs="Courier New" w:hint="default"/>
+      </w:rPr>
+    </w:lvl>
+    <w:lvl w:ilvl="5" w:tplc="100C0005" w:tentative="1">
+      <w:start w:val="1"/>
+      <w:numFmt w:val="bullet"/>
+      <w:lvlText w:val=""/>
+      <w:lvlJc w:val="left"/>
+      <w:pPr>
+        <w:ind w:left="4665" w:hanging="360"/>
+      </w:pPr>
+      <w:rPr>
+        <w:rFonts w:ascii="Wingdings" w:hAnsi="Wingdings" w:hint="default"/>
+      </w:rPr>
+    </w:lvl>
+    <w:lvl w:ilvl="6" w:tplc="100C0001" w:tentative="1">
+      <w:start w:val="1"/>
+      <w:numFmt w:val="bullet"/>
+      <w:lvlText w:val=""/>
+      <w:lvlJc w:val="left"/>
+      <w:pPr>
+        <w:ind w:left="5385" w:hanging="360"/>
+      </w:pPr>
+      <w:rPr>
+        <w:rFonts w:ascii="Symbol" w:hAnsi="Symbol" w:hint="default"/>
+      </w:rPr>
+    </w:lvl>
+    <w:lvl w:ilvl="7" w:tplc="100C0003" w:tentative="1">
+      <w:start w:val="1"/>
+      <w:numFmt w:val="bullet"/>
+      <w:lvlText w:val="o"/>
+      <w:lvlJc w:val="left"/>
+      <w:pPr>
+        <w:ind w:left="6105" w:hanging="360"/>
+      </w:pPr>
+      <w:rPr>
+        <w:rFonts w:ascii="Courier New" w:hAnsi="Courier New" w:cs="Courier New" w:hint="default"/>
+      </w:rPr>
+    </w:lvl>
+    <w:lvl w:ilvl="8" w:tplc="100C0005" w:tentative="1">
+      <w:start w:val="1"/>
+      <w:numFmt w:val="bullet"/>
+      <w:lvlText w:val=""/>
+      <w:lvlJc w:val="left"/>
+      <w:pPr>
+        <w:ind w:left="6825" w:hanging="360"/>
+      </w:pPr>
+      <w:rPr>
+        <w:rFonts w:ascii="Wingdings" w:hAnsi="Wingdings" w:hint="default"/>
+      </w:rPr>
+    </w:lvl>
+  </w:abstractNum>
+  <w:abstractNum w:abstractNumId="24" w15:restartNumberingAfterBreak="0">
     <w:nsid w:val="4BAC3A77"/>
     <w:multiLevelType w:val="hybridMultilevel"/>
     <w:tmpl w:val="CC2EA02C"/>
@@ -10864,7 +12196,7 @@
       </w:pPr>
     </w:lvl>
   </w:abstractNum>
-  <w:abstractNum w:abstractNumId="23" w15:restartNumberingAfterBreak="0">
+  <w:abstractNum w:abstractNumId="25" w15:restartNumberingAfterBreak="0">
     <w:nsid w:val="53B923E7"/>
     <w:multiLevelType w:val="hybridMultilevel"/>
     <w:tmpl w:val="BC9091E6"/>
@@ -10953,7 +12285,7 @@
       </w:pPr>
     </w:lvl>
   </w:abstractNum>
-  <w:abstractNum w:abstractNumId="24" w15:restartNumberingAfterBreak="0">
+  <w:abstractNum w:abstractNumId="26" w15:restartNumberingAfterBreak="0">
     <w:nsid w:val="55E9042A"/>
     <w:multiLevelType w:val="hybridMultilevel"/>
     <w:tmpl w:val="C172DA3A"/>
@@ -11044,7 +12376,7 @@
       </w:pPr>
     </w:lvl>
   </w:abstractNum>
-  <w:abstractNum w:abstractNumId="25" w15:restartNumberingAfterBreak="0">
+  <w:abstractNum w:abstractNumId="27" w15:restartNumberingAfterBreak="0">
     <w:nsid w:val="567C1BFB"/>
     <w:multiLevelType w:val="hybridMultilevel"/>
     <w:tmpl w:val="195C5E02"/>
@@ -11135,7 +12467,7 @@
       </w:pPr>
     </w:lvl>
   </w:abstractNum>
-  <w:abstractNum w:abstractNumId="26" w15:restartNumberingAfterBreak="0">
+  <w:abstractNum w:abstractNumId="28" w15:restartNumberingAfterBreak="0">
     <w:nsid w:val="5B96639C"/>
     <w:multiLevelType w:val="hybridMultilevel"/>
     <w:tmpl w:val="5CE41316"/>
@@ -11226,7 +12558,7 @@
       </w:pPr>
     </w:lvl>
   </w:abstractNum>
-  <w:abstractNum w:abstractNumId="27" w15:restartNumberingAfterBreak="0">
+  <w:abstractNum w:abstractNumId="29" w15:restartNumberingAfterBreak="0">
     <w:nsid w:val="5D1D60CC"/>
     <w:multiLevelType w:val="hybridMultilevel"/>
     <w:tmpl w:val="540015DE"/>
@@ -11315,7 +12647,7 @@
       </w:pPr>
     </w:lvl>
   </w:abstractNum>
-  <w:abstractNum w:abstractNumId="28" w15:restartNumberingAfterBreak="0">
+  <w:abstractNum w:abstractNumId="30" w15:restartNumberingAfterBreak="0">
     <w:nsid w:val="5E3968D3"/>
     <w:multiLevelType w:val="hybridMultilevel"/>
     <w:tmpl w:val="EED063F0"/>
@@ -11404,7 +12736,7 @@
       </w:pPr>
     </w:lvl>
   </w:abstractNum>
-  <w:abstractNum w:abstractNumId="29" w15:restartNumberingAfterBreak="0">
+  <w:abstractNum w:abstractNumId="31" w15:restartNumberingAfterBreak="0">
     <w:nsid w:val="62C44802"/>
     <w:multiLevelType w:val="hybridMultilevel"/>
     <w:tmpl w:val="F57EAB70"/>
@@ -11495,7 +12827,7 @@
       </w:pPr>
     </w:lvl>
   </w:abstractNum>
-  <w:abstractNum w:abstractNumId="30" w15:restartNumberingAfterBreak="0">
+  <w:abstractNum w:abstractNumId="32" w15:restartNumberingAfterBreak="0">
     <w:nsid w:val="66C00E48"/>
     <w:multiLevelType w:val="hybridMultilevel"/>
     <w:tmpl w:val="5D32A796"/>
@@ -11586,7 +12918,7 @@
       </w:pPr>
     </w:lvl>
   </w:abstractNum>
-  <w:abstractNum w:abstractNumId="31" w15:restartNumberingAfterBreak="0">
+  <w:abstractNum w:abstractNumId="33" w15:restartNumberingAfterBreak="0">
     <w:nsid w:val="69D8484A"/>
     <w:multiLevelType w:val="hybridMultilevel"/>
     <w:tmpl w:val="64FC9BE0"/>
@@ -11677,7 +13009,7 @@
       </w:pPr>
     </w:lvl>
   </w:abstractNum>
-  <w:abstractNum w:abstractNumId="32" w15:restartNumberingAfterBreak="0">
+  <w:abstractNum w:abstractNumId="34" w15:restartNumberingAfterBreak="0">
     <w:nsid w:val="73234F17"/>
     <w:multiLevelType w:val="hybridMultilevel"/>
     <w:tmpl w:val="9D101E16"/>
@@ -11766,7 +13098,7 @@
       </w:pPr>
     </w:lvl>
   </w:abstractNum>
-  <w:abstractNum w:abstractNumId="33" w15:restartNumberingAfterBreak="0">
+  <w:abstractNum w:abstractNumId="35" w15:restartNumberingAfterBreak="0">
     <w:nsid w:val="756D2DD6"/>
     <w:multiLevelType w:val="hybridMultilevel"/>
     <w:tmpl w:val="D0CCCA16"/>
@@ -11857,7 +13189,7 @@
       </w:pPr>
     </w:lvl>
   </w:abstractNum>
-  <w:abstractNum w:abstractNumId="34" w15:restartNumberingAfterBreak="0">
+  <w:abstractNum w:abstractNumId="36" w15:restartNumberingAfterBreak="0">
     <w:nsid w:val="75DE1EC3"/>
     <w:multiLevelType w:val="hybridMultilevel"/>
     <w:tmpl w:val="90BCE5E4"/>
@@ -11948,7 +13280,7 @@
       </w:pPr>
     </w:lvl>
   </w:abstractNum>
-  <w:abstractNum w:abstractNumId="35" w15:restartNumberingAfterBreak="0">
+  <w:abstractNum w:abstractNumId="37" w15:restartNumberingAfterBreak="0">
     <w:nsid w:val="78BA38BF"/>
     <w:multiLevelType w:val="hybridMultilevel"/>
     <w:tmpl w:val="C428B2B4"/>
@@ -12039,7 +13371,7 @@
       </w:pPr>
     </w:lvl>
   </w:abstractNum>
-  <w:abstractNum w:abstractNumId="36" w15:restartNumberingAfterBreak="0">
+  <w:abstractNum w:abstractNumId="38" w15:restartNumberingAfterBreak="0">
     <w:nsid w:val="7AD1096E"/>
     <w:multiLevelType w:val="hybridMultilevel"/>
     <w:tmpl w:val="FA58A226"/>
@@ -12130,7 +13462,7 @@
       </w:pPr>
     </w:lvl>
   </w:abstractNum>
-  <w:abstractNum w:abstractNumId="37" w15:restartNumberingAfterBreak="0">
+  <w:abstractNum w:abstractNumId="39" w15:restartNumberingAfterBreak="0">
     <w:nsid w:val="7EB240BB"/>
     <w:multiLevelType w:val="hybridMultilevel"/>
     <w:tmpl w:val="2CC630E8"/>
@@ -12228,16 +13560,16 @@
     <w:abstractNumId w:val="9"/>
   </w:num>
   <w:num w:numId="3" w16cid:durableId="1536230883">
-    <w:abstractNumId w:val="28"/>
+    <w:abstractNumId w:val="30"/>
   </w:num>
   <w:num w:numId="4" w16cid:durableId="1635596456">
     <w:abstractNumId w:val="6"/>
   </w:num>
   <w:num w:numId="5" w16cid:durableId="1924799198">
-    <w:abstractNumId w:val="18"/>
+    <w:abstractNumId w:val="19"/>
   </w:num>
   <w:num w:numId="6" w16cid:durableId="2094741826">
-    <w:abstractNumId w:val="25"/>
+    <w:abstractNumId w:val="27"/>
   </w:num>
   <w:num w:numId="7" w16cid:durableId="342974013">
     <w:abstractNumId w:val="14"/>
@@ -12249,7 +13581,7 @@
     <w:abstractNumId w:val="3"/>
   </w:num>
   <w:num w:numId="10" w16cid:durableId="722603168">
-    <w:abstractNumId w:val="33"/>
+    <w:abstractNumId w:val="35"/>
   </w:num>
   <w:num w:numId="11" w16cid:durableId="142813037">
     <w:abstractNumId w:val="4"/>
@@ -12258,28 +13590,28 @@
     <w:abstractNumId w:val="5"/>
   </w:num>
   <w:num w:numId="13" w16cid:durableId="186407230">
-    <w:abstractNumId w:val="35"/>
+    <w:abstractNumId w:val="37"/>
   </w:num>
   <w:num w:numId="14" w16cid:durableId="1952392486">
-    <w:abstractNumId w:val="37"/>
+    <w:abstractNumId w:val="39"/>
   </w:num>
   <w:num w:numId="15" w16cid:durableId="955260381">
     <w:abstractNumId w:val="8"/>
   </w:num>
   <w:num w:numId="16" w16cid:durableId="220678225">
-    <w:abstractNumId w:val="20"/>
+    <w:abstractNumId w:val="21"/>
   </w:num>
   <w:num w:numId="17" w16cid:durableId="995456765">
-    <w:abstractNumId w:val="21"/>
+    <w:abstractNumId w:val="22"/>
   </w:num>
   <w:num w:numId="18" w16cid:durableId="1374453546">
-    <w:abstractNumId w:val="29"/>
+    <w:abstractNumId w:val="31"/>
   </w:num>
   <w:num w:numId="19" w16cid:durableId="1000041754">
-    <w:abstractNumId w:val="26"/>
+    <w:abstractNumId w:val="28"/>
   </w:num>
   <w:num w:numId="20" w16cid:durableId="802844514">
-    <w:abstractNumId w:val="24"/>
+    <w:abstractNumId w:val="26"/>
   </w:num>
   <w:num w:numId="21" w16cid:durableId="1890531658">
     <w:abstractNumId w:val="10"/>
@@ -12288,28 +13620,28 @@
     <w:abstractNumId w:val="11"/>
   </w:num>
   <w:num w:numId="23" w16cid:durableId="294220291">
-    <w:abstractNumId w:val="36"/>
+    <w:abstractNumId w:val="38"/>
   </w:num>
   <w:num w:numId="24" w16cid:durableId="545678992">
-    <w:abstractNumId w:val="22"/>
+    <w:abstractNumId w:val="24"/>
   </w:num>
   <w:num w:numId="25" w16cid:durableId="108015796">
-    <w:abstractNumId w:val="31"/>
+    <w:abstractNumId w:val="33"/>
   </w:num>
   <w:num w:numId="26" w16cid:durableId="1458135078">
-    <w:abstractNumId w:val="34"/>
+    <w:abstractNumId w:val="36"/>
   </w:num>
   <w:num w:numId="27" w16cid:durableId="1159080569">
     <w:abstractNumId w:val="7"/>
   </w:num>
   <w:num w:numId="28" w16cid:durableId="1641576232">
-    <w:abstractNumId w:val="30"/>
+    <w:abstractNumId w:val="32"/>
   </w:num>
   <w:num w:numId="29" w16cid:durableId="1732725463">
     <w:abstractNumId w:val="17"/>
   </w:num>
   <w:num w:numId="30" w16cid:durableId="1551455409">
-    <w:abstractNumId w:val="32"/>
+    <w:abstractNumId w:val="34"/>
   </w:num>
   <w:num w:numId="31" w16cid:durableId="1401443823">
     <w:abstractNumId w:val="12"/>
@@ -12318,10 +13650,10 @@
     <w:abstractNumId w:val="0"/>
   </w:num>
   <w:num w:numId="33" w16cid:durableId="1618029619">
-    <w:abstractNumId w:val="23"/>
+    <w:abstractNumId w:val="25"/>
   </w:num>
   <w:num w:numId="34" w16cid:durableId="1556623377">
-    <w:abstractNumId w:val="27"/>
+    <w:abstractNumId w:val="29"/>
   </w:num>
   <w:num w:numId="35" w16cid:durableId="1040474758">
     <w:abstractNumId w:val="16"/>
@@ -12330,10 +13662,16 @@
     <w:abstractNumId w:val="2"/>
   </w:num>
   <w:num w:numId="37" w16cid:durableId="1813861427">
-    <w:abstractNumId w:val="19"/>
+    <w:abstractNumId w:val="20"/>
   </w:num>
   <w:num w:numId="38" w16cid:durableId="1724329803">
     <w:abstractNumId w:val="15"/>
+  </w:num>
+  <w:num w:numId="39" w16cid:durableId="140317379">
+    <w:abstractNumId w:val="23"/>
+  </w:num>
+  <w:num w:numId="40" w16cid:durableId="1339652633">
+    <w:abstractNumId w:val="18"/>
   </w:num>
 </w:numbering>
 </file>
@@ -13289,6 +14627,7 @@
     <w:rsid w:val="004B5E4D"/>
     <w:rsid w:val="005274D2"/>
     <w:rsid w:val="005C4B21"/>
+    <w:rsid w:val="006965CE"/>
     <w:rsid w:val="00715C37"/>
     <w:rsid w:val="00730FD6"/>
     <w:rsid w:val="00731A2F"/>
@@ -13298,6 +14637,7 @@
     <w:rsid w:val="00AE1D54"/>
     <w:rsid w:val="00C5436B"/>
     <w:rsid w:val="00C948B1"/>
+    <w:rsid w:val="00CE2183"/>
     <w:rsid w:val="00F32760"/>
   </w:rsids>
   <m:mathPr>

</xml_diff>

<commit_message>
avancement choix UX rapport de travail
</commit_message>
<xml_diff>
--- a/Document/Rapport de projet SpicyInvader MatKhaiy.docx
+++ b/Document/Rapport de projet SpicyInvader MatKhaiy.docx
@@ -2,11 +2,7 @@
 <file path=word/document.xml><?xml version="1.0" encoding="utf-8"?>
 <w:document xmlns:wpc="http://schemas.microsoft.com/office/word/2010/wordprocessingCanvas" xmlns:cx="http://schemas.microsoft.com/office/drawing/2014/chartex" xmlns:cx1="http://schemas.microsoft.com/office/drawing/2015/9/8/chartex" xmlns:cx2="http://schemas.microsoft.com/office/drawing/2015/10/21/chartex" xmlns:cx3="http://schemas.microsoft.com/office/drawing/2016/5/9/chartex" xmlns:cx4="http://schemas.microsoft.com/office/drawing/2016/5/10/chartex" xmlns:cx5="http://schemas.microsoft.com/office/drawing/2016/5/11/chartex" xmlns:cx6="http://schemas.microsoft.com/office/drawing/2016/5/12/chartex" xmlns:cx7="http://schemas.microsoft.com/office/drawing/2016/5/13/chartex" xmlns:cx8="http://schemas.microsoft.com/office/drawing/2016/5/14/chartex" xmlns:mc="http://schemas.openxmlformats.org/markup-compatibility/2006" xmlns:aink="http://schemas.microsoft.com/office/drawing/2016/ink" xmlns:am3d="http://schemas.microsoft.com/office/drawing/2017/model3d" xmlns:o="urn:schemas-microsoft-com:office:office" xmlns:oel="http://schemas.microsoft.com/office/2019/extlst" xmlns:r="http://schemas.openxmlformats.org/officeDocument/2006/relationships" xmlns:m="http://schemas.openxmlformats.org/officeDocument/2006/math" xmlns:v="urn:schemas-microsoft-com:vml" xmlns:wp14="http://schemas.microsoft.com/office/word/2010/wordprocessingDrawing" xmlns:wp="http://schemas.openxmlformats.org/drawingml/2006/wordprocessingDrawing" xmlns:w10="urn:schemas-microsoft-com:office:word" xmlns:w="http://schemas.openxmlformats.org/wordprocessingml/2006/main" xmlns:w14="http://schemas.microsoft.com/office/word/2010/wordml" xmlns:w15="http://schemas.microsoft.com/office/word/2012/wordml" xmlns:w16cex="http://schemas.microsoft.com/office/word/2018/wordml/cex" xmlns:w16cid="http://schemas.microsoft.com/office/word/2016/wordml/cid" xmlns:w16="http://schemas.microsoft.com/office/word/2018/wordml" xmlns:w16sdtdh="http://schemas.microsoft.com/office/word/2020/wordml/sdtdatahash" xmlns:w16se="http://schemas.microsoft.com/office/word/2015/wordml/symex" xmlns:wpg="http://schemas.microsoft.com/office/word/2010/wordprocessingGroup" xmlns:wpi="http://schemas.microsoft.com/office/word/2010/wordprocessingInk" xmlns:wne="http://schemas.microsoft.com/office/word/2006/wordml" xmlns:wps="http://schemas.microsoft.com/office/word/2010/wordprocessingShape" mc:Ignorable="w14 w15 w16se w16cid w16 w16cex w16sdtdh wp14">
   <w:body>
-    <w:p>
-      <w:r>
-        <w:t>6</w:t>
-      </w:r>
-    </w:p>
+    <w:p/>
     <w:sdt>
       <w:sdtPr>
         <w:id w:val="1396863301"/>
@@ -2745,7 +2741,6 @@
       </w:pPr>
       <w:bookmarkStart w:id="0" w:name="_Toc149415978"/>
       <w:r>
-        <w:lastRenderedPageBreak/>
         <w:t>UX – User Expérience</w:t>
       </w:r>
       <w:bookmarkEnd w:id="0"/>
@@ -2820,15 +2815,7 @@
         <w:ind w:left="1080"/>
       </w:pPr>
       <w:r>
-        <w:t>Avoir une page de ‘’</w:t>
-      </w:r>
-      <w:proofErr w:type="spellStart"/>
-      <w:r>
-        <w:t>highscore</w:t>
-      </w:r>
-      <w:proofErr w:type="spellEnd"/>
-      <w:r>
-        <w:t>’’</w:t>
+        <w:t>Avoir une page de ‘’highscore’’</w:t>
       </w:r>
     </w:p>
     <w:p>
@@ -2968,23 +2955,7 @@
         </w:numPr>
       </w:pPr>
       <w:r>
-        <w:t xml:space="preserve">Le premier persona, qui se trouve ci-dessous, </w:t>
-      </w:r>
-      <w:proofErr w:type="spellStart"/>
-      <w:r>
-        <w:t>à</w:t>
-      </w:r>
-      <w:proofErr w:type="spellEnd"/>
-      <w:r>
-        <w:t xml:space="preserve"> été </w:t>
-      </w:r>
-      <w:proofErr w:type="spellStart"/>
-      <w:r>
-        <w:t>crée</w:t>
-      </w:r>
-      <w:proofErr w:type="spellEnd"/>
-      <w:r>
-        <w:t xml:space="preserve"> pour prendre en compte que l’expérience de jeux ne soit pas </w:t>
+        <w:t xml:space="preserve">Le premier persona, qui se trouve ci-dessous, à été crée pour prendre en compte que l’expérience de jeux ne soit pas </w:t>
       </w:r>
       <w:r>
         <w:t>excessivement</w:t>
@@ -3047,15 +3018,7 @@
         </w:numPr>
       </w:pPr>
       <w:r>
-        <w:t xml:space="preserve">Le deuxième persona, qui se trouve ci-dessous, a été </w:t>
-      </w:r>
-      <w:proofErr w:type="spellStart"/>
-      <w:r>
-        <w:t>crée</w:t>
-      </w:r>
-      <w:proofErr w:type="spellEnd"/>
-      <w:r>
-        <w:t xml:space="preserve"> dans le but de rendre l’interface de jeux attrairas pour </w:t>
+        <w:t xml:space="preserve">Le deuxième persona, qui se trouve ci-dessous, a été crée dans le but de rendre l’interface de jeux attrairas pour </w:t>
       </w:r>
       <w:r>
         <w:t>un utilisateur passionné</w:t>
@@ -3115,7 +3078,6 @@
       </w:pPr>
       <w:bookmarkStart w:id="4" w:name="_Toc149415982"/>
       <w:r>
-        <w:lastRenderedPageBreak/>
         <w:t>Choix de la palette graphique</w:t>
       </w:r>
       <w:bookmarkEnd w:id="4"/>
@@ -3274,7 +3236,6 @@
       </w:pPr>
       <w:bookmarkStart w:id="6" w:name="_Toc149415984"/>
       <w:r>
-        <w:lastRenderedPageBreak/>
         <w:t>Accessibilité</w:t>
       </w:r>
       <w:bookmarkEnd w:id="6"/>
@@ -3343,11 +3304,9 @@
       <w:r>
         <w:t xml:space="preserve">Finalement la quatrième option, est une option qui permet </w:t>
       </w:r>
-      <w:proofErr w:type="spellStart"/>
-      <w:r>
-        <w:t>au</w:t>
-      </w:r>
-      <w:proofErr w:type="spellEnd"/>
+      <w:r>
+        <w:t>aux</w:t>
+      </w:r>
       <w:r>
         <w:t xml:space="preserve"> utilisateurs atteint de daltonisme de choisir un filtre qui modifie les schémas de couleurs, afin de mieux d’améliorer leur visibilité.</w:t>
       </w:r>
@@ -3365,6 +3324,7 @@
     <w:p>
       <w:pPr>
         <w:pStyle w:val="Titre3"/>
+        <w:ind w:firstLine="708"/>
       </w:pPr>
       <w:bookmarkStart w:id="8" w:name="_Toc149415986"/>
       <w:r>
@@ -3374,13 +3334,371 @@
     </w:p>
     <w:p>
       <w:pPr>
+        <w:ind w:left="705"/>
+      </w:pPr>
+      <w:r>
+        <w:t>Les maquettes crées ont toutes une résolution de 1980 x 1080, car dans le monde de l’informatique cette résolution est une norme, de ce fait il est garanti que les maquettes soient compatibles avec un grand nombre d’appareils.</w:t>
+      </w:r>
+    </w:p>
+    <w:p>
+      <w:pPr>
         <w:pStyle w:val="Titre3"/>
+        <w:ind w:firstLine="708"/>
       </w:pPr>
       <w:bookmarkStart w:id="9" w:name="_Toc149415987"/>
       <w:r>
         <w:t>Choix effectués</w:t>
       </w:r>
       <w:bookmarkEnd w:id="9"/>
+    </w:p>
+    <w:p>
+      <w:r>
+        <w:tab/>
+        <w:t>Voici ci-dessous les choix les plus importants pris durant la conception de ce projet.</w:t>
+      </w:r>
+    </w:p>
+    <w:p/>
+    <w:p>
+      <w:pPr>
+        <w:pStyle w:val="Paragraphedeliste"/>
+        <w:numPr>
+          <w:ilvl w:val="0"/>
+          <w:numId w:val="39"/>
+        </w:numPr>
+        <w:rPr>
+          <w:b/>
+          <w:bCs/>
+        </w:rPr>
+      </w:pPr>
+      <w:r>
+        <w:rPr>
+          <w:b/>
+          <w:bCs/>
+        </w:rPr>
+        <w:t>Barre de navigation</w:t>
+      </w:r>
+      <w:r>
+        <w:rPr>
+          <w:b/>
+          <w:bCs/>
+        </w:rPr>
+        <w:t xml:space="preserve">, </w:t>
+      </w:r>
+      <w:r>
+        <w:t>la barre de navigation est visible dans la grande majorité des maquettes pour que les utilisateurs puissent se déplacer plus librement à travers les maquettes.</w:t>
+      </w:r>
+      <w:r>
+        <w:t xml:space="preserve"> </w:t>
+      </w:r>
+    </w:p>
+    <w:p>
+      <w:pPr>
+        <w:rPr>
+          <w:b/>
+          <w:bCs/>
+        </w:rPr>
+      </w:pPr>
+      <w:r>
+        <w:rPr>
+          <w:noProof/>
+        </w:rPr>
+        <w:drawing>
+          <wp:inline distT="0" distB="0" distL="0" distR="0" wp14:anchorId="2AA489B0" wp14:editId="0E21577A">
+            <wp:extent cx="5760720" cy="548640"/>
+            <wp:effectExtent l="0" t="0" r="0" b="3810"/>
+            <wp:docPr id="2046475374" name="Image 1"/>
+            <wp:cNvGraphicFramePr>
+              <a:graphicFrameLocks xmlns:a="http://schemas.openxmlformats.org/drawingml/2006/main" noChangeAspect="1"/>
+            </wp:cNvGraphicFramePr>
+            <a:graphic xmlns:a="http://schemas.openxmlformats.org/drawingml/2006/main">
+              <a:graphicData uri="http://schemas.openxmlformats.org/drawingml/2006/picture">
+                <pic:pic xmlns:pic="http://schemas.openxmlformats.org/drawingml/2006/picture">
+                  <pic:nvPicPr>
+                    <pic:cNvPr id="2046475374" name=""/>
+                    <pic:cNvPicPr/>
+                  </pic:nvPicPr>
+                  <pic:blipFill>
+                    <a:blip r:embed="rId17">
+                      <a:extLst>
+                        <a:ext uri="{28A0092B-C50C-407E-A947-70E740481C1C}">
+                          <a14:useLocalDpi xmlns:a14="http://schemas.microsoft.com/office/drawing/2010/main" val="0"/>
+                        </a:ext>
+                      </a:extLst>
+                    </a:blip>
+                    <a:stretch>
+                      <a:fillRect/>
+                    </a:stretch>
+                  </pic:blipFill>
+                  <pic:spPr>
+                    <a:xfrm>
+                      <a:off x="0" y="0"/>
+                      <a:ext cx="5760720" cy="548640"/>
+                    </a:xfrm>
+                    <a:prstGeom prst="rect">
+                      <a:avLst/>
+                    </a:prstGeom>
+                  </pic:spPr>
+                </pic:pic>
+              </a:graphicData>
+            </a:graphic>
+          </wp:inline>
+        </w:drawing>
+      </w:r>
+    </w:p>
+    <w:p>
+      <w:pPr>
+        <w:pStyle w:val="Paragraphedeliste"/>
+        <w:numPr>
+          <w:ilvl w:val="0"/>
+          <w:numId w:val="39"/>
+        </w:numPr>
+        <w:rPr>
+          <w:b/>
+          <w:bCs/>
+        </w:rPr>
+      </w:pPr>
+      <w:r>
+        <w:rPr>
+          <w:b/>
+          <w:bCs/>
+        </w:rPr>
+        <w:t xml:space="preserve"> Menu principale, </w:t>
+      </w:r>
+      <w:r>
+        <w:t xml:space="preserve">il à été choisis que les boutons </w:t>
+      </w:r>
+      <w:r>
+        <w:rPr>
+          <w:b/>
+          <w:bCs/>
+        </w:rPr>
+        <w:t xml:space="preserve">Play, Crédit, Score, Option, LeaderBoard </w:t>
+      </w:r>
+      <w:r>
+        <w:t xml:space="preserve">soient afficher uniquement sur le menu principal et pas sur la barre de navigation, car les utilisateurs </w:t>
+      </w:r>
+      <w:r>
+        <w:t>cliquent</w:t>
+      </w:r>
+      <w:r>
+        <w:t xml:space="preserve"> moins souvent sur ces boutons</w:t>
+      </w:r>
+      <w:r>
+        <w:t>.</w:t>
+      </w:r>
+      <w:r>
+        <w:t xml:space="preserve"> </w:t>
+      </w:r>
+    </w:p>
+    <w:p>
+      <w:pPr>
+        <w:pStyle w:val="Paragraphedeliste"/>
+        <w:numPr>
+          <w:ilvl w:val="0"/>
+          <w:numId w:val="39"/>
+        </w:numPr>
+        <w:rPr>
+          <w:b/>
+          <w:bCs/>
+        </w:rPr>
+      </w:pPr>
+      <w:r>
+        <w:rPr>
+          <w:b/>
+          <w:bCs/>
+        </w:rPr>
+        <w:t xml:space="preserve">Skin menu, </w:t>
+      </w:r>
+      <w:r>
+        <w:t xml:space="preserve">les skins des vaisseaux qui ne sont pas débloqué sont grisé et ont une icône de cadenas pour </w:t>
+      </w:r>
+      <w:r>
+        <w:t>faire comprendre facilement aux utilisateurs que ces vaisseaux en question ne sont pas encore débloqués.</w:t>
+      </w:r>
+    </w:p>
+    <w:p>
+      <w:pPr>
+        <w:pStyle w:val="Paragraphedeliste"/>
+        <w:ind w:left="1065"/>
+        <w:jc w:val="center"/>
+        <w:rPr>
+          <w:b/>
+          <w:bCs/>
+        </w:rPr>
+      </w:pPr>
+      <w:r>
+        <w:rPr>
+          <w:noProof/>
+        </w:rPr>
+        <w:drawing>
+          <wp:inline distT="0" distB="0" distL="0" distR="0" wp14:anchorId="27008DFA" wp14:editId="5B53731B">
+            <wp:extent cx="1571625" cy="1466850"/>
+            <wp:effectExtent l="0" t="0" r="9525" b="0"/>
+            <wp:docPr id="914658567" name="Image 1" descr="Une image contenant dessin humoristique, Animation&#10;&#10;Description générée automatiquement"/>
+            <wp:cNvGraphicFramePr>
+              <a:graphicFrameLocks xmlns:a="http://schemas.openxmlformats.org/drawingml/2006/main" noChangeAspect="1"/>
+            </wp:cNvGraphicFramePr>
+            <a:graphic xmlns:a="http://schemas.openxmlformats.org/drawingml/2006/main">
+              <a:graphicData uri="http://schemas.openxmlformats.org/drawingml/2006/picture">
+                <pic:pic xmlns:pic="http://schemas.openxmlformats.org/drawingml/2006/picture">
+                  <pic:nvPicPr>
+                    <pic:cNvPr id="914658567" name="Image 1" descr="Une image contenant dessin humoristique, Animation&#10;&#10;Description générée automatiquement"/>
+                    <pic:cNvPicPr/>
+                  </pic:nvPicPr>
+                  <pic:blipFill>
+                    <a:blip r:embed="rId18">
+                      <a:extLst>
+                        <a:ext uri="{28A0092B-C50C-407E-A947-70E740481C1C}">
+                          <a14:useLocalDpi xmlns:a14="http://schemas.microsoft.com/office/drawing/2010/main" val="0"/>
+                        </a:ext>
+                      </a:extLst>
+                    </a:blip>
+                    <a:stretch>
+                      <a:fillRect/>
+                    </a:stretch>
+                  </pic:blipFill>
+                  <pic:spPr>
+                    <a:xfrm>
+                      <a:off x="0" y="0"/>
+                      <a:ext cx="1571625" cy="1466850"/>
+                    </a:xfrm>
+                    <a:prstGeom prst="rect">
+                      <a:avLst/>
+                    </a:prstGeom>
+                  </pic:spPr>
+                </pic:pic>
+              </a:graphicData>
+            </a:graphic>
+          </wp:inline>
+        </w:drawing>
+      </w:r>
+    </w:p>
+    <w:p>
+      <w:pPr>
+        <w:pStyle w:val="Paragraphedeliste"/>
+        <w:numPr>
+          <w:ilvl w:val="0"/>
+          <w:numId w:val="39"/>
+        </w:numPr>
+        <w:rPr>
+          <w:rFonts w:ascii="Abadi" w:eastAsiaTheme="majorEastAsia" w:hAnsi="Abadi" w:cstheme="majorBidi"/>
+          <w:color w:val="2F5496" w:themeColor="accent1" w:themeShade="BF"/>
+          <w:sz w:val="24"/>
+          <w:szCs w:val="26"/>
+        </w:rPr>
+      </w:pPr>
+      <w:r>
+        <w:rPr>
+          <w:b/>
+          <w:bCs/>
+        </w:rPr>
+        <w:t>Monnaie payante</w:t>
+      </w:r>
+      <w:r>
+        <w:rPr>
+          <w:b/>
+          <w:bCs/>
+        </w:rPr>
+        <w:t xml:space="preserve"> du jeu,</w:t>
+      </w:r>
+      <w:r>
+        <w:rPr>
+          <w:b/>
+          <w:bCs/>
+        </w:rPr>
+        <w:t xml:space="preserve"> </w:t>
+      </w:r>
+      <w:r>
+        <w:t>une monnaie payantes à été crée dans l’idée de pouvoir rémunérer les développeurs du jeu, et de pouvoir continuer à améliorer le jeux grâce au rémunérations de cette monnaie.</w:t>
+      </w:r>
+      <w:r>
+        <w:rPr>
+          <w:rFonts w:ascii="Abadi" w:eastAsiaTheme="majorEastAsia" w:hAnsi="Abadi" w:cstheme="majorBidi"/>
+          <w:color w:val="2F5496" w:themeColor="accent1" w:themeShade="BF"/>
+          <w:sz w:val="24"/>
+          <w:szCs w:val="26"/>
+        </w:rPr>
+        <w:t xml:space="preserve"> </w:t>
+      </w:r>
+    </w:p>
+    <w:p>
+      <w:pPr>
+        <w:pStyle w:val="Paragraphedeliste"/>
+        <w:ind w:left="1065"/>
+        <w:jc w:val="center"/>
+        <w:rPr>
+          <w:rFonts w:ascii="Abadi" w:eastAsiaTheme="majorEastAsia" w:hAnsi="Abadi" w:cstheme="majorBidi"/>
+          <w:color w:val="2F5496" w:themeColor="accent1" w:themeShade="BF"/>
+          <w:sz w:val="24"/>
+          <w:szCs w:val="26"/>
+        </w:rPr>
+      </w:pPr>
+      <w:r>
+        <w:rPr>
+          <w:rFonts w:ascii="Abadi" w:eastAsiaTheme="majorEastAsia" w:hAnsi="Abadi" w:cstheme="majorBidi"/>
+          <w:noProof/>
+          <w:color w:val="2F5496" w:themeColor="accent1" w:themeShade="BF"/>
+          <w:sz w:val="24"/>
+          <w:szCs w:val="26"/>
+        </w:rPr>
+        <w:drawing>
+          <wp:inline distT="0" distB="0" distL="0" distR="0" wp14:anchorId="3A6E58EC" wp14:editId="3656369E">
+            <wp:extent cx="819264" cy="485843"/>
+            <wp:effectExtent l="0" t="0" r="0" b="9525"/>
+            <wp:docPr id="1602557393" name="Image 1" descr="Une image contenant capture d’écran, ballon, violette, Caractère coloré&#10;&#10;Description générée automatiquement"/>
+            <wp:cNvGraphicFramePr>
+              <a:graphicFrameLocks xmlns:a="http://schemas.openxmlformats.org/drawingml/2006/main" noChangeAspect="1"/>
+            </wp:cNvGraphicFramePr>
+            <a:graphic xmlns:a="http://schemas.openxmlformats.org/drawingml/2006/main">
+              <a:graphicData uri="http://schemas.openxmlformats.org/drawingml/2006/picture">
+                <pic:pic xmlns:pic="http://schemas.openxmlformats.org/drawingml/2006/picture">
+                  <pic:nvPicPr>
+                    <pic:cNvPr id="1602557393" name="Image 1" descr="Une image contenant capture d’écran, ballon, violette, Caractère coloré&#10;&#10;Description générée automatiquement"/>
+                    <pic:cNvPicPr/>
+                  </pic:nvPicPr>
+                  <pic:blipFill>
+                    <a:blip r:embed="rId19"/>
+                    <a:stretch>
+                      <a:fillRect/>
+                    </a:stretch>
+                  </pic:blipFill>
+                  <pic:spPr>
+                    <a:xfrm>
+                      <a:off x="0" y="0"/>
+                      <a:ext cx="819264" cy="485843"/>
+                    </a:xfrm>
+                    <a:prstGeom prst="rect">
+                      <a:avLst/>
+                    </a:prstGeom>
+                  </pic:spPr>
+                </pic:pic>
+              </a:graphicData>
+            </a:graphic>
+          </wp:inline>
+        </w:drawing>
+      </w:r>
+    </w:p>
+    <w:p>
+      <w:pPr>
+        <w:pStyle w:val="Paragraphedeliste"/>
+        <w:numPr>
+          <w:ilvl w:val="0"/>
+          <w:numId w:val="39"/>
+        </w:numPr>
+        <w:rPr>
+          <w:rFonts w:ascii="Abadi" w:eastAsiaTheme="majorEastAsia" w:hAnsi="Abadi" w:cstheme="majorBidi"/>
+          <w:color w:val="2F5496" w:themeColor="accent1" w:themeShade="BF"/>
+          <w:sz w:val="24"/>
+          <w:szCs w:val="26"/>
+        </w:rPr>
+      </w:pPr>
+      <w:r>
+        <w:rPr>
+          <w:b/>
+          <w:bCs/>
+        </w:rPr>
+        <w:t xml:space="preserve"> </w:t>
+      </w:r>
     </w:p>
     <w:p>
       <w:pPr>
@@ -3469,23 +3787,7 @@
           <w:b/>
           <w:bCs/>
         </w:rPr>
-        <w:t>‘’</w:t>
-      </w:r>
-      <w:proofErr w:type="spellStart"/>
-      <w:r>
-        <w:rPr>
-          <w:b/>
-          <w:bCs/>
-        </w:rPr>
-        <w:t>mysql</w:t>
-      </w:r>
-      <w:proofErr w:type="spellEnd"/>
-      <w:r>
-        <w:rPr>
-          <w:b/>
-          <w:bCs/>
-        </w:rPr>
-        <w:t xml:space="preserve"> -u (suivis du nom d’utilisateur) -p (suivis du mot de passe)’’</w:t>
+        <w:t>‘’mysql -u (suivis du nom d’utilisateur) -p (suivis du mot de passe)’’</w:t>
       </w:r>
       <w:r>
         <w:rPr>
@@ -3523,7 +3825,6 @@
         </w:rPr>
         <w:t>‘’</w:t>
       </w:r>
-      <w:proofErr w:type="spellStart"/>
       <w:r>
         <w:rPr>
           <w:b/>
@@ -3531,7 +3832,6 @@
         </w:rPr>
         <w:t>mysql</w:t>
       </w:r>
-      <w:proofErr w:type="spellEnd"/>
       <w:r>
         <w:rPr>
           <w:b/>
@@ -3632,7 +3932,7 @@
                     <pic:cNvPicPr/>
                   </pic:nvPicPr>
                   <pic:blipFill>
-                    <a:blip r:embed="rId17"/>
+                    <a:blip r:embed="rId20"/>
                     <a:stretch>
                       <a:fillRect/>
                     </a:stretch>
@@ -3686,55 +3986,7 @@
           <w:b/>
           <w:bCs/>
         </w:rPr>
-        <w:t>‘’</w:t>
-      </w:r>
-      <w:proofErr w:type="spellStart"/>
-      <w:r>
-        <w:rPr>
-          <w:b/>
-          <w:bCs/>
-        </w:rPr>
-        <w:t>mysql</w:t>
-      </w:r>
-      <w:proofErr w:type="spellEnd"/>
-      <w:r>
-        <w:rPr>
-          <w:b/>
-          <w:bCs/>
-        </w:rPr>
-        <w:t xml:space="preserve"> -</w:t>
-      </w:r>
-      <w:proofErr w:type="spellStart"/>
-      <w:r>
-        <w:rPr>
-          <w:b/>
-          <w:bCs/>
-        </w:rPr>
-        <w:t>uroot</w:t>
-      </w:r>
-      <w:proofErr w:type="spellEnd"/>
-      <w:r>
-        <w:rPr>
-          <w:b/>
-          <w:bCs/>
-        </w:rPr>
-        <w:t xml:space="preserve"> -</w:t>
-      </w:r>
-      <w:proofErr w:type="spellStart"/>
-      <w:r>
-        <w:rPr>
-          <w:b/>
-          <w:bCs/>
-        </w:rPr>
-        <w:t>proot</w:t>
-      </w:r>
-      <w:proofErr w:type="spellEnd"/>
-      <w:r>
-        <w:rPr>
-          <w:b/>
-          <w:bCs/>
-        </w:rPr>
-        <w:t>’’</w:t>
+        <w:t>‘’mysql -uroot -proot’’</w:t>
       </w:r>
       <w:r>
         <w:t xml:space="preserve"> permet de se connecter au client MySQL en tant qu’utilisateur </w:t>
@@ -3807,7 +4059,7 @@
                     <pic:cNvPicPr/>
                   </pic:nvPicPr>
                   <pic:blipFill>
-                    <a:blip r:embed="rId18"/>
+                    <a:blip r:embed="rId21"/>
                     <a:stretch>
                       <a:fillRect/>
                     </a:stretch>
@@ -3876,23 +4128,7 @@
           <w:b/>
           <w:bCs/>
         </w:rPr>
-        <w:t xml:space="preserve"> ‘’-i (id du container </w:t>
-      </w:r>
-      <w:proofErr w:type="spellStart"/>
-      <w:r>
-        <w:rPr>
-          <w:b/>
-          <w:bCs/>
-        </w:rPr>
-        <w:t>mysql</w:t>
-      </w:r>
-      <w:proofErr w:type="spellEnd"/>
-      <w:r>
-        <w:rPr>
-          <w:b/>
-          <w:bCs/>
-        </w:rPr>
-        <w:t xml:space="preserve">)’’ </w:t>
+        <w:t xml:space="preserve"> ‘’-i (id du container mysql)’’ </w:t>
       </w:r>
       <w:r>
         <w:t>permet de spécifier quelle container docker nous voulons utiliser.</w:t>
@@ -4017,7 +4253,7 @@
                     <pic:cNvPicPr/>
                   </pic:nvPicPr>
                   <pic:blipFill>
-                    <a:blip r:embed="rId19"/>
+                    <a:blip r:embed="rId22"/>
                     <a:stretch>
                       <a:fillRect/>
                     </a:stretch>
@@ -4054,15 +4290,7 @@
         <w:t>‘’CREATE USER’’</w:t>
       </w:r>
       <w:r>
-        <w:t xml:space="preserve"> permet d’indiquer à </w:t>
-      </w:r>
-      <w:proofErr w:type="spellStart"/>
-      <w:r>
-        <w:t>mysql</w:t>
-      </w:r>
-      <w:proofErr w:type="spellEnd"/>
-      <w:r>
-        <w:t xml:space="preserve"> que nous voulons crée un nouvel utilisateur.</w:t>
+        <w:t xml:space="preserve"> permet d’indiquer à mysql que nous voulons crée un nouvel utilisateur.</w:t>
       </w:r>
     </w:p>
     <w:p>
@@ -4082,54 +4310,30 @@
           <w:b/>
           <w:bCs/>
         </w:rPr>
-        <w:t>‘’ '</w:t>
-      </w:r>
-      <w:proofErr w:type="spellStart"/>
+        <w:t xml:space="preserve">‘’ 'administrateur_de_jeu' ’’ </w:t>
+      </w:r>
+      <w:r>
+        <w:t>spécifie</w:t>
+      </w:r>
       <w:r>
         <w:rPr>
           <w:b/>
           <w:bCs/>
         </w:rPr>
-        <w:t>administrateur_de_jeu</w:t>
-      </w:r>
-      <w:proofErr w:type="spellEnd"/>
+        <w:t xml:space="preserve"> </w:t>
+      </w:r>
+      <w:r>
+        <w:t>que</w:t>
+      </w:r>
       <w:r>
         <w:rPr>
           <w:b/>
           <w:bCs/>
         </w:rPr>
-        <w:t xml:space="preserve">' ’’ </w:t>
-      </w:r>
-      <w:r>
-        <w:t>spécifie</w:t>
-      </w:r>
-      <w:r>
-        <w:rPr>
-          <w:b/>
-          <w:bCs/>
-        </w:rPr>
         <w:t xml:space="preserve"> </w:t>
       </w:r>
       <w:r>
-        <w:t>que</w:t>
-      </w:r>
-      <w:r>
-        <w:rPr>
-          <w:b/>
-          <w:bCs/>
-        </w:rPr>
-        <w:t xml:space="preserve"> </w:t>
-      </w:r>
-      <w:r>
-        <w:t xml:space="preserve">l’utilisateur que nous voulons crée vas se nommer </w:t>
-      </w:r>
-      <w:proofErr w:type="spellStart"/>
-      <w:r>
-        <w:t>adminisateur_de_jeu</w:t>
-      </w:r>
-      <w:proofErr w:type="spellEnd"/>
-      <w:r>
-        <w:t>.</w:t>
+        <w:t>l’utilisateur que nous voulons crée vas se nommer adminisateur_de_jeu.</w:t>
       </w:r>
     </w:p>
     <w:p>
@@ -4209,7 +4413,6 @@
         </w:rPr>
         <w:t>'</w:t>
       </w:r>
-      <w:proofErr w:type="spellStart"/>
       <w:r>
         <w:rPr>
           <w:b/>
@@ -4217,7 +4420,6 @@
         </w:rPr>
         <w:t>adminjeu</w:t>
       </w:r>
-      <w:proofErr w:type="spellEnd"/>
       <w:r>
         <w:rPr>
           <w:b/>
@@ -4236,15 +4438,7 @@
         <w:t>cette dernière partie de la commande</w:t>
       </w:r>
       <w:r>
-        <w:t xml:space="preserve"> informe le mot de passe associé à l’utilisateur que nous allons créer, pour se faire le mot de passe est placé entre des guillemets pour informer a </w:t>
-      </w:r>
-      <w:proofErr w:type="spellStart"/>
-      <w:r>
-        <w:t>mysql</w:t>
-      </w:r>
-      <w:proofErr w:type="spellEnd"/>
-      <w:r>
-        <w:t xml:space="preserve"> qu’il s’agit d’une suite de caractère. </w:t>
+        <w:t xml:space="preserve"> informe le mot de passe associé à l’utilisateur que nous allons créer, pour se faire le mot de passe est placé entre des guillemets pour informer a mysql qu’il s’agit d’une suite de caractère. </w:t>
       </w:r>
     </w:p>
     <w:p>
@@ -4266,15 +4460,7 @@
         </w:numPr>
       </w:pPr>
       <w:r>
-        <w:t>La commande suivante permet de crée un rôle nommer ‘’</w:t>
-      </w:r>
-      <w:proofErr w:type="spellStart"/>
-      <w:r>
-        <w:t>r_Administrateur_de_jeu</w:t>
-      </w:r>
-      <w:proofErr w:type="spellEnd"/>
-      <w:r>
-        <w:t>’’.</w:t>
+        <w:t>La commande suivante permet de crée un rôle nommer ‘’r_Administrateur_de_jeu’’.</w:t>
       </w:r>
     </w:p>
     <w:p>
@@ -4301,7 +4487,7 @@
                     <pic:cNvPicPr/>
                   </pic:nvPicPr>
                   <pic:blipFill>
-                    <a:blip r:embed="rId20"/>
+                    <a:blip r:embed="rId23"/>
                     <a:stretch>
                       <a:fillRect/>
                     </a:stretch>
@@ -4349,15 +4535,7 @@
         <w:t xml:space="preserve"> </w:t>
       </w:r>
       <w:r>
-        <w:t xml:space="preserve">permet d’indiquer que l’on veut </w:t>
-      </w:r>
-      <w:proofErr w:type="spellStart"/>
-      <w:r>
-        <w:t>crée</w:t>
-      </w:r>
-      <w:proofErr w:type="spellEnd"/>
-      <w:r>
-        <w:t xml:space="preserve"> un nouveau rôle.</w:t>
+        <w:t>permet d’indiquer que l’on veut crée un nouveau rôle.</w:t>
       </w:r>
     </w:p>
     <w:p>
@@ -4377,23 +4555,7 @@
           <w:b/>
           <w:bCs/>
         </w:rPr>
-        <w:t>‘’ '</w:t>
-      </w:r>
-      <w:proofErr w:type="spellStart"/>
-      <w:r>
-        <w:rPr>
-          <w:b/>
-          <w:bCs/>
-        </w:rPr>
-        <w:t>r_Administrateur_de_jeu</w:t>
-      </w:r>
-      <w:proofErr w:type="spellEnd"/>
-      <w:r>
-        <w:rPr>
-          <w:b/>
-          <w:bCs/>
-        </w:rPr>
-        <w:t>' ‘’</w:t>
+        <w:t>‘’ 'r_Administrateur_de_jeu' ‘’</w:t>
       </w:r>
       <w:r>
         <w:rPr>
@@ -4457,7 +4619,7 @@
                     <pic:cNvPicPr/>
                   </pic:nvPicPr>
                   <pic:blipFill>
-                    <a:blip r:embed="rId21"/>
+                    <a:blip r:embed="rId24"/>
                     <a:stretch>
                       <a:fillRect/>
                     </a:stretch>
@@ -4645,7 +4807,6 @@
         </w:rPr>
         <w:t>TO '</w:t>
       </w:r>
-      <w:proofErr w:type="spellStart"/>
       <w:r>
         <w:rPr>
           <w:b/>
@@ -4658,34 +4819,21 @@
           <w:b/>
           <w:bCs/>
         </w:rPr>
-        <w:t>Administrateur_de_jeu</w:t>
-      </w:r>
-      <w:proofErr w:type="spellEnd"/>
+        <w:t>Administrateur_de_jeu'</w:t>
+      </w:r>
       <w:r>
         <w:rPr>
           <w:b/>
           <w:bCs/>
         </w:rPr>
-        <w:t>'</w:t>
-      </w:r>
-      <w:r>
-        <w:rPr>
-          <w:b/>
-          <w:bCs/>
-        </w:rPr>
         <w:t xml:space="preserve">‘’ </w:t>
       </w:r>
       <w:r>
-        <w:t>signifie que l’on donne les privilèges au rôle ‘’</w:t>
-      </w:r>
-      <w:proofErr w:type="spellStart"/>
-      <w:r>
-        <w:t>r_</w:t>
+        <w:t>signifie que l’on donne les privilèges au rôle ‘’r_</w:t>
       </w:r>
       <w:r>
         <w:t>Administrateur_de_jeu</w:t>
       </w:r>
-      <w:proofErr w:type="spellEnd"/>
       <w:r>
         <w:t>’’.</w:t>
       </w:r>
@@ -4725,29 +4873,13 @@
         <w:t xml:space="preserve">’’ </w:t>
       </w:r>
       <w:r>
-        <w:t>cette dernière partie de la commande indique que le rôle ‘’</w:t>
-      </w:r>
-      <w:proofErr w:type="spellStart"/>
-      <w:r>
-        <w:t>r_adminisatrateur_de_jeu</w:t>
-      </w:r>
-      <w:proofErr w:type="spellEnd"/>
-      <w:r>
-        <w:t xml:space="preserve">’’ </w:t>
+        <w:t xml:space="preserve">cette dernière partie de la commande indique que le rôle ‘’r_adminisatrateur_de_jeu’’ </w:t>
       </w:r>
       <w:r>
         <w:t>peut déléguer les privilèges SELECT, CREATE, UPDATE et DROP</w:t>
       </w:r>
       <w:r>
-        <w:t xml:space="preserve"> </w:t>
-      </w:r>
-      <w:proofErr w:type="spellStart"/>
-      <w:r>
-        <w:t>à</w:t>
-      </w:r>
-      <w:proofErr w:type="spellEnd"/>
-      <w:r>
-        <w:t xml:space="preserve"> d’autre utilisateurs ou rôles.</w:t>
+        <w:t xml:space="preserve"> à d’autre utilisateurs ou rôles.</w:t>
       </w:r>
     </w:p>
     <w:p>
@@ -4807,7 +4939,7 @@
                     <pic:cNvPicPr/>
                   </pic:nvPicPr>
                   <pic:blipFill>
-                    <a:blip r:embed="rId22"/>
+                    <a:blip r:embed="rId25"/>
                     <a:stretch>
                       <a:fillRect/>
                     </a:stretch>
@@ -4875,23 +5007,7 @@
           <w:b/>
           <w:bCs/>
         </w:rPr>
-        <w:t>'</w:t>
-      </w:r>
-      <w:proofErr w:type="spellStart"/>
-      <w:r>
-        <w:rPr>
-          <w:b/>
-          <w:bCs/>
-        </w:rPr>
-        <w:t>r_Administrateur_de_jeu</w:t>
-      </w:r>
-      <w:proofErr w:type="spellEnd"/>
-      <w:r>
-        <w:rPr>
-          <w:b/>
-          <w:bCs/>
-        </w:rPr>
-        <w:t>'</w:t>
+        <w:t>'r_Administrateur_de_jeu'</w:t>
       </w:r>
       <w:r>
         <w:rPr>
@@ -4928,23 +5044,7 @@
           <w:b/>
           <w:bCs/>
         </w:rPr>
-        <w:t>TO '</w:t>
-      </w:r>
-      <w:proofErr w:type="spellStart"/>
-      <w:r>
-        <w:rPr>
-          <w:b/>
-          <w:bCs/>
-        </w:rPr>
-        <w:t>Administrateur_de_jeu'@'localhost</w:t>
-      </w:r>
-      <w:proofErr w:type="spellEnd"/>
-      <w:r>
-        <w:rPr>
-          <w:b/>
-          <w:bCs/>
-        </w:rPr>
-        <w:t>'</w:t>
+        <w:t>TO 'Administrateur_de_jeu'@'localhost'</w:t>
       </w:r>
       <w:r>
         <w:rPr>
@@ -5018,7 +5118,7 @@
                     <pic:cNvPicPr/>
                   </pic:nvPicPr>
                   <pic:blipFill>
-                    <a:blip r:embed="rId23"/>
+                    <a:blip r:embed="rId26"/>
                     <a:stretch>
                       <a:fillRect/>
                     </a:stretch>
@@ -5100,7 +5200,7 @@
                     <pic:cNvPicPr/>
                   </pic:nvPicPr>
                   <pic:blipFill>
-                    <a:blip r:embed="rId24"/>
+                    <a:blip r:embed="rId27"/>
                     <a:stretch>
                       <a:fillRect/>
                     </a:stretch>
@@ -5135,15 +5235,7 @@
         </w:numPr>
       </w:pPr>
       <w:r>
-        <w:t>La commande suivante donne le privilège ‘’SELECT’’ sur la table ‘’</w:t>
-      </w:r>
-      <w:proofErr w:type="spellStart"/>
-      <w:r>
-        <w:t>t_arme</w:t>
-      </w:r>
-      <w:proofErr w:type="spellEnd"/>
-      <w:r>
-        <w:t>’’ de la base de données ‘’db_space_invaders’’ au rôle ‘’r_joueur’’ :</w:t>
+        <w:t>La commande suivante donne le privilège ‘’SELECT’’ sur la table ‘’t_arme’’ de la base de données ‘’db_space_invaders’’ au rôle ‘’r_joueur’’ :</w:t>
       </w:r>
     </w:p>
     <w:p>
@@ -5170,7 +5262,7 @@
                     <pic:cNvPicPr/>
                   </pic:nvPicPr>
                   <pic:blipFill>
-                    <a:blip r:embed="rId25"/>
+                    <a:blip r:embed="rId28"/>
                     <a:stretch>
                       <a:fillRect/>
                     </a:stretch>
@@ -5201,15 +5293,7 @@
         </w:numPr>
       </w:pPr>
       <w:r>
-        <w:t>La commande suivante donne le privilège ‘’SELECT’’ ainsi que ‘’CREATE’’ sur la table ‘’t_commande’’ de la base de données ‘’db_space_invaders’’ au rôle ‘’</w:t>
-      </w:r>
-      <w:proofErr w:type="spellStart"/>
-      <w:r>
-        <w:t>r_Joueur</w:t>
-      </w:r>
-      <w:proofErr w:type="spellEnd"/>
-      <w:r>
-        <w:t>’’ :</w:t>
+        <w:t>La commande suivante donne le privilège ‘’SELECT’’ ainsi que ‘’CREATE’’ sur la table ‘’t_commande’’ de la base de données ‘’db_space_invaders’’ au rôle ‘’r_Joueur’’ :</w:t>
       </w:r>
     </w:p>
     <w:p>
@@ -5237,7 +5321,7 @@
                     <pic:cNvPicPr/>
                   </pic:nvPicPr>
                   <pic:blipFill>
-                    <a:blip r:embed="rId26"/>
+                    <a:blip r:embed="rId29"/>
                     <a:stretch>
                       <a:fillRect/>
                     </a:stretch>
@@ -5273,15 +5357,7 @@
         </w:numPr>
       </w:pPr>
       <w:r>
-        <w:t>La commande suivante donne le rôle ‘’</w:t>
-      </w:r>
-      <w:proofErr w:type="spellStart"/>
-      <w:r>
-        <w:t>r_Joueur</w:t>
-      </w:r>
-      <w:proofErr w:type="spellEnd"/>
-      <w:r>
-        <w:t xml:space="preserve">’’ à l’utilisateur ‘’Joueur’’ : </w:t>
+        <w:t xml:space="preserve">La commande suivante donne le rôle ‘’r_Joueur’’ à l’utilisateur ‘’Joueur’’ : </w:t>
       </w:r>
     </w:p>
     <w:p>
@@ -5308,7 +5384,7 @@
                     <pic:cNvPicPr/>
                   </pic:nvPicPr>
                   <pic:blipFill>
-                    <a:blip r:embed="rId27"/>
+                    <a:blip r:embed="rId30"/>
                     <a:stretch>
                       <a:fillRect/>
                     </a:stretch>
@@ -5365,21 +5441,11 @@
       <w:r>
         <w:t>La commande suivante crée l’utilisateur ‘’</w:t>
       </w:r>
-      <w:proofErr w:type="spellStart"/>
       <w:r>
         <w:t>Gestionnaire_de_la_boutique</w:t>
       </w:r>
-      <w:proofErr w:type="spellEnd"/>
-      <w:r>
-        <w:t>’’ dont le mot de passe est ‘’</w:t>
-      </w:r>
-      <w:proofErr w:type="spellStart"/>
-      <w:r>
-        <w:t>gestboutique</w:t>
-      </w:r>
-      <w:proofErr w:type="spellEnd"/>
-      <w:r>
-        <w:t>’’ et qui peut se connecter depuis l’hôte ‘’localhost’</w:t>
+      <w:r>
+        <w:t>’’ dont le mot de passe est ‘’gestboutique’’ et qui peut se connecter depuis l’hôte ‘’localhost’</w:t>
       </w:r>
     </w:p>
     <w:p>
@@ -5406,7 +5472,7 @@
                     <pic:cNvPicPr/>
                   </pic:nvPicPr>
                   <pic:blipFill>
-                    <a:blip r:embed="rId28"/>
+                    <a:blip r:embed="rId31"/>
                     <a:stretch>
                       <a:fillRect/>
                     </a:stretch>
@@ -5477,7 +5543,7 @@
                     <pic:cNvPicPr/>
                   </pic:nvPicPr>
                   <pic:blipFill>
-                    <a:blip r:embed="rId29"/>
+                    <a:blip r:embed="rId32"/>
                     <a:stretch>
                       <a:fillRect/>
                     </a:stretch>
@@ -5521,15 +5587,7 @@
         <w:t>Gestionnaire_de_la_boutique</w:t>
       </w:r>
       <w:r>
-        <w:t>’’ sur la table ‘’</w:t>
-      </w:r>
-      <w:proofErr w:type="spellStart"/>
-      <w:r>
-        <w:t>t_Joueur</w:t>
-      </w:r>
-      <w:proofErr w:type="spellEnd"/>
-      <w:r>
-        <w:t>’’ de la base de données ‘’db_space_invaders’’</w:t>
+        <w:t>’’ sur la table ‘’t_Joueur’’ de la base de données ‘’db_space_invaders’’</w:t>
       </w:r>
     </w:p>
     <w:p>
@@ -5556,7 +5614,7 @@
                     <pic:cNvPicPr/>
                   </pic:nvPicPr>
                   <pic:blipFill>
-                    <a:blip r:embed="rId30"/>
+                    <a:blip r:embed="rId33"/>
                     <a:stretch>
                       <a:fillRect/>
                     </a:stretch>
@@ -5591,15 +5649,7 @@
         </w:numPr>
       </w:pPr>
       <w:r>
-        <w:t>La commande suivante donne les privilèges ‘’SELECT, UPDATE, INSERT, DELETE’’ sur la table ‘’</w:t>
-      </w:r>
-      <w:proofErr w:type="spellStart"/>
-      <w:r>
-        <w:t>t_arme</w:t>
-      </w:r>
-      <w:proofErr w:type="spellEnd"/>
-      <w:r>
-        <w:t>’’ sur la base de données ‘’</w:t>
+        <w:t>La commande suivante donne les privilèges ‘’SELECT, UPDATE, INSERT, DELETE’’ sur la table ‘’t_arme’’ sur la base de données ‘’</w:t>
       </w:r>
       <w:r>
         <w:t>db_space_invaders</w:t>
@@ -5638,7 +5688,7 @@
                     <pic:cNvPicPr/>
                   </pic:nvPicPr>
                   <pic:blipFill>
-                    <a:blip r:embed="rId31"/>
+                    <a:blip r:embed="rId34"/>
                     <a:stretch>
                       <a:fillRect/>
                     </a:stretch>
@@ -5713,7 +5763,7 @@
                     <pic:cNvPicPr/>
                   </pic:nvPicPr>
                   <pic:blipFill>
-                    <a:blip r:embed="rId32"/>
+                    <a:blip r:embed="rId35"/>
                     <a:stretch>
                       <a:fillRect/>
                     </a:stretch>
@@ -5743,15 +5793,7 @@
         </w:numPr>
       </w:pPr>
       <w:r>
-        <w:t>La commande suivante donne le rôle ‘’r_Gestionnaire_de_la_boutique’’ à l’utilisateur ‘’</w:t>
-      </w:r>
-      <w:proofErr w:type="spellStart"/>
-      <w:r>
-        <w:t>Gestionnaire_de_la_boutique</w:t>
-      </w:r>
-      <w:proofErr w:type="spellEnd"/>
-      <w:r>
-        <w:t>’’ :</w:t>
+        <w:t>La commande suivante donne le rôle ‘’r_Gestionnaire_de_la_boutique’’ à l’utilisateur ‘’Gestionnaire_de_la_boutique’’ :</w:t>
       </w:r>
     </w:p>
     <w:p>
@@ -5778,7 +5820,7 @@
                     <pic:cNvPicPr/>
                   </pic:nvPicPr>
                   <pic:blipFill>
-                    <a:blip r:embed="rId33"/>
+                    <a:blip r:embed="rId36"/>
                     <a:stretch>
                       <a:fillRect/>
                     </a:stretch>
@@ -5864,15 +5906,7 @@
         <w:t>:</w:t>
       </w:r>
       <w:r>
-        <w:t xml:space="preserve"> La requête suivante sélectionne toutes les données de la table ‘’t_joueur’’ et ensuite trie les résultats par ordre décroissant en fonction de la colonne ‘’</w:t>
-      </w:r>
-      <w:proofErr w:type="spellStart"/>
-      <w:r>
-        <w:t>jouNombrePoints</w:t>
-      </w:r>
-      <w:proofErr w:type="spellEnd"/>
-      <w:r>
-        <w:t>’’ et limites les résultats à 5, ce qui affiche les 5 meilleures joueurs en fonction de leurs points :</w:t>
+        <w:t xml:space="preserve"> La requête suivante sélectionne toutes les données de la table ‘’t_joueur’’ et ensuite trie les résultats par ordre décroissant en fonction de la colonne ‘’jouNombrePoints’’ et limites les résultats à 5, ce qui affiche les 5 meilleures joueurs en fonction de leurs points :</w:t>
       </w:r>
     </w:p>
     <w:p>
@@ -5902,7 +5936,7 @@
                     <pic:cNvPicPr/>
                   </pic:nvPicPr>
                   <pic:blipFill>
-                    <a:blip r:embed="rId34"/>
+                    <a:blip r:embed="rId37"/>
                     <a:stretch>
                       <a:fillRect/>
                     </a:stretch>
@@ -5968,21 +6002,14 @@
         <w:t>‘’</w:t>
       </w:r>
       <w:r>
-        <w:t xml:space="preserve">ORDER BY </w:t>
-      </w:r>
-      <w:proofErr w:type="spellStart"/>
+        <w:t>ORDER BY jouNombrePoints</w:t>
+      </w:r>
+      <w:r>
+        <w:t>’’ permet d’afficher les résultats de la requête en fonction de la colonne ‘’</w:t>
+      </w:r>
       <w:r>
         <w:t>jouNombrePoints</w:t>
       </w:r>
-      <w:proofErr w:type="spellEnd"/>
-      <w:r>
-        <w:t>’’ permet d’afficher les résultats de la requête en fonction de la colonne ‘’</w:t>
-      </w:r>
-      <w:proofErr w:type="spellStart"/>
-      <w:r>
-        <w:t>jouNombrePoints</w:t>
-      </w:r>
-      <w:proofErr w:type="spellEnd"/>
       <w:r>
         <w:t>’’</w:t>
       </w:r>
@@ -6060,15 +6087,7 @@
         <w:t>:</w:t>
       </w:r>
       <w:r>
-        <w:t xml:space="preserve"> La requête suivante affiche le prix maximal, le prix minimal et le prix moyen des armes de la tables ‘’</w:t>
-      </w:r>
-      <w:proofErr w:type="spellStart"/>
-      <w:r>
-        <w:t>t_arme</w:t>
-      </w:r>
-      <w:proofErr w:type="spellEnd"/>
-      <w:r>
-        <w:t>’’</w:t>
+        <w:t xml:space="preserve"> La requête suivante affiche le prix maximal, le prix minimal et le prix moyen des armes de la tables ‘’t_arme’’</w:t>
       </w:r>
     </w:p>
     <w:p>
@@ -6098,7 +6117,7 @@
                     <pic:cNvPicPr/>
                   </pic:nvPicPr>
                   <pic:blipFill>
-                    <a:blip r:embed="rId35"/>
+                    <a:blip r:embed="rId38"/>
                     <a:stretch>
                       <a:fillRect/>
                     </a:stretch>
@@ -6131,39 +6150,7 @@
         </w:tabs>
       </w:pPr>
       <w:r>
-        <w:t>‘’MAX (</w:t>
-      </w:r>
-      <w:proofErr w:type="spellStart"/>
-      <w:r>
-        <w:t>armPrix</w:t>
-      </w:r>
-      <w:proofErr w:type="spellEnd"/>
-      <w:r>
-        <w:t xml:space="preserve">) AS </w:t>
-      </w:r>
-      <w:proofErr w:type="spellStart"/>
-      <w:r>
-        <w:t>PrixMaximum</w:t>
-      </w:r>
-      <w:proofErr w:type="spellEnd"/>
-      <w:r>
-        <w:t>’’ permet d’afficher la valeur maximale de la colonne ‘’</w:t>
-      </w:r>
-      <w:proofErr w:type="spellStart"/>
-      <w:r>
-        <w:t>armPrix</w:t>
-      </w:r>
-      <w:proofErr w:type="spellEnd"/>
-      <w:r>
-        <w:t>’’ et de renommer le résultat par ‘’</w:t>
-      </w:r>
-      <w:proofErr w:type="spellStart"/>
-      <w:r>
-        <w:t>PrixMaximum</w:t>
-      </w:r>
-      <w:proofErr w:type="spellEnd"/>
-      <w:r>
-        <w:t>’’</w:t>
+        <w:t>‘’MAX (armPrix) AS PrixMaximum’’ permet d’afficher la valeur maximale de la colonne ‘’armPrix’’ et de renommer le résultat par ‘’PrixMaximum’’</w:t>
       </w:r>
     </w:p>
     <w:p>
@@ -6178,39 +6165,7 @@
         </w:tabs>
       </w:pPr>
       <w:r>
-        <w:t>‘’MIN (</w:t>
-      </w:r>
-      <w:proofErr w:type="spellStart"/>
-      <w:r>
-        <w:t>armPrix</w:t>
-      </w:r>
-      <w:proofErr w:type="spellEnd"/>
-      <w:r>
-        <w:t xml:space="preserve">) AS </w:t>
-      </w:r>
-      <w:proofErr w:type="spellStart"/>
-      <w:r>
-        <w:t>PrixMinimum</w:t>
-      </w:r>
-      <w:proofErr w:type="spellEnd"/>
-      <w:r>
-        <w:t>’’ permet d’afficher la valeur minimale de la colonne ‘’</w:t>
-      </w:r>
-      <w:proofErr w:type="spellStart"/>
-      <w:r>
-        <w:t>armPrix</w:t>
-      </w:r>
-      <w:proofErr w:type="spellEnd"/>
-      <w:r>
-        <w:t>’’ et de renommer le résultat par ‘’</w:t>
-      </w:r>
-      <w:proofErr w:type="spellStart"/>
-      <w:r>
-        <w:t>PrixMinimum</w:t>
-      </w:r>
-      <w:proofErr w:type="spellEnd"/>
-      <w:r>
-        <w:t>’’</w:t>
+        <w:t>‘’MIN (armPrix) AS PrixMinimum’’ permet d’afficher la valeur minimale de la colonne ‘’armPrix’’ et de renommer le résultat par ‘’PrixMinimum’’</w:t>
       </w:r>
     </w:p>
     <w:p>
@@ -6225,39 +6180,7 @@
         </w:tabs>
       </w:pPr>
       <w:r>
-        <w:t>‘’AVG (</w:t>
-      </w:r>
-      <w:proofErr w:type="spellStart"/>
-      <w:r>
-        <w:t>armPrix</w:t>
-      </w:r>
-      <w:proofErr w:type="spellEnd"/>
-      <w:r>
-        <w:t xml:space="preserve">) AS </w:t>
-      </w:r>
-      <w:proofErr w:type="spellStart"/>
-      <w:r>
-        <w:t>PrixMoyen</w:t>
-      </w:r>
-      <w:proofErr w:type="spellEnd"/>
-      <w:r>
-        <w:t>’’ permet d’afficher la valeur moyenne de la colonne ‘’</w:t>
-      </w:r>
-      <w:proofErr w:type="spellStart"/>
-      <w:r>
-        <w:t>armPrix</w:t>
-      </w:r>
-      <w:proofErr w:type="spellEnd"/>
-      <w:r>
-        <w:t>’’ et de renommer le résultat par ‘’</w:t>
-      </w:r>
-      <w:proofErr w:type="spellStart"/>
-      <w:r>
-        <w:t>PrixMoyen</w:t>
-      </w:r>
-      <w:proofErr w:type="spellEnd"/>
-      <w:r>
-        <w:t>’’</w:t>
+        <w:t>‘’AVG (armPrix) AS PrixMoyen’’ permet d’afficher la valeur moyenne de la colonne ‘’armPrix’’ et de renommer le résultat par ‘’PrixMoyen’’</w:t>
       </w:r>
     </w:p>
     <w:p>
@@ -6325,7 +6248,7 @@
                     <pic:cNvPicPr/>
                   </pic:nvPicPr>
                   <pic:blipFill>
-                    <a:blip r:embed="rId36"/>
+                    <a:blip r:embed="rId39"/>
                     <a:stretch>
                       <a:fillRect/>
                     </a:stretch>
@@ -6358,40 +6281,16 @@
         </w:tabs>
       </w:pPr>
       <w:r>
-        <w:t>‘’COUNT (</w:t>
-      </w:r>
-      <w:proofErr w:type="spellStart"/>
-      <w:r>
-        <w:t>fkJoueur</w:t>
-      </w:r>
-      <w:proofErr w:type="spellEnd"/>
-      <w:r>
-        <w:t>)</w:t>
+        <w:t>‘’COUNT (fkJoueur)</w:t>
       </w:r>
       <w:r>
         <w:t xml:space="preserve"> </w:t>
       </w:r>
       <w:r>
-        <w:t xml:space="preserve">AS </w:t>
-      </w:r>
-      <w:proofErr w:type="spellStart"/>
-      <w:r>
-        <w:t>NombreCommandes</w:t>
-      </w:r>
-      <w:proofErr w:type="spellEnd"/>
-      <w:r>
-        <w:t xml:space="preserve">’’ </w:t>
-      </w:r>
-      <w:r>
-        <w:t>permet de compter le nombre de fois que chaque identifiant que ‘’</w:t>
-      </w:r>
-      <w:proofErr w:type="spellStart"/>
-      <w:r>
-        <w:t>fkJoueur</w:t>
-      </w:r>
-      <w:proofErr w:type="spellEnd"/>
-      <w:r>
-        <w:t>’’ apparaît dans la table ‘’t_commande’’</w:t>
+        <w:t xml:space="preserve">AS NombreCommandes’’ </w:t>
+      </w:r>
+      <w:r>
+        <w:t>permet de compter le nombre de fois que chaque identifiant que ‘’fkJoueur’’ apparaît dans la table ‘’t_commande’’</w:t>
       </w:r>
       <w:r>
         <w:t>.</w:t>
@@ -6405,23 +6304,7 @@
         </w:tabs>
       </w:pPr>
       <w:r>
-        <w:t xml:space="preserve">De plus dans cette commande, ‘’AS </w:t>
-      </w:r>
-      <w:proofErr w:type="spellStart"/>
-      <w:r>
-        <w:t>NombreCommandes</w:t>
-      </w:r>
-      <w:proofErr w:type="spellEnd"/>
-      <w:r>
-        <w:t>’’ permet de renommer la colonne ou résultat apparaitra, dans cette exemple la colonne s’appellera ‘’</w:t>
-      </w:r>
-      <w:proofErr w:type="spellStart"/>
-      <w:r>
-        <w:t>NombreCommandes</w:t>
-      </w:r>
-      <w:proofErr w:type="spellEnd"/>
-      <w:r>
-        <w:t>’’</w:t>
+        <w:t>De plus dans cette commande, ‘’AS NombreCommandes’’ permet de renommer la colonne ou résultat apparaitra, dans cette exemple la colonne s’appellera ‘’NombreCommandes’’</w:t>
       </w:r>
     </w:p>
     <w:p>
@@ -6436,23 +6319,7 @@
         </w:tabs>
       </w:pPr>
       <w:r>
-        <w:t xml:space="preserve">‘’GROUP BY </w:t>
-      </w:r>
-      <w:proofErr w:type="spellStart"/>
-      <w:r>
-        <w:t>fkjoueur</w:t>
-      </w:r>
-      <w:proofErr w:type="spellEnd"/>
-      <w:r>
-        <w:t>’’ groupe les résultats en fonction de la colonne ‘’</w:t>
-      </w:r>
-      <w:proofErr w:type="spellStart"/>
-      <w:r>
-        <w:t>fkJoueur</w:t>
-      </w:r>
-      <w:proofErr w:type="spellEnd"/>
-      <w:r>
-        <w:t xml:space="preserve">’’ </w:t>
+        <w:t xml:space="preserve">‘’GROUP BY fkjoueur’’ groupe les résultats en fonction de la colonne ‘’fkJoueur’’ </w:t>
       </w:r>
     </w:p>
     <w:p>
@@ -6528,7 +6395,7 @@
                     <pic:cNvPicPr/>
                   </pic:nvPicPr>
                   <pic:blipFill>
-                    <a:blip r:embed="rId37"/>
+                    <a:blip r:embed="rId40"/>
                     <a:stretch>
                       <a:fillRect/>
                     </a:stretch>
@@ -6567,23 +6434,7 @@
         <w:t xml:space="preserve"> est utilisé pour filtrer les groupes, dans cette exemple </w:t>
       </w:r>
       <w:r>
-        <w:t xml:space="preserve">il est </w:t>
-      </w:r>
-      <w:proofErr w:type="spellStart"/>
-      <w:r>
-        <w:t>utiliser</w:t>
-      </w:r>
-      <w:proofErr w:type="spellEnd"/>
-      <w:r>
-        <w:t xml:space="preserve"> pour spécifier que seuls les ‘’</w:t>
-      </w:r>
-      <w:proofErr w:type="spellStart"/>
-      <w:r>
-        <w:t>fkJoueur</w:t>
-      </w:r>
-      <w:proofErr w:type="spellEnd"/>
-      <w:r>
-        <w:t>’’ qui apparaissent plus de 2 fois seront afficher.</w:t>
+        <w:t>il est utiliser pour spécifier que seuls les ‘’fkJoueur’’ qui apparaissent plus de 2 fois seront afficher.</w:t>
       </w:r>
     </w:p>
     <w:p>
@@ -6629,23 +6480,7 @@
         <w:t>:</w:t>
       </w:r>
       <w:r>
-        <w:t xml:space="preserve"> La requête suivante permet d’afficher l’entièreté des colonnes ‘’jouPseudo’’, ‘’</w:t>
-      </w:r>
-      <w:proofErr w:type="spellStart"/>
-      <w:r>
-        <w:t>armNom</w:t>
-      </w:r>
-      <w:proofErr w:type="spellEnd"/>
-      <w:r>
-        <w:t>’’ ainsi que ‘’</w:t>
-      </w:r>
-      <w:proofErr w:type="spellStart"/>
-      <w:r>
-        <w:t>comNumeroCommande</w:t>
-      </w:r>
-      <w:proofErr w:type="spellEnd"/>
-      <w:r>
-        <w:t>’’</w:t>
+        <w:t xml:space="preserve"> La requête suivante permet d’afficher l’entièreté des colonnes ‘’jouPseudo’’, ‘’armNom’’ ainsi que ‘’comNumeroCommande’’</w:t>
       </w:r>
     </w:p>
     <w:p>
@@ -6675,7 +6510,7 @@
                     <pic:cNvPicPr/>
                   </pic:nvPicPr>
                   <pic:blipFill>
-                    <a:blip r:embed="rId38"/>
+                    <a:blip r:embed="rId41"/>
                     <a:stretch>
                       <a:fillRect/>
                     </a:stretch>
@@ -6711,39 +6546,10 @@
         <w:t>‘’</w:t>
       </w:r>
       <w:r>
-        <w:t xml:space="preserve">JOIN </w:t>
-      </w:r>
-      <w:proofErr w:type="spellStart"/>
-      <w:r>
-        <w:t>t_arsenal</w:t>
-      </w:r>
-      <w:proofErr w:type="spellEnd"/>
-      <w:r>
-        <w:t xml:space="preserve"> ON </w:t>
-      </w:r>
-      <w:proofErr w:type="spellStart"/>
-      <w:r>
-        <w:t>t_joueur.idJoueur</w:t>
-      </w:r>
-      <w:proofErr w:type="spellEnd"/>
-      <w:r>
-        <w:t xml:space="preserve"> = </w:t>
-      </w:r>
-      <w:proofErr w:type="spellStart"/>
-      <w:r>
-        <w:t>t_arsenal.fkJoueur</w:t>
-      </w:r>
-      <w:proofErr w:type="spellEnd"/>
-      <w:r>
-        <w:t>’’ permet d’interconnecter deux table entre elle, dans cette exemple les deux tables connectées sont : ‘’t_joueur’’ et ‘’</w:t>
-      </w:r>
-      <w:proofErr w:type="spellStart"/>
-      <w:r>
-        <w:t>t_arsenal</w:t>
-      </w:r>
-      <w:proofErr w:type="spellEnd"/>
-      <w:r>
-        <w:t>’’</w:t>
+        <w:t>JOIN t_arsenal ON t_joueur.idJoueur = t_arsenal.fkJoueur</w:t>
+      </w:r>
+      <w:r>
+        <w:t>’’ permet d’interconnecter deux table entre elle, dans cette exemple les deux tables connectées sont : ‘’t_joueur’’ et ‘’t_arsenal’’</w:t>
       </w:r>
     </w:p>
     <w:p>
@@ -6819,7 +6625,7 @@
                     <pic:cNvPicPr/>
                   </pic:nvPicPr>
                   <pic:blipFill>
-                    <a:blip r:embed="rId39"/>
+                    <a:blip r:embed="rId42"/>
                     <a:stretch>
                       <a:fillRect/>
                     </a:stretch>
@@ -6889,15 +6695,7 @@
         <w:t>s’ils n’ont pas</w:t>
       </w:r>
       <w:r>
-        <w:t xml:space="preserve"> passé de commandes, la colonne affichera </w:t>
-      </w:r>
-      <w:proofErr w:type="spellStart"/>
-      <w:r>
-        <w:t>null</w:t>
-      </w:r>
-      <w:proofErr w:type="spellEnd"/>
-      <w:r>
-        <w:t>.</w:t>
+        <w:t xml:space="preserve"> passé de commandes, la colonne affichera null.</w:t>
       </w:r>
     </w:p>
     <w:p>
@@ -6927,7 +6725,7 @@
                     <pic:cNvPicPr/>
                   </pic:nvPicPr>
                   <pic:blipFill>
-                    <a:blip r:embed="rId40"/>
+                    <a:blip r:embed="rId43"/>
                     <a:stretch>
                       <a:fillRect/>
                     </a:stretch>
@@ -6963,21 +6761,8 @@
         <w:t>‘’</w:t>
       </w:r>
       <w:r>
-        <w:t xml:space="preserve">LEFT JOIN t_commande ON </w:t>
-      </w:r>
-      <w:proofErr w:type="spellStart"/>
-      <w:r>
-        <w:t>t_commande.fkJoueur</w:t>
-      </w:r>
-      <w:proofErr w:type="spellEnd"/>
-      <w:r>
-        <w:t xml:space="preserve"> = </w:t>
-      </w:r>
-      <w:proofErr w:type="spellStart"/>
-      <w:r>
-        <w:t>t_joueur.idJoueur</w:t>
-      </w:r>
-      <w:proofErr w:type="spellEnd"/>
+        <w:t>LEFT JOIN t_commande ON t_commande.fkJoueur = t_joueur.idJoueur</w:t>
+      </w:r>
       <w:r>
         <w:t xml:space="preserve">’’ Comme la commande JOIN mais au lieu de lier </w:t>
       </w:r>
@@ -7087,7 +6872,7 @@
                     <pic:cNvPicPr/>
                   </pic:nvPicPr>
                   <pic:blipFill>
-                    <a:blip r:embed="rId41"/>
+                    <a:blip r:embed="rId44"/>
                     <a:stretch>
                       <a:fillRect/>
                     </a:stretch>
@@ -7123,42 +6908,13 @@
         <w:t>‘’</w:t>
       </w:r>
       <w:r>
-        <w:t xml:space="preserve">RIGHT JOIN t_commande ON </w:t>
-      </w:r>
-      <w:proofErr w:type="spellStart"/>
-      <w:r>
-        <w:t>t_commande.fkJoueur</w:t>
-      </w:r>
-      <w:proofErr w:type="spellEnd"/>
-      <w:r>
-        <w:t xml:space="preserve"> = </w:t>
-      </w:r>
-      <w:proofErr w:type="spellStart"/>
-      <w:r>
-        <w:t>t_joueur.idJoueur</w:t>
-      </w:r>
-      <w:proofErr w:type="spellEnd"/>
+        <w:t>RIGHT JOIN t_commande ON t_commande.fkJoueur = t_joueur.idJoueur</w:t>
+      </w:r>
       <w:r>
         <w:t xml:space="preserve">’’ Comme la commande JOIN LEFT, mais à la place d’afficher toutes les informations de la colonne qui est spécifier </w:t>
       </w:r>
       <w:r>
-        <w:t xml:space="preserve">à gauche du </w:t>
-      </w:r>
-      <w:proofErr w:type="spellStart"/>
-      <w:r>
-        <w:t>Join</w:t>
-      </w:r>
-      <w:proofErr w:type="spellEnd"/>
-      <w:r>
-        <w:t xml:space="preserve">, ici c’est à droite du </w:t>
-      </w:r>
-      <w:proofErr w:type="spellStart"/>
-      <w:r>
-        <w:t>Join</w:t>
-      </w:r>
-      <w:proofErr w:type="spellEnd"/>
-      <w:r>
-        <w:t xml:space="preserve"> que toute les informations seront afficher</w:t>
+        <w:t>à gauche du Join, ici c’est à droite du Join que toute les informations seront afficher</w:t>
       </w:r>
     </w:p>
     <w:p>
@@ -7244,7 +7000,7 @@
                     <pic:cNvPicPr/>
                   </pic:nvPicPr>
                   <pic:blipFill>
-                    <a:blip r:embed="rId42"/>
+                    <a:blip r:embed="rId45"/>
                     <a:stretch>
                       <a:fillRect/>
                     </a:stretch>
@@ -7283,13 +7039,8 @@
         <w:t>‘</w:t>
       </w:r>
       <w:r>
-        <w:t>’SUM (</w:t>
-      </w:r>
-      <w:proofErr w:type="spellStart"/>
-      <w:r>
-        <w:t>t_detail_commande.detQuantiteCommande</w:t>
-      </w:r>
-      <w:proofErr w:type="spellEnd"/>
+        <w:t>’SUM (t_detail_commande.detQuantiteCommande</w:t>
+      </w:r>
       <w:r>
         <w:t>)</w:t>
       </w:r>
@@ -7397,7 +7148,7 @@
                     <pic:cNvPicPr/>
                   </pic:nvPicPr>
                   <pic:blipFill>
-                    <a:blip r:embed="rId43"/>
+                    <a:blip r:embed="rId46"/>
                     <a:stretch>
                       <a:fillRect/>
                     </a:stretch>
@@ -8331,10 +8082,7 @@
         <w:pStyle w:val="Paragraphedeliste"/>
       </w:pPr>
       <w:r>
-        <w:t>Voici la commande pour réaliser un backup de la base de données db_space_invaders :</w:t>
-      </w:r>
-      <w:r>
-        <w:t xml:space="preserve"> </w:t>
+        <w:t xml:space="preserve">Voici la commande pour réaliser un backup de la base de données db_space_invaders : </w:t>
       </w:r>
     </w:p>
     <w:p>
@@ -8346,7 +8094,7 @@
           <w:noProof/>
         </w:rPr>
         <w:drawing>
-          <wp:inline distT="0" distB="0" distL="0" distR="0" wp14:anchorId="51149F38" wp14:editId="7EA76221">
+          <wp:inline distT="0" distB="0" distL="0" distR="0" wp14:anchorId="38C2F931" wp14:editId="2ADEA3B9">
             <wp:extent cx="5449824" cy="1274149"/>
             <wp:effectExtent l="0" t="0" r="0" b="2540"/>
             <wp:docPr id="546321904" name="Image 1" descr="Une image contenant texte, capture d’écran, Police&#10;&#10;Description générée automatiquement"/>
@@ -8361,7 +8109,7 @@
                     <pic:cNvPicPr/>
                   </pic:nvPicPr>
                   <pic:blipFill>
-                    <a:blip r:embed="rId44"/>
+                    <a:blip r:embed="rId47"/>
                     <a:stretch>
                       <a:fillRect/>
                     </a:stretch>
@@ -8443,7 +8191,7 @@
           <w:noProof/>
         </w:rPr>
         <w:drawing>
-          <wp:inline distT="0" distB="0" distL="0" distR="0" wp14:anchorId="3490AA5F" wp14:editId="609093DD">
+          <wp:inline distT="0" distB="0" distL="0" distR="0" wp14:anchorId="3A3BAF4C" wp14:editId="1EC0CE34">
             <wp:extent cx="5760720" cy="1217295"/>
             <wp:effectExtent l="0" t="0" r="0" b="1905"/>
             <wp:docPr id="1320721532" name="Image 1" descr="Une image contenant texte, capture d’écran, Police&#10;&#10;Description générée automatiquement"/>
@@ -8458,7 +8206,7 @@
                     <pic:cNvPicPr/>
                   </pic:nvPicPr>
                   <pic:blipFill>
-                    <a:blip r:embed="rId45"/>
+                    <a:blip r:embed="rId48"/>
                     <a:stretch>
                       <a:fillRect/>
                     </a:stretch>
@@ -8497,9 +8245,15 @@
     </w:p>
     <w:p>
       <w:r>
+        <w:tab/>
+      </w:r>
+    </w:p>
+    <w:p>
+      <w:r>
         <w:br w:type="page"/>
       </w:r>
     </w:p>
+    <w:p/>
     <w:p/>
     <w:p>
       <w:pPr>
@@ -8509,29 +8263,158 @@
           <w:numId w:val="1"/>
         </w:numPr>
       </w:pPr>
+      <w:r>
+        <w:t>Liaison databse &amp; C#</w:t>
+      </w:r>
+    </w:p>
+    <w:p>
+      <w:pPr>
+        <w:ind w:left="360"/>
+      </w:pPr>
+      <w:r>
+        <w:t>Pour pouvoir Lier un code c# avec une base de données voici les points à réaliser :</w:t>
+      </w:r>
+    </w:p>
+    <w:p>
+      <w:pPr>
+        <w:pStyle w:val="Paragraphedeliste"/>
+        <w:numPr>
+          <w:ilvl w:val="0"/>
+          <w:numId w:val="40"/>
+        </w:numPr>
+      </w:pPr>
+      <w:r>
+        <w:t>En premier lieu il faut ajouter le package NuGet ‘’MySql.Data’’.</w:t>
+      </w:r>
+    </w:p>
+    <w:p>
+      <w:pPr>
+        <w:pStyle w:val="Paragraphedeliste"/>
+        <w:numPr>
+          <w:ilvl w:val="0"/>
+          <w:numId w:val="40"/>
+        </w:numPr>
+      </w:pPr>
+      <w:r>
+        <w:t>Après avoir télécharger l’extension MySQL, il faut ajouter le using suivant ‘’using MySql.Data.MySqlClient’’ pour pouvoir utiliser les fonctionnalités de MySQL dans le code.</w:t>
+      </w:r>
+    </w:p>
+    <w:p>
+      <w:pPr>
+        <w:pStyle w:val="Paragraphedeliste"/>
+        <w:numPr>
+          <w:ilvl w:val="0"/>
+          <w:numId w:val="40"/>
+        </w:numPr>
+      </w:pPr>
+      <w:r>
+        <w:t xml:space="preserve">Pour finir, il faut déclarer </w:t>
+      </w:r>
+      <w:r>
+        <w:t>une variable</w:t>
+      </w:r>
+      <w:r>
+        <w:t xml:space="preserve"> qui stocker </w:t>
+      </w:r>
+      <w:r>
+        <w:t>les informations nécessaires</w:t>
+      </w:r>
+      <w:r>
+        <w:t xml:space="preserve"> à </w:t>
+      </w:r>
+      <w:r>
+        <w:t xml:space="preserve">la connections avec la base de </w:t>
+      </w:r>
+      <w:r>
+        <w:t xml:space="preserve">données, les informations </w:t>
+      </w:r>
+      <w:r>
+        <w:t>en question</w:t>
+      </w:r>
+      <w:r>
+        <w:t xml:space="preserve"> : </w:t>
+      </w:r>
+      <w:r>
+        <w:rPr>
+          <w:noProof/>
+        </w:rPr>
+        <w:t>L’host du serveur, le Port du serveur, le nom de la base de données, le nom de l’utilisateur, mot de passe.</w:t>
+      </w:r>
+    </w:p>
+    <w:p>
+      <w:pPr>
+        <w:ind w:left="708"/>
+        <w:rPr>
+          <w:noProof/>
+        </w:rPr>
+      </w:pPr>
+      <w:r>
+        <w:t>Voici à quoi ressemble mon string de connexion :</w:t>
+      </w:r>
+    </w:p>
+    <w:p>
+      <w:pPr>
+        <w:ind w:firstLine="708"/>
+        <w:jc w:val="center"/>
+        <w:rPr>
+          <w:noProof/>
+        </w:rPr>
+      </w:pPr>
+      <w:r>
+        <w:rPr>
+          <w:noProof/>
+        </w:rPr>
+        <w:drawing>
+          <wp:inline distT="0" distB="0" distL="0" distR="0" wp14:anchorId="045D2C26" wp14:editId="0B0B79F8">
+            <wp:extent cx="5760720" cy="541020"/>
+            <wp:effectExtent l="0" t="0" r="0" b="0"/>
+            <wp:docPr id="998535082" name="Image 1"/>
+            <wp:cNvGraphicFramePr>
+              <a:graphicFrameLocks xmlns:a="http://schemas.openxmlformats.org/drawingml/2006/main" noChangeAspect="1"/>
+            </wp:cNvGraphicFramePr>
+            <a:graphic xmlns:a="http://schemas.openxmlformats.org/drawingml/2006/main">
+              <a:graphicData uri="http://schemas.openxmlformats.org/drawingml/2006/picture">
+                <pic:pic xmlns:pic="http://schemas.openxmlformats.org/drawingml/2006/picture">
+                  <pic:nvPicPr>
+                    <pic:cNvPr id="998535082" name=""/>
+                    <pic:cNvPicPr/>
+                  </pic:nvPicPr>
+                  <pic:blipFill>
+                    <a:blip r:embed="rId49"/>
+                    <a:stretch>
+                      <a:fillRect/>
+                    </a:stretch>
+                  </pic:blipFill>
+                  <pic:spPr>
+                    <a:xfrm>
+                      <a:off x="0" y="0"/>
+                      <a:ext cx="5760720" cy="541020"/>
+                    </a:xfrm>
+                    <a:prstGeom prst="rect">
+                      <a:avLst/>
+                    </a:prstGeom>
+                  </pic:spPr>
+                </pic:pic>
+              </a:graphicData>
+            </a:graphic>
+          </wp:inline>
+        </w:drawing>
+      </w:r>
+    </w:p>
+    <w:p>
+      <w:pPr>
+        <w:ind w:firstLine="708"/>
+        <w:jc w:val="center"/>
+        <w:rPr>
+          <w:noProof/>
+        </w:rPr>
+      </w:pPr>
+    </w:p>
+    <w:p>
+      <w:pPr>
+        <w:pStyle w:val="Titre1"/>
+      </w:pPr>
       <w:bookmarkStart w:id="23" w:name="_Toc149416001"/>
-      <w:r>
-        <w:t xml:space="preserve">Liaison </w:t>
-      </w:r>
-      <w:proofErr w:type="spellStart"/>
-      <w:r>
-        <w:t>database</w:t>
-      </w:r>
-      <w:proofErr w:type="spellEnd"/>
-      <w:r>
-        <w:t xml:space="preserve"> &amp; </w:t>
-      </w:r>
-      <w:proofErr w:type="spellStart"/>
-      <w:r>
-        <w:t>c#</w:t>
-      </w:r>
-      <w:proofErr w:type="spellEnd"/>
-    </w:p>
-    <w:p/>
-    <w:p>
-      <w:pPr>
-        <w:pStyle w:val="Titre1"/>
-      </w:pPr>
       <w:r>
         <w:t xml:space="preserve">POO – Programmation orientée </w:t>
       </w:r>
@@ -8554,7 +8437,94 @@
       </w:r>
       <w:bookmarkEnd w:id="24"/>
     </w:p>
-    <w:p/>
+    <w:p>
+      <w:pPr>
+        <w:ind w:left="708"/>
+      </w:pPr>
+      <w:r>
+        <w:t xml:space="preserve">Ce rapport de travail contient les détails de la création du jeu Space Invaders, ce projet </w:t>
+      </w:r>
+      <w:r>
+        <w:t>a</w:t>
+      </w:r>
+      <w:r>
+        <w:t xml:space="preserve"> été </w:t>
+      </w:r>
+      <w:r>
+        <w:t>conçu</w:t>
+      </w:r>
+      <w:r>
+        <w:t xml:space="preserve"> pour mettre en pratique les concepts de programmation tel que l’utilisation de classes, l’héritage de classes, et la création d’une structure de moteur de jeu.</w:t>
+      </w:r>
+    </w:p>
+    <w:p>
+      <w:pPr>
+        <w:ind w:left="708"/>
+      </w:pPr>
+      <w:r>
+        <w:t>La suite de ce rapport se divisera en 5 chapitres,</w:t>
+      </w:r>
+    </w:p>
+    <w:p>
+      <w:pPr>
+        <w:pStyle w:val="Paragraphedeliste"/>
+        <w:numPr>
+          <w:ilvl w:val="0"/>
+          <w:numId w:val="39"/>
+        </w:numPr>
+      </w:pPr>
+      <w:r>
+        <w:t xml:space="preserve">Analyse fonctionnelle, </w:t>
+      </w:r>
+    </w:p>
+    <w:p>
+      <w:pPr>
+        <w:pStyle w:val="Paragraphedeliste"/>
+        <w:numPr>
+          <w:ilvl w:val="0"/>
+          <w:numId w:val="39"/>
+        </w:numPr>
+      </w:pPr>
+      <w:r>
+        <w:t>Analyse technique,</w:t>
+      </w:r>
+    </w:p>
+    <w:p>
+      <w:pPr>
+        <w:pStyle w:val="Paragraphedeliste"/>
+        <w:numPr>
+          <w:ilvl w:val="0"/>
+          <w:numId w:val="39"/>
+        </w:numPr>
+      </w:pPr>
+      <w:r>
+        <w:t xml:space="preserve">Tests unitaires, </w:t>
+      </w:r>
+    </w:p>
+    <w:p>
+      <w:pPr>
+        <w:pStyle w:val="Paragraphedeliste"/>
+        <w:numPr>
+          <w:ilvl w:val="0"/>
+          <w:numId w:val="39"/>
+        </w:numPr>
+      </w:pPr>
+      <w:r>
+        <w:t xml:space="preserve">Utilisation ChatGPT, </w:t>
+      </w:r>
+    </w:p>
+    <w:p>
+      <w:pPr>
+        <w:pStyle w:val="Paragraphedeliste"/>
+        <w:numPr>
+          <w:ilvl w:val="0"/>
+          <w:numId w:val="39"/>
+        </w:numPr>
+      </w:pPr>
+      <w:r>
+        <w:t xml:space="preserve">Conclusion, </w:t>
+      </w:r>
+    </w:p>
     <w:p>
       <w:pPr>
         <w:pStyle w:val="Titre2"/>
@@ -8610,14 +8580,9 @@
       </w:pPr>
       <w:bookmarkStart w:id="28" w:name="_Toc149416006"/>
       <w:r>
-        <w:t xml:space="preserve">Utilisation </w:t>
-      </w:r>
-      <w:proofErr w:type="spellStart"/>
-      <w:r>
-        <w:t>ChatGPT</w:t>
+        <w:t>Utilisation ChatGPT</w:t>
       </w:r>
       <w:bookmarkEnd w:id="28"/>
-      <w:proofErr w:type="spellEnd"/>
     </w:p>
     <w:p/>
     <w:p>
@@ -8679,13 +8644,8 @@
       <w:ptab w:relativeTo="margin" w:alignment="right" w:leader="none"/>
     </w:r>
     <w:r>
-      <w:t xml:space="preserve">Mathis </w:t>
+      <w:t>Mathis Botteau</w:t>
     </w:r>
-    <w:proofErr w:type="spellStart"/>
-    <w:r>
-      <w:t>Botteau</w:t>
-    </w:r>
-    <w:proofErr w:type="spellEnd"/>
   </w:p>
 </w:ftr>
 </file>
@@ -10564,7 +10524,7 @@
   <w:abstractNum w:abstractNumId="13" w15:restartNumberingAfterBreak="0">
     <w:nsid w:val="25D2126C"/>
     <w:multiLevelType w:val="hybridMultilevel"/>
-    <w:tmpl w:val="27B81782"/>
+    <w:tmpl w:val="A3B62564"/>
     <w:lvl w:ilvl="0" w:tplc="100C0015">
       <w:start w:val="1"/>
       <w:numFmt w:val="upperLetter"/>
@@ -11009,6 +10969,95 @@
     </w:lvl>
   </w:abstractNum>
   <w:abstractNum w:abstractNumId="18" w15:restartNumberingAfterBreak="0">
+    <w:nsid w:val="3D0D62DD"/>
+    <w:multiLevelType w:val="hybridMultilevel"/>
+    <w:tmpl w:val="513838B4"/>
+    <w:lvl w:ilvl="0" w:tplc="C37CF360">
+      <w:start w:val="1"/>
+      <w:numFmt w:val="decimal"/>
+      <w:lvlText w:val="%1."/>
+      <w:lvlJc w:val="left"/>
+      <w:pPr>
+        <w:ind w:left="720" w:hanging="360"/>
+      </w:pPr>
+      <w:rPr>
+        <w:rFonts w:hint="default"/>
+      </w:rPr>
+    </w:lvl>
+    <w:lvl w:ilvl="1" w:tplc="100C0019" w:tentative="1">
+      <w:start w:val="1"/>
+      <w:numFmt w:val="lowerLetter"/>
+      <w:lvlText w:val="%2."/>
+      <w:lvlJc w:val="left"/>
+      <w:pPr>
+        <w:ind w:left="1440" w:hanging="360"/>
+      </w:pPr>
+    </w:lvl>
+    <w:lvl w:ilvl="2" w:tplc="100C001B" w:tentative="1">
+      <w:start w:val="1"/>
+      <w:numFmt w:val="lowerRoman"/>
+      <w:lvlText w:val="%3."/>
+      <w:lvlJc w:val="right"/>
+      <w:pPr>
+        <w:ind w:left="2160" w:hanging="180"/>
+      </w:pPr>
+    </w:lvl>
+    <w:lvl w:ilvl="3" w:tplc="100C000F" w:tentative="1">
+      <w:start w:val="1"/>
+      <w:numFmt w:val="decimal"/>
+      <w:lvlText w:val="%4."/>
+      <w:lvlJc w:val="left"/>
+      <w:pPr>
+        <w:ind w:left="2880" w:hanging="360"/>
+      </w:pPr>
+    </w:lvl>
+    <w:lvl w:ilvl="4" w:tplc="100C0019" w:tentative="1">
+      <w:start w:val="1"/>
+      <w:numFmt w:val="lowerLetter"/>
+      <w:lvlText w:val="%5."/>
+      <w:lvlJc w:val="left"/>
+      <w:pPr>
+        <w:ind w:left="3600" w:hanging="360"/>
+      </w:pPr>
+    </w:lvl>
+    <w:lvl w:ilvl="5" w:tplc="100C001B" w:tentative="1">
+      <w:start w:val="1"/>
+      <w:numFmt w:val="lowerRoman"/>
+      <w:lvlText w:val="%6."/>
+      <w:lvlJc w:val="right"/>
+      <w:pPr>
+        <w:ind w:left="4320" w:hanging="180"/>
+      </w:pPr>
+    </w:lvl>
+    <w:lvl w:ilvl="6" w:tplc="100C000F" w:tentative="1">
+      <w:start w:val="1"/>
+      <w:numFmt w:val="decimal"/>
+      <w:lvlText w:val="%7."/>
+      <w:lvlJc w:val="left"/>
+      <w:pPr>
+        <w:ind w:left="5040" w:hanging="360"/>
+      </w:pPr>
+    </w:lvl>
+    <w:lvl w:ilvl="7" w:tplc="100C0019" w:tentative="1">
+      <w:start w:val="1"/>
+      <w:numFmt w:val="lowerLetter"/>
+      <w:lvlText w:val="%8."/>
+      <w:lvlJc w:val="left"/>
+      <w:pPr>
+        <w:ind w:left="5760" w:hanging="360"/>
+      </w:pPr>
+    </w:lvl>
+    <w:lvl w:ilvl="8" w:tplc="100C001B" w:tentative="1">
+      <w:start w:val="1"/>
+      <w:numFmt w:val="lowerRoman"/>
+      <w:lvlText w:val="%9."/>
+      <w:lvlJc w:val="right"/>
+      <w:pPr>
+        <w:ind w:left="6480" w:hanging="180"/>
+      </w:pPr>
+    </w:lvl>
+  </w:abstractNum>
+  <w:abstractNum w:abstractNumId="19" w15:restartNumberingAfterBreak="0">
     <w:nsid w:val="432E7BEF"/>
     <w:multiLevelType w:val="hybridMultilevel"/>
     <w:tmpl w:val="18E45DE6"/>
@@ -11099,7 +11148,7 @@
       </w:pPr>
     </w:lvl>
   </w:abstractNum>
-  <w:abstractNum w:abstractNumId="19" w15:restartNumberingAfterBreak="0">
+  <w:abstractNum w:abstractNumId="20" w15:restartNumberingAfterBreak="0">
     <w:nsid w:val="4A600792"/>
     <w:multiLevelType w:val="hybridMultilevel"/>
     <w:tmpl w:val="A97EB59A"/>
@@ -11211,7 +11260,7 @@
       </w:rPr>
     </w:lvl>
   </w:abstractNum>
-  <w:abstractNum w:abstractNumId="20" w15:restartNumberingAfterBreak="0">
+  <w:abstractNum w:abstractNumId="21" w15:restartNumberingAfterBreak="0">
     <w:nsid w:val="4ACD6E01"/>
     <w:multiLevelType w:val="hybridMultilevel"/>
     <w:tmpl w:val="AB8C8D5C"/>
@@ -11302,7 +11351,7 @@
       </w:pPr>
     </w:lvl>
   </w:abstractNum>
-  <w:abstractNum w:abstractNumId="21" w15:restartNumberingAfterBreak="0">
+  <w:abstractNum w:abstractNumId="22" w15:restartNumberingAfterBreak="0">
     <w:nsid w:val="4B023DDC"/>
     <w:multiLevelType w:val="hybridMultilevel"/>
     <w:tmpl w:val="9FD4EEAE"/>
@@ -11393,7 +11442,119 @@
       </w:pPr>
     </w:lvl>
   </w:abstractNum>
-  <w:abstractNum w:abstractNumId="22" w15:restartNumberingAfterBreak="0">
+  <w:abstractNum w:abstractNumId="23" w15:restartNumberingAfterBreak="0">
+    <w:nsid w:val="4B7045ED"/>
+    <w:multiLevelType w:val="hybridMultilevel"/>
+    <w:tmpl w:val="FBB01F24"/>
+    <w:lvl w:ilvl="0" w:tplc="DC9AAE16">
+      <w:numFmt w:val="bullet"/>
+      <w:lvlText w:val="-"/>
+      <w:lvlJc w:val="left"/>
+      <w:pPr>
+        <w:ind w:left="1065" w:hanging="360"/>
+      </w:pPr>
+      <w:rPr>
+        <w:rFonts w:ascii="Calibri" w:eastAsiaTheme="minorHAnsi" w:hAnsi="Calibri" w:cs="Calibri" w:hint="default"/>
+      </w:rPr>
+    </w:lvl>
+    <w:lvl w:ilvl="1" w:tplc="100C0003" w:tentative="1">
+      <w:start w:val="1"/>
+      <w:numFmt w:val="bullet"/>
+      <w:lvlText w:val="o"/>
+      <w:lvlJc w:val="left"/>
+      <w:pPr>
+        <w:ind w:left="1785" w:hanging="360"/>
+      </w:pPr>
+      <w:rPr>
+        <w:rFonts w:ascii="Courier New" w:hAnsi="Courier New" w:cs="Courier New" w:hint="default"/>
+      </w:rPr>
+    </w:lvl>
+    <w:lvl w:ilvl="2" w:tplc="100C0005" w:tentative="1">
+      <w:start w:val="1"/>
+      <w:numFmt w:val="bullet"/>
+      <w:lvlText w:val=""/>
+      <w:lvlJc w:val="left"/>
+      <w:pPr>
+        <w:ind w:left="2505" w:hanging="360"/>
+      </w:pPr>
+      <w:rPr>
+        <w:rFonts w:ascii="Wingdings" w:hAnsi="Wingdings" w:hint="default"/>
+      </w:rPr>
+    </w:lvl>
+    <w:lvl w:ilvl="3" w:tplc="100C0001" w:tentative="1">
+      <w:start w:val="1"/>
+      <w:numFmt w:val="bullet"/>
+      <w:lvlText w:val=""/>
+      <w:lvlJc w:val="left"/>
+      <w:pPr>
+        <w:ind w:left="3225" w:hanging="360"/>
+      </w:pPr>
+      <w:rPr>
+        <w:rFonts w:ascii="Symbol" w:hAnsi="Symbol" w:hint="default"/>
+      </w:rPr>
+    </w:lvl>
+    <w:lvl w:ilvl="4" w:tplc="100C0003" w:tentative="1">
+      <w:start w:val="1"/>
+      <w:numFmt w:val="bullet"/>
+      <w:lvlText w:val="o"/>
+      <w:lvlJc w:val="left"/>
+      <w:pPr>
+        <w:ind w:left="3945" w:hanging="360"/>
+      </w:pPr>
+      <w:rPr>
+        <w:rFonts w:ascii="Courier New" w:hAnsi="Courier New" w:cs="Courier New" w:hint="default"/>
+      </w:rPr>
+    </w:lvl>
+    <w:lvl w:ilvl="5" w:tplc="100C0005" w:tentative="1">
+      <w:start w:val="1"/>
+      <w:numFmt w:val="bullet"/>
+      <w:lvlText w:val=""/>
+      <w:lvlJc w:val="left"/>
+      <w:pPr>
+        <w:ind w:left="4665" w:hanging="360"/>
+      </w:pPr>
+      <w:rPr>
+        <w:rFonts w:ascii="Wingdings" w:hAnsi="Wingdings" w:hint="default"/>
+      </w:rPr>
+    </w:lvl>
+    <w:lvl w:ilvl="6" w:tplc="100C0001" w:tentative="1">
+      <w:start w:val="1"/>
+      <w:numFmt w:val="bullet"/>
+      <w:lvlText w:val=""/>
+      <w:lvlJc w:val="left"/>
+      <w:pPr>
+        <w:ind w:left="5385" w:hanging="360"/>
+      </w:pPr>
+      <w:rPr>
+        <w:rFonts w:ascii="Symbol" w:hAnsi="Symbol" w:hint="default"/>
+      </w:rPr>
+    </w:lvl>
+    <w:lvl w:ilvl="7" w:tplc="100C0003" w:tentative="1">
+      <w:start w:val="1"/>
+      <w:numFmt w:val="bullet"/>
+      <w:lvlText w:val="o"/>
+      <w:lvlJc w:val="left"/>
+      <w:pPr>
+        <w:ind w:left="6105" w:hanging="360"/>
+      </w:pPr>
+      <w:rPr>
+        <w:rFonts w:ascii="Courier New" w:hAnsi="Courier New" w:cs="Courier New" w:hint="default"/>
+      </w:rPr>
+    </w:lvl>
+    <w:lvl w:ilvl="8" w:tplc="100C0005" w:tentative="1">
+      <w:start w:val="1"/>
+      <w:numFmt w:val="bullet"/>
+      <w:lvlText w:val=""/>
+      <w:lvlJc w:val="left"/>
+      <w:pPr>
+        <w:ind w:left="6825" w:hanging="360"/>
+      </w:pPr>
+      <w:rPr>
+        <w:rFonts w:ascii="Wingdings" w:hAnsi="Wingdings" w:hint="default"/>
+      </w:rPr>
+    </w:lvl>
+  </w:abstractNum>
+  <w:abstractNum w:abstractNumId="24" w15:restartNumberingAfterBreak="0">
     <w:nsid w:val="4BAC3A77"/>
     <w:multiLevelType w:val="hybridMultilevel"/>
     <w:tmpl w:val="CC2EA02C"/>
@@ -11482,7 +11643,7 @@
       </w:pPr>
     </w:lvl>
   </w:abstractNum>
-  <w:abstractNum w:abstractNumId="23" w15:restartNumberingAfterBreak="0">
+  <w:abstractNum w:abstractNumId="25" w15:restartNumberingAfterBreak="0">
     <w:nsid w:val="53B923E7"/>
     <w:multiLevelType w:val="hybridMultilevel"/>
     <w:tmpl w:val="BC9091E6"/>
@@ -11571,7 +11732,7 @@
       </w:pPr>
     </w:lvl>
   </w:abstractNum>
-  <w:abstractNum w:abstractNumId="24" w15:restartNumberingAfterBreak="0">
+  <w:abstractNum w:abstractNumId="26" w15:restartNumberingAfterBreak="0">
     <w:nsid w:val="55E9042A"/>
     <w:multiLevelType w:val="hybridMultilevel"/>
     <w:tmpl w:val="C172DA3A"/>
@@ -11662,7 +11823,7 @@
       </w:pPr>
     </w:lvl>
   </w:abstractNum>
-  <w:abstractNum w:abstractNumId="25" w15:restartNumberingAfterBreak="0">
+  <w:abstractNum w:abstractNumId="27" w15:restartNumberingAfterBreak="0">
     <w:nsid w:val="567C1BFB"/>
     <w:multiLevelType w:val="hybridMultilevel"/>
     <w:tmpl w:val="195C5E02"/>
@@ -11753,7 +11914,7 @@
       </w:pPr>
     </w:lvl>
   </w:abstractNum>
-  <w:abstractNum w:abstractNumId="26" w15:restartNumberingAfterBreak="0">
+  <w:abstractNum w:abstractNumId="28" w15:restartNumberingAfterBreak="0">
     <w:nsid w:val="5B96639C"/>
     <w:multiLevelType w:val="hybridMultilevel"/>
     <w:tmpl w:val="5CE41316"/>
@@ -11844,7 +12005,7 @@
       </w:pPr>
     </w:lvl>
   </w:abstractNum>
-  <w:abstractNum w:abstractNumId="27" w15:restartNumberingAfterBreak="0">
+  <w:abstractNum w:abstractNumId="29" w15:restartNumberingAfterBreak="0">
     <w:nsid w:val="5D1D60CC"/>
     <w:multiLevelType w:val="hybridMultilevel"/>
     <w:tmpl w:val="540015DE"/>
@@ -11933,7 +12094,7 @@
       </w:pPr>
     </w:lvl>
   </w:abstractNum>
-  <w:abstractNum w:abstractNumId="28" w15:restartNumberingAfterBreak="0">
+  <w:abstractNum w:abstractNumId="30" w15:restartNumberingAfterBreak="0">
     <w:nsid w:val="5E3968D3"/>
     <w:multiLevelType w:val="hybridMultilevel"/>
     <w:tmpl w:val="EED063F0"/>
@@ -12022,7 +12183,7 @@
       </w:pPr>
     </w:lvl>
   </w:abstractNum>
-  <w:abstractNum w:abstractNumId="29" w15:restartNumberingAfterBreak="0">
+  <w:abstractNum w:abstractNumId="31" w15:restartNumberingAfterBreak="0">
     <w:nsid w:val="62C44802"/>
     <w:multiLevelType w:val="hybridMultilevel"/>
     <w:tmpl w:val="F57EAB70"/>
@@ -12113,7 +12274,7 @@
       </w:pPr>
     </w:lvl>
   </w:abstractNum>
-  <w:abstractNum w:abstractNumId="30" w15:restartNumberingAfterBreak="0">
+  <w:abstractNum w:abstractNumId="32" w15:restartNumberingAfterBreak="0">
     <w:nsid w:val="66C00E48"/>
     <w:multiLevelType w:val="hybridMultilevel"/>
     <w:tmpl w:val="5D32A796"/>
@@ -12204,7 +12365,7 @@
       </w:pPr>
     </w:lvl>
   </w:abstractNum>
-  <w:abstractNum w:abstractNumId="31" w15:restartNumberingAfterBreak="0">
+  <w:abstractNum w:abstractNumId="33" w15:restartNumberingAfterBreak="0">
     <w:nsid w:val="69D8484A"/>
     <w:multiLevelType w:val="hybridMultilevel"/>
     <w:tmpl w:val="64FC9BE0"/>
@@ -12295,7 +12456,7 @@
       </w:pPr>
     </w:lvl>
   </w:abstractNum>
-  <w:abstractNum w:abstractNumId="32" w15:restartNumberingAfterBreak="0">
+  <w:abstractNum w:abstractNumId="34" w15:restartNumberingAfterBreak="0">
     <w:nsid w:val="73234F17"/>
     <w:multiLevelType w:val="hybridMultilevel"/>
     <w:tmpl w:val="9D101E16"/>
@@ -12384,7 +12545,7 @@
       </w:pPr>
     </w:lvl>
   </w:abstractNum>
-  <w:abstractNum w:abstractNumId="33" w15:restartNumberingAfterBreak="0">
+  <w:abstractNum w:abstractNumId="35" w15:restartNumberingAfterBreak="0">
     <w:nsid w:val="756D2DD6"/>
     <w:multiLevelType w:val="hybridMultilevel"/>
     <w:tmpl w:val="D0CCCA16"/>
@@ -12475,7 +12636,7 @@
       </w:pPr>
     </w:lvl>
   </w:abstractNum>
-  <w:abstractNum w:abstractNumId="34" w15:restartNumberingAfterBreak="0">
+  <w:abstractNum w:abstractNumId="36" w15:restartNumberingAfterBreak="0">
     <w:nsid w:val="75DE1EC3"/>
     <w:multiLevelType w:val="hybridMultilevel"/>
     <w:tmpl w:val="90BCE5E4"/>
@@ -12566,7 +12727,7 @@
       </w:pPr>
     </w:lvl>
   </w:abstractNum>
-  <w:abstractNum w:abstractNumId="35" w15:restartNumberingAfterBreak="0">
+  <w:abstractNum w:abstractNumId="37" w15:restartNumberingAfterBreak="0">
     <w:nsid w:val="78BA38BF"/>
     <w:multiLevelType w:val="hybridMultilevel"/>
     <w:tmpl w:val="C428B2B4"/>
@@ -12657,7 +12818,7 @@
       </w:pPr>
     </w:lvl>
   </w:abstractNum>
-  <w:abstractNum w:abstractNumId="36" w15:restartNumberingAfterBreak="0">
+  <w:abstractNum w:abstractNumId="38" w15:restartNumberingAfterBreak="0">
     <w:nsid w:val="7AD1096E"/>
     <w:multiLevelType w:val="hybridMultilevel"/>
     <w:tmpl w:val="FA58A226"/>
@@ -12748,7 +12909,7 @@
       </w:pPr>
     </w:lvl>
   </w:abstractNum>
-  <w:abstractNum w:abstractNumId="37" w15:restartNumberingAfterBreak="0">
+  <w:abstractNum w:abstractNumId="39" w15:restartNumberingAfterBreak="0">
     <w:nsid w:val="7EB240BB"/>
     <w:multiLevelType w:val="hybridMultilevel"/>
     <w:tmpl w:val="2CC630E8"/>
@@ -12846,16 +13007,16 @@
     <w:abstractNumId w:val="9"/>
   </w:num>
   <w:num w:numId="3" w16cid:durableId="1536230883">
-    <w:abstractNumId w:val="28"/>
+    <w:abstractNumId w:val="30"/>
   </w:num>
   <w:num w:numId="4" w16cid:durableId="1635596456">
     <w:abstractNumId w:val="6"/>
   </w:num>
   <w:num w:numId="5" w16cid:durableId="1924799198">
-    <w:abstractNumId w:val="18"/>
+    <w:abstractNumId w:val="19"/>
   </w:num>
   <w:num w:numId="6" w16cid:durableId="2094741826">
-    <w:abstractNumId w:val="25"/>
+    <w:abstractNumId w:val="27"/>
   </w:num>
   <w:num w:numId="7" w16cid:durableId="342974013">
     <w:abstractNumId w:val="14"/>
@@ -12867,7 +13028,7 @@
     <w:abstractNumId w:val="3"/>
   </w:num>
   <w:num w:numId="10" w16cid:durableId="722603168">
-    <w:abstractNumId w:val="33"/>
+    <w:abstractNumId w:val="35"/>
   </w:num>
   <w:num w:numId="11" w16cid:durableId="142813037">
     <w:abstractNumId w:val="4"/>
@@ -12876,28 +13037,28 @@
     <w:abstractNumId w:val="5"/>
   </w:num>
   <w:num w:numId="13" w16cid:durableId="186407230">
-    <w:abstractNumId w:val="35"/>
+    <w:abstractNumId w:val="37"/>
   </w:num>
   <w:num w:numId="14" w16cid:durableId="1952392486">
-    <w:abstractNumId w:val="37"/>
+    <w:abstractNumId w:val="39"/>
   </w:num>
   <w:num w:numId="15" w16cid:durableId="955260381">
     <w:abstractNumId w:val="8"/>
   </w:num>
   <w:num w:numId="16" w16cid:durableId="220678225">
-    <w:abstractNumId w:val="20"/>
+    <w:abstractNumId w:val="21"/>
   </w:num>
   <w:num w:numId="17" w16cid:durableId="995456765">
-    <w:abstractNumId w:val="21"/>
+    <w:abstractNumId w:val="22"/>
   </w:num>
   <w:num w:numId="18" w16cid:durableId="1374453546">
-    <w:abstractNumId w:val="29"/>
+    <w:abstractNumId w:val="31"/>
   </w:num>
   <w:num w:numId="19" w16cid:durableId="1000041754">
-    <w:abstractNumId w:val="26"/>
+    <w:abstractNumId w:val="28"/>
   </w:num>
   <w:num w:numId="20" w16cid:durableId="802844514">
-    <w:abstractNumId w:val="24"/>
+    <w:abstractNumId w:val="26"/>
   </w:num>
   <w:num w:numId="21" w16cid:durableId="1890531658">
     <w:abstractNumId w:val="10"/>
@@ -12906,28 +13067,28 @@
     <w:abstractNumId w:val="11"/>
   </w:num>
   <w:num w:numId="23" w16cid:durableId="294220291">
-    <w:abstractNumId w:val="36"/>
+    <w:abstractNumId w:val="38"/>
   </w:num>
   <w:num w:numId="24" w16cid:durableId="545678992">
-    <w:abstractNumId w:val="22"/>
+    <w:abstractNumId w:val="24"/>
   </w:num>
   <w:num w:numId="25" w16cid:durableId="108015796">
-    <w:abstractNumId w:val="31"/>
+    <w:abstractNumId w:val="33"/>
   </w:num>
   <w:num w:numId="26" w16cid:durableId="1458135078">
-    <w:abstractNumId w:val="34"/>
+    <w:abstractNumId w:val="36"/>
   </w:num>
   <w:num w:numId="27" w16cid:durableId="1159080569">
     <w:abstractNumId w:val="7"/>
   </w:num>
   <w:num w:numId="28" w16cid:durableId="1641576232">
-    <w:abstractNumId w:val="30"/>
+    <w:abstractNumId w:val="32"/>
   </w:num>
   <w:num w:numId="29" w16cid:durableId="1732725463">
     <w:abstractNumId w:val="17"/>
   </w:num>
   <w:num w:numId="30" w16cid:durableId="1551455409">
-    <w:abstractNumId w:val="32"/>
+    <w:abstractNumId w:val="34"/>
   </w:num>
   <w:num w:numId="31" w16cid:durableId="1401443823">
     <w:abstractNumId w:val="12"/>
@@ -12936,10 +13097,10 @@
     <w:abstractNumId w:val="0"/>
   </w:num>
   <w:num w:numId="33" w16cid:durableId="1618029619">
-    <w:abstractNumId w:val="23"/>
+    <w:abstractNumId w:val="25"/>
   </w:num>
   <w:num w:numId="34" w16cid:durableId="1556623377">
-    <w:abstractNumId w:val="27"/>
+    <w:abstractNumId w:val="29"/>
   </w:num>
   <w:num w:numId="35" w16cid:durableId="1040474758">
     <w:abstractNumId w:val="16"/>
@@ -12948,10 +13109,16 @@
     <w:abstractNumId w:val="2"/>
   </w:num>
   <w:num w:numId="37" w16cid:durableId="1813861427">
-    <w:abstractNumId w:val="19"/>
+    <w:abstractNumId w:val="20"/>
   </w:num>
   <w:num w:numId="38" w16cid:durableId="1724329803">
     <w:abstractNumId w:val="15"/>
+  </w:num>
+  <w:num w:numId="39" w16cid:durableId="140317379">
+    <w:abstractNumId w:val="23"/>
+  </w:num>
+  <w:num w:numId="40" w16cid:durableId="1339652633">
+    <w:abstractNumId w:val="18"/>
   </w:num>
 </w:numbering>
 </file>
@@ -13904,19 +14071,21 @@
     <w:rsid w:val="002D7EAF"/>
     <w:rsid w:val="002F75AD"/>
     <w:rsid w:val="0037268E"/>
-    <w:rsid w:val="00442086"/>
     <w:rsid w:val="004B5E4D"/>
     <w:rsid w:val="005274D2"/>
     <w:rsid w:val="005C4B21"/>
+    <w:rsid w:val="006965CE"/>
     <w:rsid w:val="00715C37"/>
     <w:rsid w:val="00730FD6"/>
     <w:rsid w:val="00731A2F"/>
     <w:rsid w:val="008024DA"/>
     <w:rsid w:val="00846F50"/>
     <w:rsid w:val="00913DD5"/>
+    <w:rsid w:val="009636B1"/>
     <w:rsid w:val="00AE1D54"/>
     <w:rsid w:val="00C5436B"/>
     <w:rsid w:val="00C948B1"/>
+    <w:rsid w:val="00CE2183"/>
     <w:rsid w:val="00F32760"/>
   </w:rsids>
   <m:mathPr>

</xml_diff>

<commit_message>
test unitaire c# méthode alien déplacement droit
</commit_message>
<xml_diff>
--- a/Document/Rapport de projet SpicyInvader MatKhaiy.docx
+++ b/Document/Rapport de projet SpicyInvader MatKhaiy.docx
@@ -3504,10 +3504,17 @@
       </w:r>
       <w:r>
         <w:rPr>
+          <w:i/>
+          <w:iCs/>
+        </w:rPr>
+        <w:t>Play, Crédit, Score, Option, LeaderBoard</w:t>
+      </w:r>
+      <w:r>
+        <w:rPr>
           <w:b/>
           <w:bCs/>
         </w:rPr>
-        <w:t xml:space="preserve">Play, Crédit, Score, Option, LeaderBoard </w:t>
+        <w:t xml:space="preserve"> </w:t>
       </w:r>
       <w:r>
         <w:t xml:space="preserve">soient afficher uniquement sur le menu principal et pas sur la barre de navigation, car les utilisateurs </w:t>
@@ -3562,6 +3569,9 @@
         </w:rPr>
       </w:pPr>
       <w:r>
+        <w:rPr>
+          <w:noProof/>
+        </w:rPr>
         <w:drawing>
           <wp:inline distT="0" distB="0" distL="0" distR="0" wp14:anchorId="27008DFA" wp14:editId="5B53731B">
             <wp:extent cx="1571625" cy="1466850"/>
@@ -3642,7 +3652,28 @@
         <w:t xml:space="preserve"> </w:t>
       </w:r>
       <w:r>
-        <w:t>une monnaie payantes à été crée dans l’idée de pouvoir rémunérer les développeurs du jeu, et de pouvoir continuer à améliorer le jeux grâce au rémunérations de cette monnaie.</w:t>
+        <w:t>une monnaie payante</w:t>
+      </w:r>
+      <w:r>
+        <w:t xml:space="preserve"> </w:t>
+      </w:r>
+      <w:r>
+        <w:t>a</w:t>
+      </w:r>
+      <w:r>
+        <w:t xml:space="preserve"> été </w:t>
+      </w:r>
+      <w:r>
+        <w:t>créé</w:t>
+      </w:r>
+      <w:r>
+        <w:t xml:space="preserve"> dans l’idée de pouvoir rémunérer les développeurs du jeu, et de pouvoir continuer à améliorer le jeux grâce </w:t>
+      </w:r>
+      <w:r>
+        <w:t>aux rémunérations</w:t>
+      </w:r>
+      <w:r>
+        <w:t xml:space="preserve"> de cette monnaie.</w:t>
       </w:r>
       <w:r>
         <w:rPr>
@@ -3669,6 +3700,7 @@
       <w:r>
         <w:rPr>
           <w:rFonts w:ascii="Abadi" w:eastAsiaTheme="majorEastAsia" w:hAnsi="Abadi" w:cstheme="majorBidi"/>
+          <w:noProof/>
           <w:color w:val="2F5496" w:themeColor="accent1" w:themeShade="BF"/>
           <w:sz w:val="24"/>
           <w:szCs w:val="26"/>
@@ -3731,6 +3763,169 @@
         </w:rPr>
         <w:t xml:space="preserve"> </w:t>
       </w:r>
+      <w:r>
+        <w:rPr>
+          <w:b/>
+          <w:bCs/>
+        </w:rPr>
+        <w:t xml:space="preserve">Difficulté du niveau, </w:t>
+      </w:r>
+      <w:r>
+        <w:t xml:space="preserve">Pour représenter la difficulté d’un niveau, il été penser d’utiliser des étoiles (une étoile pour les plus simples niveaux, trois étoiles pour les plus complexe) afin de simplifier le choix que les utilisateurs auront à faire. (Un joueur qui voudra jouer à un niveau facile aura plus de facilité à le trouver) </w:t>
+      </w:r>
+    </w:p>
+    <w:p>
+      <w:pPr>
+        <w:pStyle w:val="Paragraphedeliste"/>
+        <w:ind w:left="1065"/>
+        <w:jc w:val="center"/>
+        <w:rPr>
+          <w:rFonts w:ascii="Abadi" w:eastAsiaTheme="majorEastAsia" w:hAnsi="Abadi" w:cstheme="majorBidi"/>
+          <w:color w:val="2F5496" w:themeColor="accent1" w:themeShade="BF"/>
+          <w:sz w:val="24"/>
+          <w:szCs w:val="26"/>
+        </w:rPr>
+      </w:pPr>
+      <w:r>
+        <w:rPr>
+          <w:rFonts w:ascii="Abadi" w:eastAsiaTheme="majorEastAsia" w:hAnsi="Abadi" w:cstheme="majorBidi"/>
+          <w:color w:val="2F5496" w:themeColor="accent1" w:themeShade="BF"/>
+          <w:sz w:val="24"/>
+          <w:szCs w:val="26"/>
+        </w:rPr>
+        <w:drawing>
+          <wp:inline distT="0" distB="0" distL="0" distR="0" wp14:anchorId="12487347" wp14:editId="007B2A69">
+            <wp:extent cx="2324424" cy="2876951"/>
+            <wp:effectExtent l="0" t="0" r="0" b="0"/>
+            <wp:docPr id="2" name="Image 2"/>
+            <wp:cNvGraphicFramePr>
+              <a:graphicFrameLocks xmlns:a="http://schemas.openxmlformats.org/drawingml/2006/main" noChangeAspect="1"/>
+            </wp:cNvGraphicFramePr>
+            <a:graphic xmlns:a="http://schemas.openxmlformats.org/drawingml/2006/main">
+              <a:graphicData uri="http://schemas.openxmlformats.org/drawingml/2006/picture">
+                <pic:pic xmlns:pic="http://schemas.openxmlformats.org/drawingml/2006/picture">
+                  <pic:nvPicPr>
+                    <pic:cNvPr id="1" name=""/>
+                    <pic:cNvPicPr/>
+                  </pic:nvPicPr>
+                  <pic:blipFill>
+                    <a:blip r:embed="rId20"/>
+                    <a:stretch>
+                      <a:fillRect/>
+                    </a:stretch>
+                  </pic:blipFill>
+                  <pic:spPr>
+                    <a:xfrm>
+                      <a:off x="0" y="0"/>
+                      <a:ext cx="2324424" cy="2876951"/>
+                    </a:xfrm>
+                    <a:prstGeom prst="rect">
+                      <a:avLst/>
+                    </a:prstGeom>
+                  </pic:spPr>
+                </pic:pic>
+              </a:graphicData>
+            </a:graphic>
+          </wp:inline>
+        </w:drawing>
+      </w:r>
+    </w:p>
+    <w:p>
+      <w:pPr>
+        <w:pStyle w:val="Paragraphedeliste"/>
+        <w:numPr>
+          <w:ilvl w:val="0"/>
+          <w:numId w:val="39"/>
+        </w:numPr>
+        <w:rPr>
+          <w:rFonts w:ascii="Abadi" w:eastAsiaTheme="majorEastAsia" w:hAnsi="Abadi" w:cstheme="majorBidi"/>
+          <w:color w:val="2F5496" w:themeColor="accent1" w:themeShade="BF"/>
+          <w:sz w:val="24"/>
+          <w:szCs w:val="26"/>
+        </w:rPr>
+      </w:pPr>
+      <w:r>
+        <w:rPr>
+          <w:b/>
+          <w:bCs/>
+        </w:rPr>
+        <w:t xml:space="preserve"> </w:t>
+      </w:r>
+      <w:r>
+        <w:rPr>
+          <w:b/>
+          <w:bCs/>
+        </w:rPr>
+        <w:t xml:space="preserve">Les slides d’information, </w:t>
+      </w:r>
+      <w:r>
+        <w:t>les slides d’information permettent de partager</w:t>
+      </w:r>
+      <w:r>
+        <w:t xml:space="preserve"> </w:t>
+      </w:r>
+      <w:r>
+        <w:t>simplement</w:t>
+      </w:r>
+      <w:r>
+        <w:t xml:space="preserve"> des informations importantes avec les utilisateurs, ce qui crée une communication transparente envers les joueurs.</w:t>
+      </w:r>
+    </w:p>
+    <w:p>
+      <w:pPr>
+        <w:pStyle w:val="Paragraphedeliste"/>
+        <w:ind w:left="1065"/>
+        <w:jc w:val="center"/>
+        <w:rPr>
+          <w:rFonts w:ascii="Abadi" w:eastAsiaTheme="majorEastAsia" w:hAnsi="Abadi" w:cstheme="majorBidi"/>
+          <w:color w:val="2F5496" w:themeColor="accent1" w:themeShade="BF"/>
+          <w:sz w:val="24"/>
+          <w:szCs w:val="26"/>
+        </w:rPr>
+      </w:pPr>
+      <w:r>
+        <w:rPr>
+          <w:rFonts w:ascii="Abadi" w:eastAsiaTheme="majorEastAsia" w:hAnsi="Abadi" w:cstheme="majorBidi"/>
+          <w:color w:val="2F5496" w:themeColor="accent1" w:themeShade="BF"/>
+          <w:sz w:val="24"/>
+          <w:szCs w:val="26"/>
+        </w:rPr>
+        <w:drawing>
+          <wp:inline distT="0" distB="0" distL="0" distR="0" wp14:anchorId="44623D57" wp14:editId="07D80302">
+            <wp:extent cx="3591426" cy="1771897"/>
+            <wp:effectExtent l="0" t="0" r="9525" b="0"/>
+            <wp:docPr id="3" name="Image 3"/>
+            <wp:cNvGraphicFramePr>
+              <a:graphicFrameLocks xmlns:a="http://schemas.openxmlformats.org/drawingml/2006/main" noChangeAspect="1"/>
+            </wp:cNvGraphicFramePr>
+            <a:graphic xmlns:a="http://schemas.openxmlformats.org/drawingml/2006/main">
+              <a:graphicData uri="http://schemas.openxmlformats.org/drawingml/2006/picture">
+                <pic:pic xmlns:pic="http://schemas.openxmlformats.org/drawingml/2006/picture">
+                  <pic:nvPicPr>
+                    <pic:cNvPr id="1" name=""/>
+                    <pic:cNvPicPr/>
+                  </pic:nvPicPr>
+                  <pic:blipFill>
+                    <a:blip r:embed="rId21"/>
+                    <a:stretch>
+                      <a:fillRect/>
+                    </a:stretch>
+                  </pic:blipFill>
+                  <pic:spPr>
+                    <a:xfrm>
+                      <a:off x="0" y="0"/>
+                      <a:ext cx="3591426" cy="1771897"/>
+                    </a:xfrm>
+                    <a:prstGeom prst="rect">
+                      <a:avLst/>
+                    </a:prstGeom>
+                  </pic:spPr>
+                </pic:pic>
+              </a:graphicData>
+            </a:graphic>
+          </wp:inline>
+        </w:drawing>
+      </w:r>
     </w:p>
     <w:p>
       <w:pPr>
@@ -3982,7 +4177,7 @@
                     <pic:cNvPicPr/>
                   </pic:nvPicPr>
                   <pic:blipFill>
-                    <a:blip r:embed="rId20"/>
+                    <a:blip r:embed="rId22"/>
                     <a:stretch>
                       <a:fillRect/>
                     </a:stretch>
@@ -4157,7 +4352,7 @@
                     <pic:cNvPicPr/>
                   </pic:nvPicPr>
                   <pic:blipFill>
-                    <a:blip r:embed="rId21"/>
+                    <a:blip r:embed="rId23"/>
                     <a:stretch>
                       <a:fillRect/>
                     </a:stretch>
@@ -4303,6 +4498,7 @@
       </w:pPr>
       <w:bookmarkStart w:id="14" w:name="_Toc149415992"/>
       <w:r>
+        <w:lastRenderedPageBreak/>
         <w:t>Gestion des utilisateur</w:t>
       </w:r>
       <w:r>
@@ -4367,7 +4563,7 @@
                     <pic:cNvPicPr/>
                   </pic:nvPicPr>
                   <pic:blipFill>
-                    <a:blip r:embed="rId22"/>
+                    <a:blip r:embed="rId24"/>
                     <a:stretch>
                       <a:fillRect/>
                     </a:stretch>
@@ -4651,7 +4847,7 @@
                     <pic:cNvPicPr/>
                   </pic:nvPicPr>
                   <pic:blipFill>
-                    <a:blip r:embed="rId23"/>
+                    <a:blip r:embed="rId25"/>
                     <a:stretch>
                       <a:fillRect/>
                     </a:stretch>
@@ -4807,7 +5003,7 @@
                     <pic:cNvPicPr/>
                   </pic:nvPicPr>
                   <pic:blipFill>
-                    <a:blip r:embed="rId24"/>
+                    <a:blip r:embed="rId26"/>
                     <a:stretch>
                       <a:fillRect/>
                     </a:stretch>
@@ -4965,7 +5161,11 @@
         <w:t xml:space="preserve"> ‘’ </w:t>
       </w:r>
       <w:r>
-        <w:t>permet de spécifier sur quelle base de données et sur quelles tables l’utilisateurs pourra jouir de ses privilèges, dans cet exemple les utilisateurs qui auront le rôle pourrons utiliser leurs privilèges sur la base de données ‘’db_space_invaders’’, le signe ‘’*’’ signifie que les privilèges précédemment citer s’applique sur toutes les tables.</w:t>
+        <w:t xml:space="preserve">permet de spécifier sur quelle base de données et sur quelles tables l’utilisateurs pourra jouir de ses privilèges, dans cet exemple les utilisateurs </w:t>
+      </w:r>
+      <w:r>
+        <w:lastRenderedPageBreak/>
+        <w:t>qui auront le rôle pourrons utiliser leurs privilèges sur la base de données ‘’db_space_invaders’’, le signe ‘’*’’ signifie que les privilèges précédemment citer s’applique sur toutes les tables.</w:t>
       </w:r>
     </w:p>
     <w:p>
@@ -5157,7 +5357,7 @@
                     <pic:cNvPicPr/>
                   </pic:nvPicPr>
                   <pic:blipFill>
-                    <a:blip r:embed="rId25"/>
+                    <a:blip r:embed="rId27"/>
                     <a:stretch>
                       <a:fillRect/>
                     </a:stretch>
@@ -5368,7 +5568,7 @@
                     <pic:cNvPicPr/>
                   </pic:nvPicPr>
                   <pic:blipFill>
-                    <a:blip r:embed="rId26"/>
+                    <a:blip r:embed="rId28"/>
                     <a:stretch>
                       <a:fillRect/>
                     </a:stretch>
@@ -5450,7 +5650,7 @@
                     <pic:cNvPicPr/>
                   </pic:nvPicPr>
                   <pic:blipFill>
-                    <a:blip r:embed="rId27"/>
+                    <a:blip r:embed="rId29"/>
                     <a:stretch>
                       <a:fillRect/>
                     </a:stretch>
@@ -5504,6 +5704,7 @@
         <w:rPr>
           <w:noProof/>
         </w:rPr>
+        <w:lastRenderedPageBreak/>
         <w:drawing>
           <wp:inline distT="0" distB="0" distL="0" distR="0" wp14:anchorId="21112FED" wp14:editId="2B686D1E">
             <wp:extent cx="5001905" cy="951090"/>
@@ -5520,7 +5721,7 @@
                     <pic:cNvPicPr/>
                   </pic:nvPicPr>
                   <pic:blipFill>
-                    <a:blip r:embed="rId28"/>
+                    <a:blip r:embed="rId30"/>
                     <a:stretch>
                       <a:fillRect/>
                     </a:stretch>
@@ -5587,7 +5788,7 @@
                     <pic:cNvPicPr/>
                   </pic:nvPicPr>
                   <pic:blipFill>
-                    <a:blip r:embed="rId29"/>
+                    <a:blip r:embed="rId31"/>
                     <a:stretch>
                       <a:fillRect/>
                     </a:stretch>
@@ -5658,7 +5859,7 @@
                     <pic:cNvPicPr/>
                   </pic:nvPicPr>
                   <pic:blipFill>
-                    <a:blip r:embed="rId30"/>
+                    <a:blip r:embed="rId32"/>
                     <a:stretch>
                       <a:fillRect/>
                     </a:stretch>
@@ -5756,7 +5957,7 @@
                     <pic:cNvPicPr/>
                   </pic:nvPicPr>
                   <pic:blipFill>
-                    <a:blip r:embed="rId31"/>
+                    <a:blip r:embed="rId33"/>
                     <a:stretch>
                       <a:fillRect/>
                     </a:stretch>
@@ -5827,7 +6028,7 @@
                     <pic:cNvPicPr/>
                   </pic:nvPicPr>
                   <pic:blipFill>
-                    <a:blip r:embed="rId32"/>
+                    <a:blip r:embed="rId34"/>
                     <a:stretch>
                       <a:fillRect/>
                     </a:stretch>
@@ -5906,7 +6107,7 @@
                     <pic:cNvPicPr/>
                   </pic:nvPicPr>
                   <pic:blipFill>
-                    <a:blip r:embed="rId33"/>
+                    <a:blip r:embed="rId35"/>
                     <a:stretch>
                       <a:fillRect/>
                     </a:stretch>
@@ -5941,6 +6142,7 @@
         </w:numPr>
       </w:pPr>
       <w:r>
+        <w:lastRenderedPageBreak/>
         <w:t>La commande suivante donne les privilèges ‘’SELECT, UPDATE, INSERT, DELETE’’ sur la table ‘’</w:t>
       </w:r>
       <w:proofErr w:type="spellStart"/>
@@ -5988,7 +6190,7 @@
                     <pic:cNvPicPr/>
                   </pic:nvPicPr>
                   <pic:blipFill>
-                    <a:blip r:embed="rId34"/>
+                    <a:blip r:embed="rId36"/>
                     <a:stretch>
                       <a:fillRect/>
                     </a:stretch>
@@ -6063,7 +6265,7 @@
                     <pic:cNvPicPr/>
                   </pic:nvPicPr>
                   <pic:blipFill>
-                    <a:blip r:embed="rId35"/>
+                    <a:blip r:embed="rId37"/>
                     <a:stretch>
                       <a:fillRect/>
                     </a:stretch>
@@ -6128,7 +6330,7 @@
                     <pic:cNvPicPr/>
                   </pic:nvPicPr>
                   <pic:blipFill>
-                    <a:blip r:embed="rId36"/>
+                    <a:blip r:embed="rId38"/>
                     <a:stretch>
                       <a:fillRect/>
                     </a:stretch>
@@ -6252,7 +6454,7 @@
                     <pic:cNvPicPr/>
                   </pic:nvPicPr>
                   <pic:blipFill>
-                    <a:blip r:embed="rId37"/>
+                    <a:blip r:embed="rId39"/>
                     <a:stretch>
                       <a:fillRect/>
                     </a:stretch>
@@ -6448,7 +6650,7 @@
                     <pic:cNvPicPr/>
                   </pic:nvPicPr>
                   <pic:blipFill>
-                    <a:blip r:embed="rId38"/>
+                    <a:blip r:embed="rId40"/>
                     <a:stretch>
                       <a:fillRect/>
                     </a:stretch>
@@ -6675,7 +6877,7 @@
                     <pic:cNvPicPr/>
                   </pic:nvPicPr>
                   <pic:blipFill>
-                    <a:blip r:embed="rId39"/>
+                    <a:blip r:embed="rId41"/>
                     <a:stretch>
                       <a:fillRect/>
                     </a:stretch>
@@ -6878,7 +7080,7 @@
                     <pic:cNvPicPr/>
                   </pic:nvPicPr>
                   <pic:blipFill>
-                    <a:blip r:embed="rId40"/>
+                    <a:blip r:embed="rId42"/>
                     <a:stretch>
                       <a:fillRect/>
                     </a:stretch>
@@ -6948,6 +7150,7 @@
           <w:iCs/>
           <w:u w:val="single"/>
         </w:rPr>
+        <w:lastRenderedPageBreak/>
         <w:t>Requête n</w:t>
       </w:r>
       <w:r>
@@ -7025,7 +7228,7 @@
                     <pic:cNvPicPr/>
                   </pic:nvPicPr>
                   <pic:blipFill>
-                    <a:blip r:embed="rId41"/>
+                    <a:blip r:embed="rId43"/>
                     <a:stretch>
                       <a:fillRect/>
                     </a:stretch>
@@ -7169,7 +7372,7 @@
                     <pic:cNvPicPr/>
                   </pic:nvPicPr>
                   <pic:blipFill>
-                    <a:blip r:embed="rId42"/>
+                    <a:blip r:embed="rId44"/>
                     <a:stretch>
                       <a:fillRect/>
                     </a:stretch>
@@ -7277,7 +7480,7 @@
                     <pic:cNvPicPr/>
                   </pic:nvPicPr>
                   <pic:blipFill>
-                    <a:blip r:embed="rId43"/>
+                    <a:blip r:embed="rId45"/>
                     <a:stretch>
                       <a:fillRect/>
                     </a:stretch>
@@ -7364,6 +7567,7 @@
           <w:iCs/>
           <w:u w:val="single"/>
         </w:rPr>
+        <w:lastRenderedPageBreak/>
         <w:t>Requête n</w:t>
       </w:r>
       <w:r>
@@ -7437,7 +7641,7 @@
                     <pic:cNvPicPr/>
                   </pic:nvPicPr>
                   <pic:blipFill>
-                    <a:blip r:embed="rId44"/>
+                    <a:blip r:embed="rId46"/>
                     <a:stretch>
                       <a:fillRect/>
                     </a:stretch>
@@ -7594,7 +7798,7 @@
                     <pic:cNvPicPr/>
                   </pic:nvPicPr>
                   <pic:blipFill>
-                    <a:blip r:embed="rId45"/>
+                    <a:blip r:embed="rId47"/>
                     <a:stretch>
                       <a:fillRect/>
                     </a:stretch>
@@ -7747,7 +7951,7 @@
                     <pic:cNvPicPr/>
                   </pic:nvPicPr>
                   <pic:blipFill>
-                    <a:blip r:embed="rId46"/>
+                    <a:blip r:embed="rId48"/>
                     <a:stretch>
                       <a:fillRect/>
                     </a:stretch>
@@ -7819,6 +8023,7 @@
       </w:pPr>
       <w:bookmarkStart w:id="19" w:name="_Toc149415997"/>
       <w:r>
+        <w:lastRenderedPageBreak/>
         <w:t>Création des index</w:t>
       </w:r>
       <w:bookmarkEnd w:id="19"/>
@@ -8708,7 +8913,7 @@
                     <pic:cNvPicPr/>
                   </pic:nvPicPr>
                   <pic:blipFill>
-                    <a:blip r:embed="rId47"/>
+                    <a:blip r:embed="rId49"/>
                     <a:stretch>
                       <a:fillRect/>
                     </a:stretch>
@@ -8769,6 +8974,7 @@
         <w:rPr>
           <w:rFonts w:ascii="Abadi" w:hAnsi="Abadi"/>
         </w:rPr>
+        <w:lastRenderedPageBreak/>
         <w:t>Restore</w:t>
       </w:r>
       <w:bookmarkEnd w:id="22"/>
@@ -8805,7 +9011,7 @@
                     <pic:cNvPicPr/>
                   </pic:nvPicPr>
                   <pic:blipFill>
-                    <a:blip r:embed="rId48"/>
+                    <a:blip r:embed="rId50"/>
                     <a:stretch>
                       <a:fillRect/>
                     </a:stretch>
@@ -8931,61 +9137,7 @@
         <w:rPr>
           <w:noProof/>
         </w:rPr>
-        <w:t>L’host du serveur</w:t>
-      </w:r>
-      <w:r>
-        <w:rPr>
-          <w:noProof/>
-        </w:rPr>
-        <w:t xml:space="preserve">, </w:t>
-      </w:r>
-      <w:r>
-        <w:rPr>
-          <w:noProof/>
-        </w:rPr>
-        <w:t>le Port du serveur</w:t>
-      </w:r>
-      <w:r>
-        <w:rPr>
-          <w:noProof/>
-        </w:rPr>
-        <w:t xml:space="preserve">, </w:t>
-      </w:r>
-      <w:r>
-        <w:rPr>
-          <w:noProof/>
-        </w:rPr>
-        <w:t>le nom de la base de données</w:t>
-      </w:r>
-      <w:r>
-        <w:rPr>
-          <w:noProof/>
-        </w:rPr>
-        <w:t xml:space="preserve">, </w:t>
-      </w:r>
-      <w:r>
-        <w:rPr>
-          <w:noProof/>
-        </w:rPr>
-        <w:t>le nom de l’utilisateur</w:t>
-      </w:r>
-      <w:r>
-        <w:rPr>
-          <w:noProof/>
-        </w:rPr>
-        <w:t xml:space="preserve">, </w:t>
-      </w:r>
-      <w:r>
-        <w:rPr>
-          <w:noProof/>
-        </w:rPr>
-        <w:t>mot de passe</w:t>
-      </w:r>
-      <w:r>
-        <w:rPr>
-          <w:noProof/>
-        </w:rPr>
-        <w:t>.</w:t>
+        <w:t>L’host du serveur, le Port du serveur, le nom de la base de données, le nom de l’utilisateur, mot de passe.</w:t>
       </w:r>
     </w:p>
     <w:p>
@@ -9008,6 +9160,9 @@
         </w:rPr>
       </w:pPr>
       <w:r>
+        <w:rPr>
+          <w:noProof/>
+        </w:rPr>
         <w:drawing>
           <wp:inline distT="0" distB="0" distL="0" distR="0" wp14:anchorId="045D2C26" wp14:editId="0B0B79F8">
             <wp:extent cx="5760720" cy="541020"/>
@@ -9024,7 +9179,7 @@
                     <pic:cNvPicPr/>
                   </pic:nvPicPr>
                   <pic:blipFill>
-                    <a:blip r:embed="rId49"/>
+                    <a:blip r:embed="rId51"/>
                     <a:stretch>
                       <a:fillRect/>
                     </a:stretch>
@@ -14635,6 +14790,7 @@
     <w:rsid w:val="00846F50"/>
     <w:rsid w:val="00913DD5"/>
     <w:rsid w:val="00AE1D54"/>
+    <w:rsid w:val="00BD5078"/>
     <w:rsid w:val="00C5436B"/>
     <w:rsid w:val="00C948B1"/>
     <w:rsid w:val="00CE2183"/>

</xml_diff>

<commit_message>
Update Rapport de projet SpicyInvader MatKhaiy.docx
</commit_message>
<xml_diff>
--- a/Document/Rapport de projet SpicyInvader MatKhaiy.docx
+++ b/Document/Rapport de projet SpicyInvader MatKhaiy.docx
@@ -2963,8 +2963,13 @@
           <w:numId w:val="36"/>
         </w:numPr>
       </w:pPr>
-      <w:r>
-        <w:t xml:space="preserve">Le premier persona, qui se trouve ci-dessous, </w:t>
+      <w:proofErr w:type="gramStart"/>
+      <w:r>
+        <w:t>Le premier persona</w:t>
+      </w:r>
+      <w:proofErr w:type="gramEnd"/>
+      <w:r>
+        <w:t xml:space="preserve">, qui se trouve ci-dessous, </w:t>
       </w:r>
       <w:proofErr w:type="spellStart"/>
       <w:r>
@@ -3042,8 +3047,13 @@
           <w:numId w:val="36"/>
         </w:numPr>
       </w:pPr>
-      <w:r>
-        <w:t xml:space="preserve">Le deuxième persona, qui se trouve ci-dessous, a été </w:t>
+      <w:proofErr w:type="gramStart"/>
+      <w:r>
+        <w:t>Le deuxième persona</w:t>
+      </w:r>
+      <w:proofErr w:type="gramEnd"/>
+      <w:r>
+        <w:t xml:space="preserve">, qui se trouve ci-dessous, a été </w:t>
       </w:r>
       <w:proofErr w:type="spellStart"/>
       <w:r>
@@ -3288,8 +3298,13 @@
       <w:r>
         <w:t xml:space="preserve">nt dans </w:t>
       </w:r>
-      <w:r>
-        <w:t>le menu option qui se compte au nombre de 4 :</w:t>
+      <w:proofErr w:type="gramStart"/>
+      <w:r>
+        <w:t>le menu option</w:t>
+      </w:r>
+      <w:proofErr w:type="gramEnd"/>
+      <w:r>
+        <w:t xml:space="preserve"> qui se compte au nombre de 4 :</w:t>
       </w:r>
     </w:p>
     <w:p>
@@ -7115,7 +7130,15 @@
         <w:t>‘’HAVING’’</w:t>
       </w:r>
       <w:r>
-        <w:t xml:space="preserve"> est utilisé pour filtrer les groupes, dans cette exemple </w:t>
+        <w:t xml:space="preserve"> est utilisé pour filtrer les groupes, dans </w:t>
+      </w:r>
+      <w:proofErr w:type="gramStart"/>
+      <w:r>
+        <w:t>cette exemple</w:t>
+      </w:r>
+      <w:proofErr w:type="gramEnd"/>
+      <w:r>
+        <w:t xml:space="preserve"> </w:t>
       </w:r>
       <w:r>
         <w:t xml:space="preserve">il est </w:t>
@@ -7287,7 +7310,15 @@
       </w:r>
       <w:proofErr w:type="spellEnd"/>
       <w:r>
-        <w:t>’’ permet d’interconnecter deux table entre elle, dans cette exemple les deux tables connectées sont : ‘’t_joueur’’ et ‘’</w:t>
+        <w:t xml:space="preserve">’’ permet d’interconnecter </w:t>
+      </w:r>
+      <w:proofErr w:type="gramStart"/>
+      <w:r>
+        <w:t>deux table</w:t>
+      </w:r>
+      <w:proofErr w:type="gramEnd"/>
+      <w:r>
+        <w:t xml:space="preserve"> entre elle, dans cette exemple les deux tables connectées sont : ‘’t_joueur’’ et ‘’</w:t>
       </w:r>
       <w:proofErr w:type="spellStart"/>
       <w:r>
@@ -7534,10 +7565,18 @@
         <w:t xml:space="preserve">’’ Comme la commande JOIN mais au lieu de lier </w:t>
       </w:r>
       <w:r>
-        <w:t xml:space="preserve">et d’afficher toutes les informations des deux colonnes des deux tables, toutes les informations de la table qui se situe à gauche du ‘’LEFT JOIN’’ seront afficher même si </w:t>
-      </w:r>
-      <w:r>
-        <w:t>il n’a pas de correspondance avec la deuxième table.</w:t>
+        <w:t xml:space="preserve">et d’afficher toutes les informations des deux colonnes des deux tables, toutes les informations de la table qui se situe à gauche du ‘’LEFT JOIN’’ seront afficher même </w:t>
+      </w:r>
+      <w:proofErr w:type="gramStart"/>
+      <w:r>
+        <w:t xml:space="preserve">si </w:t>
+      </w:r>
+      <w:r>
+        <w:t>il</w:t>
+      </w:r>
+      <w:proofErr w:type="gramEnd"/>
+      <w:r>
+        <w:t xml:space="preserve"> n’a pas de correspondance avec la deuxième table.</w:t>
       </w:r>
     </w:p>
     <w:p>
@@ -7711,7 +7750,15 @@
       </w:r>
       <w:proofErr w:type="spellEnd"/>
       <w:r>
-        <w:t xml:space="preserve"> que toute les informations seront afficher</w:t>
+        <w:t xml:space="preserve"> que </w:t>
+      </w:r>
+      <w:proofErr w:type="gramStart"/>
+      <w:r>
+        <w:t>toute les informations</w:t>
+      </w:r>
+      <w:proofErr w:type="gramEnd"/>
+      <w:r>
+        <w:t xml:space="preserve"> seront afficher</w:t>
       </w:r>
     </w:p>
     <w:p>
@@ -9130,7 +9177,15 @@
         <w:t xml:space="preserve">la connections avec la base de </w:t>
       </w:r>
       <w:r>
-        <w:t xml:space="preserve">données, les informations en questions : </w:t>
+        <w:t xml:space="preserve">données, les informations </w:t>
+      </w:r>
+      <w:proofErr w:type="gramStart"/>
+      <w:r>
+        <w:t>en questions</w:t>
+      </w:r>
+      <w:proofErr w:type="gramEnd"/>
+      <w:r>
+        <w:t xml:space="preserve"> : </w:t>
       </w:r>
       <w:r>
         <w:rPr>
@@ -9328,14 +9383,9 @@
           <w:numId w:val="42"/>
         </w:numPr>
       </w:pPr>
-      <w:proofErr w:type="spellStart"/>
-      <w:r>
-        <w:t>Deplacement</w:t>
-      </w:r>
-      <w:r>
-        <w:t>JoueurDroite</w:t>
-      </w:r>
-      <w:proofErr w:type="spellEnd"/>
+      <w:r>
+        <w:t>La méthode de déplacement droite du joueur</w:t>
+      </w:r>
     </w:p>
     <w:p>
       <w:pPr>
@@ -9357,11 +9407,9 @@
           <w:numId w:val="42"/>
         </w:numPr>
       </w:pPr>
-      <w:proofErr w:type="spellStart"/>
-      <w:r>
-        <w:t>DeplacementDroiteAlien</w:t>
-      </w:r>
-      <w:proofErr w:type="spellEnd"/>
+      <w:r>
+        <w:t>La méthode de déplacement droite de l’alien</w:t>
+      </w:r>
     </w:p>
     <w:p>
       <w:pPr>
@@ -9385,9 +9433,15 @@
       <w:r>
         <w:t xml:space="preserve"> unitaires ci-dessous :</w:t>
       </w:r>
-    </w:p>
-    <w:p>
-      <w:r>
+      <w:r>
+        <w:t xml:space="preserve"> </w:t>
+      </w:r>
+    </w:p>
+    <w:p>
+      <w:r>
+        <w:rPr>
+          <w:noProof/>
+        </w:rPr>
         <w:lastRenderedPageBreak/>
         <w:drawing>
           <wp:inline distT="0" distB="0" distL="0" distR="0" wp14:anchorId="70FFA07D" wp14:editId="51777140">
@@ -9433,6 +9487,9 @@
     </w:p>
     <w:p>
       <w:r>
+        <w:rPr>
+          <w:noProof/>
+        </w:rPr>
         <w:drawing>
           <wp:inline distT="0" distB="0" distL="0" distR="0" wp14:anchorId="62CC1DAB" wp14:editId="32E2FE84">
             <wp:extent cx="5760720" cy="3360420"/>
@@ -9477,6 +9534,9 @@
     </w:p>
     <w:p>
       <w:r>
+        <w:rPr>
+          <w:noProof/>
+        </w:rPr>
         <w:lastRenderedPageBreak/>
         <w:drawing>
           <wp:inline distT="0" distB="0" distL="0" distR="0" wp14:anchorId="3CF88F4B" wp14:editId="4E4FC4E3">
@@ -9520,11 +9580,20 @@
         <w:t>Les testes ci-dessus permettent de déterminer</w:t>
       </w:r>
       <w:r>
-        <w:t>, en premier lieu que la méthode de déplacement à droite des aliens les déplaces en effet à droite (de 2 cases), secondement que si un alien atteint la limite droite de la console, il change de sens.</w:t>
-      </w:r>
-    </w:p>
-    <w:p>
-      <w:r>
+        <w:t xml:space="preserve">, en premier lieu que la méthode de déplacement à droite des aliens les </w:t>
+      </w:r>
+      <w:r>
+        <w:t>déplace</w:t>
+      </w:r>
+      <w:r>
+        <w:t xml:space="preserve"> en effet à droite (de 2 cases), secondement que si un alien atteint la limite droite de la console, il change de sens.</w:t>
+      </w:r>
+    </w:p>
+    <w:p>
+      <w:r>
+        <w:rPr>
+          <w:noProof/>
+        </w:rPr>
         <w:drawing>
           <wp:inline distT="0" distB="0" distL="0" distR="0" wp14:anchorId="0C4E4F51" wp14:editId="7D3F51B8">
             <wp:extent cx="5760720" cy="3260090"/>
@@ -9564,16 +9633,7 @@
     </w:p>
     <w:p>
       <w:r>
-        <w:t xml:space="preserve">Pour finir, le test ci-dessus, permet d’évaluer si le constructeur de la classes Alien, </w:t>
-      </w:r>
-      <w:r>
-        <w:t xml:space="preserve">initialise correctement les données de l’objet </w:t>
-      </w:r>
-      <w:r>
-        <w:t>thomas (qui est un Alien)</w:t>
-      </w:r>
-      <w:r>
-        <w:t>.</w:t>
+        <w:t>Pour finir, le test ci-dessus, permet d’évaluer si le constructeur de la classes Alien, initialise correctement les données de l’objet thomas (qui est un Alien).</w:t>
       </w:r>
     </w:p>
     <w:p>
@@ -9590,7 +9650,161 @@
       </w:r>
       <w:bookmarkEnd w:id="28"/>
     </w:p>
-    <w:p/>
+    <w:p>
+      <w:r>
+        <w:t xml:space="preserve">Durant ce projet j’ai utilisé ChatGPT modérément pour m’aider dans la conception du projet, </w:t>
+      </w:r>
+    </w:p>
+    <w:p>
+      <w:r>
+        <w:t>J’ai quelque fois utilisé ChatGPT pour m’aider à comprendre des erreurs quand je passais un temps excessif à réglé ces dernières.</w:t>
+      </w:r>
+    </w:p>
+    <w:p>
+      <w:r>
+        <w:rPr>
+          <w:noProof/>
+        </w:rPr>
+        <w:lastRenderedPageBreak/>
+        <mc:AlternateContent>
+          <mc:Choice Requires="wps">
+            <w:drawing>
+              <wp:anchor distT="0" distB="0" distL="114300" distR="114300" simplePos="0" relativeHeight="251659264" behindDoc="0" locked="0" layoutInCell="1" allowOverlap="1" wp14:anchorId="04898307" wp14:editId="16F5B609">
+                <wp:simplePos x="0" y="0"/>
+                <wp:positionH relativeFrom="margin">
+                  <wp:posOffset>1837690</wp:posOffset>
+                </wp:positionH>
+                <wp:positionV relativeFrom="paragraph">
+                  <wp:posOffset>344700</wp:posOffset>
+                </wp:positionV>
+                <wp:extent cx="3724918" cy="252442"/>
+                <wp:effectExtent l="0" t="0" r="27940" b="14605"/>
+                <wp:wrapNone/>
+                <wp:docPr id="4" name="Zone de texte 4"/>
+                <wp:cNvGraphicFramePr/>
+                <a:graphic xmlns:a="http://schemas.openxmlformats.org/drawingml/2006/main">
+                  <a:graphicData uri="http://schemas.microsoft.com/office/word/2010/wordprocessingShape">
+                    <wps:wsp>
+                      <wps:cNvSpPr txBox="1"/>
+                      <wps:spPr>
+                        <a:xfrm>
+                          <a:off x="0" y="0"/>
+                          <a:ext cx="3724918" cy="252442"/>
+                        </a:xfrm>
+                        <a:prstGeom prst="rect">
+                          <a:avLst/>
+                        </a:prstGeom>
+                        <a:solidFill>
+                          <a:schemeClr val="lt1"/>
+                        </a:solidFill>
+                        <a:ln w="6350">
+                          <a:solidFill>
+                            <a:prstClr val="black"/>
+                          </a:solidFill>
+                        </a:ln>
+                      </wps:spPr>
+                      <wps:txbx>
+                        <w:txbxContent>
+                          <w:p>
+                            <w:pPr>
+                              <w:rPr>
+                                <w:b/>
+                                <w:bCs/>
+                              </w:rPr>
+                            </w:pPr>
+                            <w:r>
+                              <w:rPr>
+                                <w:rFonts w:ascii="Cascadia Mono" w:hAnsi="Cascadia Mono" w:cs="Cascadia Mono"/>
+                                <w:b/>
+                                <w:bCs/>
+                                <w:color w:val="000000"/>
+                                <w:sz w:val="19"/>
+                                <w:szCs w:val="19"/>
+                              </w:rPr>
+                              <w:t>ListeAlien.RemoveAll(alien =&gt; alien.AlienHP &lt;= 0);</w:t>
+                            </w:r>
+                          </w:p>
+                          <w:p>
+                            <w:pPr>
+                              <w:rPr>
+                                <w:b/>
+                                <w:bCs/>
+                              </w:rPr>
+                            </w:pPr>
+                          </w:p>
+                        </w:txbxContent>
+                      </wps:txbx>
+                      <wps:bodyPr rot="0" spcFirstLastPara="0" vertOverflow="overflow" horzOverflow="overflow" vert="horz" wrap="square" lIns="91440" tIns="45720" rIns="91440" bIns="45720" numCol="1" spcCol="0" rtlCol="0" fromWordArt="0" anchor="t" anchorCtr="0" forceAA="0" compatLnSpc="1">
+                        <a:prstTxWarp prst="textNoShape">
+                          <a:avLst/>
+                        </a:prstTxWarp>
+                        <a:noAutofit/>
+                      </wps:bodyPr>
+                    </wps:wsp>
+                  </a:graphicData>
+                </a:graphic>
+                <wp14:sizeRelH relativeFrom="margin">
+                  <wp14:pctWidth>0</wp14:pctWidth>
+                </wp14:sizeRelH>
+                <wp14:sizeRelV relativeFrom="margin">
+                  <wp14:pctHeight>0</wp14:pctHeight>
+                </wp14:sizeRelV>
+              </wp:anchor>
+            </w:drawing>
+          </mc:Choice>
+          <mc:Fallback>
+            <w:pict>
+              <v:shapetype w14:anchorId="04898307" id="_x0000_t202" coordsize="21600,21600" o:spt="202" path="m,l,21600r21600,l21600,xe">
+                <v:stroke joinstyle="miter"/>
+                <v:path gradientshapeok="t" o:connecttype="rect"/>
+              </v:shapetype>
+              <v:shape id="Zone de texte 4" o:spid="_x0000_s1028" type="#_x0000_t202" style="position:absolute;margin-left:144.7pt;margin-top:27.15pt;width:293.3pt;height:19.9pt;z-index:251659264;visibility:visible;mso-wrap-style:square;mso-width-percent:0;mso-height-percent:0;mso-wrap-distance-left:9pt;mso-wrap-distance-top:0;mso-wrap-distance-right:9pt;mso-wrap-distance-bottom:0;mso-position-horizontal:absolute;mso-position-horizontal-relative:margin;mso-position-vertical:absolute;mso-position-vertical-relative:text;mso-width-percent:0;mso-height-percent:0;mso-width-relative:margin;mso-height-relative:margin;v-text-anchor:top" o:gfxdata="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" fillcolor="white [3201]" strokeweight=".5pt">
+                <v:textbox>
+                  <w:txbxContent>
+                    <w:p>
+                      <w:pPr>
+                        <w:rPr>
+                          <w:b/>
+                          <w:bCs/>
+                        </w:rPr>
+                      </w:pPr>
+                      <w:r>
+                        <w:rPr>
+                          <w:rFonts w:ascii="Cascadia Mono" w:hAnsi="Cascadia Mono" w:cs="Cascadia Mono"/>
+                          <w:b/>
+                          <w:bCs/>
+                          <w:color w:val="000000"/>
+                          <w:sz w:val="19"/>
+                          <w:szCs w:val="19"/>
+                        </w:rPr>
+                        <w:t>ListeAlien.RemoveAll(alien =&gt; alien.AlienHP &lt;= 0);</w:t>
+                      </w:r>
+                    </w:p>
+                    <w:p>
+                      <w:pPr>
+                        <w:rPr>
+                          <w:b/>
+                          <w:bCs/>
+                        </w:rPr>
+                      </w:pPr>
+                    </w:p>
+                  </w:txbxContent>
+                </v:textbox>
+                <w10:wrap anchorx="margin"/>
+              </v:shape>
+            </w:pict>
+          </mc:Fallback>
+        </mc:AlternateContent>
+      </w:r>
+      <w:r>
+        <w:t xml:space="preserve">Également, j’ai utilisé ChatGPT quand je ne connaissais pas la syntaxe que certaines commandes, ou si je ne savais tout simplement pas comment réaliser une tâche spécifique, comme par exemple, dans la ligne de code ci-contre : </w:t>
+      </w:r>
+    </w:p>
+    <w:p>
+      <w:r>
+        <w:t>Mais dans tout mes cas d’utilisation de ChatGPT j’ai toujours fait attention à comprendre le code qu’il me proposait, pour toujours comprendre l’entièreté de mon projet.</w:t>
+      </w:r>
+    </w:p>
     <w:p>
       <w:pPr>
         <w:pStyle w:val="Titre2"/>
@@ -9605,7 +9819,28 @@
       </w:r>
       <w:bookmarkEnd w:id="29"/>
     </w:p>
-    <w:p/>
+    <w:p>
+      <w:r>
+        <w:t xml:space="preserve">Pour clôturer ce rapport, </w:t>
+      </w:r>
+      <w:r>
+        <w:t xml:space="preserve">je dirais que ce projet ma permit d’avoir une meilleure compréhension de ce qu’était la programmation orienté objet et d’appliquer les concepts vus préalablement en classes, ce qui a été une expérience enrichissante dans la carde de la programmation. </w:t>
+      </w:r>
+    </w:p>
+    <w:p>
+      <w:r>
+        <w:t>Ce</w:t>
+      </w:r>
+      <w:r>
+        <w:t xml:space="preserve"> projet de </w:t>
+      </w:r>
+      <w:r>
+        <w:t>recréation</w:t>
+      </w:r>
+      <w:r>
+        <w:t xml:space="preserve"> du célèbre jeu Space Invaders a été une expérience d’apprentissage agréable, enrichissant et ludique. Il m’a permis de solidifier mes compétences en POO, d’utiliser de nouveau concepts de la programmation, tel que l’héritage ainsi que les tests unitaires. Ce projet a définitivement renforcé mon intérêt pour la programmation. </w:t>
+      </w:r>
+    </w:p>
     <w:sectPr>
       <w:pgSz w:w="11906" w:h="16838"/>
       <w:pgMar w:top="1417" w:right="1417" w:bottom="1417" w:left="1417" w:header="708" w:footer="708" w:gutter="0"/>
@@ -15284,6 +15519,7 @@
     <w:rsid w:val="00846F50"/>
     <w:rsid w:val="00913DD5"/>
     <w:rsid w:val="00AE1D54"/>
+    <w:rsid w:val="00B24F2F"/>
     <w:rsid w:val="00BD5078"/>
     <w:rsid w:val="00C5436B"/>
     <w:rsid w:val="00C948B1"/>

</xml_diff>

<commit_message>
ajout diagramme de classe
</commit_message>
<xml_diff>
--- a/Document/Rapport de projet SpicyInvader MatKhaiy.docx
+++ b/Document/Rapport de projet SpicyInvader MatKhaiy.docx
@@ -340,9 +340,7 @@
                 <w:rPr>
                   <w:rFonts w:eastAsiaTheme="minorEastAsia"/>
                   <w:noProof/>
-                  <w:kern w:val="2"/>
                   <w:lang w:eastAsia="fr-CH"/>
-                  <w14:ligatures w14:val="standardContextual"/>
                 </w:rPr>
               </w:pPr>
               <w:r>
@@ -354,7 +352,7 @@
               <w:r>
                 <w:fldChar w:fldCharType="separate"/>
               </w:r>
-              <w:hyperlink w:anchor="_Toc149415978" w:history="1">
+              <w:hyperlink w:anchor="_Toc149897816" w:history="1">
                 <w:r>
                   <w:rPr>
                     <w:rStyle w:val="Lienhypertexte"/>
@@ -381,7 +379,7 @@
                     <w:noProof/>
                     <w:webHidden/>
                   </w:rPr>
-                  <w:instrText xml:space="preserve"> PAGEREF _Toc149415978 \h </w:instrText>
+                  <w:instrText xml:space="preserve"> PAGEREF _Toc149897816 \h </w:instrText>
                 </w:r>
                 <w:r>
                   <w:rPr>
@@ -421,12 +419,10 @@
                 <w:rPr>
                   <w:rFonts w:eastAsiaTheme="minorEastAsia"/>
                   <w:noProof/>
-                  <w:kern w:val="2"/>
                   <w:lang w:eastAsia="fr-CH"/>
-                  <w14:ligatures w14:val="standardContextual"/>
                 </w:rPr>
               </w:pPr>
-              <w:hyperlink w:anchor="_Toc149415979" w:history="1">
+              <w:hyperlink w:anchor="_Toc149897817" w:history="1">
                 <w:r>
                   <w:rPr>
                     <w:rStyle w:val="Lienhypertexte"/>
@@ -453,7 +449,7 @@
                     <w:noProof/>
                     <w:webHidden/>
                   </w:rPr>
-                  <w:instrText xml:space="preserve"> PAGEREF _Toc149415979 \h </w:instrText>
+                  <w:instrText xml:space="preserve"> PAGEREF _Toc149897817 \h </w:instrText>
                 </w:r>
                 <w:r>
                   <w:rPr>
@@ -493,12 +489,10 @@
                 <w:rPr>
                   <w:rFonts w:eastAsiaTheme="minorEastAsia"/>
                   <w:noProof/>
-                  <w:kern w:val="2"/>
                   <w:lang w:eastAsia="fr-CH"/>
-                  <w14:ligatures w14:val="standardContextual"/>
                 </w:rPr>
               </w:pPr>
-              <w:hyperlink w:anchor="_Toc149415980" w:history="1">
+              <w:hyperlink w:anchor="_Toc149897818" w:history="1">
                 <w:r>
                   <w:rPr>
                     <w:rStyle w:val="Lienhypertexte"/>
@@ -525,7 +519,7 @@
                     <w:noProof/>
                     <w:webHidden/>
                   </w:rPr>
-                  <w:instrText xml:space="preserve"> PAGEREF _Toc149415980 \h </w:instrText>
+                  <w:instrText xml:space="preserve"> PAGEREF _Toc149897818 \h </w:instrText>
                 </w:r>
                 <w:r>
                   <w:rPr>
@@ -565,12 +559,10 @@
                 <w:rPr>
                   <w:rFonts w:eastAsiaTheme="minorEastAsia"/>
                   <w:noProof/>
-                  <w:kern w:val="2"/>
                   <w:lang w:eastAsia="fr-CH"/>
-                  <w14:ligatures w14:val="standardContextual"/>
                 </w:rPr>
               </w:pPr>
-              <w:hyperlink w:anchor="_Toc149415981" w:history="1">
+              <w:hyperlink w:anchor="_Toc149897819" w:history="1">
                 <w:r>
                   <w:rPr>
                     <w:rStyle w:val="Lienhypertexte"/>
@@ -597,7 +589,7 @@
                     <w:noProof/>
                     <w:webHidden/>
                   </w:rPr>
-                  <w:instrText xml:space="preserve"> PAGEREF _Toc149415981 \h </w:instrText>
+                  <w:instrText xml:space="preserve"> PAGEREF _Toc149897819 \h </w:instrText>
                 </w:r>
                 <w:r>
                   <w:rPr>
@@ -637,12 +629,10 @@
                 <w:rPr>
                   <w:rFonts w:eastAsiaTheme="minorEastAsia"/>
                   <w:noProof/>
-                  <w:kern w:val="2"/>
                   <w:lang w:eastAsia="fr-CH"/>
-                  <w14:ligatures w14:val="standardContextual"/>
                 </w:rPr>
               </w:pPr>
-              <w:hyperlink w:anchor="_Toc149415982" w:history="1">
+              <w:hyperlink w:anchor="_Toc149897820" w:history="1">
                 <w:r>
                   <w:rPr>
                     <w:rStyle w:val="Lienhypertexte"/>
@@ -669,7 +659,7 @@
                     <w:noProof/>
                     <w:webHidden/>
                   </w:rPr>
-                  <w:instrText xml:space="preserve"> PAGEREF _Toc149415982 \h </w:instrText>
+                  <w:instrText xml:space="preserve"> PAGEREF _Toc149897820 \h </w:instrText>
                 </w:r>
                 <w:r>
                   <w:rPr>
@@ -709,12 +699,10 @@
                 <w:rPr>
                   <w:rFonts w:eastAsiaTheme="minorEastAsia"/>
                   <w:noProof/>
-                  <w:kern w:val="2"/>
                   <w:lang w:eastAsia="fr-CH"/>
-                  <w14:ligatures w14:val="standardContextual"/>
                 </w:rPr>
               </w:pPr>
-              <w:hyperlink w:anchor="_Toc149415983" w:history="1">
+              <w:hyperlink w:anchor="_Toc149897821" w:history="1">
                 <w:r>
                   <w:rPr>
                     <w:rStyle w:val="Lienhypertexte"/>
@@ -741,7 +729,7 @@
                     <w:noProof/>
                     <w:webHidden/>
                   </w:rPr>
-                  <w:instrText xml:space="preserve"> PAGEREF _Toc149415983 \h </w:instrText>
+                  <w:instrText xml:space="preserve"> PAGEREF _Toc149897821 \h </w:instrText>
                 </w:r>
                 <w:r>
                   <w:rPr>
@@ -781,12 +769,10 @@
                 <w:rPr>
                   <w:rFonts w:eastAsiaTheme="minorEastAsia"/>
                   <w:noProof/>
-                  <w:kern w:val="2"/>
                   <w:lang w:eastAsia="fr-CH"/>
-                  <w14:ligatures w14:val="standardContextual"/>
                 </w:rPr>
               </w:pPr>
-              <w:hyperlink w:anchor="_Toc149415984" w:history="1">
+              <w:hyperlink w:anchor="_Toc149897822" w:history="1">
                 <w:r>
                   <w:rPr>
                     <w:rStyle w:val="Lienhypertexte"/>
@@ -813,7 +799,7 @@
                     <w:noProof/>
                     <w:webHidden/>
                   </w:rPr>
-                  <w:instrText xml:space="preserve"> PAGEREF _Toc149415984 \h </w:instrText>
+                  <w:instrText xml:space="preserve"> PAGEREF _Toc149897822 \h </w:instrText>
                 </w:r>
                 <w:r>
                   <w:rPr>
@@ -853,12 +839,10 @@
                 <w:rPr>
                   <w:rFonts w:eastAsiaTheme="minorEastAsia"/>
                   <w:noProof/>
-                  <w:kern w:val="2"/>
                   <w:lang w:eastAsia="fr-CH"/>
-                  <w14:ligatures w14:val="standardContextual"/>
                 </w:rPr>
               </w:pPr>
-              <w:hyperlink w:anchor="_Toc149415985" w:history="1">
+              <w:hyperlink w:anchor="_Toc149897823" w:history="1">
                 <w:r>
                   <w:rPr>
                     <w:rStyle w:val="Lienhypertexte"/>
@@ -885,7 +869,7 @@
                     <w:noProof/>
                     <w:webHidden/>
                   </w:rPr>
-                  <w:instrText xml:space="preserve"> PAGEREF _Toc149415985 \h </w:instrText>
+                  <w:instrText xml:space="preserve"> PAGEREF _Toc149897823 \h </w:instrText>
                 </w:r>
                 <w:r>
                   <w:rPr>
@@ -925,12 +909,10 @@
                 <w:rPr>
                   <w:rFonts w:eastAsiaTheme="minorEastAsia"/>
                   <w:noProof/>
-                  <w:kern w:val="2"/>
                   <w:lang w:eastAsia="fr-CH"/>
-                  <w14:ligatures w14:val="standardContextual"/>
                 </w:rPr>
               </w:pPr>
-              <w:hyperlink w:anchor="_Toc149415986" w:history="1">
+              <w:hyperlink w:anchor="_Toc149897824" w:history="1">
                 <w:r>
                   <w:rPr>
                     <w:rStyle w:val="Lienhypertexte"/>
@@ -957,7 +939,7 @@
                     <w:noProof/>
                     <w:webHidden/>
                   </w:rPr>
-                  <w:instrText xml:space="preserve"> PAGEREF _Toc149415986 \h </w:instrText>
+                  <w:instrText xml:space="preserve"> PAGEREF _Toc149897824 \h </w:instrText>
                 </w:r>
                 <w:r>
                   <w:rPr>
@@ -997,12 +979,10 @@
                 <w:rPr>
                   <w:rFonts w:eastAsiaTheme="minorEastAsia"/>
                   <w:noProof/>
-                  <w:kern w:val="2"/>
                   <w:lang w:eastAsia="fr-CH"/>
-                  <w14:ligatures w14:val="standardContextual"/>
                 </w:rPr>
               </w:pPr>
-              <w:hyperlink w:anchor="_Toc149415987" w:history="1">
+              <w:hyperlink w:anchor="_Toc149897825" w:history="1">
                 <w:r>
                   <w:rPr>
                     <w:rStyle w:val="Lienhypertexte"/>
@@ -1029,7 +1009,7 @@
                     <w:noProof/>
                     <w:webHidden/>
                   </w:rPr>
-                  <w:instrText xml:space="preserve"> PAGEREF _Toc149415987 \h </w:instrText>
+                  <w:instrText xml:space="preserve"> PAGEREF _Toc149897825 \h </w:instrText>
                 </w:r>
                 <w:r>
                   <w:rPr>
@@ -1069,12 +1049,10 @@
                 <w:rPr>
                   <w:rFonts w:eastAsiaTheme="minorEastAsia"/>
                   <w:noProof/>
-                  <w:kern w:val="2"/>
                   <w:lang w:eastAsia="fr-CH"/>
-                  <w14:ligatures w14:val="standardContextual"/>
                 </w:rPr>
               </w:pPr>
-              <w:hyperlink w:anchor="_Toc149415988" w:history="1">
+              <w:hyperlink w:anchor="_Toc149897826" w:history="1">
                 <w:r>
                   <w:rPr>
                     <w:rStyle w:val="Lienhypertexte"/>
@@ -1101,7 +1079,7 @@
                     <w:noProof/>
                     <w:webHidden/>
                   </w:rPr>
-                  <w:instrText xml:space="preserve"> PAGEREF _Toc149415988 \h </w:instrText>
+                  <w:instrText xml:space="preserve"> PAGEREF _Toc149897826 \h </w:instrText>
                 </w:r>
                 <w:r>
                   <w:rPr>
@@ -1121,7 +1099,7 @@
                     <w:noProof/>
                     <w:webHidden/>
                   </w:rPr>
-                  <w:t>5</w:t>
+                  <w:t>6</w:t>
                 </w:r>
                 <w:r>
                   <w:rPr>
@@ -1141,12 +1119,10 @@
                 <w:rPr>
                   <w:rFonts w:eastAsiaTheme="minorEastAsia"/>
                   <w:noProof/>
-                  <w:kern w:val="2"/>
                   <w:lang w:eastAsia="fr-CH"/>
-                  <w14:ligatures w14:val="standardContextual"/>
                 </w:rPr>
               </w:pPr>
-              <w:hyperlink w:anchor="_Toc149415989" w:history="1">
+              <w:hyperlink w:anchor="_Toc149897827" w:history="1">
                 <w:r>
                   <w:rPr>
                     <w:rStyle w:val="Lienhypertexte"/>
@@ -1173,7 +1149,7 @@
                     <w:noProof/>
                     <w:webHidden/>
                   </w:rPr>
-                  <w:instrText xml:space="preserve"> PAGEREF _Toc149415989 \h </w:instrText>
+                  <w:instrText xml:space="preserve"> PAGEREF _Toc149897827 \h </w:instrText>
                 </w:r>
                 <w:r>
                   <w:rPr>
@@ -1193,7 +1169,7 @@
                     <w:noProof/>
                     <w:webHidden/>
                   </w:rPr>
-                  <w:t>5</w:t>
+                  <w:t>6</w:t>
                 </w:r>
                 <w:r>
                   <w:rPr>
@@ -1210,12 +1186,10 @@
                 <w:rPr>
                   <w:rFonts w:eastAsiaTheme="minorEastAsia"/>
                   <w:noProof/>
-                  <w:kern w:val="2"/>
                   <w:lang w:eastAsia="fr-CH"/>
-                  <w14:ligatures w14:val="standardContextual"/>
                 </w:rPr>
               </w:pPr>
-              <w:hyperlink w:anchor="_Toc149415990" w:history="1">
+              <w:hyperlink w:anchor="_Toc149897828" w:history="1">
                 <w:r>
                   <w:rPr>
                     <w:rStyle w:val="Lienhypertexte"/>
@@ -1242,7 +1216,7 @@
                     <w:noProof/>
                     <w:webHidden/>
                   </w:rPr>
-                  <w:instrText xml:space="preserve"> PAGEREF _Toc149415990 \h </w:instrText>
+                  <w:instrText xml:space="preserve"> PAGEREF _Toc149897828 \h </w:instrText>
                 </w:r>
                 <w:r>
                   <w:rPr>
@@ -1262,7 +1236,7 @@
                     <w:noProof/>
                     <w:webHidden/>
                   </w:rPr>
-                  <w:t>6</w:t>
+                  <w:t>7</w:t>
                 </w:r>
                 <w:r>
                   <w:rPr>
@@ -1283,12 +1257,10 @@
                 <w:rPr>
                   <w:rFonts w:eastAsiaTheme="minorEastAsia"/>
                   <w:noProof/>
-                  <w:kern w:val="2"/>
                   <w:lang w:eastAsia="fr-CH"/>
-                  <w14:ligatures w14:val="standardContextual"/>
                 </w:rPr>
               </w:pPr>
-              <w:hyperlink w:anchor="_Toc149415991" w:history="1">
+              <w:hyperlink w:anchor="_Toc149897829" w:history="1">
                 <w:r>
                   <w:rPr>
                     <w:rStyle w:val="Lienhypertexte"/>
@@ -1300,9 +1272,7 @@
                   <w:rPr>
                     <w:rFonts w:eastAsiaTheme="minorEastAsia"/>
                     <w:noProof/>
-                    <w:kern w:val="2"/>
                     <w:lang w:eastAsia="fr-CH"/>
-                    <w14:ligatures w14:val="standardContextual"/>
                   </w:rPr>
                   <w:tab/>
                 </w:r>
@@ -1332,7 +1302,7 @@
                     <w:noProof/>
                     <w:webHidden/>
                   </w:rPr>
-                  <w:instrText xml:space="preserve"> PAGEREF _Toc149415991 \h </w:instrText>
+                  <w:instrText xml:space="preserve"> PAGEREF _Toc149897829 \h </w:instrText>
                 </w:r>
                 <w:r>
                   <w:rPr>
@@ -1352,7 +1322,7 @@
                     <w:noProof/>
                     <w:webHidden/>
                   </w:rPr>
-                  <w:t>6</w:t>
+                  <w:t>7</w:t>
                 </w:r>
                 <w:r>
                   <w:rPr>
@@ -1373,12 +1343,10 @@
                 <w:rPr>
                   <w:rFonts w:eastAsiaTheme="minorEastAsia"/>
                   <w:noProof/>
-                  <w:kern w:val="2"/>
                   <w:lang w:eastAsia="fr-CH"/>
-                  <w14:ligatures w14:val="standardContextual"/>
                 </w:rPr>
               </w:pPr>
-              <w:hyperlink w:anchor="_Toc149415992" w:history="1">
+              <w:hyperlink w:anchor="_Toc149897830" w:history="1">
                 <w:r>
                   <w:rPr>
                     <w:rStyle w:val="Lienhypertexte"/>
@@ -1390,9 +1358,7 @@
                   <w:rPr>
                     <w:rFonts w:eastAsiaTheme="minorEastAsia"/>
                     <w:noProof/>
-                    <w:kern w:val="2"/>
                     <w:lang w:eastAsia="fr-CH"/>
-                    <w14:ligatures w14:val="standardContextual"/>
                   </w:rPr>
                   <w:tab/>
                 </w:r>
@@ -1422,7 +1388,7 @@
                     <w:noProof/>
                     <w:webHidden/>
                   </w:rPr>
-                  <w:instrText xml:space="preserve"> PAGEREF _Toc149415992 \h </w:instrText>
+                  <w:instrText xml:space="preserve"> PAGEREF _Toc149897830 \h </w:instrText>
                 </w:r>
                 <w:r>
                   <w:rPr>
@@ -1442,7 +1408,7 @@
                     <w:noProof/>
                     <w:webHidden/>
                   </w:rPr>
-                  <w:t>7</w:t>
+                  <w:t>8</w:t>
                 </w:r>
                 <w:r>
                   <w:rPr>
@@ -1462,12 +1428,10 @@
                 <w:rPr>
                   <w:rFonts w:eastAsiaTheme="minorEastAsia"/>
                   <w:noProof/>
-                  <w:kern w:val="2"/>
                   <w:lang w:eastAsia="fr-CH"/>
-                  <w14:ligatures w14:val="standardContextual"/>
                 </w:rPr>
               </w:pPr>
-              <w:hyperlink w:anchor="_Toc149415993" w:history="1">
+              <w:hyperlink w:anchor="_Toc149897831" w:history="1">
                 <w:r>
                   <w:rPr>
                     <w:rStyle w:val="Lienhypertexte"/>
@@ -1502,7 +1466,7 @@
                     <w:noProof/>
                     <w:webHidden/>
                   </w:rPr>
-                  <w:instrText xml:space="preserve"> PAGEREF _Toc149415993 \h </w:instrText>
+                  <w:instrText xml:space="preserve"> PAGEREF _Toc149897831 \h </w:instrText>
                 </w:r>
                 <w:r>
                   <w:rPr>
@@ -1522,7 +1486,7 @@
                     <w:noProof/>
                     <w:webHidden/>
                   </w:rPr>
-                  <w:t>7</w:t>
+                  <w:t>8</w:t>
                 </w:r>
                 <w:r>
                   <w:rPr>
@@ -1542,12 +1506,10 @@
                 <w:rPr>
                   <w:rFonts w:eastAsiaTheme="minorEastAsia"/>
                   <w:noProof/>
-                  <w:kern w:val="2"/>
                   <w:lang w:eastAsia="fr-CH"/>
-                  <w14:ligatures w14:val="standardContextual"/>
                 </w:rPr>
               </w:pPr>
-              <w:hyperlink w:anchor="_Toc149415994" w:history="1">
+              <w:hyperlink w:anchor="_Toc149897832" w:history="1">
                 <w:r>
                   <w:rPr>
                     <w:rStyle w:val="Lienhypertexte"/>
@@ -1575,7 +1537,7 @@
                     <w:noProof/>
                     <w:webHidden/>
                   </w:rPr>
-                  <w:instrText xml:space="preserve"> PAGEREF _Toc149415994 \h </w:instrText>
+                  <w:instrText xml:space="preserve"> PAGEREF _Toc149897832 \h </w:instrText>
                 </w:r>
                 <w:r>
                   <w:rPr>
@@ -1595,7 +1557,7 @@
                     <w:noProof/>
                     <w:webHidden/>
                   </w:rPr>
-                  <w:t>8</w:t>
+                  <w:t>9</w:t>
                 </w:r>
                 <w:r>
                   <w:rPr>
@@ -1615,12 +1577,10 @@
                 <w:rPr>
                   <w:rFonts w:eastAsiaTheme="minorEastAsia"/>
                   <w:noProof/>
-                  <w:kern w:val="2"/>
                   <w:lang w:eastAsia="fr-CH"/>
-                  <w14:ligatures w14:val="standardContextual"/>
                 </w:rPr>
               </w:pPr>
-              <w:hyperlink w:anchor="_Toc149415995" w:history="1">
+              <w:hyperlink w:anchor="_Toc149897833" w:history="1">
                 <w:r>
                   <w:rPr>
                     <w:rStyle w:val="Lienhypertexte"/>
@@ -1648,7 +1608,7 @@
                     <w:noProof/>
                     <w:webHidden/>
                   </w:rPr>
-                  <w:instrText xml:space="preserve"> PAGEREF _Toc149415995 \h </w:instrText>
+                  <w:instrText xml:space="preserve"> PAGEREF _Toc149897833 \h </w:instrText>
                 </w:r>
                 <w:r>
                   <w:rPr>
@@ -1668,7 +1628,7 @@
                     <w:noProof/>
                     <w:webHidden/>
                   </w:rPr>
-                  <w:t>9</w:t>
+                  <w:t>10</w:t>
                 </w:r>
                 <w:r>
                   <w:rPr>
@@ -1689,12 +1649,10 @@
                 <w:rPr>
                   <w:rFonts w:eastAsiaTheme="minorEastAsia"/>
                   <w:noProof/>
-                  <w:kern w:val="2"/>
                   <w:lang w:eastAsia="fr-CH"/>
-                  <w14:ligatures w14:val="standardContextual"/>
                 </w:rPr>
               </w:pPr>
-              <w:hyperlink w:anchor="_Toc149415996" w:history="1">
+              <w:hyperlink w:anchor="_Toc149897834" w:history="1">
                 <w:r>
                   <w:rPr>
                     <w:rStyle w:val="Lienhypertexte"/>
@@ -1706,9 +1664,7 @@
                   <w:rPr>
                     <w:rFonts w:eastAsiaTheme="minorEastAsia"/>
                     <w:noProof/>
-                    <w:kern w:val="2"/>
                     <w:lang w:eastAsia="fr-CH"/>
-                    <w14:ligatures w14:val="standardContextual"/>
                   </w:rPr>
                   <w:tab/>
                 </w:r>
@@ -1738,7 +1694,7 @@
                     <w:noProof/>
                     <w:webHidden/>
                   </w:rPr>
-                  <w:instrText xml:space="preserve"> PAGEREF _Toc149415996 \h </w:instrText>
+                  <w:instrText xml:space="preserve"> PAGEREF _Toc149897834 \h </w:instrText>
                 </w:r>
                 <w:r>
                   <w:rPr>
@@ -1758,7 +1714,7 @@
                     <w:noProof/>
                     <w:webHidden/>
                   </w:rPr>
-                  <w:t>10</w:t>
+                  <w:t>11</w:t>
                 </w:r>
                 <w:r>
                   <w:rPr>
@@ -1779,12 +1735,10 @@
                 <w:rPr>
                   <w:rFonts w:eastAsiaTheme="minorEastAsia"/>
                   <w:noProof/>
-                  <w:kern w:val="2"/>
                   <w:lang w:eastAsia="fr-CH"/>
-                  <w14:ligatures w14:val="standardContextual"/>
                 </w:rPr>
               </w:pPr>
-              <w:hyperlink w:anchor="_Toc149415997" w:history="1">
+              <w:hyperlink w:anchor="_Toc149897835" w:history="1">
                 <w:r>
                   <w:rPr>
                     <w:rStyle w:val="Lienhypertexte"/>
@@ -1796,9 +1750,7 @@
                   <w:rPr>
                     <w:rFonts w:eastAsiaTheme="minorEastAsia"/>
                     <w:noProof/>
-                    <w:kern w:val="2"/>
                     <w:lang w:eastAsia="fr-CH"/>
-                    <w14:ligatures w14:val="standardContextual"/>
                   </w:rPr>
                   <w:tab/>
                 </w:r>
@@ -1828,7 +1780,7 @@
                     <w:noProof/>
                     <w:webHidden/>
                   </w:rPr>
-                  <w:instrText xml:space="preserve"> PAGEREF _Toc149415997 \h </w:instrText>
+                  <w:instrText xml:space="preserve"> PAGEREF _Toc149897835 \h </w:instrText>
                 </w:r>
                 <w:r>
                   <w:rPr>
@@ -1848,7 +1800,7 @@
                     <w:noProof/>
                     <w:webHidden/>
                   </w:rPr>
-                  <w:t>14</w:t>
+                  <w:t>15</w:t>
                 </w:r>
                 <w:r>
                   <w:rPr>
@@ -1869,12 +1821,10 @@
                 <w:rPr>
                   <w:rFonts w:eastAsiaTheme="minorEastAsia"/>
                   <w:noProof/>
-                  <w:kern w:val="2"/>
                   <w:lang w:eastAsia="fr-CH"/>
-                  <w14:ligatures w14:val="standardContextual"/>
                 </w:rPr>
               </w:pPr>
-              <w:hyperlink w:anchor="_Toc149415998" w:history="1">
+              <w:hyperlink w:anchor="_Toc149897836" w:history="1">
                 <w:r>
                   <w:rPr>
                     <w:rStyle w:val="Lienhypertexte"/>
@@ -1886,9 +1836,7 @@
                   <w:rPr>
                     <w:rFonts w:eastAsiaTheme="minorEastAsia"/>
                     <w:noProof/>
-                    <w:kern w:val="2"/>
                     <w:lang w:eastAsia="fr-CH"/>
-                    <w14:ligatures w14:val="standardContextual"/>
                   </w:rPr>
                   <w:tab/>
                 </w:r>
@@ -1918,7 +1866,7 @@
                     <w:noProof/>
                     <w:webHidden/>
                   </w:rPr>
-                  <w:instrText xml:space="preserve"> PAGEREF _Toc149415998 \h </w:instrText>
+                  <w:instrText xml:space="preserve"> PAGEREF _Toc149897836 \h </w:instrText>
                 </w:r>
                 <w:r>
                   <w:rPr>
@@ -1938,7 +1886,7 @@
                     <w:noProof/>
                     <w:webHidden/>
                   </w:rPr>
-                  <w:t>14</w:t>
+                  <w:t>15</w:t>
                 </w:r>
                 <w:r>
                   <w:rPr>
@@ -1958,12 +1906,10 @@
                 <w:rPr>
                   <w:rFonts w:eastAsiaTheme="minorEastAsia"/>
                   <w:noProof/>
-                  <w:kern w:val="2"/>
                   <w:lang w:eastAsia="fr-CH"/>
-                  <w14:ligatures w14:val="standardContextual"/>
                 </w:rPr>
               </w:pPr>
-              <w:hyperlink w:anchor="_Toc149415999" w:history="1">
+              <w:hyperlink w:anchor="_Toc149897837" w:history="1">
                 <w:r>
                   <w:rPr>
                     <w:rStyle w:val="Lienhypertexte"/>
@@ -1991,7 +1937,7 @@
                     <w:noProof/>
                     <w:webHidden/>
                   </w:rPr>
-                  <w:instrText xml:space="preserve"> PAGEREF _Toc149415999 \h </w:instrText>
+                  <w:instrText xml:space="preserve"> PAGEREF _Toc149897837 \h </w:instrText>
                 </w:r>
                 <w:r>
                   <w:rPr>
@@ -2011,7 +1957,7 @@
                     <w:noProof/>
                     <w:webHidden/>
                   </w:rPr>
-                  <w:t>14</w:t>
+                  <w:t>15</w:t>
                 </w:r>
                 <w:r>
                   <w:rPr>
@@ -2031,12 +1977,10 @@
                 <w:rPr>
                   <w:rFonts w:eastAsiaTheme="minorEastAsia"/>
                   <w:noProof/>
-                  <w:kern w:val="2"/>
                   <w:lang w:eastAsia="fr-CH"/>
-                  <w14:ligatures w14:val="standardContextual"/>
                 </w:rPr>
               </w:pPr>
-              <w:hyperlink w:anchor="_Toc149416000" w:history="1">
+              <w:hyperlink w:anchor="_Toc149897838" w:history="1">
                 <w:r>
                   <w:rPr>
                     <w:rStyle w:val="Lienhypertexte"/>
@@ -2064,76 +2008,7 @@
                     <w:noProof/>
                     <w:webHidden/>
                   </w:rPr>
-                  <w:instrText xml:space="preserve"> PAGEREF _Toc149416000 \h </w:instrText>
-                </w:r>
-                <w:r>
-                  <w:rPr>
-                    <w:noProof/>
-                    <w:webHidden/>
-                  </w:rPr>
-                </w:r>
-                <w:r>
-                  <w:rPr>
-                    <w:noProof/>
-                    <w:webHidden/>
-                  </w:rPr>
-                  <w:fldChar w:fldCharType="separate"/>
-                </w:r>
-                <w:r>
-                  <w:rPr>
-                    <w:noProof/>
-                    <w:webHidden/>
-                  </w:rPr>
-                  <w:t>15</w:t>
-                </w:r>
-                <w:r>
-                  <w:rPr>
-                    <w:noProof/>
-                    <w:webHidden/>
-                  </w:rPr>
-                  <w:fldChar w:fldCharType="end"/>
-                </w:r>
-              </w:hyperlink>
-            </w:p>
-            <w:p>
-              <w:pPr>
-                <w:pStyle w:val="TM1"/>
-                <w:rPr>
-                  <w:rFonts w:eastAsiaTheme="minorEastAsia"/>
-                  <w:noProof/>
-                  <w:kern w:val="2"/>
-                  <w:lang w:eastAsia="fr-CH"/>
-                  <w14:ligatures w14:val="standardContextual"/>
-                </w:rPr>
-              </w:pPr>
-              <w:hyperlink w:anchor="_Toc149416001" w:history="1">
-                <w:r>
-                  <w:rPr>
-                    <w:rStyle w:val="Lienhypertexte"/>
-                    <w:noProof/>
-                  </w:rPr>
-                  <w:t>POO – Programmation orientée objet</w:t>
-                </w:r>
-                <w:r>
-                  <w:rPr>
-                    <w:noProof/>
-                    <w:webHidden/>
-                  </w:rPr>
-                  <w:tab/>
-                </w:r>
-                <w:r>
-                  <w:rPr>
-                    <w:noProof/>
-                    <w:webHidden/>
-                  </w:rPr>
-                  <w:fldChar w:fldCharType="begin"/>
-                </w:r>
-                <w:r>
-                  <w:rPr>
-                    <w:noProof/>
-                    <w:webHidden/>
-                  </w:rPr>
-                  <w:instrText xml:space="preserve"> PAGEREF _Toc149416001 \h </w:instrText>
+                  <w:instrText xml:space="preserve"> PAGEREF _Toc149897838 \h </w:instrText>
                 </w:r>
                 <w:r>
                   <w:rPr>
@@ -2174,26 +2049,22 @@
                 <w:rPr>
                   <w:rFonts w:eastAsiaTheme="minorEastAsia"/>
                   <w:noProof/>
-                  <w:kern w:val="2"/>
                   <w:lang w:eastAsia="fr-CH"/>
-                  <w14:ligatures w14:val="standardContextual"/>
                 </w:rPr>
               </w:pPr>
-              <w:hyperlink w:anchor="_Toc149416002" w:history="1">
+              <w:hyperlink w:anchor="_Toc149897839" w:history="1">
                 <w:r>
                   <w:rPr>
                     <w:rStyle w:val="Lienhypertexte"/>
                     <w:noProof/>
                   </w:rPr>
-                  <w:t>A.</w:t>
+                  <w:t>F.</w:t>
                 </w:r>
                 <w:r>
                   <w:rPr>
                     <w:rFonts w:eastAsiaTheme="minorEastAsia"/>
                     <w:noProof/>
-                    <w:kern w:val="2"/>
                     <w:lang w:eastAsia="fr-CH"/>
-                    <w14:ligatures w14:val="standardContextual"/>
                   </w:rPr>
                   <w:tab/>
                 </w:r>
@@ -2202,7 +2073,7 @@
                     <w:rStyle w:val="Lienhypertexte"/>
                     <w:noProof/>
                   </w:rPr>
-                  <w:t>Introduction</w:t>
+                  <w:t>Liaison databse &amp; C#</w:t>
                 </w:r>
                 <w:r>
                   <w:rPr>
@@ -2223,7 +2094,7 @@
                     <w:noProof/>
                     <w:webHidden/>
                   </w:rPr>
-                  <w:instrText xml:space="preserve"> PAGEREF _Toc149416002 \h </w:instrText>
+                  <w:instrText xml:space="preserve"> PAGEREF _Toc149897839 \h </w:instrText>
                 </w:r>
                 <w:r>
                   <w:rPr>
@@ -2243,7 +2114,74 @@
                     <w:noProof/>
                     <w:webHidden/>
                   </w:rPr>
-                  <w:t>16</w:t>
+                  <w:t>17</w:t>
+                </w:r>
+                <w:r>
+                  <w:rPr>
+                    <w:noProof/>
+                    <w:webHidden/>
+                  </w:rPr>
+                  <w:fldChar w:fldCharType="end"/>
+                </w:r>
+              </w:hyperlink>
+            </w:p>
+            <w:p>
+              <w:pPr>
+                <w:pStyle w:val="TM1"/>
+                <w:rPr>
+                  <w:rFonts w:eastAsiaTheme="minorEastAsia"/>
+                  <w:noProof/>
+                  <w:lang w:eastAsia="fr-CH"/>
+                </w:rPr>
+              </w:pPr>
+              <w:hyperlink w:anchor="_Toc149897840" w:history="1">
+                <w:r>
+                  <w:rPr>
+                    <w:rStyle w:val="Lienhypertexte"/>
+                    <w:noProof/>
+                  </w:rPr>
+                  <w:t>POO – Programmation orientée objet</w:t>
+                </w:r>
+                <w:r>
+                  <w:rPr>
+                    <w:noProof/>
+                    <w:webHidden/>
+                  </w:rPr>
+                  <w:tab/>
+                </w:r>
+                <w:r>
+                  <w:rPr>
+                    <w:noProof/>
+                    <w:webHidden/>
+                  </w:rPr>
+                  <w:fldChar w:fldCharType="begin"/>
+                </w:r>
+                <w:r>
+                  <w:rPr>
+                    <w:noProof/>
+                    <w:webHidden/>
+                  </w:rPr>
+                  <w:instrText xml:space="preserve"> PAGEREF _Toc149897840 \h </w:instrText>
+                </w:r>
+                <w:r>
+                  <w:rPr>
+                    <w:noProof/>
+                    <w:webHidden/>
+                  </w:rPr>
+                </w:r>
+                <w:r>
+                  <w:rPr>
+                    <w:noProof/>
+                    <w:webHidden/>
+                  </w:rPr>
+                  <w:fldChar w:fldCharType="separate"/>
+                </w:r>
+                <w:r>
+                  <w:rPr>
+                    <w:noProof/>
+                    <w:webHidden/>
+                  </w:rPr>
+                  <w:t>17</w:t>
                 </w:r>
                 <w:r>
                   <w:rPr>
@@ -2264,26 +2202,22 @@
                 <w:rPr>
                   <w:rFonts w:eastAsiaTheme="minorEastAsia"/>
                   <w:noProof/>
-                  <w:kern w:val="2"/>
                   <w:lang w:eastAsia="fr-CH"/>
-                  <w14:ligatures w14:val="standardContextual"/>
                 </w:rPr>
               </w:pPr>
-              <w:hyperlink w:anchor="_Toc149416003" w:history="1">
+              <w:hyperlink w:anchor="_Toc149897841" w:history="1">
                 <w:r>
                   <w:rPr>
                     <w:rStyle w:val="Lienhypertexte"/>
                     <w:noProof/>
                   </w:rPr>
-                  <w:t>B.</w:t>
+                  <w:t>A.</w:t>
                 </w:r>
                 <w:r>
                   <w:rPr>
                     <w:rFonts w:eastAsiaTheme="minorEastAsia"/>
                     <w:noProof/>
-                    <w:kern w:val="2"/>
                     <w:lang w:eastAsia="fr-CH"/>
-                    <w14:ligatures w14:val="standardContextual"/>
                   </w:rPr>
                   <w:tab/>
                 </w:r>
@@ -2292,7 +2226,7 @@
                     <w:rStyle w:val="Lienhypertexte"/>
                     <w:noProof/>
                   </w:rPr>
-                  <w:t>Analyse fonctionnelle</w:t>
+                  <w:t>Introduction</w:t>
                 </w:r>
                 <w:r>
                   <w:rPr>
@@ -2313,7 +2247,7 @@
                     <w:noProof/>
                     <w:webHidden/>
                   </w:rPr>
-                  <w:instrText xml:space="preserve"> PAGEREF _Toc149416003 \h </w:instrText>
+                  <w:instrText xml:space="preserve"> PAGEREF _Toc149897841 \h </w:instrText>
                 </w:r>
                 <w:r>
                   <w:rPr>
@@ -2333,7 +2267,7 @@
                     <w:noProof/>
                     <w:webHidden/>
                   </w:rPr>
-                  <w:t>16</w:t>
+                  <w:t>17</w:t>
                 </w:r>
                 <w:r>
                   <w:rPr>
@@ -2354,26 +2288,22 @@
                 <w:rPr>
                   <w:rFonts w:eastAsiaTheme="minorEastAsia"/>
                   <w:noProof/>
-                  <w:kern w:val="2"/>
                   <w:lang w:eastAsia="fr-CH"/>
-                  <w14:ligatures w14:val="standardContextual"/>
                 </w:rPr>
               </w:pPr>
-              <w:hyperlink w:anchor="_Toc149416004" w:history="1">
+              <w:hyperlink w:anchor="_Toc149897842" w:history="1">
                 <w:r>
                   <w:rPr>
                     <w:rStyle w:val="Lienhypertexte"/>
                     <w:noProof/>
                   </w:rPr>
-                  <w:t>C.</w:t>
+                  <w:t>B.</w:t>
                 </w:r>
                 <w:r>
                   <w:rPr>
                     <w:rFonts w:eastAsiaTheme="minorEastAsia"/>
                     <w:noProof/>
-                    <w:kern w:val="2"/>
                     <w:lang w:eastAsia="fr-CH"/>
-                    <w14:ligatures w14:val="standardContextual"/>
                   </w:rPr>
                   <w:tab/>
                 </w:r>
@@ -2382,7 +2312,7 @@
                     <w:rStyle w:val="Lienhypertexte"/>
                     <w:noProof/>
                   </w:rPr>
-                  <w:t>Analyse technique</w:t>
+                  <w:t>Analyse fonctionnelle</w:t>
                 </w:r>
                 <w:r>
                   <w:rPr>
@@ -2403,7 +2333,7 @@
                     <w:noProof/>
                     <w:webHidden/>
                   </w:rPr>
-                  <w:instrText xml:space="preserve"> PAGEREF _Toc149416004 \h </w:instrText>
+                  <w:instrText xml:space="preserve"> PAGEREF _Toc149897842 \h </w:instrText>
                 </w:r>
                 <w:r>
                   <w:rPr>
@@ -2423,7 +2353,7 @@
                     <w:noProof/>
                     <w:webHidden/>
                   </w:rPr>
-                  <w:t>16</w:t>
+                  <w:t>17</w:t>
                 </w:r>
                 <w:r>
                   <w:rPr>
@@ -2444,26 +2374,22 @@
                 <w:rPr>
                   <w:rFonts w:eastAsiaTheme="minorEastAsia"/>
                   <w:noProof/>
-                  <w:kern w:val="2"/>
                   <w:lang w:eastAsia="fr-CH"/>
-                  <w14:ligatures w14:val="standardContextual"/>
                 </w:rPr>
               </w:pPr>
-              <w:hyperlink w:anchor="_Toc149416005" w:history="1">
+              <w:hyperlink w:anchor="_Toc149897843" w:history="1">
                 <w:r>
                   <w:rPr>
                     <w:rStyle w:val="Lienhypertexte"/>
                     <w:noProof/>
                   </w:rPr>
-                  <w:t>D.</w:t>
+                  <w:t>C.</w:t>
                 </w:r>
                 <w:r>
                   <w:rPr>
                     <w:rFonts w:eastAsiaTheme="minorEastAsia"/>
                     <w:noProof/>
-                    <w:kern w:val="2"/>
                     <w:lang w:eastAsia="fr-CH"/>
-                    <w14:ligatures w14:val="standardContextual"/>
                   </w:rPr>
                   <w:tab/>
                 </w:r>
@@ -2472,7 +2398,7 @@
                     <w:rStyle w:val="Lienhypertexte"/>
                     <w:noProof/>
                   </w:rPr>
-                  <w:t>Tests Unitaire</w:t>
+                  <w:t>Analyse technique</w:t>
                 </w:r>
                 <w:r>
                   <w:rPr>
@@ -2493,7 +2419,7 @@
                     <w:noProof/>
                     <w:webHidden/>
                   </w:rPr>
-                  <w:instrText xml:space="preserve"> PAGEREF _Toc149416005 \h </w:instrText>
+                  <w:instrText xml:space="preserve"> PAGEREF _Toc149897843 \h </w:instrText>
                 </w:r>
                 <w:r>
                   <w:rPr>
@@ -2513,7 +2439,7 @@
                     <w:noProof/>
                     <w:webHidden/>
                   </w:rPr>
-                  <w:t>16</w:t>
+                  <w:t>17</w:t>
                 </w:r>
                 <w:r>
                   <w:rPr>
@@ -2534,26 +2460,22 @@
                 <w:rPr>
                   <w:rFonts w:eastAsiaTheme="minorEastAsia"/>
                   <w:noProof/>
-                  <w:kern w:val="2"/>
                   <w:lang w:eastAsia="fr-CH"/>
-                  <w14:ligatures w14:val="standardContextual"/>
                 </w:rPr>
               </w:pPr>
-              <w:hyperlink w:anchor="_Toc149416006" w:history="1">
+              <w:hyperlink w:anchor="_Toc149897844" w:history="1">
                 <w:r>
                   <w:rPr>
                     <w:rStyle w:val="Lienhypertexte"/>
                     <w:noProof/>
                   </w:rPr>
-                  <w:t>E.</w:t>
+                  <w:t>D.</w:t>
                 </w:r>
                 <w:r>
                   <w:rPr>
                     <w:rFonts w:eastAsiaTheme="minorEastAsia"/>
                     <w:noProof/>
-                    <w:kern w:val="2"/>
                     <w:lang w:eastAsia="fr-CH"/>
-                    <w14:ligatures w14:val="standardContextual"/>
                   </w:rPr>
                   <w:tab/>
                 </w:r>
@@ -2562,7 +2484,7 @@
                     <w:rStyle w:val="Lienhypertexte"/>
                     <w:noProof/>
                   </w:rPr>
-                  <w:t>Utilisation ChatGPT</w:t>
+                  <w:t>Tests Unitaire</w:t>
                 </w:r>
                 <w:r>
                   <w:rPr>
@@ -2583,7 +2505,7 @@
                     <w:noProof/>
                     <w:webHidden/>
                   </w:rPr>
-                  <w:instrText xml:space="preserve"> PAGEREF _Toc149416006 \h </w:instrText>
+                  <w:instrText xml:space="preserve"> PAGEREF _Toc149897844 \h </w:instrText>
                 </w:r>
                 <w:r>
                   <w:rPr>
@@ -2603,7 +2525,7 @@
                     <w:noProof/>
                     <w:webHidden/>
                   </w:rPr>
-                  <w:t>16</w:t>
+                  <w:t>17</w:t>
                 </w:r>
                 <w:r>
                   <w:rPr>
@@ -2624,26 +2546,108 @@
                 <w:rPr>
                   <w:rFonts w:eastAsiaTheme="minorEastAsia"/>
                   <w:noProof/>
-                  <w:kern w:val="2"/>
                   <w:lang w:eastAsia="fr-CH"/>
-                  <w14:ligatures w14:val="standardContextual"/>
                 </w:rPr>
               </w:pPr>
-              <w:hyperlink w:anchor="_Toc149416007" w:history="1">
+              <w:hyperlink w:anchor="_Toc149897845" w:history="1">
                 <w:r>
                   <w:rPr>
                     <w:rStyle w:val="Lienhypertexte"/>
                     <w:noProof/>
                   </w:rPr>
+                  <w:t>E.</w:t>
+                </w:r>
+                <w:r>
+                  <w:rPr>
+                    <w:rFonts w:eastAsiaTheme="minorEastAsia"/>
+                    <w:noProof/>
+                    <w:lang w:eastAsia="fr-CH"/>
+                  </w:rPr>
+                  <w:tab/>
+                </w:r>
+                <w:r>
+                  <w:rPr>
+                    <w:rStyle w:val="Lienhypertexte"/>
+                    <w:noProof/>
+                  </w:rPr>
+                  <w:t>Utilisation ChatGPT</w:t>
+                </w:r>
+                <w:r>
+                  <w:rPr>
+                    <w:noProof/>
+                    <w:webHidden/>
+                  </w:rPr>
+                  <w:tab/>
+                </w:r>
+                <w:r>
+                  <w:rPr>
+                    <w:noProof/>
+                    <w:webHidden/>
+                  </w:rPr>
+                  <w:fldChar w:fldCharType="begin"/>
+                </w:r>
+                <w:r>
+                  <w:rPr>
+                    <w:noProof/>
+                    <w:webHidden/>
+                  </w:rPr>
+                  <w:instrText xml:space="preserve"> PAGEREF _Toc149897845 \h </w:instrText>
+                </w:r>
+                <w:r>
+                  <w:rPr>
+                    <w:noProof/>
+                    <w:webHidden/>
+                  </w:rPr>
+                </w:r>
+                <w:r>
+                  <w:rPr>
+                    <w:noProof/>
+                    <w:webHidden/>
+                  </w:rPr>
+                  <w:fldChar w:fldCharType="separate"/>
+                </w:r>
+                <w:r>
+                  <w:rPr>
+                    <w:noProof/>
+                    <w:webHidden/>
+                  </w:rPr>
+                  <w:t>19</w:t>
+                </w:r>
+                <w:r>
+                  <w:rPr>
+                    <w:noProof/>
+                    <w:webHidden/>
+                  </w:rPr>
+                  <w:fldChar w:fldCharType="end"/>
+                </w:r>
+              </w:hyperlink>
+            </w:p>
+            <w:p>
+              <w:pPr>
+                <w:pStyle w:val="TM2"/>
+                <w:tabs>
+                  <w:tab w:val="left" w:pos="660"/>
+                  <w:tab w:val="right" w:leader="dot" w:pos="9062"/>
+                </w:tabs>
+                <w:rPr>
+                  <w:rFonts w:eastAsiaTheme="minorEastAsia"/>
+                  <w:noProof/>
+                  <w:lang w:eastAsia="fr-CH"/>
+                </w:rPr>
+              </w:pPr>
+              <w:hyperlink w:anchor="_Toc149897846" w:history="1">
+                <w:r>
+                  <w:rPr>
+                    <w:rStyle w:val="Lienhypertexte"/>
+                    <w:noProof/>
+                  </w:rPr>
                   <w:t>F.</w:t>
                 </w:r>
                 <w:r>
                   <w:rPr>
                     <w:rFonts w:eastAsiaTheme="minorEastAsia"/>
                     <w:noProof/>
-                    <w:kern w:val="2"/>
                     <w:lang w:eastAsia="fr-CH"/>
-                    <w14:ligatures w14:val="standardContextual"/>
                   </w:rPr>
                   <w:tab/>
                 </w:r>
@@ -2673,7 +2677,7 @@
                     <w:noProof/>
                     <w:webHidden/>
                   </w:rPr>
-                  <w:instrText xml:space="preserve"> PAGEREF _Toc149416007 \h </w:instrText>
+                  <w:instrText xml:space="preserve"> PAGEREF _Toc149897846 \h </w:instrText>
                 </w:r>
                 <w:r>
                   <w:rPr>
@@ -2693,7 +2697,7 @@
                     <w:noProof/>
                     <w:webHidden/>
                   </w:rPr>
-                  <w:t>16</w:t>
+                  <w:t>20</w:t>
                 </w:r>
                 <w:r>
                   <w:rPr>
@@ -2739,7 +2743,7 @@
       <w:pPr>
         <w:pStyle w:val="Titre1"/>
       </w:pPr>
-      <w:bookmarkStart w:id="0" w:name="_Toc149415978"/>
+      <w:bookmarkStart w:id="0" w:name="_Toc149897816"/>
       <w:r>
         <w:lastRenderedPageBreak/>
         <w:t>UX – User Expérience</w:t>
@@ -2750,7 +2754,7 @@
       <w:pPr>
         <w:pStyle w:val="Titre2"/>
       </w:pPr>
-      <w:bookmarkStart w:id="1" w:name="_Toc149415979"/>
+      <w:bookmarkStart w:id="1" w:name="_Toc149897817"/>
       <w:r>
         <w:t>Introduction</w:t>
       </w:r>
@@ -2816,15 +2820,7 @@
         <w:ind w:left="1080"/>
       </w:pPr>
       <w:r>
-        <w:t>Avoir une page de ‘’</w:t>
-      </w:r>
-      <w:proofErr w:type="spellStart"/>
-      <w:r>
-        <w:t>highscore</w:t>
-      </w:r>
-      <w:proofErr w:type="spellEnd"/>
-      <w:r>
-        <w:t>’’</w:t>
+        <w:t>Avoir une page de ‘’highscore’’</w:t>
       </w:r>
     </w:p>
     <w:p>
@@ -2888,7 +2884,7 @@
       <w:pPr>
         <w:pStyle w:val="Titre2"/>
       </w:pPr>
-      <w:bookmarkStart w:id="2" w:name="_Toc149415980"/>
+      <w:bookmarkStart w:id="2" w:name="_Toc149897818"/>
       <w:r>
         <w:t>Analyse</w:t>
       </w:r>
@@ -2898,7 +2894,7 @@
       <w:pPr>
         <w:pStyle w:val="Titre3"/>
       </w:pPr>
-      <w:bookmarkStart w:id="3" w:name="_Toc149415981"/>
+      <w:bookmarkStart w:id="3" w:name="_Toc149897819"/>
       <w:r>
         <w:t>Conception centrée utilisateur</w:t>
       </w:r>
@@ -2963,29 +2959,8 @@
           <w:numId w:val="36"/>
         </w:numPr>
       </w:pPr>
-      <w:proofErr w:type="gramStart"/>
-      <w:r>
-        <w:t>Le premier persona</w:t>
-      </w:r>
-      <w:proofErr w:type="gramEnd"/>
-      <w:r>
-        <w:t xml:space="preserve">, qui se trouve ci-dessous, </w:t>
-      </w:r>
-      <w:proofErr w:type="spellStart"/>
-      <w:r>
-        <w:t>à</w:t>
-      </w:r>
-      <w:proofErr w:type="spellEnd"/>
-      <w:r>
-        <w:t xml:space="preserve"> été </w:t>
-      </w:r>
-      <w:proofErr w:type="spellStart"/>
-      <w:r>
-        <w:t>crée</w:t>
-      </w:r>
-      <w:proofErr w:type="spellEnd"/>
-      <w:r>
-        <w:t xml:space="preserve"> pour prendre en compte que l’expérience de jeux ne soit pas </w:t>
+      <w:r>
+        <w:t xml:space="preserve">Le premier persona, qui se trouve ci-dessous, à été crée pour prendre en compte que l’expérience de jeux ne soit pas </w:t>
       </w:r>
       <w:r>
         <w:t>excessivement</w:t>
@@ -3047,21 +3022,8 @@
           <w:numId w:val="36"/>
         </w:numPr>
       </w:pPr>
-      <w:proofErr w:type="gramStart"/>
-      <w:r>
-        <w:t>Le deuxième persona</w:t>
-      </w:r>
-      <w:proofErr w:type="gramEnd"/>
-      <w:r>
-        <w:t xml:space="preserve">, qui se trouve ci-dessous, a été </w:t>
-      </w:r>
-      <w:proofErr w:type="spellStart"/>
-      <w:r>
-        <w:t>crée</w:t>
-      </w:r>
-      <w:proofErr w:type="spellEnd"/>
-      <w:r>
-        <w:t xml:space="preserve"> dans le but de rendre l’interface de jeux attrairas pour </w:t>
+      <w:r>
+        <w:t xml:space="preserve">Le deuxième persona, qui se trouve ci-dessous, a été crée dans le but de rendre l’interface de jeux attrairas pour </w:t>
       </w:r>
       <w:r>
         <w:t>un utilisateur passionné</w:t>
@@ -3119,7 +3081,7 @@
       <w:pPr>
         <w:pStyle w:val="Titre3"/>
       </w:pPr>
-      <w:bookmarkStart w:id="4" w:name="_Toc149415982"/>
+      <w:bookmarkStart w:id="4" w:name="_Toc149897820"/>
       <w:r>
         <w:lastRenderedPageBreak/>
         <w:t>Choix de la palette graphique</w:t>
@@ -3248,7 +3210,7 @@
           <w:tab w:val="left" w:pos="2070"/>
         </w:tabs>
       </w:pPr>
-      <w:bookmarkStart w:id="5" w:name="_Toc149415983"/>
+      <w:bookmarkStart w:id="5" w:name="_Toc149897821"/>
       <w:r>
         <w:t>Eco-conception</w:t>
       </w:r>
@@ -3278,7 +3240,7 @@
       <w:pPr>
         <w:pStyle w:val="Titre3"/>
       </w:pPr>
-      <w:bookmarkStart w:id="6" w:name="_Toc149415984"/>
+      <w:bookmarkStart w:id="6" w:name="_Toc149897822"/>
       <w:r>
         <w:lastRenderedPageBreak/>
         <w:t>Accessibilité</w:t>
@@ -3298,13 +3260,8 @@
       <w:r>
         <w:t xml:space="preserve">nt dans </w:t>
       </w:r>
-      <w:proofErr w:type="gramStart"/>
-      <w:r>
-        <w:t>le menu option</w:t>
-      </w:r>
-      <w:proofErr w:type="gramEnd"/>
-      <w:r>
-        <w:t xml:space="preserve"> qui se compte au nombre de 4 :</w:t>
+      <w:r>
+        <w:t>le menu option qui se compte au nombre de 4 :</w:t>
       </w:r>
     </w:p>
     <w:p>
@@ -3365,7 +3322,7 @@
       <w:pPr>
         <w:pStyle w:val="Titre2"/>
       </w:pPr>
-      <w:bookmarkStart w:id="7" w:name="_Toc149415985"/>
+      <w:bookmarkStart w:id="7" w:name="_Toc149897823"/>
       <w:r>
         <w:t>Conception</w:t>
       </w:r>
@@ -3376,7 +3333,7 @@
         <w:pStyle w:val="Titre3"/>
         <w:ind w:firstLine="708"/>
       </w:pPr>
-      <w:bookmarkStart w:id="8" w:name="_Toc149415986"/>
+      <w:bookmarkStart w:id="8" w:name="_Toc149897824"/>
       <w:r>
         <w:t>Définition des écrans</w:t>
       </w:r>
@@ -3395,7 +3352,7 @@
         <w:pStyle w:val="Titre3"/>
         <w:ind w:firstLine="708"/>
       </w:pPr>
-      <w:bookmarkStart w:id="9" w:name="_Toc149415987"/>
+      <w:bookmarkStart w:id="9" w:name="_Toc149897825"/>
       <w:r>
         <w:t>Choix effectués</w:t>
       </w:r>
@@ -3945,7 +3902,7 @@
       <w:pPr>
         <w:pStyle w:val="Titre2"/>
       </w:pPr>
-      <w:bookmarkStart w:id="10" w:name="_Toc149415988"/>
+      <w:bookmarkStart w:id="10" w:name="_Toc149897826"/>
       <w:r>
         <w:t>Evaluation</w:t>
       </w:r>
@@ -3955,7 +3912,7 @@
       <w:pPr>
         <w:pStyle w:val="Titre3"/>
       </w:pPr>
-      <w:bookmarkStart w:id="11" w:name="_Toc149415989"/>
+      <w:bookmarkStart w:id="11" w:name="_Toc149897827"/>
       <w:r>
         <w:t>Tests</w:t>
       </w:r>
@@ -3983,7 +3940,7 @@
       <w:pPr>
         <w:pStyle w:val="Titre1"/>
       </w:pPr>
-      <w:bookmarkStart w:id="12" w:name="_Toc149415990"/>
+      <w:bookmarkStart w:id="12" w:name="_Toc149897828"/>
       <w:r>
         <w:t>DB – Data base</w:t>
       </w:r>
@@ -3997,7 +3954,7 @@
           <w:numId w:val="1"/>
         </w:numPr>
       </w:pPr>
-      <w:bookmarkStart w:id="13" w:name="_Toc149415991"/>
+      <w:bookmarkStart w:id="13" w:name="_Toc149897829"/>
       <w:r>
         <w:t>Importer les données et le schéma de base de données</w:t>
       </w:r>
@@ -4028,23 +3985,7 @@
           <w:b/>
           <w:bCs/>
         </w:rPr>
-        <w:t>‘’</w:t>
-      </w:r>
-      <w:proofErr w:type="spellStart"/>
-      <w:r>
-        <w:rPr>
-          <w:b/>
-          <w:bCs/>
-        </w:rPr>
-        <w:t>mysql</w:t>
-      </w:r>
-      <w:proofErr w:type="spellEnd"/>
-      <w:r>
-        <w:rPr>
-          <w:b/>
-          <w:bCs/>
-        </w:rPr>
-        <w:t xml:space="preserve"> -u (suivis du nom d’utilisateur) -p (suivis du mot de passe)’’</w:t>
+        <w:t>‘’mysql -u (suivis du nom d’utilisateur) -p (suivis du mot de passe)’’</w:t>
       </w:r>
       <w:r>
         <w:rPr>
@@ -4082,7 +4023,6 @@
         </w:rPr>
         <w:t>‘’</w:t>
       </w:r>
-      <w:proofErr w:type="spellStart"/>
       <w:r>
         <w:rPr>
           <w:b/>
@@ -4090,7 +4030,6 @@
         </w:rPr>
         <w:t>mysql</w:t>
       </w:r>
-      <w:proofErr w:type="spellEnd"/>
       <w:r>
         <w:rPr>
           <w:b/>
@@ -4245,55 +4184,7 @@
           <w:b/>
           <w:bCs/>
         </w:rPr>
-        <w:t>‘’</w:t>
-      </w:r>
-      <w:proofErr w:type="spellStart"/>
-      <w:r>
-        <w:rPr>
-          <w:b/>
-          <w:bCs/>
-        </w:rPr>
-        <w:t>mysql</w:t>
-      </w:r>
-      <w:proofErr w:type="spellEnd"/>
-      <w:r>
-        <w:rPr>
-          <w:b/>
-          <w:bCs/>
-        </w:rPr>
-        <w:t xml:space="preserve"> -</w:t>
-      </w:r>
-      <w:proofErr w:type="spellStart"/>
-      <w:r>
-        <w:rPr>
-          <w:b/>
-          <w:bCs/>
-        </w:rPr>
-        <w:t>uroot</w:t>
-      </w:r>
-      <w:proofErr w:type="spellEnd"/>
-      <w:r>
-        <w:rPr>
-          <w:b/>
-          <w:bCs/>
-        </w:rPr>
-        <w:t xml:space="preserve"> -</w:t>
-      </w:r>
-      <w:proofErr w:type="spellStart"/>
-      <w:r>
-        <w:rPr>
-          <w:b/>
-          <w:bCs/>
-        </w:rPr>
-        <w:t>proot</w:t>
-      </w:r>
-      <w:proofErr w:type="spellEnd"/>
-      <w:r>
-        <w:rPr>
-          <w:b/>
-          <w:bCs/>
-        </w:rPr>
-        <w:t>’’</w:t>
+        <w:t>‘’mysql -uroot -proot’’</w:t>
       </w:r>
       <w:r>
         <w:t xml:space="preserve"> permet de se connecter au client MySQL en tant qu’utilisateur </w:t>
@@ -4435,23 +4326,7 @@
           <w:b/>
           <w:bCs/>
         </w:rPr>
-        <w:t xml:space="preserve"> ‘’-i (id du container </w:t>
-      </w:r>
-      <w:proofErr w:type="spellStart"/>
-      <w:r>
-        <w:rPr>
-          <w:b/>
-          <w:bCs/>
-        </w:rPr>
-        <w:t>mysql</w:t>
-      </w:r>
-      <w:proofErr w:type="spellEnd"/>
-      <w:r>
-        <w:rPr>
-          <w:b/>
-          <w:bCs/>
-        </w:rPr>
-        <w:t xml:space="preserve">)’’ </w:t>
+        <w:t xml:space="preserve"> ‘’-i (id du container mysql)’’ </w:t>
       </w:r>
       <w:r>
         <w:t>permet de spécifier quelle container docker nous voulons utiliser.</w:t>
@@ -4510,7 +4385,7 @@
           <w:numId w:val="1"/>
         </w:numPr>
       </w:pPr>
-      <w:bookmarkStart w:id="14" w:name="_Toc149415992"/>
+      <w:bookmarkStart w:id="14" w:name="_Toc149897830"/>
       <w:r>
         <w:lastRenderedPageBreak/>
         <w:t>Gestion des utilisateur</w:t>
@@ -4525,7 +4400,7 @@
         <w:pStyle w:val="Titre3"/>
         <w:ind w:firstLine="708"/>
       </w:pPr>
-      <w:bookmarkStart w:id="15" w:name="_Toc149415993"/>
+      <w:bookmarkStart w:id="15" w:name="_Toc149897831"/>
       <w:r>
         <w:rPr>
           <w:rStyle w:val="Titre2Car"/>
@@ -4614,15 +4489,7 @@
         <w:t>‘’CREATE USER’’</w:t>
       </w:r>
       <w:r>
-        <w:t xml:space="preserve"> permet d’indiquer à </w:t>
-      </w:r>
-      <w:proofErr w:type="spellStart"/>
-      <w:r>
-        <w:t>mysql</w:t>
-      </w:r>
-      <w:proofErr w:type="spellEnd"/>
-      <w:r>
-        <w:t xml:space="preserve"> que nous voulons crée un nouvel utilisateur.</w:t>
+        <w:t xml:space="preserve"> permet d’indiquer à mysql que nous voulons crée un nouvel utilisateur.</w:t>
       </w:r>
     </w:p>
     <w:p>
@@ -4642,54 +4509,30 @@
           <w:b/>
           <w:bCs/>
         </w:rPr>
-        <w:t>‘’ '</w:t>
-      </w:r>
-      <w:proofErr w:type="spellStart"/>
+        <w:t xml:space="preserve">‘’ 'administrateur_de_jeu' ’’ </w:t>
+      </w:r>
+      <w:r>
+        <w:t>spécifie</w:t>
+      </w:r>
       <w:r>
         <w:rPr>
           <w:b/>
           <w:bCs/>
         </w:rPr>
-        <w:t>administrateur_de_jeu</w:t>
-      </w:r>
-      <w:proofErr w:type="spellEnd"/>
+        <w:t xml:space="preserve"> </w:t>
+      </w:r>
+      <w:r>
+        <w:t>que</w:t>
+      </w:r>
       <w:r>
         <w:rPr>
           <w:b/>
           <w:bCs/>
         </w:rPr>
-        <w:t xml:space="preserve">' ’’ </w:t>
-      </w:r>
-      <w:r>
-        <w:t>spécifie</w:t>
-      </w:r>
-      <w:r>
-        <w:rPr>
-          <w:b/>
-          <w:bCs/>
-        </w:rPr>
         <w:t xml:space="preserve"> </w:t>
       </w:r>
       <w:r>
-        <w:t>que</w:t>
-      </w:r>
-      <w:r>
-        <w:rPr>
-          <w:b/>
-          <w:bCs/>
-        </w:rPr>
-        <w:t xml:space="preserve"> </w:t>
-      </w:r>
-      <w:r>
-        <w:t xml:space="preserve">l’utilisateur que nous voulons crée vas se nommer </w:t>
-      </w:r>
-      <w:proofErr w:type="spellStart"/>
-      <w:r>
-        <w:t>adminisateur_de_jeu</w:t>
-      </w:r>
-      <w:proofErr w:type="spellEnd"/>
-      <w:r>
-        <w:t>.</w:t>
+        <w:t>l’utilisateur que nous voulons crée vas se nommer adminisateur_de_jeu.</w:t>
       </w:r>
     </w:p>
     <w:p>
@@ -4769,7 +4612,6 @@
         </w:rPr>
         <w:t>'</w:t>
       </w:r>
-      <w:proofErr w:type="spellStart"/>
       <w:r>
         <w:rPr>
           <w:b/>
@@ -4777,7 +4619,6 @@
         </w:rPr>
         <w:t>adminjeu</w:t>
       </w:r>
-      <w:proofErr w:type="spellEnd"/>
       <w:r>
         <w:rPr>
           <w:b/>
@@ -4796,15 +4637,7 @@
         <w:t>cette dernière partie de la commande</w:t>
       </w:r>
       <w:r>
-        <w:t xml:space="preserve"> informe le mot de passe associé à l’utilisateur que nous allons créer, pour se faire le mot de passe est placé entre des guillemets pour informer a </w:t>
-      </w:r>
-      <w:proofErr w:type="spellStart"/>
-      <w:r>
-        <w:t>mysql</w:t>
-      </w:r>
-      <w:proofErr w:type="spellEnd"/>
-      <w:r>
-        <w:t xml:space="preserve"> qu’il s’agit d’une suite de caractère. </w:t>
+        <w:t xml:space="preserve"> informe le mot de passe associé à l’utilisateur que nous allons créer, pour se faire le mot de passe est placé entre des guillemets pour informer a mysql qu’il s’agit d’une suite de caractère. </w:t>
       </w:r>
     </w:p>
     <w:p>
@@ -4826,15 +4659,7 @@
         </w:numPr>
       </w:pPr>
       <w:r>
-        <w:t>La commande suivante permet de crée un rôle nommer ‘’</w:t>
-      </w:r>
-      <w:proofErr w:type="spellStart"/>
-      <w:r>
-        <w:t>r_Administrateur_de_jeu</w:t>
-      </w:r>
-      <w:proofErr w:type="spellEnd"/>
-      <w:r>
-        <w:t>’’.</w:t>
+        <w:t>La commande suivante permet de crée un rôle nommer ‘’r_Administrateur_de_jeu’’.</w:t>
       </w:r>
     </w:p>
     <w:p>
@@ -4909,15 +4734,7 @@
         <w:t xml:space="preserve"> </w:t>
       </w:r>
       <w:r>
-        <w:t xml:space="preserve">permet d’indiquer que l’on veut </w:t>
-      </w:r>
-      <w:proofErr w:type="spellStart"/>
-      <w:r>
-        <w:t>crée</w:t>
-      </w:r>
-      <w:proofErr w:type="spellEnd"/>
-      <w:r>
-        <w:t xml:space="preserve"> un nouveau rôle.</w:t>
+        <w:t>permet d’indiquer que l’on veut crée un nouveau rôle.</w:t>
       </w:r>
     </w:p>
     <w:p>
@@ -4937,23 +4754,7 @@
           <w:b/>
           <w:bCs/>
         </w:rPr>
-        <w:t>‘’ '</w:t>
-      </w:r>
-      <w:proofErr w:type="spellStart"/>
-      <w:r>
-        <w:rPr>
-          <w:b/>
-          <w:bCs/>
-        </w:rPr>
-        <w:t>r_Administrateur_de_jeu</w:t>
-      </w:r>
-      <w:proofErr w:type="spellEnd"/>
-      <w:r>
-        <w:rPr>
-          <w:b/>
-          <w:bCs/>
-        </w:rPr>
-        <w:t>' ‘’</w:t>
+        <w:t>‘’ 'r_Administrateur_de_jeu' ‘’</w:t>
       </w:r>
       <w:r>
         <w:rPr>
@@ -5209,7 +5010,6 @@
         </w:rPr>
         <w:t>TO '</w:t>
       </w:r>
-      <w:proofErr w:type="spellStart"/>
       <w:r>
         <w:rPr>
           <w:b/>
@@ -5222,34 +5022,21 @@
           <w:b/>
           <w:bCs/>
         </w:rPr>
-        <w:t>Administrateur_de_jeu</w:t>
-      </w:r>
-      <w:proofErr w:type="spellEnd"/>
+        <w:t>Administrateur_de_jeu'</w:t>
+      </w:r>
       <w:r>
         <w:rPr>
           <w:b/>
           <w:bCs/>
         </w:rPr>
-        <w:t>'</w:t>
-      </w:r>
-      <w:r>
-        <w:rPr>
-          <w:b/>
-          <w:bCs/>
-        </w:rPr>
         <w:t xml:space="preserve">‘’ </w:t>
       </w:r>
       <w:r>
-        <w:t>signifie que l’on donne les privilèges au rôle ‘’</w:t>
-      </w:r>
-      <w:proofErr w:type="spellStart"/>
-      <w:r>
-        <w:t>r_</w:t>
+        <w:t>signifie que l’on donne les privilèges au rôle ‘’r_</w:t>
       </w:r>
       <w:r>
         <w:t>Administrateur_de_jeu</w:t>
       </w:r>
-      <w:proofErr w:type="spellEnd"/>
       <w:r>
         <w:t>’’.</w:t>
       </w:r>
@@ -5289,29 +5076,13 @@
         <w:t xml:space="preserve">’’ </w:t>
       </w:r>
       <w:r>
-        <w:t>cette dernière partie de la commande indique que le rôle ‘’</w:t>
-      </w:r>
-      <w:proofErr w:type="spellStart"/>
-      <w:r>
-        <w:t>r_adminisatrateur_de_jeu</w:t>
-      </w:r>
-      <w:proofErr w:type="spellEnd"/>
-      <w:r>
-        <w:t xml:space="preserve">’’ </w:t>
+        <w:t xml:space="preserve">cette dernière partie de la commande indique que le rôle ‘’r_adminisatrateur_de_jeu’’ </w:t>
       </w:r>
       <w:r>
         <w:t>peut déléguer les privilèges SELECT, CREATE, UPDATE et DROP</w:t>
       </w:r>
       <w:r>
-        <w:t xml:space="preserve"> </w:t>
-      </w:r>
-      <w:proofErr w:type="spellStart"/>
-      <w:r>
-        <w:t>à</w:t>
-      </w:r>
-      <w:proofErr w:type="spellEnd"/>
-      <w:r>
-        <w:t xml:space="preserve"> d’autre utilisateurs ou rôles.</w:t>
+        <w:t xml:space="preserve"> à d’autre utilisateurs ou rôles.</w:t>
       </w:r>
     </w:p>
     <w:p>
@@ -5439,23 +5210,7 @@
           <w:b/>
           <w:bCs/>
         </w:rPr>
-        <w:t>'</w:t>
-      </w:r>
-      <w:proofErr w:type="spellStart"/>
-      <w:r>
-        <w:rPr>
-          <w:b/>
-          <w:bCs/>
-        </w:rPr>
-        <w:t>r_Administrateur_de_jeu</w:t>
-      </w:r>
-      <w:proofErr w:type="spellEnd"/>
-      <w:r>
-        <w:rPr>
-          <w:b/>
-          <w:bCs/>
-        </w:rPr>
-        <w:t>'</w:t>
+        <w:t>'r_Administrateur_de_jeu'</w:t>
       </w:r>
       <w:r>
         <w:rPr>
@@ -5492,29 +5247,13 @@
           <w:b/>
           <w:bCs/>
         </w:rPr>
-        <w:t>TO '</w:t>
-      </w:r>
-      <w:proofErr w:type="spellStart"/>
+        <w:t>TO 'Administrateur_de_jeu'@'localhost'</w:t>
+      </w:r>
       <w:r>
         <w:rPr>
           <w:b/>
           <w:bCs/>
         </w:rPr>
-        <w:t>Administrateur_de_jeu'@'localhost</w:t>
-      </w:r>
-      <w:proofErr w:type="spellEnd"/>
-      <w:r>
-        <w:rPr>
-          <w:b/>
-          <w:bCs/>
-        </w:rPr>
-        <w:t>'</w:t>
-      </w:r>
-      <w:r>
-        <w:rPr>
-          <w:b/>
-          <w:bCs/>
-        </w:rPr>
         <w:t xml:space="preserve"> ‘’ </w:t>
       </w:r>
       <w:r>
@@ -5529,7 +5268,7 @@
           <w:rFonts w:ascii="Abadi" w:hAnsi="Abadi"/>
         </w:rPr>
       </w:pPr>
-      <w:bookmarkStart w:id="16" w:name="_Toc149415994"/>
+      <w:bookmarkStart w:id="16" w:name="_Toc149897832"/>
       <w:r>
         <w:rPr>
           <w:rStyle w:val="Titre2Car"/>
@@ -5699,15 +5438,7 @@
         </w:numPr>
       </w:pPr>
       <w:r>
-        <w:t>La commande suivante donne le privilège ‘’SELECT’’ sur la table ‘’</w:t>
-      </w:r>
-      <w:proofErr w:type="spellStart"/>
-      <w:r>
-        <w:t>t_arme</w:t>
-      </w:r>
-      <w:proofErr w:type="spellEnd"/>
-      <w:r>
-        <w:t>’’ de la base de données ‘’db_space_invaders’’ au rôle ‘’r_joueur’’ :</w:t>
+        <w:t>La commande suivante donne le privilège ‘’SELECT’’ sur la table ‘’t_arme’’ de la base de données ‘’db_space_invaders’’ au rôle ‘’r_joueur’’ :</w:t>
       </w:r>
     </w:p>
     <w:p>
@@ -5766,15 +5497,7 @@
         </w:numPr>
       </w:pPr>
       <w:r>
-        <w:t>La commande suivante donne le privilège ‘’SELECT’’ ainsi que ‘’CREATE’’ sur la table ‘’t_commande’’ de la base de données ‘’db_space_invaders’’ au rôle ‘’</w:t>
-      </w:r>
-      <w:proofErr w:type="spellStart"/>
-      <w:r>
-        <w:t>r_Joueur</w:t>
-      </w:r>
-      <w:proofErr w:type="spellEnd"/>
-      <w:r>
-        <w:t>’’ :</w:t>
+        <w:t>La commande suivante donne le privilège ‘’SELECT’’ ainsi que ‘’CREATE’’ sur la table ‘’t_commande’’ de la base de données ‘’db_space_invaders’’ au rôle ‘’r_Joueur’’ :</w:t>
       </w:r>
     </w:p>
     <w:p>
@@ -5838,15 +5561,7 @@
         </w:numPr>
       </w:pPr>
       <w:r>
-        <w:t>La commande suivante donne le rôle ‘’</w:t>
-      </w:r>
-      <w:proofErr w:type="spellStart"/>
-      <w:r>
-        <w:t>r_Joueur</w:t>
-      </w:r>
-      <w:proofErr w:type="spellEnd"/>
-      <w:r>
-        <w:t xml:space="preserve">’’ à l’utilisateur ‘’Joueur’’ : </w:t>
+        <w:t xml:space="preserve">La commande suivante donne le rôle ‘’r_Joueur’’ à l’utilisateur ‘’Joueur’’ : </w:t>
       </w:r>
     </w:p>
     <w:p>
@@ -5910,7 +5625,7 @@
           <w:rFonts w:ascii="Abadi" w:hAnsi="Abadi"/>
         </w:rPr>
       </w:pPr>
-      <w:bookmarkStart w:id="17" w:name="_Toc149415995"/>
+      <w:bookmarkStart w:id="17" w:name="_Toc149897833"/>
       <w:r>
         <w:rPr>
           <w:rFonts w:ascii="Abadi" w:hAnsi="Abadi"/>
@@ -5930,21 +5645,11 @@
       <w:r>
         <w:t>La commande suivante crée l’utilisateur ‘’</w:t>
       </w:r>
-      <w:proofErr w:type="spellStart"/>
       <w:r>
         <w:t>Gestionnaire_de_la_boutique</w:t>
       </w:r>
-      <w:proofErr w:type="spellEnd"/>
-      <w:r>
-        <w:t>’’ dont le mot de passe est ‘’</w:t>
-      </w:r>
-      <w:proofErr w:type="spellStart"/>
-      <w:r>
-        <w:t>gestboutique</w:t>
-      </w:r>
-      <w:proofErr w:type="spellEnd"/>
-      <w:r>
-        <w:t>’’ et qui peut se connecter depuis l’hôte ‘’localhost’</w:t>
+      <w:r>
+        <w:t>’’ dont le mot de passe est ‘’gestboutique’’ et qui peut se connecter depuis l’hôte ‘’localhost’</w:t>
       </w:r>
     </w:p>
     <w:p>
@@ -6086,15 +5791,7 @@
         <w:t>Gestionnaire_de_la_boutique</w:t>
       </w:r>
       <w:r>
-        <w:t>’’ sur la table ‘’</w:t>
-      </w:r>
-      <w:proofErr w:type="spellStart"/>
-      <w:r>
-        <w:t>t_Joueur</w:t>
-      </w:r>
-      <w:proofErr w:type="spellEnd"/>
-      <w:r>
-        <w:t>’’ de la base de données ‘’db_space_invaders’’</w:t>
+        <w:t>’’ sur la table ‘’t_Joueur’’ de la base de données ‘’db_space_invaders’’</w:t>
       </w:r>
     </w:p>
     <w:p>
@@ -6157,15 +5854,7 @@
       </w:pPr>
       <w:r>
         <w:lastRenderedPageBreak/>
-        <w:t>La commande suivante donne les privilèges ‘’SELECT, UPDATE, INSERT, DELETE’’ sur la table ‘’</w:t>
-      </w:r>
-      <w:proofErr w:type="spellStart"/>
-      <w:r>
-        <w:t>t_arme</w:t>
-      </w:r>
-      <w:proofErr w:type="spellEnd"/>
-      <w:r>
-        <w:t>’’ sur la base de données ‘’</w:t>
+        <w:t>La commande suivante donne les privilèges ‘’SELECT, UPDATE, INSERT, DELETE’’ sur la table ‘’t_arme’’ sur la base de données ‘’</w:t>
       </w:r>
       <w:r>
         <w:t>db_space_invaders</w:t>
@@ -6309,15 +5998,7 @@
         </w:numPr>
       </w:pPr>
       <w:r>
-        <w:t>La commande suivante donne le rôle ‘’r_Gestionnaire_de_la_boutique’’ à l’utilisateur ‘’</w:t>
-      </w:r>
-      <w:proofErr w:type="spellStart"/>
-      <w:r>
-        <w:t>Gestionnaire_de_la_boutique</w:t>
-      </w:r>
-      <w:proofErr w:type="spellEnd"/>
-      <w:r>
-        <w:t>’’ :</w:t>
+        <w:t>La commande suivante donne le rôle ‘’r_Gestionnaire_de_la_boutique’’ à l’utilisateur ‘’Gestionnaire_de_la_boutique’’ :</w:t>
       </w:r>
     </w:p>
     <w:p>
@@ -6378,7 +6059,7 @@
           <w:numId w:val="1"/>
         </w:numPr>
       </w:pPr>
-      <w:bookmarkStart w:id="18" w:name="_Toc149415996"/>
+      <w:bookmarkStart w:id="18" w:name="_Toc149897834"/>
       <w:r>
         <w:t>Requêtes</w:t>
       </w:r>
@@ -6430,15 +6111,7 @@
         <w:t>:</w:t>
       </w:r>
       <w:r>
-        <w:t xml:space="preserve"> La requête suivante sélectionne toutes les données de la table ‘’t_joueur’’ et ensuite trie les résultats par ordre décroissant en fonction de la colonne ‘’</w:t>
-      </w:r>
-      <w:proofErr w:type="spellStart"/>
-      <w:r>
-        <w:t>jouNombrePoints</w:t>
-      </w:r>
-      <w:proofErr w:type="spellEnd"/>
-      <w:r>
-        <w:t>’’ et limites les résultats à 5, ce qui affiche les 5 meilleures joueurs en fonction de leurs points :</w:t>
+        <w:t xml:space="preserve"> La requête suivante sélectionne toutes les données de la table ‘’t_joueur’’ et ensuite trie les résultats par ordre décroissant en fonction de la colonne ‘’jouNombrePoints’’ et limites les résultats à 5, ce qui affiche les 5 meilleures joueurs en fonction de leurs points :</w:t>
       </w:r>
     </w:p>
     <w:p>
@@ -6534,21 +6207,14 @@
         <w:t>‘’</w:t>
       </w:r>
       <w:r>
-        <w:t xml:space="preserve">ORDER BY </w:t>
-      </w:r>
-      <w:proofErr w:type="spellStart"/>
+        <w:t>ORDER BY jouNombrePoints</w:t>
+      </w:r>
+      <w:r>
+        <w:t>’’ permet d’afficher les résultats de la requête en fonction de la colonne ‘’</w:t>
+      </w:r>
       <w:r>
         <w:t>jouNombrePoints</w:t>
       </w:r>
-      <w:proofErr w:type="spellEnd"/>
-      <w:r>
-        <w:t>’’ permet d’afficher les résultats de la requête en fonction de la colonne ‘’</w:t>
-      </w:r>
-      <w:proofErr w:type="spellStart"/>
-      <w:r>
-        <w:t>jouNombrePoints</w:t>
-      </w:r>
-      <w:proofErr w:type="spellEnd"/>
       <w:r>
         <w:t>’’</w:t>
       </w:r>
@@ -6626,15 +6292,7 @@
         <w:t>:</w:t>
       </w:r>
       <w:r>
-        <w:t xml:space="preserve"> La requête suivante affiche le prix maximal, le prix minimal et le prix moyen des armes de la tables ‘’</w:t>
-      </w:r>
-      <w:proofErr w:type="spellStart"/>
-      <w:r>
-        <w:t>t_arme</w:t>
-      </w:r>
-      <w:proofErr w:type="spellEnd"/>
-      <w:r>
-        <w:t>’’</w:t>
+        <w:t xml:space="preserve"> La requête suivante affiche le prix maximal, le prix minimal et le prix moyen des armes de la tables ‘’t_arme’’</w:t>
       </w:r>
     </w:p>
     <w:p>
@@ -6697,39 +6355,7 @@
         </w:tabs>
       </w:pPr>
       <w:r>
-        <w:t>‘’MAX (</w:t>
-      </w:r>
-      <w:proofErr w:type="spellStart"/>
-      <w:r>
-        <w:t>armPrix</w:t>
-      </w:r>
-      <w:proofErr w:type="spellEnd"/>
-      <w:r>
-        <w:t xml:space="preserve">) AS </w:t>
-      </w:r>
-      <w:proofErr w:type="spellStart"/>
-      <w:r>
-        <w:t>PrixMaximum</w:t>
-      </w:r>
-      <w:proofErr w:type="spellEnd"/>
-      <w:r>
-        <w:t>’’ permet d’afficher la valeur maximale de la colonne ‘’</w:t>
-      </w:r>
-      <w:proofErr w:type="spellStart"/>
-      <w:r>
-        <w:t>armPrix</w:t>
-      </w:r>
-      <w:proofErr w:type="spellEnd"/>
-      <w:r>
-        <w:t>’’ et de renommer le résultat par ‘’</w:t>
-      </w:r>
-      <w:proofErr w:type="spellStart"/>
-      <w:r>
-        <w:t>PrixMaximum</w:t>
-      </w:r>
-      <w:proofErr w:type="spellEnd"/>
-      <w:r>
-        <w:t>’’</w:t>
+        <w:t>‘’MAX (armPrix) AS PrixMaximum’’ permet d’afficher la valeur maximale de la colonne ‘’armPrix’’ et de renommer le résultat par ‘’PrixMaximum’’</w:t>
       </w:r>
     </w:p>
     <w:p>
@@ -6744,39 +6370,7 @@
         </w:tabs>
       </w:pPr>
       <w:r>
-        <w:t>‘’MIN (</w:t>
-      </w:r>
-      <w:proofErr w:type="spellStart"/>
-      <w:r>
-        <w:t>armPrix</w:t>
-      </w:r>
-      <w:proofErr w:type="spellEnd"/>
-      <w:r>
-        <w:t xml:space="preserve">) AS </w:t>
-      </w:r>
-      <w:proofErr w:type="spellStart"/>
-      <w:r>
-        <w:t>PrixMinimum</w:t>
-      </w:r>
-      <w:proofErr w:type="spellEnd"/>
-      <w:r>
-        <w:t>’’ permet d’afficher la valeur minimale de la colonne ‘’</w:t>
-      </w:r>
-      <w:proofErr w:type="spellStart"/>
-      <w:r>
-        <w:t>armPrix</w:t>
-      </w:r>
-      <w:proofErr w:type="spellEnd"/>
-      <w:r>
-        <w:t>’’ et de renommer le résultat par ‘’</w:t>
-      </w:r>
-      <w:proofErr w:type="spellStart"/>
-      <w:r>
-        <w:t>PrixMinimum</w:t>
-      </w:r>
-      <w:proofErr w:type="spellEnd"/>
-      <w:r>
-        <w:t>’’</w:t>
+        <w:t>‘’MIN (armPrix) AS PrixMinimum’’ permet d’afficher la valeur minimale de la colonne ‘’armPrix’’ et de renommer le résultat par ‘’PrixMinimum’’</w:t>
       </w:r>
     </w:p>
     <w:p>
@@ -6791,39 +6385,7 @@
         </w:tabs>
       </w:pPr>
       <w:r>
-        <w:t>‘’AVG (</w:t>
-      </w:r>
-      <w:proofErr w:type="spellStart"/>
-      <w:r>
-        <w:t>armPrix</w:t>
-      </w:r>
-      <w:proofErr w:type="spellEnd"/>
-      <w:r>
-        <w:t xml:space="preserve">) AS </w:t>
-      </w:r>
-      <w:proofErr w:type="spellStart"/>
-      <w:r>
-        <w:t>PrixMoyen</w:t>
-      </w:r>
-      <w:proofErr w:type="spellEnd"/>
-      <w:r>
-        <w:t>’’ permet d’afficher la valeur moyenne de la colonne ‘’</w:t>
-      </w:r>
-      <w:proofErr w:type="spellStart"/>
-      <w:r>
-        <w:t>armPrix</w:t>
-      </w:r>
-      <w:proofErr w:type="spellEnd"/>
-      <w:r>
-        <w:t>’’ et de renommer le résultat par ‘’</w:t>
-      </w:r>
-      <w:proofErr w:type="spellStart"/>
-      <w:r>
-        <w:t>PrixMoyen</w:t>
-      </w:r>
-      <w:proofErr w:type="spellEnd"/>
-      <w:r>
-        <w:t>’’</w:t>
+        <w:t>‘’AVG (armPrix) AS PrixMoyen’’ permet d’afficher la valeur moyenne de la colonne ‘’armPrix’’ et de renommer le résultat par ‘’PrixMoyen’’</w:t>
       </w:r>
     </w:p>
     <w:p>
@@ -6924,40 +6486,16 @@
         </w:tabs>
       </w:pPr>
       <w:r>
-        <w:t>‘’COUNT (</w:t>
-      </w:r>
-      <w:proofErr w:type="spellStart"/>
-      <w:r>
-        <w:t>fkJoueur</w:t>
-      </w:r>
-      <w:proofErr w:type="spellEnd"/>
-      <w:r>
-        <w:t>)</w:t>
+        <w:t>‘’COUNT (fkJoueur)</w:t>
       </w:r>
       <w:r>
         <w:t xml:space="preserve"> </w:t>
       </w:r>
       <w:r>
-        <w:t xml:space="preserve">AS </w:t>
-      </w:r>
-      <w:proofErr w:type="spellStart"/>
-      <w:r>
-        <w:t>NombreCommandes</w:t>
-      </w:r>
-      <w:proofErr w:type="spellEnd"/>
-      <w:r>
-        <w:t xml:space="preserve">’’ </w:t>
-      </w:r>
-      <w:r>
-        <w:t>permet de compter le nombre de fois que chaque identifiant que ‘’</w:t>
-      </w:r>
-      <w:proofErr w:type="spellStart"/>
-      <w:r>
-        <w:t>fkJoueur</w:t>
-      </w:r>
-      <w:proofErr w:type="spellEnd"/>
-      <w:r>
-        <w:t>’’ apparaît dans la table ‘’t_commande’’</w:t>
+        <w:t xml:space="preserve">AS NombreCommandes’’ </w:t>
+      </w:r>
+      <w:r>
+        <w:t>permet de compter le nombre de fois que chaque identifiant que ‘’fkJoueur’’ apparaît dans la table ‘’t_commande’’</w:t>
       </w:r>
       <w:r>
         <w:t>.</w:t>
@@ -6971,23 +6509,7 @@
         </w:tabs>
       </w:pPr>
       <w:r>
-        <w:t xml:space="preserve">De plus dans cette commande, ‘’AS </w:t>
-      </w:r>
-      <w:proofErr w:type="spellStart"/>
-      <w:r>
-        <w:t>NombreCommandes</w:t>
-      </w:r>
-      <w:proofErr w:type="spellEnd"/>
-      <w:r>
-        <w:t>’’ permet de renommer la colonne ou résultat apparaitra, dans cette exemple la colonne s’appellera ‘’</w:t>
-      </w:r>
-      <w:proofErr w:type="spellStart"/>
-      <w:r>
-        <w:t>NombreCommandes</w:t>
-      </w:r>
-      <w:proofErr w:type="spellEnd"/>
-      <w:r>
-        <w:t>’’</w:t>
+        <w:t>De plus dans cette commande, ‘’AS NombreCommandes’’ permet de renommer la colonne ou résultat apparaitra, dans cette exemple la colonne s’appellera ‘’NombreCommandes’’</w:t>
       </w:r>
     </w:p>
     <w:p>
@@ -7002,23 +6524,7 @@
         </w:tabs>
       </w:pPr>
       <w:r>
-        <w:t xml:space="preserve">‘’GROUP BY </w:t>
-      </w:r>
-      <w:proofErr w:type="spellStart"/>
-      <w:r>
-        <w:t>fkjoueur</w:t>
-      </w:r>
-      <w:proofErr w:type="spellEnd"/>
-      <w:r>
-        <w:t>’’ groupe les résultats en fonction de la colonne ‘’</w:t>
-      </w:r>
-      <w:proofErr w:type="spellStart"/>
-      <w:r>
-        <w:t>fkJoueur</w:t>
-      </w:r>
-      <w:proofErr w:type="spellEnd"/>
-      <w:r>
-        <w:t xml:space="preserve">’’ </w:t>
+        <w:t xml:space="preserve">‘’GROUP BY fkjoueur’’ groupe les résultats en fonction de la colonne ‘’fkJoueur’’ </w:t>
       </w:r>
     </w:p>
     <w:p>
@@ -7130,34 +6636,10 @@
         <w:t>‘’HAVING’’</w:t>
       </w:r>
       <w:r>
-        <w:t xml:space="preserve"> est utilisé pour filtrer les groupes, dans </w:t>
-      </w:r>
-      <w:proofErr w:type="gramStart"/>
-      <w:r>
-        <w:t>cette exemple</w:t>
-      </w:r>
-      <w:proofErr w:type="gramEnd"/>
-      <w:r>
-        <w:t xml:space="preserve"> </w:t>
-      </w:r>
-      <w:r>
-        <w:t xml:space="preserve">il est </w:t>
-      </w:r>
-      <w:proofErr w:type="spellStart"/>
-      <w:r>
-        <w:t>utiliser</w:t>
-      </w:r>
-      <w:proofErr w:type="spellEnd"/>
-      <w:r>
-        <w:t xml:space="preserve"> pour spécifier que seuls les ‘’</w:t>
-      </w:r>
-      <w:proofErr w:type="spellStart"/>
-      <w:r>
-        <w:t>fkJoueur</w:t>
-      </w:r>
-      <w:proofErr w:type="spellEnd"/>
-      <w:r>
-        <w:t>’’ qui apparaissent plus de 2 fois seront afficher.</w:t>
+        <w:t xml:space="preserve"> est utilisé pour filtrer les groupes, dans cette exemple </w:t>
+      </w:r>
+      <w:r>
+        <w:t>il est utiliser pour spécifier que seuls les ‘’fkJoueur’’ qui apparaissent plus de 2 fois seront afficher.</w:t>
       </w:r>
     </w:p>
     <w:p>
@@ -7204,23 +6686,7 @@
         <w:t>:</w:t>
       </w:r>
       <w:r>
-        <w:t xml:space="preserve"> La requête suivante permet d’afficher l’entièreté des colonnes ‘’jouPseudo’’, ‘’</w:t>
-      </w:r>
-      <w:proofErr w:type="spellStart"/>
-      <w:r>
-        <w:t>armNom</w:t>
-      </w:r>
-      <w:proofErr w:type="spellEnd"/>
-      <w:r>
-        <w:t>’’ ainsi que ‘’</w:t>
-      </w:r>
-      <w:proofErr w:type="spellStart"/>
-      <w:r>
-        <w:t>comNumeroCommande</w:t>
-      </w:r>
-      <w:proofErr w:type="spellEnd"/>
-      <w:r>
-        <w:t>’’</w:t>
+        <w:t xml:space="preserve"> La requête suivante permet d’afficher l’entièreté des colonnes ‘’jouPseudo’’, ‘’armNom’’ ainsi que ‘’comNumeroCommande’’</w:t>
       </w:r>
     </w:p>
     <w:p>
@@ -7286,47 +6752,10 @@
         <w:t>‘’</w:t>
       </w:r>
       <w:r>
-        <w:t xml:space="preserve">JOIN </w:t>
-      </w:r>
-      <w:proofErr w:type="spellStart"/>
-      <w:r>
-        <w:t>t_arsenal</w:t>
-      </w:r>
-      <w:proofErr w:type="spellEnd"/>
-      <w:r>
-        <w:t xml:space="preserve"> ON </w:t>
-      </w:r>
-      <w:proofErr w:type="spellStart"/>
-      <w:r>
-        <w:t>t_joueur.idJoueur</w:t>
-      </w:r>
-      <w:proofErr w:type="spellEnd"/>
-      <w:r>
-        <w:t xml:space="preserve"> = </w:t>
-      </w:r>
-      <w:proofErr w:type="spellStart"/>
-      <w:r>
-        <w:t>t_arsenal.fkJoueur</w:t>
-      </w:r>
-      <w:proofErr w:type="spellEnd"/>
-      <w:r>
-        <w:t xml:space="preserve">’’ permet d’interconnecter </w:t>
-      </w:r>
-      <w:proofErr w:type="gramStart"/>
-      <w:r>
-        <w:t>deux table</w:t>
-      </w:r>
-      <w:proofErr w:type="gramEnd"/>
-      <w:r>
-        <w:t xml:space="preserve"> entre elle, dans cette exemple les deux tables connectées sont : ‘’t_joueur’’ et ‘’</w:t>
-      </w:r>
-      <w:proofErr w:type="spellStart"/>
-      <w:r>
-        <w:t>t_arsenal</w:t>
-      </w:r>
-      <w:proofErr w:type="spellEnd"/>
-      <w:r>
-        <w:t>’’</w:t>
+        <w:t>JOIN t_arsenal ON t_joueur.idJoueur = t_arsenal.fkJoueur</w:t>
+      </w:r>
+      <w:r>
+        <w:t>’’ permet d’interconnecter deux table entre elle, dans cette exemple les deux tables connectées sont : ‘’t_joueur’’ et ‘’t_arsenal’’</w:t>
       </w:r>
     </w:p>
     <w:p>
@@ -7472,15 +6901,7 @@
         <w:t>s’ils n’ont pas</w:t>
       </w:r>
       <w:r>
-        <w:t xml:space="preserve"> passé de commandes, la colonne affichera </w:t>
-      </w:r>
-      <w:proofErr w:type="spellStart"/>
-      <w:r>
-        <w:t>null</w:t>
-      </w:r>
-      <w:proofErr w:type="spellEnd"/>
-      <w:r>
-        <w:t>.</w:t>
+        <w:t xml:space="preserve"> passé de commandes, la colonne affichera null.</w:t>
       </w:r>
     </w:p>
     <w:p>
@@ -7546,37 +6967,16 @@
         <w:t>‘’</w:t>
       </w:r>
       <w:r>
-        <w:t xml:space="preserve">LEFT JOIN t_commande ON </w:t>
-      </w:r>
-      <w:proofErr w:type="spellStart"/>
-      <w:r>
-        <w:t>t_commande.fkJoueur</w:t>
-      </w:r>
-      <w:proofErr w:type="spellEnd"/>
-      <w:r>
-        <w:t xml:space="preserve"> = </w:t>
-      </w:r>
-      <w:proofErr w:type="spellStart"/>
-      <w:r>
-        <w:t>t_joueur.idJoueur</w:t>
-      </w:r>
-      <w:proofErr w:type="spellEnd"/>
+        <w:t>LEFT JOIN t_commande ON t_commande.fkJoueur = t_joueur.idJoueur</w:t>
+      </w:r>
       <w:r>
         <w:t xml:space="preserve">’’ Comme la commande JOIN mais au lieu de lier </w:t>
       </w:r>
       <w:r>
-        <w:t xml:space="preserve">et d’afficher toutes les informations des deux colonnes des deux tables, toutes les informations de la table qui se situe à gauche du ‘’LEFT JOIN’’ seront afficher même </w:t>
-      </w:r>
-      <w:proofErr w:type="gramStart"/>
-      <w:r>
-        <w:t xml:space="preserve">si </w:t>
-      </w:r>
-      <w:r>
-        <w:t>il</w:t>
-      </w:r>
-      <w:proofErr w:type="gramEnd"/>
-      <w:r>
-        <w:t xml:space="preserve"> n’a pas de correspondance avec la deuxième table.</w:t>
+        <w:t xml:space="preserve">et d’afficher toutes les informations des deux colonnes des deux tables, toutes les informations de la table qui se situe à gauche du ‘’LEFT JOIN’’ seront afficher même si </w:t>
+      </w:r>
+      <w:r>
+        <w:t>il n’a pas de correspondance avec la deuxième table.</w:t>
       </w:r>
     </w:p>
     <w:p>
@@ -7715,50 +7115,13 @@
         <w:t>‘’</w:t>
       </w:r>
       <w:r>
-        <w:t xml:space="preserve">RIGHT JOIN t_commande ON </w:t>
-      </w:r>
-      <w:proofErr w:type="spellStart"/>
-      <w:r>
-        <w:t>t_commande.fkJoueur</w:t>
-      </w:r>
-      <w:proofErr w:type="spellEnd"/>
-      <w:r>
-        <w:t xml:space="preserve"> = </w:t>
-      </w:r>
-      <w:proofErr w:type="spellStart"/>
-      <w:r>
-        <w:t>t_joueur.idJoueur</w:t>
-      </w:r>
-      <w:proofErr w:type="spellEnd"/>
+        <w:t>RIGHT JOIN t_commande ON t_commande.fkJoueur = t_joueur.idJoueur</w:t>
+      </w:r>
       <w:r>
         <w:t xml:space="preserve">’’ Comme la commande JOIN LEFT, mais à la place d’afficher toutes les informations de la colonne qui est spécifier </w:t>
       </w:r>
       <w:r>
-        <w:t xml:space="preserve">à gauche du </w:t>
-      </w:r>
-      <w:proofErr w:type="spellStart"/>
-      <w:r>
-        <w:t>Join</w:t>
-      </w:r>
-      <w:proofErr w:type="spellEnd"/>
-      <w:r>
-        <w:t xml:space="preserve">, ici c’est à droite du </w:t>
-      </w:r>
-      <w:proofErr w:type="spellStart"/>
-      <w:r>
-        <w:t>Join</w:t>
-      </w:r>
-      <w:proofErr w:type="spellEnd"/>
-      <w:r>
-        <w:t xml:space="preserve"> que </w:t>
-      </w:r>
-      <w:proofErr w:type="gramStart"/>
-      <w:r>
-        <w:t>toute les informations</w:t>
-      </w:r>
-      <w:proofErr w:type="gramEnd"/>
-      <w:r>
-        <w:t xml:space="preserve"> seront afficher</w:t>
+        <w:t>à gauche du Join, ici c’est à droite du Join que toute les informations seront afficher</w:t>
       </w:r>
     </w:p>
     <w:p>
@@ -7883,13 +7246,8 @@
         <w:t>‘</w:t>
       </w:r>
       <w:r>
-        <w:t>’SUM (</w:t>
-      </w:r>
-      <w:proofErr w:type="spellStart"/>
-      <w:r>
-        <w:t>t_detail_commande.detQuantiteCommande</w:t>
-      </w:r>
-      <w:proofErr w:type="spellEnd"/>
+        <w:t>’SUM (t_detail_commande.detQuantiteCommande</w:t>
+      </w:r>
       <w:r>
         <w:t>)</w:t>
       </w:r>
@@ -8067,7 +7425,7 @@
           <w:numId w:val="1"/>
         </w:numPr>
       </w:pPr>
-      <w:bookmarkStart w:id="19" w:name="_Toc149415997"/>
+      <w:bookmarkStart w:id="19" w:name="_Toc149897835"/>
       <w:r>
         <w:lastRenderedPageBreak/>
         <w:t>Création des index</w:t>
@@ -8903,7 +8261,7 @@
           <w:numId w:val="1"/>
         </w:numPr>
       </w:pPr>
-      <w:bookmarkStart w:id="20" w:name="_Toc149415998"/>
+      <w:bookmarkStart w:id="20" w:name="_Toc149897836"/>
       <w:r>
         <w:t>Backup / Restore</w:t>
       </w:r>
@@ -8918,7 +8276,7 @@
           <w:rFonts w:ascii="Abadi" w:hAnsi="Abadi"/>
         </w:rPr>
       </w:pPr>
-      <w:bookmarkStart w:id="21" w:name="_Toc149415999"/>
+      <w:bookmarkStart w:id="21" w:name="_Toc149897837"/>
       <w:r>
         <w:rPr>
           <w:rFonts w:ascii="Abadi" w:hAnsi="Abadi"/>
@@ -9015,7 +8373,7 @@
           <w:rFonts w:ascii="Abadi" w:hAnsi="Abadi"/>
         </w:rPr>
       </w:pPr>
-      <w:bookmarkStart w:id="22" w:name="_Toc149416000"/>
+      <w:bookmarkStart w:id="22" w:name="_Toc149897838"/>
       <w:r>
         <w:rPr>
           <w:rFonts w:ascii="Abadi" w:hAnsi="Abadi"/>
@@ -9114,9 +8472,11 @@
           <w:numId w:val="1"/>
         </w:numPr>
       </w:pPr>
+      <w:bookmarkStart w:id="23" w:name="_Toc149897839"/>
       <w:r>
         <w:t>Liaison databse &amp; C#</w:t>
       </w:r>
+      <w:bookmarkEnd w:id="23"/>
     </w:p>
     <w:p>
       <w:pPr>
@@ -9177,15 +8537,7 @@
         <w:t xml:space="preserve">la connections avec la base de </w:t>
       </w:r>
       <w:r>
-        <w:t xml:space="preserve">données, les informations </w:t>
-      </w:r>
-      <w:proofErr w:type="gramStart"/>
-      <w:r>
-        <w:t>en questions</w:t>
-      </w:r>
-      <w:proofErr w:type="gramEnd"/>
-      <w:r>
-        <w:t xml:space="preserve"> : </w:t>
+        <w:t xml:space="preserve">données, les informations en questions : </w:t>
       </w:r>
       <w:r>
         <w:rPr>
@@ -9258,14 +8610,14 @@
       <w:pPr>
         <w:pStyle w:val="Titre1"/>
       </w:pPr>
-      <w:bookmarkStart w:id="23" w:name="_Toc149416001"/>
+      <w:bookmarkStart w:id="24" w:name="_Toc149897840"/>
       <w:r>
         <w:t xml:space="preserve">POO – Programmation orientée </w:t>
       </w:r>
       <w:r>
         <w:t>objet</w:t>
       </w:r>
-      <w:bookmarkEnd w:id="23"/>
+      <w:bookmarkEnd w:id="24"/>
     </w:p>
     <w:p>
       <w:pPr>
@@ -9275,11 +8627,11 @@
           <w:numId w:val="2"/>
         </w:numPr>
       </w:pPr>
-      <w:bookmarkStart w:id="24" w:name="_Toc149416002"/>
+      <w:bookmarkStart w:id="25" w:name="_Toc149897841"/>
       <w:r>
         <w:t>Introduction</w:t>
       </w:r>
-      <w:bookmarkEnd w:id="24"/>
+      <w:bookmarkEnd w:id="25"/>
     </w:p>
     <w:p>
       <w:r>
@@ -9329,12 +8681,1038 @@
           <w:numId w:val="2"/>
         </w:numPr>
       </w:pPr>
-      <w:bookmarkStart w:id="25" w:name="_Toc149416003"/>
+      <w:bookmarkStart w:id="26" w:name="_Toc149897842"/>
       <w:r>
         <w:t>Analyse fonctionnelle</w:t>
       </w:r>
-      <w:bookmarkEnd w:id="25"/>
-    </w:p>
+      <w:bookmarkEnd w:id="26"/>
+    </w:p>
+    <w:p>
+      <w:pPr>
+        <w:pStyle w:val="Titre3"/>
+      </w:pPr>
+      <w:r>
+        <w:t>Démarrer une partie</w:t>
+      </w:r>
+    </w:p>
+    <w:tbl>
+      <w:tblPr>
+        <w:tblW w:w="0" w:type="auto"/>
+        <w:tblBorders>
+          <w:top w:val="single" w:sz="4" w:space="0" w:color="auto"/>
+          <w:left w:val="single" w:sz="4" w:space="0" w:color="auto"/>
+          <w:bottom w:val="single" w:sz="4" w:space="0" w:color="auto"/>
+          <w:right w:val="single" w:sz="4" w:space="0" w:color="auto"/>
+          <w:insideH w:val="single" w:sz="4" w:space="0" w:color="auto"/>
+          <w:insideV w:val="single" w:sz="4" w:space="0" w:color="auto"/>
+        </w:tblBorders>
+        <w:tblCellMar>
+          <w:left w:w="10" w:type="dxa"/>
+          <w:right w:w="10" w:type="dxa"/>
+        </w:tblCellMar>
+        <w:tblLook w:val="0000" w:firstRow="0" w:lastRow="0" w:firstColumn="0" w:lastColumn="0" w:noHBand="0" w:noVBand="0"/>
+      </w:tblPr>
+      <w:tblGrid>
+        <w:gridCol w:w="9062"/>
+      </w:tblGrid>
+      <w:tr>
+        <w:tc>
+          <w:tcPr>
+            <w:tcW w:w="0" w:type="auto"/>
+          </w:tcPr>
+          <w:p>
+            <w:r>
+              <w:t>En tant que joueur Je veux démarrer une partie</w:t>
+            </w:r>
+          </w:p>
+        </w:tc>
+      </w:tr>
+      <w:tr>
+        <w:tc>
+          <w:tcPr>
+            <w:tcW w:w="0" w:type="auto"/>
+          </w:tcPr>
+          <w:p>
+            <w:pPr>
+              <w:jc w:val="center"/>
+            </w:pPr>
+            <w:r>
+              <w:t xml:space="preserve">Tests d'acceptance: </w:t>
+            </w:r>
+          </w:p>
+          <w:tbl>
+            <w:tblPr>
+              <w:tblW w:w="100" w:type="auto"/>
+              <w:tblCellMar>
+                <w:left w:w="10" w:type="dxa"/>
+                <w:right w:w="10" w:type="dxa"/>
+              </w:tblCellMar>
+              <w:tblLook w:val="0000" w:firstRow="0" w:lastRow="0" w:firstColumn="0" w:lastColumn="0" w:noHBand="0" w:noVBand="0"/>
+            </w:tblPr>
+            <w:tblGrid>
+              <w:gridCol w:w="1536"/>
+              <w:gridCol w:w="7506"/>
+            </w:tblGrid>
+            <w:tr>
+              <w:tc>
+                <w:tcPr>
+                  <w:tcW w:w="0" w:type="auto"/>
+                </w:tcPr>
+                <w:p>
+                  <w:r>
+                    <w:t>Lancer le programme</w:t>
+                  </w:r>
+                </w:p>
+              </w:tc>
+              <w:tc>
+                <w:tcPr>
+                  <w:tcW w:w="0" w:type="auto"/>
+                </w:tcPr>
+                <w:p>
+                  <w:r>
+                    <w:t>Sur le bureau de mon pc Quand je double clique sur l'icône du programme La fenêtre du jeu apparait pour afficher le playground (voir maquette)</w:t>
+                  </w:r>
+                </w:p>
+              </w:tc>
+            </w:tr>
+          </w:tbl>
+          <w:p/>
+        </w:tc>
+      </w:tr>
+    </w:tbl>
+    <w:p>
+      <w:pPr>
+        <w:pStyle w:val="Titre3"/>
+      </w:pPr>
+      <w:r>
+        <w:t>Bouger Joueur</w:t>
+      </w:r>
+    </w:p>
+    <w:tbl>
+      <w:tblPr>
+        <w:tblW w:w="0" w:type="auto"/>
+        <w:tblBorders>
+          <w:top w:val="single" w:sz="4" w:space="0" w:color="auto"/>
+          <w:left w:val="single" w:sz="4" w:space="0" w:color="auto"/>
+          <w:bottom w:val="single" w:sz="4" w:space="0" w:color="auto"/>
+          <w:right w:val="single" w:sz="4" w:space="0" w:color="auto"/>
+          <w:insideH w:val="single" w:sz="4" w:space="0" w:color="auto"/>
+          <w:insideV w:val="single" w:sz="4" w:space="0" w:color="auto"/>
+        </w:tblBorders>
+        <w:tblCellMar>
+          <w:left w:w="10" w:type="dxa"/>
+          <w:right w:w="10" w:type="dxa"/>
+        </w:tblCellMar>
+        <w:tblLook w:val="0000" w:firstRow="0" w:lastRow="0" w:firstColumn="0" w:lastColumn="0" w:noHBand="0" w:noVBand="0"/>
+      </w:tblPr>
+      <w:tblGrid>
+        <w:gridCol w:w="9062"/>
+      </w:tblGrid>
+      <w:tr>
+        <w:tc>
+          <w:tcPr>
+            <w:tcW w:w="0" w:type="auto"/>
+          </w:tcPr>
+          <w:p>
+            <w:r>
+              <w:t>En tant que joueur J'aimerais pouvoir bouger mon joueur</w:t>
+            </w:r>
+          </w:p>
+        </w:tc>
+      </w:tr>
+      <w:tr>
+        <w:tc>
+          <w:tcPr>
+            <w:tcW w:w="0" w:type="auto"/>
+          </w:tcPr>
+          <w:p>
+            <w:pPr>
+              <w:jc w:val="center"/>
+            </w:pPr>
+            <w:r>
+              <w:t xml:space="preserve">Tests d'acceptance: </w:t>
+            </w:r>
+          </w:p>
+          <w:tbl>
+            <w:tblPr>
+              <w:tblW w:w="100" w:type="auto"/>
+              <w:tblCellMar>
+                <w:left w:w="10" w:type="dxa"/>
+                <w:right w:w="10" w:type="dxa"/>
+              </w:tblCellMar>
+              <w:tblLook w:val="0000" w:firstRow="0" w:lastRow="0" w:firstColumn="0" w:lastColumn="0" w:noHBand="0" w:noVBand="0"/>
+            </w:tblPr>
+            <w:tblGrid>
+              <w:gridCol w:w="1250"/>
+              <w:gridCol w:w="7792"/>
+            </w:tblGrid>
+            <w:tr>
+              <w:tc>
+                <w:tcPr>
+                  <w:tcW w:w="0" w:type="auto"/>
+                </w:tcPr>
+                <w:p>
+                  <w:r>
+                    <w:t>Bouger à droite</w:t>
+                  </w:r>
+                </w:p>
+              </w:tc>
+              <w:tc>
+                <w:tcPr>
+                  <w:tcW w:w="0" w:type="auto"/>
+                </w:tcPr>
+                <w:p>
+                  <w:r>
+                    <w:t>Dans une partie quand j'appuis sur la flèche de droite mon joueur bouge d’une case à droite</w:t>
+                  </w:r>
+                </w:p>
+              </w:tc>
+            </w:tr>
+            <w:tr>
+              <w:tc>
+                <w:tcPr>
+                  <w:tcW w:w="0" w:type="auto"/>
+                </w:tcPr>
+                <w:p>
+                  <w:r>
+                    <w:t>Bouger à gauche</w:t>
+                  </w:r>
+                </w:p>
+              </w:tc>
+              <w:tc>
+                <w:tcPr>
+                  <w:tcW w:w="0" w:type="auto"/>
+                </w:tcPr>
+                <w:p>
+                  <w:r>
+                    <w:t>Dans une partie Quand j'appuie sur la flèche de gauche Mon joueur bouge d’une case à gauche</w:t>
+                  </w:r>
+                </w:p>
+              </w:tc>
+            </w:tr>
+            <w:tr>
+              <w:tc>
+                <w:tcPr>
+                  <w:tcW w:w="0" w:type="auto"/>
+                </w:tcPr>
+                <w:p>
+                  <w:r>
+                    <w:t>Limitation terrain</w:t>
+                  </w:r>
+                </w:p>
+              </w:tc>
+              <w:tc>
+                <w:tcPr>
+                  <w:tcW w:w="0" w:type="auto"/>
+                </w:tcPr>
+                <w:p>
+                  <w:r>
+                    <w:t>Dans une partie Quand mon joueur est à l'extrémité gauche ou droite du playground et qu'il se décale encore un fois mon joueur ne bouge pas et reste à l'extrémité</w:t>
+                  </w:r>
+                </w:p>
+              </w:tc>
+            </w:tr>
+          </w:tbl>
+          <w:p/>
+        </w:tc>
+      </w:tr>
+    </w:tbl>
+    <w:p>
+      <w:pPr>
+        <w:pStyle w:val="Titre3"/>
+      </w:pPr>
+      <w:r>
+        <w:lastRenderedPageBreak/>
+        <w:t>Tirer missile</w:t>
+      </w:r>
+    </w:p>
+    <w:tbl>
+      <w:tblPr>
+        <w:tblW w:w="0" w:type="auto"/>
+        <w:tblBorders>
+          <w:top w:val="single" w:sz="4" w:space="0" w:color="auto"/>
+          <w:left w:val="single" w:sz="4" w:space="0" w:color="auto"/>
+          <w:bottom w:val="single" w:sz="4" w:space="0" w:color="auto"/>
+          <w:right w:val="single" w:sz="4" w:space="0" w:color="auto"/>
+          <w:insideH w:val="single" w:sz="4" w:space="0" w:color="auto"/>
+          <w:insideV w:val="single" w:sz="4" w:space="0" w:color="auto"/>
+        </w:tblBorders>
+        <w:tblCellMar>
+          <w:left w:w="10" w:type="dxa"/>
+          <w:right w:w="10" w:type="dxa"/>
+        </w:tblCellMar>
+        <w:tblLook w:val="0000" w:firstRow="0" w:lastRow="0" w:firstColumn="0" w:lastColumn="0" w:noHBand="0" w:noVBand="0"/>
+      </w:tblPr>
+      <w:tblGrid>
+        <w:gridCol w:w="9062"/>
+      </w:tblGrid>
+      <w:tr>
+        <w:tc>
+          <w:tcPr>
+            <w:tcW w:w="0" w:type="auto"/>
+          </w:tcPr>
+          <w:p>
+            <w:r>
+              <w:t>En tant que joueur Je veux pouvoir tirer des missiles Pour tuer des ennemis</w:t>
+            </w:r>
+          </w:p>
+        </w:tc>
+      </w:tr>
+      <w:tr>
+        <w:tc>
+          <w:tcPr>
+            <w:tcW w:w="0" w:type="auto"/>
+          </w:tcPr>
+          <w:p>
+            <w:pPr>
+              <w:jc w:val="center"/>
+            </w:pPr>
+            <w:r>
+              <w:t xml:space="preserve">Tests d'acceptance: </w:t>
+            </w:r>
+          </w:p>
+          <w:tbl>
+            <w:tblPr>
+              <w:tblW w:w="100" w:type="auto"/>
+              <w:tblCellMar>
+                <w:left w:w="10" w:type="dxa"/>
+                <w:right w:w="10" w:type="dxa"/>
+              </w:tblCellMar>
+              <w:tblLook w:val="0000" w:firstRow="0" w:lastRow="0" w:firstColumn="0" w:lastColumn="0" w:noHBand="0" w:noVBand="0"/>
+            </w:tblPr>
+            <w:tblGrid>
+              <w:gridCol w:w="1252"/>
+              <w:gridCol w:w="7790"/>
+            </w:tblGrid>
+            <w:tr>
+              <w:tc>
+                <w:tcPr>
+                  <w:tcW w:w="0" w:type="auto"/>
+                </w:tcPr>
+                <w:p>
+                  <w:r>
+                    <w:t>Tirer missile</w:t>
+                  </w:r>
+                </w:p>
+              </w:tc>
+              <w:tc>
+                <w:tcPr>
+                  <w:tcW w:w="0" w:type="auto"/>
+                </w:tcPr>
+                <w:p>
+                  <w:r>
+                    <w:t>Dans une partie Quand j'appuie sur la touche espace mon joueur tire un missile devant lui</w:t>
+                  </w:r>
+                </w:p>
+              </w:tc>
+            </w:tr>
+            <w:tr>
+              <w:tc>
+                <w:tcPr>
+                  <w:tcW w:w="0" w:type="auto"/>
+                </w:tcPr>
+                <w:p>
+                  <w:r>
+                    <w:t>Blesser ennemi</w:t>
+                  </w:r>
+                </w:p>
+              </w:tc>
+              <w:tc>
+                <w:tcPr>
+                  <w:tcW w:w="0" w:type="auto"/>
+                </w:tcPr>
+                <w:p>
+                  <w:r>
+                    <w:t>Dans une partie Quand un missile touche un ennemi "en forme" le missile disparaît, l'ennemi ne change pas d'aspect</w:t>
+                  </w:r>
+                </w:p>
+              </w:tc>
+            </w:tr>
+            <w:tr>
+              <w:tc>
+                <w:tcPr>
+                  <w:tcW w:w="0" w:type="auto"/>
+                </w:tcPr>
+                <w:p>
+                  <w:r>
+                    <w:t>Blesser ennemi</w:t>
+                  </w:r>
+                </w:p>
+              </w:tc>
+              <w:tc>
+                <w:tcPr>
+                  <w:tcW w:w="0" w:type="auto"/>
+                </w:tcPr>
+                <w:p>
+                  <w:r>
+                    <w:t>Dans une partie Quand un missile touche un ennemi blessé (hp "moyen")  le missile disparaît, l'ennemi change de couleur</w:t>
+                  </w:r>
+                </w:p>
+              </w:tc>
+            </w:tr>
+            <w:tr>
+              <w:tc>
+                <w:tcPr>
+                  <w:tcW w:w="0" w:type="auto"/>
+                </w:tcPr>
+                <w:p>
+                  <w:r>
+                    <w:t>Achever ennemi</w:t>
+                  </w:r>
+                </w:p>
+              </w:tc>
+              <w:tc>
+                <w:tcPr>
+                  <w:tcW w:w="0" w:type="auto"/>
+                </w:tcPr>
+                <w:p>
+                  <w:r>
+                    <w:t>Dans une partie Quand un missile touche un ennemi blessé (hp très bas)  le missile disparaît, l'ennemi disparaît</w:t>
+                  </w:r>
+                </w:p>
+              </w:tc>
+            </w:tr>
+          </w:tbl>
+          <w:p/>
+        </w:tc>
+      </w:tr>
+    </w:tbl>
+    <w:p>
+      <w:pPr>
+        <w:pStyle w:val="Titre3"/>
+      </w:pPr>
+      <w:r>
+        <w:t>Apparaitre alien</w:t>
+      </w:r>
+    </w:p>
+    <w:tbl>
+      <w:tblPr>
+        <w:tblW w:w="0" w:type="auto"/>
+        <w:tblBorders>
+          <w:top w:val="single" w:sz="4" w:space="0" w:color="auto"/>
+          <w:left w:val="single" w:sz="4" w:space="0" w:color="auto"/>
+          <w:bottom w:val="single" w:sz="4" w:space="0" w:color="auto"/>
+          <w:right w:val="single" w:sz="4" w:space="0" w:color="auto"/>
+          <w:insideH w:val="single" w:sz="4" w:space="0" w:color="auto"/>
+          <w:insideV w:val="single" w:sz="4" w:space="0" w:color="auto"/>
+        </w:tblBorders>
+        <w:tblCellMar>
+          <w:left w:w="10" w:type="dxa"/>
+          <w:right w:w="10" w:type="dxa"/>
+        </w:tblCellMar>
+        <w:tblLook w:val="0000" w:firstRow="0" w:lastRow="0" w:firstColumn="0" w:lastColumn="0" w:noHBand="0" w:noVBand="0"/>
+      </w:tblPr>
+      <w:tblGrid>
+        <w:gridCol w:w="8901"/>
+      </w:tblGrid>
+      <w:tr>
+        <w:tc>
+          <w:tcPr>
+            <w:tcW w:w="0" w:type="auto"/>
+          </w:tcPr>
+          <w:p>
+            <w:r>
+              <w:t>En tant que joueur je veux pouvoir voir des aliens</w:t>
+            </w:r>
+          </w:p>
+        </w:tc>
+      </w:tr>
+      <w:tr>
+        <w:tc>
+          <w:tcPr>
+            <w:tcW w:w="0" w:type="auto"/>
+          </w:tcPr>
+          <w:p>
+            <w:pPr>
+              <w:jc w:val="center"/>
+            </w:pPr>
+            <w:r>
+              <w:t xml:space="preserve">Tests d'acceptance: </w:t>
+            </w:r>
+          </w:p>
+          <w:tbl>
+            <w:tblPr>
+              <w:tblW w:w="100" w:type="auto"/>
+              <w:tblCellMar>
+                <w:left w:w="10" w:type="dxa"/>
+                <w:right w:w="10" w:type="dxa"/>
+              </w:tblCellMar>
+              <w:tblLook w:val="0000" w:firstRow="0" w:lastRow="0" w:firstColumn="0" w:lastColumn="0" w:noHBand="0" w:noVBand="0"/>
+            </w:tblPr>
+            <w:tblGrid>
+              <w:gridCol w:w="1691"/>
+              <w:gridCol w:w="7190"/>
+            </w:tblGrid>
+            <w:tr>
+              <w:tc>
+                <w:tcPr>
+                  <w:tcW w:w="0" w:type="auto"/>
+                </w:tcPr>
+                <w:p>
+                  <w:r>
+                    <w:t>Apparition aliens</w:t>
+                  </w:r>
+                </w:p>
+              </w:tc>
+              <w:tc>
+                <w:tcPr>
+                  <w:tcW w:w="0" w:type="auto"/>
+                </w:tcPr>
+                <w:p>
+                  <w:r>
+                    <w:t>Quand une partie est lancé deux rangés d'aliens apparaissent</w:t>
+                  </w:r>
+                </w:p>
+              </w:tc>
+            </w:tr>
+            <w:tr>
+              <w:tc>
+                <w:tcPr>
+                  <w:tcW w:w="0" w:type="auto"/>
+                </w:tcPr>
+                <w:p>
+                  <w:r>
+                    <w:t>Mouvement aliens</w:t>
+                  </w:r>
+                </w:p>
+              </w:tc>
+              <w:tc>
+                <w:tcPr>
+                  <w:tcW w:w="0" w:type="auto"/>
+                </w:tcPr>
+                <w:p>
+                  <w:r>
+                    <w:t>Quand les aliens sont apparus ils bougent en suivent le schémas (voir maquette)</w:t>
+                  </w:r>
+                </w:p>
+              </w:tc>
+            </w:tr>
+          </w:tbl>
+          <w:p/>
+        </w:tc>
+      </w:tr>
+    </w:tbl>
+    <w:p>
+      <w:pPr>
+        <w:pStyle w:val="Titre3"/>
+      </w:pPr>
+      <w:r>
+        <w:t>Afficher menu</w:t>
+      </w:r>
+    </w:p>
+    <w:tbl>
+      <w:tblPr>
+        <w:tblW w:w="0" w:type="auto"/>
+        <w:tblBorders>
+          <w:top w:val="single" w:sz="4" w:space="0" w:color="auto"/>
+          <w:left w:val="single" w:sz="4" w:space="0" w:color="auto"/>
+          <w:bottom w:val="single" w:sz="4" w:space="0" w:color="auto"/>
+          <w:right w:val="single" w:sz="4" w:space="0" w:color="auto"/>
+          <w:insideH w:val="single" w:sz="4" w:space="0" w:color="auto"/>
+          <w:insideV w:val="single" w:sz="4" w:space="0" w:color="auto"/>
+        </w:tblBorders>
+        <w:tblCellMar>
+          <w:left w:w="10" w:type="dxa"/>
+          <w:right w:w="10" w:type="dxa"/>
+        </w:tblCellMar>
+        <w:tblLook w:val="0000" w:firstRow="0" w:lastRow="0" w:firstColumn="0" w:lastColumn="0" w:noHBand="0" w:noVBand="0"/>
+      </w:tblPr>
+      <w:tblGrid>
+        <w:gridCol w:w="9062"/>
+      </w:tblGrid>
+      <w:tr>
+        <w:tc>
+          <w:tcPr>
+            <w:tcW w:w="0" w:type="auto"/>
+          </w:tcPr>
+          <w:p>
+            <w:r>
+              <w:t>En tant que joueur Je veux pouvoir voir un menu et interagir avec</w:t>
+            </w:r>
+          </w:p>
+        </w:tc>
+      </w:tr>
+      <w:tr>
+        <w:tc>
+          <w:tcPr>
+            <w:tcW w:w="0" w:type="auto"/>
+          </w:tcPr>
+          <w:p>
+            <w:pPr>
+              <w:jc w:val="center"/>
+            </w:pPr>
+            <w:r>
+              <w:t xml:space="preserve">Tests d'acceptance: </w:t>
+            </w:r>
+          </w:p>
+          <w:tbl>
+            <w:tblPr>
+              <w:tblW w:w="100" w:type="auto"/>
+              <w:tblCellMar>
+                <w:left w:w="10" w:type="dxa"/>
+                <w:right w:w="10" w:type="dxa"/>
+              </w:tblCellMar>
+              <w:tblLook w:val="0000" w:firstRow="0" w:lastRow="0" w:firstColumn="0" w:lastColumn="0" w:noHBand="0" w:noVBand="0"/>
+            </w:tblPr>
+            <w:tblGrid>
+              <w:gridCol w:w="1677"/>
+              <w:gridCol w:w="7365"/>
+            </w:tblGrid>
+            <w:tr>
+              <w:tc>
+                <w:tcPr>
+                  <w:tcW w:w="0" w:type="auto"/>
+                </w:tcPr>
+                <w:p>
+                  <w:r>
+                    <w:t>Afficher menu</w:t>
+                  </w:r>
+                </w:p>
+              </w:tc>
+              <w:tc>
+                <w:tcPr>
+                  <w:tcW w:w="0" w:type="auto"/>
+                </w:tcPr>
+                <w:p>
+                  <w:r>
+                    <w:t>Quand je suis sur le menu principale Un titre s'affiche, ainsi qu'un sous menu ''joueur'', un sous menu ''option'' , et un sous menu ''score''</w:t>
+                  </w:r>
+                </w:p>
+              </w:tc>
+            </w:tr>
+            <w:tr>
+              <w:tc>
+                <w:tcPr>
+                  <w:tcW w:w="0" w:type="auto"/>
+                </w:tcPr>
+                <w:p>
+                  <w:r>
+                    <w:t>Se déplacer dans menu</w:t>
+                  </w:r>
+                </w:p>
+              </w:tc>
+              <w:tc>
+                <w:tcPr>
+                  <w:tcW w:w="0" w:type="auto"/>
+                </w:tcPr>
+                <w:p>
+                  <w:r>
+                    <w:t>Dans le menu principal Quand j'appuie sur flèche du bas, ou du haut le sou menu du bas ou du haut est sélectionner en fonction de la touche que j'ai utilisé, et se mets en surbrillance</w:t>
+                  </w:r>
+                </w:p>
+              </w:tc>
+            </w:tr>
+            <w:tr>
+              <w:tc>
+                <w:tcPr>
+                  <w:tcW w:w="0" w:type="auto"/>
+                </w:tcPr>
+                <w:p>
+                  <w:r>
+                    <w:t>Sélectionner un sous menu</w:t>
+                  </w:r>
+                </w:p>
+              </w:tc>
+              <w:tc>
+                <w:tcPr>
+                  <w:tcW w:w="0" w:type="auto"/>
+                </w:tcPr>
+                <w:p>
+                  <w:r>
+                    <w:t>Dans le menu principal Quand j'ai sélectionné un sous menu, et que j'appuie sur la touche enter Je me déplace dans le sou menu sélectionner</w:t>
+                  </w:r>
+                </w:p>
+              </w:tc>
+            </w:tr>
+          </w:tbl>
+          <w:p/>
+        </w:tc>
+      </w:tr>
+    </w:tbl>
+    <w:p>
+      <w:pPr>
+        <w:pStyle w:val="Titre3"/>
+      </w:pPr>
+      <w:r>
+        <w:t>Afficher score</w:t>
+      </w:r>
+    </w:p>
+    <w:tbl>
+      <w:tblPr>
+        <w:tblW w:w="0" w:type="auto"/>
+        <w:tblBorders>
+          <w:top w:val="single" w:sz="4" w:space="0" w:color="auto"/>
+          <w:left w:val="single" w:sz="4" w:space="0" w:color="auto"/>
+          <w:bottom w:val="single" w:sz="4" w:space="0" w:color="auto"/>
+          <w:right w:val="single" w:sz="4" w:space="0" w:color="auto"/>
+          <w:insideH w:val="single" w:sz="4" w:space="0" w:color="auto"/>
+          <w:insideV w:val="single" w:sz="4" w:space="0" w:color="auto"/>
+        </w:tblBorders>
+        <w:tblCellMar>
+          <w:left w:w="10" w:type="dxa"/>
+          <w:right w:w="10" w:type="dxa"/>
+        </w:tblCellMar>
+        <w:tblLook w:val="0000" w:firstRow="0" w:lastRow="0" w:firstColumn="0" w:lastColumn="0" w:noHBand="0" w:noVBand="0"/>
+      </w:tblPr>
+      <w:tblGrid>
+        <w:gridCol w:w="9062"/>
+      </w:tblGrid>
+      <w:tr>
+        <w:tc>
+          <w:tcPr>
+            <w:tcW w:w="0" w:type="auto"/>
+          </w:tcPr>
+          <w:p>
+            <w:r>
+              <w:t>En tant que joueur Je veux pouvoir voir mon score actuel en bas à gauche de l'écran quand je joue</w:t>
+            </w:r>
+          </w:p>
+        </w:tc>
+      </w:tr>
+      <w:tr>
+        <w:tc>
+          <w:tcPr>
+            <w:tcW w:w="0" w:type="auto"/>
+          </w:tcPr>
+          <w:p>
+            <w:pPr>
+              <w:jc w:val="center"/>
+            </w:pPr>
+            <w:r>
+              <w:t xml:space="preserve">Tests d'acceptance: </w:t>
+            </w:r>
+          </w:p>
+          <w:tbl>
+            <w:tblPr>
+              <w:tblW w:w="100" w:type="auto"/>
+              <w:tblCellMar>
+                <w:left w:w="10" w:type="dxa"/>
+                <w:right w:w="10" w:type="dxa"/>
+              </w:tblCellMar>
+              <w:tblLook w:val="0000" w:firstRow="0" w:lastRow="0" w:firstColumn="0" w:lastColumn="0" w:noHBand="0" w:noVBand="0"/>
+            </w:tblPr>
+            <w:tblGrid>
+              <w:gridCol w:w="517"/>
+              <w:gridCol w:w="8525"/>
+            </w:tblGrid>
+            <w:tr>
+              <w:tc>
+                <w:tcPr>
+                  <w:tcW w:w="0" w:type="auto"/>
+                </w:tcPr>
+                <w:p>
+                  <w:r>
+                    <w:t>Score</w:t>
+                  </w:r>
+                </w:p>
+              </w:tc>
+              <w:tc>
+                <w:tcPr>
+                  <w:tcW w:w="0" w:type="auto"/>
+                </w:tcPr>
+                <w:p>
+                  <w:r>
+                    <w:t>Dans une partie Quand l'utilisateur joue En bas é gauche de l'écran le score du joueur s'affiche en temps réel</w:t>
+                  </w:r>
+                </w:p>
+              </w:tc>
+            </w:tr>
+          </w:tbl>
+          <w:p/>
+        </w:tc>
+      </w:tr>
+    </w:tbl>
+    <w:p>
+      <w:pPr>
+        <w:pStyle w:val="Titre3"/>
+      </w:pPr>
+    </w:p>
+    <w:p>
+      <w:pPr>
+        <w:pStyle w:val="Titre3"/>
+      </w:pPr>
+    </w:p>
+    <w:p/>
+    <w:p>
+      <w:pPr>
+        <w:pStyle w:val="Titre3"/>
+      </w:pPr>
+      <w:r>
+        <w:lastRenderedPageBreak/>
+        <w:t>Afficher les hp joueur</w:t>
+      </w:r>
+    </w:p>
+    <w:tbl>
+      <w:tblPr>
+        <w:tblW w:w="0" w:type="auto"/>
+        <w:tblBorders>
+          <w:top w:val="single" w:sz="4" w:space="0" w:color="auto"/>
+          <w:left w:val="single" w:sz="4" w:space="0" w:color="auto"/>
+          <w:bottom w:val="single" w:sz="4" w:space="0" w:color="auto"/>
+          <w:right w:val="single" w:sz="4" w:space="0" w:color="auto"/>
+          <w:insideH w:val="single" w:sz="4" w:space="0" w:color="auto"/>
+          <w:insideV w:val="single" w:sz="4" w:space="0" w:color="auto"/>
+        </w:tblBorders>
+        <w:tblCellMar>
+          <w:left w:w="10" w:type="dxa"/>
+          <w:right w:w="10" w:type="dxa"/>
+        </w:tblCellMar>
+        <w:tblLook w:val="0000" w:firstRow="0" w:lastRow="0" w:firstColumn="0" w:lastColumn="0" w:noHBand="0" w:noVBand="0"/>
+      </w:tblPr>
+      <w:tblGrid>
+        <w:gridCol w:w="9062"/>
+      </w:tblGrid>
+      <w:tr>
+        <w:tc>
+          <w:tcPr>
+            <w:tcW w:w="0" w:type="auto"/>
+          </w:tcPr>
+          <w:p>
+            <w:r>
+              <w:t>En tant que joueur Je veux pouvoir voir mon nombre de HP en jeux en bas à droite de mon écran</w:t>
+            </w:r>
+          </w:p>
+        </w:tc>
+      </w:tr>
+      <w:tr>
+        <w:tc>
+          <w:tcPr>
+            <w:tcW w:w="0" w:type="auto"/>
+          </w:tcPr>
+          <w:p>
+            <w:pPr>
+              <w:jc w:val="center"/>
+            </w:pPr>
+            <w:r>
+              <w:t xml:space="preserve">Tests d'acceptance: </w:t>
+            </w:r>
+          </w:p>
+          <w:tbl>
+            <w:tblPr>
+              <w:tblW w:w="100" w:type="auto"/>
+              <w:tblCellMar>
+                <w:left w:w="10" w:type="dxa"/>
+                <w:right w:w="10" w:type="dxa"/>
+              </w:tblCellMar>
+              <w:tblLook w:val="0000" w:firstRow="0" w:lastRow="0" w:firstColumn="0" w:lastColumn="0" w:noHBand="0" w:noVBand="0"/>
+            </w:tblPr>
+            <w:tblGrid>
+              <w:gridCol w:w="1654"/>
+              <w:gridCol w:w="7388"/>
+            </w:tblGrid>
+            <w:tr>
+              <w:tc>
+                <w:tcPr>
+                  <w:tcW w:w="0" w:type="auto"/>
+                </w:tcPr>
+                <w:p>
+                  <w:r>
+                    <w:t>Afficher HP joueur</w:t>
+                  </w:r>
+                </w:p>
+              </w:tc>
+              <w:tc>
+                <w:tcPr>
+                  <w:tcW w:w="0" w:type="auto"/>
+                </w:tcPr>
+                <w:p>
+                  <w:r>
+                    <w:t>Dans une partie Quand l'utilisateur joue En bas à ses HP sont afficher en temps réel</w:t>
+                  </w:r>
+                </w:p>
+              </w:tc>
+            </w:tr>
+          </w:tbl>
+          <w:p/>
+        </w:tc>
+      </w:tr>
+    </w:tbl>
+    <w:p>
+      <w:pPr>
+        <w:pStyle w:val="Titre3"/>
+      </w:pPr>
+      <w:r>
+        <w:t>GameWin</w:t>
+      </w:r>
+    </w:p>
+    <w:tbl>
+      <w:tblPr>
+        <w:tblW w:w="100" w:type="auto"/>
+        <w:tblBorders>
+          <w:top w:val="single" w:sz="4" w:space="0" w:color="auto"/>
+          <w:left w:val="single" w:sz="4" w:space="0" w:color="auto"/>
+          <w:bottom w:val="single" w:sz="4" w:space="0" w:color="auto"/>
+          <w:right w:val="single" w:sz="4" w:space="0" w:color="auto"/>
+          <w:insideH w:val="single" w:sz="4" w:space="0" w:color="auto"/>
+          <w:insideV w:val="single" w:sz="4" w:space="0" w:color="auto"/>
+        </w:tblBorders>
+        <w:tblCellMar>
+          <w:left w:w="10" w:type="dxa"/>
+          <w:right w:w="10" w:type="dxa"/>
+        </w:tblCellMar>
+        <w:tblLook w:val="0000" w:firstRow="0" w:lastRow="0" w:firstColumn="0" w:lastColumn="0" w:noHBand="0" w:noVBand="0"/>
+      </w:tblPr>
+      <w:tblGrid>
+        <w:gridCol w:w="9062"/>
+      </w:tblGrid>
+      <w:tr>
+        <w:tc>
+          <w:tcPr>
+            <w:tcW w:w="0" w:type="auto"/>
+          </w:tcPr>
+          <w:p>
+            <w:r>
+              <w:t>En tant que joueur Quand je tue tous les aliens je veux qu'un menu ''GameWin'' s'affiche</w:t>
+            </w:r>
+          </w:p>
+        </w:tc>
+      </w:tr>
+      <w:tr>
+        <w:tc>
+          <w:tcPr>
+            <w:tcW w:w="0" w:type="auto"/>
+          </w:tcPr>
+          <w:p>
+            <w:pPr>
+              <w:jc w:val="center"/>
+            </w:pPr>
+            <w:r>
+              <w:t xml:space="preserve">Tests d'acceptance: </w:t>
+            </w:r>
+          </w:p>
+          <w:tbl>
+            <w:tblPr>
+              <w:tblW w:w="100" w:type="auto"/>
+              <w:tblCellMar>
+                <w:left w:w="10" w:type="dxa"/>
+                <w:right w:w="10" w:type="dxa"/>
+              </w:tblCellMar>
+              <w:tblLook w:val="0000" w:firstRow="0" w:lastRow="0" w:firstColumn="0" w:lastColumn="0" w:noHBand="0" w:noVBand="0"/>
+            </w:tblPr>
+            <w:tblGrid>
+              <w:gridCol w:w="2325"/>
+              <w:gridCol w:w="6717"/>
+            </w:tblGrid>
+            <w:tr>
+              <w:tc>
+                <w:tcPr>
+                  <w:tcW w:w="0" w:type="auto"/>
+                </w:tcPr>
+                <w:p>
+                  <w:r>
+                    <w:t>Afficher menu ''GameWin''</w:t>
+                  </w:r>
+                </w:p>
+              </w:tc>
+              <w:tc>
+                <w:tcPr>
+                  <w:tcW w:w="0" w:type="auto"/>
+                </w:tcPr>
+                <w:p>
+                  <w:r>
+                    <w:t>Dans une partie Après avoir tué tous les ennemis Un menu ''GameWin'' s'affiche</w:t>
+                  </w:r>
+                </w:p>
+              </w:tc>
+            </w:tr>
+          </w:tbl>
+          <w:p/>
+        </w:tc>
+      </w:tr>
+    </w:tbl>
+    <w:p>
+      <w:pPr>
+        <w:pStyle w:val="Titre3"/>
+      </w:pPr>
+      <w:r>
+        <w:t>GameLoose</w:t>
+      </w:r>
+    </w:p>
+    <w:tbl>
+      <w:tblPr>
+        <w:tblW w:w="100" w:type="auto"/>
+        <w:tblBorders>
+          <w:top w:val="single" w:sz="4" w:space="0" w:color="auto"/>
+          <w:left w:val="single" w:sz="4" w:space="0" w:color="auto"/>
+          <w:bottom w:val="single" w:sz="4" w:space="0" w:color="auto"/>
+          <w:right w:val="single" w:sz="4" w:space="0" w:color="auto"/>
+          <w:insideH w:val="single" w:sz="4" w:space="0" w:color="auto"/>
+          <w:insideV w:val="single" w:sz="4" w:space="0" w:color="auto"/>
+        </w:tblBorders>
+        <w:tblCellMar>
+          <w:left w:w="10" w:type="dxa"/>
+          <w:right w:w="10" w:type="dxa"/>
+        </w:tblCellMar>
+        <w:tblLook w:val="0000" w:firstRow="0" w:lastRow="0" w:firstColumn="0" w:lastColumn="0" w:noHBand="0" w:noVBand="0"/>
+      </w:tblPr>
+      <w:tblGrid>
+        <w:gridCol w:w="9062"/>
+      </w:tblGrid>
+      <w:tr>
+        <w:tc>
+          <w:tcPr>
+            <w:tcW w:w="0" w:type="auto"/>
+          </w:tcPr>
+          <w:p>
+            <w:r>
+              <w:t>En tant que joueur Quand les Hp du joueur tombe à 0, je veux qu'un menu ''GameLoose'' s'affiche conformément à la mquette.</w:t>
+            </w:r>
+          </w:p>
+        </w:tc>
+      </w:tr>
+      <w:tr>
+        <w:tc>
+          <w:tcPr>
+            <w:tcW w:w="0" w:type="auto"/>
+          </w:tcPr>
+          <w:p>
+            <w:pPr>
+              <w:jc w:val="center"/>
+            </w:pPr>
+            <w:r>
+              <w:t xml:space="preserve">Tests d'acceptance: </w:t>
+            </w:r>
+          </w:p>
+          <w:tbl>
+            <w:tblPr>
+              <w:tblW w:w="100" w:type="auto"/>
+              <w:tblCellMar>
+                <w:left w:w="10" w:type="dxa"/>
+                <w:right w:w="10" w:type="dxa"/>
+              </w:tblCellMar>
+              <w:tblLook w:val="0000" w:firstRow="0" w:lastRow="0" w:firstColumn="0" w:lastColumn="0" w:noHBand="0" w:noVBand="0"/>
+            </w:tblPr>
+            <w:tblGrid>
+              <w:gridCol w:w="2242"/>
+              <w:gridCol w:w="6800"/>
+            </w:tblGrid>
+            <w:tr>
+              <w:tc>
+                <w:tcPr>
+                  <w:tcW w:w="0" w:type="auto"/>
+                </w:tcPr>
+                <w:p>
+                  <w:r>
+                    <w:t>Afficher menu GameLoose</w:t>
+                  </w:r>
+                </w:p>
+              </w:tc>
+              <w:tc>
+                <w:tcPr>
+                  <w:tcW w:w="0" w:type="auto"/>
+                </w:tcPr>
+                <w:p>
+                  <w:r>
+                    <w:t>Dans une partie Quand les Hp du joueur tombe à 0 Un menu ''GameLoose'' s'affiche</w:t>
+                  </w:r>
+                </w:p>
+              </w:tc>
+            </w:tr>
+          </w:tbl>
+          <w:p/>
+        </w:tc>
+      </w:tr>
+    </w:tbl>
     <w:p/>
     <w:p>
       <w:pPr>
@@ -9344,13 +9722,91 @@
           <w:numId w:val="2"/>
         </w:numPr>
       </w:pPr>
-      <w:bookmarkStart w:id="26" w:name="_Toc149416004"/>
+      <w:bookmarkStart w:id="27" w:name="_Toc149897843"/>
       <w:r>
         <w:t>Analyse technique</w:t>
       </w:r>
-      <w:bookmarkEnd w:id="26"/>
-    </w:p>
-    <w:p/>
+      <w:bookmarkEnd w:id="27"/>
+    </w:p>
+    <w:p>
+      <w:pPr>
+        <w:pStyle w:val="Titre2"/>
+        <w:ind w:left="360" w:firstLine="348"/>
+      </w:pPr>
+      <w:r>
+        <w:t>D</w:t>
+      </w:r>
+      <w:r>
+        <w:t>iagramme de classes</w:t>
+      </w:r>
+    </w:p>
+    <w:p>
+      <w:pPr>
+        <w:jc w:val="center"/>
+      </w:pPr>
+      <w:r>
+        <w:drawing>
+          <wp:inline distT="0" distB="0" distL="0" distR="0" wp14:anchorId="5384B997" wp14:editId="59440B1C">
+            <wp:extent cx="5760720" cy="3842385"/>
+            <wp:effectExtent l="0" t="0" r="0" b="5715"/>
+            <wp:docPr id="5" name="Image 5"/>
+            <wp:cNvGraphicFramePr>
+              <a:graphicFrameLocks xmlns:a="http://schemas.openxmlformats.org/drawingml/2006/main" noChangeAspect="1"/>
+            </wp:cNvGraphicFramePr>
+            <a:graphic xmlns:a="http://schemas.openxmlformats.org/drawingml/2006/main">
+              <a:graphicData uri="http://schemas.openxmlformats.org/drawingml/2006/picture">
+                <pic:pic xmlns:pic="http://schemas.openxmlformats.org/drawingml/2006/picture">
+                  <pic:nvPicPr>
+                    <pic:cNvPr id="1" name=""/>
+                    <pic:cNvPicPr/>
+                  </pic:nvPicPr>
+                  <pic:blipFill>
+                    <a:blip r:embed="rId52"/>
+                    <a:stretch>
+                      <a:fillRect/>
+                    </a:stretch>
+                  </pic:blipFill>
+                  <pic:spPr>
+                    <a:xfrm>
+                      <a:off x="0" y="0"/>
+                      <a:ext cx="5760720" cy="3842385"/>
+                    </a:xfrm>
+                    <a:prstGeom prst="rect">
+                      <a:avLst/>
+                    </a:prstGeom>
+                  </pic:spPr>
+                </pic:pic>
+              </a:graphicData>
+            </a:graphic>
+          </wp:inline>
+        </w:drawing>
+      </w:r>
+    </w:p>
+    <w:p>
+      <w:pPr>
+        <w:pStyle w:val="Titre2"/>
+        <w:ind w:firstLine="708"/>
+      </w:pPr>
+      <w:r>
+        <w:lastRenderedPageBreak/>
+        <w:t>Explication DocFX</w:t>
+      </w:r>
+    </w:p>
+    <w:p>
+      <w:pPr>
+        <w:pStyle w:val="Paragraphedeliste"/>
+        <w:numPr>
+          <w:ilvl w:val="0"/>
+          <w:numId w:val="39"/>
+        </w:numPr>
+      </w:pPr>
+      <w:r>
+        <w:t xml:space="preserve">L’explication du diagramme est disponible dans le dossier </w:t>
+      </w:r>
+      <w:r>
+        <w:t>‘’Document’’ sous le nom de ‘’DocFX.pdf’’.</w:t>
+      </w:r>
+    </w:p>
     <w:p>
       <w:pPr>
         <w:pStyle w:val="Titre2"/>
@@ -9359,11 +9815,11 @@
           <w:numId w:val="2"/>
         </w:numPr>
       </w:pPr>
-      <w:bookmarkStart w:id="27" w:name="_Toc149416005"/>
+      <w:bookmarkStart w:id="28" w:name="_Toc149897844"/>
       <w:r>
         <w:t>Tests Unitaire</w:t>
       </w:r>
-      <w:bookmarkEnd w:id="27"/>
+      <w:bookmarkEnd w:id="28"/>
     </w:p>
     <w:p>
       <w:r>
@@ -9442,7 +9898,6 @@
         <w:rPr>
           <w:noProof/>
         </w:rPr>
-        <w:lastRenderedPageBreak/>
         <w:drawing>
           <wp:inline distT="0" distB="0" distL="0" distR="0" wp14:anchorId="70FFA07D" wp14:editId="51777140">
             <wp:extent cx="5760720" cy="3583940"/>
@@ -9459,7 +9914,7 @@
                     <pic:cNvPicPr/>
                   </pic:nvPicPr>
                   <pic:blipFill>
-                    <a:blip r:embed="rId52"/>
+                    <a:blip r:embed="rId53"/>
                     <a:stretch>
                       <a:fillRect/>
                     </a:stretch>
@@ -9490,6 +9945,7 @@
         <w:rPr>
           <w:noProof/>
         </w:rPr>
+        <w:lastRenderedPageBreak/>
         <w:drawing>
           <wp:inline distT="0" distB="0" distL="0" distR="0" wp14:anchorId="62CC1DAB" wp14:editId="32E2FE84">
             <wp:extent cx="5760720" cy="3360420"/>
@@ -9506,7 +9962,7 @@
                     <pic:cNvPicPr/>
                   </pic:nvPicPr>
                   <pic:blipFill>
-                    <a:blip r:embed="rId53"/>
+                    <a:blip r:embed="rId54"/>
                     <a:stretch>
                       <a:fillRect/>
                     </a:stretch>
@@ -9537,7 +9993,6 @@
         <w:rPr>
           <w:noProof/>
         </w:rPr>
-        <w:lastRenderedPageBreak/>
         <w:drawing>
           <wp:inline distT="0" distB="0" distL="0" distR="0" wp14:anchorId="3CF88F4B" wp14:editId="4E4FC4E3">
             <wp:extent cx="5760720" cy="3378835"/>
@@ -9554,7 +10009,7 @@
                     <pic:cNvPicPr/>
                   </pic:nvPicPr>
                   <pic:blipFill>
-                    <a:blip r:embed="rId54"/>
+                    <a:blip r:embed="rId55"/>
                     <a:stretch>
                       <a:fillRect/>
                     </a:stretch>
@@ -9594,6 +10049,7 @@
         <w:rPr>
           <w:noProof/>
         </w:rPr>
+        <w:lastRenderedPageBreak/>
         <w:drawing>
           <wp:inline distT="0" distB="0" distL="0" distR="0" wp14:anchorId="0C4E4F51" wp14:editId="7D3F51B8">
             <wp:extent cx="5760720" cy="3260090"/>
@@ -9610,7 +10066,7 @@
                     <pic:cNvPicPr/>
                   </pic:nvPicPr>
                   <pic:blipFill>
-                    <a:blip r:embed="rId55"/>
+                    <a:blip r:embed="rId56"/>
                     <a:stretch>
                       <a:fillRect/>
                     </a:stretch>
@@ -9644,11 +10100,11 @@
           <w:numId w:val="2"/>
         </w:numPr>
       </w:pPr>
-      <w:bookmarkStart w:id="28" w:name="_Toc149416006"/>
+      <w:bookmarkStart w:id="29" w:name="_Toc149897845"/>
       <w:r>
         <w:t>Utilisation ChatGPT</w:t>
       </w:r>
-      <w:bookmarkEnd w:id="28"/>
+      <w:bookmarkEnd w:id="29"/>
     </w:p>
     <w:p>
       <w:r>
@@ -9665,7 +10121,6 @@
         <w:rPr>
           <w:noProof/>
         </w:rPr>
-        <w:lastRenderedPageBreak/>
         <mc:AlternateContent>
           <mc:Choice Requires="wps">
             <w:drawing>
@@ -9754,11 +10209,7 @@
           </mc:Choice>
           <mc:Fallback>
             <w:pict>
-              <v:shapetype w14:anchorId="04898307" id="_x0000_t202" coordsize="21600,21600" o:spt="202" path="m,l,21600r21600,l21600,xe">
-                <v:stroke joinstyle="miter"/>
-                <v:path gradientshapeok="t" o:connecttype="rect"/>
-              </v:shapetype>
-              <v:shape id="Zone de texte 4" o:spid="_x0000_s1028" type="#_x0000_t202" style="position:absolute;margin-left:144.7pt;margin-top:27.15pt;width:293.3pt;height:19.9pt;z-index:251659264;visibility:visible;mso-wrap-style:square;mso-width-percent:0;mso-height-percent:0;mso-wrap-distance-left:9pt;mso-wrap-distance-top:0;mso-wrap-distance-right:9pt;mso-wrap-distance-bottom:0;mso-position-horizontal:absolute;mso-position-horizontal-relative:margin;mso-position-vertical:absolute;mso-position-vertical-relative:text;mso-width-percent:0;mso-height-percent:0;mso-width-relative:margin;mso-height-relative:margin;v-text-anchor:top" o:gfxdata="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" fillcolor="white [3201]" strokeweight=".5pt">
+              <v:shape w14:anchorId="04898307" id="Zone de texte 4" o:spid="_x0000_s1028" type="#_x0000_t202" style="position:absolute;margin-left:144.7pt;margin-top:27.15pt;width:293.3pt;height:19.9pt;z-index:251659264;visibility:visible;mso-wrap-style:square;mso-width-percent:0;mso-height-percent:0;mso-wrap-distance-left:9pt;mso-wrap-distance-top:0;mso-wrap-distance-right:9pt;mso-wrap-distance-bottom:0;mso-position-horizontal:absolute;mso-position-horizontal-relative:margin;mso-position-vertical:absolute;mso-position-vertical-relative:text;mso-width-percent:0;mso-height-percent:0;mso-width-relative:margin;mso-height-relative:margin;v-text-anchor:top" o:gfxdata="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" fillcolor="white [3201]" strokeweight=".5pt">
                 <v:textbox>
                   <w:txbxContent>
                     <w:p>
@@ -9813,11 +10264,11 @@
           <w:numId w:val="2"/>
         </w:numPr>
       </w:pPr>
-      <w:bookmarkStart w:id="29" w:name="_Toc149416007"/>
+      <w:bookmarkStart w:id="30" w:name="_Toc149897846"/>
       <w:r>
         <w:t>Conclusion</w:t>
       </w:r>
-      <w:bookmarkEnd w:id="29"/>
+      <w:bookmarkEnd w:id="30"/>
     </w:p>
     <w:p>
       <w:r>
@@ -9886,13 +10337,8 @@
       <w:ptab w:relativeTo="margin" w:alignment="right" w:leader="none"/>
     </w:r>
     <w:r>
-      <w:t xml:space="preserve">Mathis </w:t>
+      <w:t>Mathis Botteau</w:t>
     </w:r>
-    <w:proofErr w:type="spellStart"/>
-    <w:r>
-      <w:t>Botteau</w:t>
-    </w:r>
-    <w:proofErr w:type="spellEnd"/>
   </w:p>
 </w:ftr>
 </file>
@@ -10214,7 +10660,7 @@
               <v:stroke joinstyle="miter"/>
               <v:path gradientshapeok="t" o:connecttype="rect"/>
             </v:shapetype>
-            <v:shape id="Zone de texte 2" o:spid="_x0000_s1028" type="#_x0000_t202" style="position:absolute;left:0;text-align:left;margin-left:373.9pt;margin-top:-64pt;width:85.5pt;height:24pt;z-index:-251654144;visibility:visible;mso-wrap-style:square;mso-width-percent:0;mso-height-percent:0;mso-wrap-distance-left:9pt;mso-wrap-distance-top:3.6pt;mso-wrap-distance-right:9pt;mso-wrap-distance-bottom:3.6pt;mso-position-horizontal:absolute;mso-position-horizontal-relative:margin;mso-position-vertical:absolute;mso-position-vertical-relative:text;mso-width-percent:0;mso-height-percent:0;mso-width-relative:margin;mso-height-relative:margin;v-text-anchor:top" o:gfxdata="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" stroked="f">
+            <v:shape id="Zone de texte 2" o:spid="_x0000_s1029" type="#_x0000_t202" style="position:absolute;left:0;text-align:left;margin-left:373.9pt;margin-top:-64pt;width:85.5pt;height:24pt;z-index:-251654144;visibility:visible;mso-wrap-style:square;mso-width-percent:0;mso-height-percent:0;mso-wrap-distance-left:9pt;mso-wrap-distance-top:3.6pt;mso-wrap-distance-right:9pt;mso-wrap-distance-bottom:3.6pt;mso-position-horizontal:absolute;mso-position-horizontal-relative:margin;mso-position-vertical:absolute;mso-position-vertical-relative:text;mso-width-percent:0;mso-height-percent:0;mso-width-relative:margin;mso-height-relative:margin;v-text-anchor:top" o:gfxdata="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" stroked="f">
               <v:textbox>
                 <w:txbxContent>
                   <w:p>
@@ -10495,7 +10941,7 @@
               <v:stroke joinstyle="miter"/>
               <v:path gradientshapeok="t" o:connecttype="rect"/>
             </v:shapetype>
-            <v:shape id="_x0000_s1029" type="#_x0000_t202" style="position:absolute;left:0;text-align:left;margin-left:373.9pt;margin-top:-64pt;width:85.5pt;height:24pt;z-index:-251657216;visibility:visible;mso-wrap-style:square;mso-width-percent:0;mso-height-percent:0;mso-wrap-distance-left:9pt;mso-wrap-distance-top:3.6pt;mso-wrap-distance-right:9pt;mso-wrap-distance-bottom:3.6pt;mso-position-horizontal:absolute;mso-position-horizontal-relative:margin;mso-position-vertical:absolute;mso-position-vertical-relative:text;mso-width-percent:0;mso-height-percent:0;mso-width-relative:margin;mso-height-relative:margin;v-text-anchor:top" o:gfxdata="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" stroked="f">
+            <v:shape id="_x0000_s1030" type="#_x0000_t202" style="position:absolute;left:0;text-align:left;margin-left:373.9pt;margin-top:-64pt;width:85.5pt;height:24pt;z-index:-251657216;visibility:visible;mso-wrap-style:square;mso-width-percent:0;mso-height-percent:0;mso-wrap-distance-left:9pt;mso-wrap-distance-top:3.6pt;mso-wrap-distance-right:9pt;mso-wrap-distance-bottom:3.6pt;mso-position-horizontal:absolute;mso-position-horizontal-relative:margin;mso-position-vertical:absolute;mso-position-vertical-relative:text;mso-width-percent:0;mso-height-percent:0;mso-width-relative:margin;mso-height-relative:margin;v-text-anchor:top" o:gfxdata="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" stroked="f">
               <v:textbox>
                 <w:txbxContent>
                   <w:p>
@@ -15505,25 +15951,31 @@
     <w:rsidRoot w:val="00913DD5"/>
     <w:rsid w:val="000061DC"/>
     <w:rsid w:val="00204B4A"/>
+    <w:rsid w:val="002A7C59"/>
     <w:rsid w:val="002D7EAF"/>
     <w:rsid w:val="002F75AD"/>
     <w:rsid w:val="0037268E"/>
+    <w:rsid w:val="00440AB2"/>
+    <w:rsid w:val="0045311D"/>
     <w:rsid w:val="004B5E4D"/>
     <w:rsid w:val="005274D2"/>
     <w:rsid w:val="005C4B21"/>
     <w:rsid w:val="006965CE"/>
+    <w:rsid w:val="006F141F"/>
     <w:rsid w:val="00715C37"/>
     <w:rsid w:val="00730FD6"/>
     <w:rsid w:val="00731A2F"/>
     <w:rsid w:val="008024DA"/>
     <w:rsid w:val="00846F50"/>
     <w:rsid w:val="00913DD5"/>
+    <w:rsid w:val="00984A48"/>
     <w:rsid w:val="00AE1D54"/>
     <w:rsid w:val="00B24F2F"/>
     <w:rsid w:val="00BD5078"/>
     <w:rsid w:val="00C5436B"/>
     <w:rsid w:val="00C948B1"/>
     <w:rsid w:val="00CE2183"/>
+    <w:rsid w:val="00D42202"/>
     <w:rsid w:val="00F32760"/>
     <w:rsid w:val="00FA181E"/>
   </w:rsids>

</xml_diff>

<commit_message>
ajout pdf du rapport
</commit_message>
<xml_diff>
--- a/Document/Rapport de projet SpicyInvader MatKhaiy.docx
+++ b/Document/Rapport de projet SpicyInvader MatKhaiy.docx
@@ -1408,7 +1408,7 @@
                     <w:noProof/>
                     <w:webHidden/>
                   </w:rPr>
-                  <w:t>9</w:t>
+                  <w:t>10</w:t>
                 </w:r>
                 <w:r>
                   <w:rPr>
@@ -1557,7 +1557,7 @@
                     <w:noProof/>
                     <w:webHidden/>
                   </w:rPr>
-                  <w:t>10</w:t>
+                  <w:t>11</w:t>
                 </w:r>
                 <w:r>
                   <w:rPr>
@@ -1628,7 +1628,7 @@
                     <w:noProof/>
                     <w:webHidden/>
                   </w:rPr>
-                  <w:t>10</w:t>
+                  <w:t>12</w:t>
                 </w:r>
                 <w:r>
                   <w:rPr>
@@ -1714,7 +1714,7 @@
                     <w:noProof/>
                     <w:webHidden/>
                   </w:rPr>
-                  <w:t>9</w:t>
+                  <w:t>13</w:t>
                 </w:r>
                 <w:r>
                   <w:rPr>
@@ -1800,7 +1800,7 @@
                     <w:noProof/>
                     <w:webHidden/>
                   </w:rPr>
-                  <w:t>10</w:t>
+                  <w:t>17</w:t>
                 </w:r>
                 <w:r>
                   <w:rPr>
@@ -1886,7 +1886,7 @@
                     <w:noProof/>
                     <w:webHidden/>
                   </w:rPr>
-                  <w:t>10</w:t>
+                  <w:t>17</w:t>
                 </w:r>
                 <w:r>
                   <w:rPr>
@@ -1957,7 +1957,7 @@
                     <w:noProof/>
                     <w:webHidden/>
                   </w:rPr>
-                  <w:t>11</w:t>
+                  <w:t>17</w:t>
                 </w:r>
                 <w:r>
                   <w:rPr>
@@ -2028,7 +2028,7 @@
                     <w:noProof/>
                     <w:webHidden/>
                   </w:rPr>
-                  <w:t>11</w:t>
+                  <w:t>18</w:t>
                 </w:r>
                 <w:r>
                   <w:rPr>
@@ -2114,7 +2114,7 @@
                     <w:noProof/>
                     <w:webHidden/>
                   </w:rPr>
-                  <w:t>11</w:t>
+                  <w:t>19</w:t>
                 </w:r>
                 <w:r>
                   <w:rPr>
@@ -2181,7 +2181,7 @@
                     <w:noProof/>
                     <w:webHidden/>
                   </w:rPr>
-                  <w:t>11</w:t>
+                  <w:t>19</w:t>
                 </w:r>
                 <w:r>
                   <w:rPr>
@@ -2267,7 +2267,7 @@
                     <w:noProof/>
                     <w:webHidden/>
                   </w:rPr>
-                  <w:t>11</w:t>
+                  <w:t>19</w:t>
                 </w:r>
                 <w:r>
                   <w:rPr>
@@ -2353,7 +2353,7 @@
                     <w:noProof/>
                     <w:webHidden/>
                   </w:rPr>
-                  <w:t>11</w:t>
+                  <w:t>19</w:t>
                 </w:r>
                 <w:r>
                   <w:rPr>
@@ -2423,7 +2423,7 @@
                     <w:noProof/>
                     <w:webHidden/>
                   </w:rPr>
-                  <w:t>11</w:t>
+                  <w:t>19</w:t>
                 </w:r>
                 <w:r>
                   <w:rPr>
@@ -2493,7 +2493,7 @@
                     <w:noProof/>
                     <w:webHidden/>
                   </w:rPr>
-                  <w:t>11</w:t>
+                  <w:t>19</w:t>
                 </w:r>
                 <w:r>
                   <w:rPr>
@@ -2563,7 +2563,7 @@
                     <w:noProof/>
                     <w:webHidden/>
                   </w:rPr>
-                  <w:t>11</w:t>
+                  <w:t>20</w:t>
                 </w:r>
                 <w:r>
                   <w:rPr>
@@ -2633,7 +2633,7 @@
                     <w:noProof/>
                     <w:webHidden/>
                   </w:rPr>
-                  <w:t>11</w:t>
+                  <w:t>20</w:t>
                 </w:r>
                 <w:r>
                   <w:rPr>
@@ -2703,7 +2703,7 @@
                     <w:noProof/>
                     <w:webHidden/>
                   </w:rPr>
-                  <w:t>11</w:t>
+                  <w:t>20</w:t>
                 </w:r>
                 <w:r>
                   <w:rPr>
@@ -2773,7 +2773,7 @@
                     <w:noProof/>
                     <w:webHidden/>
                   </w:rPr>
-                  <w:t>11</w:t>
+                  <w:t>20</w:t>
                 </w:r>
                 <w:r>
                   <w:rPr>
@@ -2843,7 +2843,7 @@
                     <w:noProof/>
                     <w:webHidden/>
                   </w:rPr>
-                  <w:t>11</w:t>
+                  <w:t>21</w:t>
                 </w:r>
                 <w:r>
                   <w:rPr>
@@ -2913,7 +2913,7 @@
                     <w:noProof/>
                     <w:webHidden/>
                   </w:rPr>
-                  <w:t>11</w:t>
+                  <w:t>21</w:t>
                 </w:r>
                 <w:r>
                   <w:rPr>
@@ -2983,7 +2983,7 @@
                     <w:noProof/>
                     <w:webHidden/>
                   </w:rPr>
-                  <w:t>11</w:t>
+                  <w:t>21</w:t>
                 </w:r>
                 <w:r>
                   <w:rPr>
@@ -3069,7 +3069,7 @@
                     <w:noProof/>
                     <w:webHidden/>
                   </w:rPr>
-                  <w:t>11</w:t>
+                  <w:t>21</w:t>
                 </w:r>
                 <w:r>
                   <w:rPr>
@@ -3139,7 +3139,7 @@
                     <w:noProof/>
                     <w:webHidden/>
                   </w:rPr>
-                  <w:t>11</w:t>
+                  <w:t>21</w:t>
                 </w:r>
                 <w:r>
                   <w:rPr>
@@ -3209,7 +3209,7 @@
                     <w:noProof/>
                     <w:webHidden/>
                   </w:rPr>
-                  <w:t>11</w:t>
+                  <w:t>22</w:t>
                 </w:r>
                 <w:r>
                   <w:rPr>
@@ -3295,7 +3295,7 @@
                     <w:noProof/>
                     <w:webHidden/>
                   </w:rPr>
-                  <w:t>11</w:t>
+                  <w:t>22</w:t>
                 </w:r>
                 <w:r>
                   <w:rPr>
@@ -3381,7 +3381,7 @@
                     <w:noProof/>
                     <w:webHidden/>
                   </w:rPr>
-                  <w:t>11</w:t>
+                  <w:t>24</w:t>
                 </w:r>
                 <w:r>
                   <w:rPr>
@@ -3467,7 +3467,7 @@
                     <w:noProof/>
                     <w:webHidden/>
                   </w:rPr>
-                  <w:t>11</w:t>
+                  <w:t>25</w:t>
                 </w:r>
                 <w:r>
                   <w:rPr>
@@ -5543,13 +5543,7 @@
               <w:cnfStyle w:val="000000000000" w:firstRow="0" w:lastRow="0" w:firstColumn="0" w:lastColumn="0" w:oddVBand="0" w:evenVBand="0" w:oddHBand="0" w:evenHBand="0" w:firstRowFirstColumn="0" w:firstRowLastColumn="0" w:lastRowFirstColumn="0" w:lastRowLastColumn="0"/>
             </w:pPr>
             <w:r>
-              <w:t xml:space="preserve">Cliquer sur </w:t>
-            </w:r>
-            <w:r>
-              <w:t>un</w:t>
-            </w:r>
-            <w:r>
-              <w:t xml:space="preserve"> bouton</w:t>
+              <w:t>Cliquer sur un bouton</w:t>
             </w:r>
           </w:p>
         </w:tc>
@@ -6115,6 +6109,7 @@
       </w:pPr>
       <w:bookmarkStart w:id="14" w:name="_Toc149920437"/>
       <w:r>
+        <w:lastRenderedPageBreak/>
         <w:t>Gestion des utilisateur</w:t>
       </w:r>
       <w:r>
@@ -6777,7 +6772,11 @@
         <w:t xml:space="preserve"> ‘’ </w:t>
       </w:r>
       <w:r>
-        <w:t>permet de spécifier sur quelle base de données et sur quelles tables l’utilisateurs pourra jouir de ses privilèges, dans cet exemple les utilisateurs qui auront le rôle pourrons utiliser leurs privilèges sur la base de données ‘’db_space_invaders’’, le signe ‘’*’’ signifie que les privilèges précédemment citer s’applique sur toutes les tables.</w:t>
+        <w:t xml:space="preserve">permet de spécifier sur quelle base de données et sur quelles tables l’utilisateurs pourra jouir de ses privilèges, dans cet exemple les utilisateurs </w:t>
+      </w:r>
+      <w:r>
+        <w:lastRenderedPageBreak/>
+        <w:t>qui auront le rôle pourrons utiliser leurs privilèges sur la base de données ‘’db_space_invaders’’, le signe ‘’*’’ signifie que les privilèges précédemment citer s’applique sur toutes les tables.</w:t>
       </w:r>
     </w:p>
     <w:p>
@@ -7316,6 +7315,7 @@
         <w:rPr>
           <w:noProof/>
         </w:rPr>
+        <w:lastRenderedPageBreak/>
         <w:drawing>
           <wp:inline distT="0" distB="0" distL="0" distR="0" wp14:anchorId="21112FED" wp14:editId="2B686D1E">
             <wp:extent cx="5001905" cy="951090"/>
@@ -7753,6 +7753,7 @@
         </w:numPr>
       </w:pPr>
       <w:r>
+        <w:lastRenderedPageBreak/>
         <w:t>La commande suivante donne les privilèges ‘’SELECT, UPDATE, INSERT, DELETE’’ sur la table ‘’</w:t>
       </w:r>
       <w:proofErr w:type="spellStart"/>
@@ -8768,6 +8769,7 @@
           <w:iCs/>
           <w:u w:val="single"/>
         </w:rPr>
+        <w:lastRenderedPageBreak/>
         <w:t>Requête n</w:t>
       </w:r>
       <w:r>
@@ -9200,6 +9202,7 @@
           <w:iCs/>
           <w:u w:val="single"/>
         </w:rPr>
+        <w:lastRenderedPageBreak/>
         <w:t>Requête n</w:t>
       </w:r>
       <w:r>
@@ -10614,6 +10617,7 @@
         <w:rPr>
           <w:rFonts w:ascii="Abadi" w:hAnsi="Abadi"/>
         </w:rPr>
+        <w:lastRenderedPageBreak/>
         <w:t>Restore</w:t>
       </w:r>
       <w:bookmarkEnd w:id="22"/>
@@ -11170,6 +11174,7 @@
       </w:pPr>
       <w:bookmarkStart w:id="29" w:name="_Toc149920452"/>
       <w:r>
+        <w:lastRenderedPageBreak/>
         <w:t>Tirer missile</w:t>
       </w:r>
       <w:bookmarkEnd w:id="29"/>
@@ -11709,6 +11714,7 @@
       </w:pPr>
       <w:bookmarkStart w:id="33" w:name="_Toc149920456"/>
       <w:r>
+        <w:lastRenderedPageBreak/>
         <w:t xml:space="preserve">Afficher les </w:t>
       </w:r>
       <w:proofErr w:type="spellStart"/>
@@ -12103,6 +12109,9 @@
         <w:jc w:val="center"/>
       </w:pPr>
       <w:r>
+        <w:rPr>
+          <w:noProof/>
+        </w:rPr>
         <w:drawing>
           <wp:inline distT="0" distB="0" distL="0" distR="0" wp14:anchorId="5384B997" wp14:editId="59440B1C">
             <wp:extent cx="5760720" cy="3842385"/>
@@ -12147,6 +12156,7 @@
       </w:pPr>
       <w:bookmarkStart w:id="38" w:name="_Toc149920461"/>
       <w:r>
+        <w:lastRenderedPageBreak/>
         <w:t xml:space="preserve">Explication </w:t>
       </w:r>
       <w:proofErr w:type="spellStart"/>
@@ -12309,6 +12319,7 @@
         <w:rPr>
           <w:noProof/>
         </w:rPr>
+        <w:lastRenderedPageBreak/>
         <w:drawing>
           <wp:inline distT="0" distB="0" distL="0" distR="0" wp14:anchorId="62CC1DAB" wp14:editId="32E2FE84">
             <wp:extent cx="5760720" cy="3360420"/>
@@ -12412,6 +12423,7 @@
         <w:rPr>
           <w:noProof/>
         </w:rPr>
+        <w:lastRenderedPageBreak/>
         <w:drawing>
           <wp:inline distT="0" distB="0" distL="0" distR="0" wp14:anchorId="0C4E4F51" wp14:editId="7D3F51B8">
             <wp:extent cx="5760720" cy="3260090"/>
@@ -12473,6 +12485,9 @@
         <w:jc w:val="center"/>
       </w:pPr>
       <w:r>
+        <w:rPr>
+          <w:noProof/>
+        </w:rPr>
         <w:drawing>
           <wp:inline distT="0" distB="0" distL="0" distR="0" wp14:anchorId="3A322ACE" wp14:editId="09957580">
             <wp:extent cx="5760720" cy="2880360"/>
@@ -12671,6 +12686,7 @@
     </w:p>
     <w:p>
       <w:r>
+        <w:lastRenderedPageBreak/>
         <w:t>Mais dans tout mes cas d’utilisation de ChatGPT j’ai toujours fait attention à comprendre le code qu’il me proposait, pour toujours comprendre l’entièreté de mon projet.</w:t>
       </w:r>
     </w:p>
@@ -18449,6 +18465,7 @@
   <w:rsids>
     <w:rsidRoot w:val="00913DD5"/>
     <w:rsid w:val="000061DC"/>
+    <w:rsid w:val="0013570C"/>
     <w:rsid w:val="00147973"/>
     <w:rsid w:val="00204B4A"/>
     <w:rsid w:val="002A7C59"/>

</xml_diff>